<commit_message>
Added Singly Linked List implementation.
</commit_message>
<xml_diff>
--- a/docs/Data Structure Notes.docx
+++ b/docs/Data Structure Notes.docx
@@ -17,7 +17,6 @@
         <w:t>Data Structure Notes</w:t>
       </w:r>
     </w:p>
-    <w:p/>
     <w:p>
       <w:pPr>
         <w:rPr>
@@ -30,21 +29,7 @@
           <w:b/>
           <w:sz w:val="32"/>
         </w:rPr>
-        <w:t>Binary</w:t>
-      </w:r>
-      <w:r>
-        <w:rPr>
-          <w:b/>
-          <w:sz w:val="32"/>
-        </w:rPr>
-        <w:t xml:space="preserve"> (MIN/MAX)</w:t>
-      </w:r>
-      <w:r>
-        <w:rPr>
-          <w:b/>
-          <w:sz w:val="32"/>
-        </w:rPr>
-        <w:t xml:space="preserve"> Heaps:</w:t>
+        <w:t>Linked-List:</w:t>
       </w:r>
     </w:p>
     <w:p>
@@ -52,10 +37,9 @@
         <w:pStyle w:val="ListParagraph"/>
         <w:numPr>
           <w:ilvl w:val="0"/>
-          <w:numId w:val="2"/>
-        </w:numPr>
-        <w:rPr>
-          <w:b/>
+          <w:numId w:val="8"/>
+        </w:numPr>
+        <w:rPr>
           <w:sz w:val="24"/>
         </w:rPr>
       </w:pPr>
@@ -72,107 +56,60 @@
         <w:pStyle w:val="ListParagraph"/>
         <w:numPr>
           <w:ilvl w:val="1"/>
-          <w:numId w:val="2"/>
-        </w:numPr>
-        <w:rPr>
-          <w:b/>
-          <w:sz w:val="24"/>
-        </w:rPr>
-      </w:pPr>
-      <w:r>
-        <w:rPr>
-          <w:sz w:val="24"/>
-        </w:rPr>
-        <w:t>A binary heap is a complete binary tree which satisfies the heap ordering property. The ordering can be one of two types:</w:t>
-      </w:r>
-    </w:p>
-    <w:p>
-      <w:pPr>
-        <w:pStyle w:val="ListParagraph"/>
-        <w:numPr>
-          <w:ilvl w:val="2"/>
-          <w:numId w:val="2"/>
-        </w:numPr>
-        <w:rPr>
-          <w:b/>
-          <w:sz w:val="24"/>
-        </w:rPr>
-      </w:pPr>
-      <w:r>
-        <w:rPr>
-          <w:sz w:val="24"/>
-        </w:rPr>
-        <w:t xml:space="preserve">The </w:t>
-      </w:r>
-      <w:r>
-        <w:rPr>
-          <w:i/>
-          <w:sz w:val="24"/>
-        </w:rPr>
-        <w:t>min-heap</w:t>
-      </w:r>
-      <w:r>
-        <w:rPr>
-          <w:sz w:val="24"/>
-        </w:rPr>
-        <w:t xml:space="preserve"> property: the value of each node is greater than or equal to the value of its parent, with the minimum-value element at the root. </w:t>
-      </w:r>
-    </w:p>
-    <w:p>
-      <w:pPr>
-        <w:pStyle w:val="ListParagraph"/>
-        <w:ind w:left="2160"/>
-        <w:rPr>
-          <w:b/>
-          <w:sz w:val="24"/>
-        </w:rPr>
-      </w:pPr>
-    </w:p>
-    <w:p>
-      <w:pPr>
-        <w:pStyle w:val="ListParagraph"/>
-        <w:numPr>
-          <w:ilvl w:val="2"/>
-          <w:numId w:val="2"/>
-        </w:numPr>
-        <w:rPr>
-          <w:b/>
-          <w:sz w:val="24"/>
-        </w:rPr>
-      </w:pPr>
-      <w:r>
-        <w:rPr>
-          <w:sz w:val="24"/>
-        </w:rPr>
-        <w:t xml:space="preserve">The </w:t>
-      </w:r>
-      <w:r>
-        <w:rPr>
-          <w:i/>
-          <w:sz w:val="24"/>
-        </w:rPr>
-        <w:t>max-heap</w:t>
-      </w:r>
-      <w:r>
-        <w:rPr>
-          <w:sz w:val="24"/>
-        </w:rPr>
-        <w:t xml:space="preserve"> property: the value of each node is less than or equal to the value of its parent, with the maximum-value element at the root. </w:t>
-      </w:r>
-    </w:p>
-    <w:p>
-      <w:pPr>
-        <w:rPr>
-          <w:sz w:val="24"/>
-        </w:rPr>
-      </w:pPr>
-    </w:p>
-    <w:p>
-      <w:pPr>
-        <w:rPr>
-          <w:sz w:val="24"/>
-        </w:rPr>
-      </w:pPr>
+          <w:numId w:val="8"/>
+        </w:numPr>
+        <w:rPr>
+          <w:sz w:val="24"/>
+        </w:rPr>
+      </w:pPr>
+      <w:r>
+        <w:rPr>
+          <w:sz w:val="24"/>
+        </w:rPr>
+        <w:t xml:space="preserve">A linked list is a data structure that can store an indefinite amount of items. These items are connected using pointers in a sequential manner. </w:t>
+      </w:r>
+    </w:p>
+    <w:p>
+      <w:pPr>
+        <w:pStyle w:val="ListParagraph"/>
+        <w:numPr>
+          <w:ilvl w:val="1"/>
+          <w:numId w:val="8"/>
+        </w:numPr>
+        <w:rPr>
+          <w:sz w:val="24"/>
+        </w:rPr>
+      </w:pPr>
+      <w:r>
+        <w:rPr>
+          <w:sz w:val="24"/>
+        </w:rPr>
+        <w:t>A visual representation</w:t>
+      </w:r>
+      <w:r>
+        <w:rPr>
+          <w:sz w:val="24"/>
+        </w:rPr>
+        <w:t xml:space="preserve"> of a single node and the </w:t>
+      </w:r>
+      <w:r>
+        <w:rPr>
+          <w:sz w:val="24"/>
+        </w:rPr>
+        <w:t>complete</w:t>
+      </w:r>
+      <w:r>
+        <w:rPr>
+          <w:sz w:val="24"/>
+        </w:rPr>
+        <w:t xml:space="preserve"> data structure</w:t>
+      </w:r>
+      <w:r>
+        <w:rPr>
+          <w:sz w:val="24"/>
+        </w:rPr>
+        <w:t xml:space="preserve"> can be seen below:</w:t>
+      </w:r>
     </w:p>
     <w:p>
       <w:pPr>
@@ -186,10 +123,10 @@
           <w:noProof/>
         </w:rPr>
         <w:drawing>
-          <wp:inline distT="0" distB="0" distL="0" distR="0" wp14:anchorId="222065BA" wp14:editId="4F7883A8">
-            <wp:extent cx="5543550" cy="2343150"/>
-            <wp:effectExtent l="0" t="0" r="0" b="0"/>
-            <wp:docPr id="1" name="Picture 1"/>
+          <wp:inline distT="0" distB="0" distL="0" distR="0" wp14:anchorId="21C38F38" wp14:editId="593215C1">
+            <wp:extent cx="4029075" cy="1667495"/>
+            <wp:effectExtent l="0" t="0" r="0" b="9525"/>
+            <wp:docPr id="8" name="Picture 8"/>
             <wp:cNvGraphicFramePr>
               <a:graphicFrameLocks xmlns:a="http://schemas.openxmlformats.org/drawingml/2006/main" noChangeAspect="1"/>
             </wp:cNvGraphicFramePr>
@@ -209,7 +146,7 @@
                   <pic:spPr>
                     <a:xfrm>
                       <a:off x="0" y="0"/>
-                      <a:ext cx="5543550" cy="2343150"/>
+                      <a:ext cx="4043776" cy="1673579"/>
                     </a:xfrm>
                     <a:prstGeom prst="rect">
                       <a:avLst/>
@@ -226,117 +163,6 @@
       <w:pPr>
         <w:jc w:val="center"/>
         <w:rPr>
-          <w:b/>
-          <w:sz w:val="18"/>
-        </w:rPr>
-      </w:pPr>
-      <w:r>
-        <w:rPr>
-          <w:b/>
-          <w:sz w:val="18"/>
-        </w:rPr>
-        <w:t>Figure 1: Example of a Min Binary Heap (left) and a Max Binary Heap (right)</w:t>
-      </w:r>
-    </w:p>
-    <w:p>
-      <w:pPr>
-        <w:jc w:val="center"/>
-        <w:rPr>
-          <w:sz w:val="24"/>
-        </w:rPr>
-      </w:pPr>
-    </w:p>
-    <w:p>
-      <w:pPr>
-        <w:jc w:val="center"/>
-        <w:rPr>
-          <w:sz w:val="24"/>
-        </w:rPr>
-      </w:pPr>
-    </w:p>
-    <w:p>
-      <w:pPr>
-        <w:pStyle w:val="ListParagraph"/>
-        <w:numPr>
-          <w:ilvl w:val="0"/>
-          <w:numId w:val="2"/>
-        </w:numPr>
-        <w:rPr>
-          <w:sz w:val="24"/>
-        </w:rPr>
-      </w:pPr>
-      <w:r>
-        <w:rPr>
-          <w:b/>
-          <w:sz w:val="24"/>
-        </w:rPr>
-        <w:t>Array Implementation:</w:t>
-      </w:r>
-    </w:p>
-    <w:p>
-      <w:pPr>
-        <w:pStyle w:val="ListParagraph"/>
-        <w:numPr>
-          <w:ilvl w:val="1"/>
-          <w:numId w:val="2"/>
-        </w:numPr>
-        <w:rPr>
-          <w:sz w:val="24"/>
-        </w:rPr>
-      </w:pPr>
-      <w:r>
-        <w:rPr>
-          <w:sz w:val="24"/>
-        </w:rPr>
-        <w:t xml:space="preserve">We can uniquely represent a complete binary tree with an array. The level order traversal of the tree is stored in the array. </w:t>
-      </w:r>
-    </w:p>
-    <w:p>
-      <w:pPr>
-        <w:pStyle w:val="ListParagraph"/>
-        <w:numPr>
-          <w:ilvl w:val="1"/>
-          <w:numId w:val="2"/>
-        </w:numPr>
-        <w:rPr>
-          <w:sz w:val="24"/>
-        </w:rPr>
-      </w:pPr>
-      <w:r>
-        <w:rPr>
-          <w:sz w:val="24"/>
-        </w:rPr>
-        <w:t>Some implementations include leaving the first element of the array open and storing the root element as the second item.</w:t>
-      </w:r>
-      <w:r>
-        <w:rPr>
-          <w:sz w:val="24"/>
-        </w:rPr>
-        <w:t xml:space="preserve"> Others have the root value as the first element of the array. Either way</w:t>
-      </w:r>
-      <w:r>
-        <w:rPr>
-          <w:sz w:val="24"/>
-        </w:rPr>
-        <w:t xml:space="preserve"> </w:t>
-      </w:r>
-      <w:r>
-        <w:rPr>
-          <w:sz w:val="24"/>
-        </w:rPr>
-        <w:t>w</w:t>
-      </w:r>
-      <w:r>
-        <w:rPr>
-          <w:sz w:val="24"/>
-        </w:rPr>
-        <w:t xml:space="preserve">e can visualize the storing of a binary tree in the examples below. </w:t>
-      </w:r>
-    </w:p>
-    <w:p>
-      <w:pPr>
-        <w:jc w:val="center"/>
-        <w:rPr>
           <w:sz w:val="24"/>
         </w:rPr>
       </w:pPr>
@@ -344,12 +170,11 @@
         <w:rPr>
           <w:noProof/>
         </w:rPr>
-        <w:lastRenderedPageBreak/>
         <w:drawing>
-          <wp:inline distT="0" distB="0" distL="0" distR="0" wp14:anchorId="7381F21F" wp14:editId="3F5CA366">
-            <wp:extent cx="3933825" cy="3009900"/>
-            <wp:effectExtent l="0" t="0" r="9525" b="0"/>
-            <wp:docPr id="2" name="Picture 2"/>
+          <wp:inline distT="0" distB="0" distL="0" distR="0" wp14:anchorId="3ED3CEB5" wp14:editId="58D8A61C">
+            <wp:extent cx="5943600" cy="1524635"/>
+            <wp:effectExtent l="0" t="0" r="0" b="0"/>
+            <wp:docPr id="9" name="Picture 9"/>
             <wp:cNvGraphicFramePr>
               <a:graphicFrameLocks xmlns:a="http://schemas.openxmlformats.org/drawingml/2006/main" noChangeAspect="1"/>
             </wp:cNvGraphicFramePr>
@@ -369,6 +194,2313 @@
                   <pic:spPr>
                     <a:xfrm>
                       <a:off x="0" y="0"/>
+                      <a:ext cx="5943600" cy="1524635"/>
+                    </a:xfrm>
+                    <a:prstGeom prst="rect">
+                      <a:avLst/>
+                    </a:prstGeom>
+                  </pic:spPr>
+                </pic:pic>
+              </a:graphicData>
+            </a:graphic>
+          </wp:inline>
+        </w:drawing>
+      </w:r>
+    </w:p>
+    <w:p>
+      <w:pPr>
+        <w:jc w:val="center"/>
+        <w:rPr>
+          <w:b/>
+          <w:sz w:val="18"/>
+        </w:rPr>
+      </w:pPr>
+      <w:r>
+        <w:rPr>
+          <w:b/>
+          <w:sz w:val="18"/>
+        </w:rPr>
+        <w:t>Figure 1: Visual Representation of a Singly Linked List</w:t>
+      </w:r>
+    </w:p>
+    <w:p>
+      <w:pPr>
+        <w:pStyle w:val="ListParagraph"/>
+        <w:numPr>
+          <w:ilvl w:val="1"/>
+          <w:numId w:val="8"/>
+        </w:numPr>
+        <w:rPr>
+          <w:sz w:val="24"/>
+        </w:rPr>
+      </w:pPr>
+      <w:r>
+        <w:rPr>
+          <w:sz w:val="24"/>
+        </w:rPr>
+        <w:t xml:space="preserve">Each element in a linked list is called a node. A node contains some data and a single pointer or multiple pointers. In a singly linked list the node only contains one pointer, which points to the memory address of the next node in the linked list. For a doubly linked list the node contains a pointer to the next node in the list and the previous node in the list. </w:t>
+      </w:r>
+    </w:p>
+    <w:p>
+      <w:pPr>
+        <w:pStyle w:val="ListParagraph"/>
+        <w:numPr>
+          <w:ilvl w:val="1"/>
+          <w:numId w:val="8"/>
+        </w:numPr>
+        <w:rPr>
+          <w:sz w:val="24"/>
+        </w:rPr>
+      </w:pPr>
+      <w:r>
+        <w:rPr>
+          <w:sz w:val="24"/>
+        </w:rPr>
+        <w:t>There are multiple types of linked lists:</w:t>
+      </w:r>
+    </w:p>
+    <w:p>
+      <w:pPr>
+        <w:pStyle w:val="ListParagraph"/>
+        <w:numPr>
+          <w:ilvl w:val="2"/>
+          <w:numId w:val="8"/>
+        </w:numPr>
+        <w:rPr>
+          <w:sz w:val="24"/>
+        </w:rPr>
+      </w:pPr>
+      <w:r>
+        <w:rPr>
+          <w:sz w:val="24"/>
+        </w:rPr>
+        <w:t>Singly Linked List</w:t>
+      </w:r>
+    </w:p>
+    <w:p>
+      <w:pPr>
+        <w:pStyle w:val="ListParagraph"/>
+        <w:numPr>
+          <w:ilvl w:val="2"/>
+          <w:numId w:val="8"/>
+        </w:numPr>
+        <w:rPr>
+          <w:sz w:val="24"/>
+        </w:rPr>
+      </w:pPr>
+      <w:r>
+        <w:rPr>
+          <w:sz w:val="24"/>
+        </w:rPr>
+        <w:t>Circular Linked List</w:t>
+      </w:r>
+    </w:p>
+    <w:p>
+      <w:pPr>
+        <w:pStyle w:val="ListParagraph"/>
+        <w:numPr>
+          <w:ilvl w:val="2"/>
+          <w:numId w:val="8"/>
+        </w:numPr>
+        <w:rPr>
+          <w:sz w:val="24"/>
+        </w:rPr>
+      </w:pPr>
+      <w:r>
+        <w:rPr>
+          <w:sz w:val="24"/>
+        </w:rPr>
+        <w:t>Doubly Linked List</w:t>
+      </w:r>
+    </w:p>
+    <w:p>
+      <w:pPr>
+        <w:rPr>
+          <w:sz w:val="24"/>
+        </w:rPr>
+      </w:pPr>
+    </w:p>
+    <w:p>
+      <w:pPr>
+        <w:pStyle w:val="ListParagraph"/>
+        <w:numPr>
+          <w:ilvl w:val="0"/>
+          <w:numId w:val="8"/>
+        </w:numPr>
+        <w:rPr>
+          <w:sz w:val="24"/>
+        </w:rPr>
+      </w:pPr>
+      <w:r>
+        <w:rPr>
+          <w:b/>
+          <w:sz w:val="24"/>
+        </w:rPr>
+        <w:t>Linked Lists vs. Arrays</w:t>
+      </w:r>
+      <w:r>
+        <w:rPr>
+          <w:b/>
+          <w:sz w:val="24"/>
+        </w:rPr>
+        <w:t>:</w:t>
+      </w:r>
+    </w:p>
+    <w:p>
+      <w:pPr>
+        <w:pStyle w:val="ListParagraph"/>
+        <w:numPr>
+          <w:ilvl w:val="1"/>
+          <w:numId w:val="8"/>
+        </w:numPr>
+        <w:rPr>
+          <w:sz w:val="24"/>
+        </w:rPr>
+      </w:pPr>
+      <w:r>
+        <w:rPr>
+          <w:sz w:val="24"/>
+        </w:rPr>
+        <w:t xml:space="preserve">The size of arrays </w:t>
+      </w:r>
+      <w:r>
+        <w:rPr>
+          <w:sz w:val="24"/>
+        </w:rPr>
+        <w:t>is</w:t>
+      </w:r>
+      <w:r>
+        <w:rPr>
+          <w:sz w:val="24"/>
+        </w:rPr>
+        <w:t xml:space="preserve"> fixed,</w:t>
+      </w:r>
+      <w:r>
+        <w:rPr>
+          <w:sz w:val="24"/>
+        </w:rPr>
+        <w:t xml:space="preserve"> and the memory is pre allocated</w:t>
+      </w:r>
+      <w:r>
+        <w:rPr>
+          <w:sz w:val="24"/>
+        </w:rPr>
+        <w:t>.</w:t>
+      </w:r>
+    </w:p>
+    <w:p>
+      <w:pPr>
+        <w:pStyle w:val="ListParagraph"/>
+        <w:numPr>
+          <w:ilvl w:val="1"/>
+          <w:numId w:val="8"/>
+        </w:numPr>
+        <w:rPr>
+          <w:sz w:val="24"/>
+        </w:rPr>
+      </w:pPr>
+      <w:r>
+        <w:rPr>
+          <w:sz w:val="24"/>
+        </w:rPr>
+        <w:lastRenderedPageBreak/>
+        <w:t>Inserting a new element into an array when it is full, requires that a new array of a larger size is created and we insert each element of the old array into the new array. This process is costly in both time and space for arrays.</w:t>
+      </w:r>
+    </w:p>
+    <w:p>
+      <w:pPr>
+        <w:pStyle w:val="ListParagraph"/>
+        <w:numPr>
+          <w:ilvl w:val="1"/>
+          <w:numId w:val="8"/>
+        </w:numPr>
+        <w:rPr>
+          <w:sz w:val="24"/>
+        </w:rPr>
+      </w:pPr>
+      <w:r>
+        <w:rPr>
+          <w:sz w:val="24"/>
+        </w:rPr>
+        <w:t>Advantages of Linked Lists over arrays:</w:t>
+      </w:r>
+    </w:p>
+    <w:p>
+      <w:pPr>
+        <w:pStyle w:val="ListParagraph"/>
+        <w:numPr>
+          <w:ilvl w:val="2"/>
+          <w:numId w:val="8"/>
+        </w:numPr>
+        <w:rPr>
+          <w:sz w:val="24"/>
+        </w:rPr>
+      </w:pPr>
+      <w:r>
+        <w:rPr>
+          <w:sz w:val="24"/>
+        </w:rPr>
+        <w:t>Dynamic Size</w:t>
+      </w:r>
+    </w:p>
+    <w:p>
+      <w:pPr>
+        <w:pStyle w:val="ListParagraph"/>
+        <w:numPr>
+          <w:ilvl w:val="2"/>
+          <w:numId w:val="8"/>
+        </w:numPr>
+        <w:rPr>
+          <w:sz w:val="24"/>
+        </w:rPr>
+      </w:pPr>
+      <w:r>
+        <w:rPr>
+          <w:sz w:val="24"/>
+        </w:rPr>
+        <w:t>Ease of Insertion/Deletion</w:t>
+      </w:r>
+    </w:p>
+    <w:p>
+      <w:pPr>
+        <w:pStyle w:val="ListParagraph"/>
+        <w:numPr>
+          <w:ilvl w:val="1"/>
+          <w:numId w:val="8"/>
+        </w:numPr>
+        <w:rPr>
+          <w:sz w:val="24"/>
+        </w:rPr>
+      </w:pPr>
+      <w:r>
+        <w:rPr>
+          <w:sz w:val="24"/>
+        </w:rPr>
+        <w:t>Drawbacks:</w:t>
+      </w:r>
+    </w:p>
+    <w:p>
+      <w:pPr>
+        <w:pStyle w:val="ListParagraph"/>
+        <w:numPr>
+          <w:ilvl w:val="2"/>
+          <w:numId w:val="8"/>
+        </w:numPr>
+        <w:rPr>
+          <w:sz w:val="24"/>
+        </w:rPr>
+      </w:pPr>
+      <w:r>
+        <w:rPr>
+          <w:sz w:val="24"/>
+        </w:rPr>
+        <w:t>We have to access each element sequentially with linked lists, which takes O(n) in the worst case, whereas with arrays it is constant time look up.</w:t>
+      </w:r>
+    </w:p>
+    <w:p>
+      <w:pPr>
+        <w:pStyle w:val="ListParagraph"/>
+        <w:numPr>
+          <w:ilvl w:val="2"/>
+          <w:numId w:val="8"/>
+        </w:numPr>
+        <w:rPr>
+          <w:sz w:val="24"/>
+        </w:rPr>
+      </w:pPr>
+      <w:r>
+        <w:rPr>
+          <w:sz w:val="24"/>
+        </w:rPr>
+        <w:t xml:space="preserve">Linked list requires more space than arrays. The reason being that each node of the Linked List stores not just the data but also the memory address of the next node in the list. </w:t>
+      </w:r>
+    </w:p>
+    <w:p>
+      <w:pPr>
+        <w:rPr>
+          <w:sz w:val="24"/>
+        </w:rPr>
+      </w:pPr>
+    </w:p>
+    <w:p>
+      <w:pPr>
+        <w:pStyle w:val="ListParagraph"/>
+        <w:numPr>
+          <w:ilvl w:val="0"/>
+          <w:numId w:val="8"/>
+        </w:numPr>
+        <w:rPr>
+          <w:sz w:val="24"/>
+        </w:rPr>
+      </w:pPr>
+      <w:r>
+        <w:rPr>
+          <w:b/>
+          <w:sz w:val="24"/>
+        </w:rPr>
+        <w:t>Singly Linked List Implementation:</w:t>
+      </w:r>
+    </w:p>
+    <w:p>
+      <w:pPr>
+        <w:pStyle w:val="ListParagraph"/>
+        <w:numPr>
+          <w:ilvl w:val="1"/>
+          <w:numId w:val="8"/>
+        </w:numPr>
+        <w:rPr>
+          <w:sz w:val="24"/>
+        </w:rPr>
+      </w:pPr>
+      <w:r>
+        <w:rPr>
+          <w:sz w:val="24"/>
+        </w:rPr>
+        <w:t xml:space="preserve">The main difference between singly linked lists and doubly linked lists is the structure of the node. The node for a singly linked list will point only to the next memory address, whereas the doubly linked list will point to the next and previous memory address of the node. </w:t>
+      </w:r>
+    </w:p>
+    <w:p>
+      <w:pPr>
+        <w:pStyle w:val="ListParagraph"/>
+        <w:numPr>
+          <w:ilvl w:val="1"/>
+          <w:numId w:val="8"/>
+        </w:numPr>
+        <w:rPr>
+          <w:sz w:val="24"/>
+        </w:rPr>
+      </w:pPr>
+      <w:r>
+        <w:rPr>
+          <w:sz w:val="24"/>
+        </w:rPr>
+        <w:t>The structure of the node for a singly linked list can be seen below:</w:t>
+      </w:r>
+    </w:p>
+    <w:p>
+      <w:pPr>
+        <w:jc w:val="center"/>
+        <w:rPr>
+          <w:sz w:val="24"/>
+        </w:rPr>
+      </w:pPr>
+      <w:r>
+        <w:rPr>
+          <w:noProof/>
+        </w:rPr>
+        <w:drawing>
+          <wp:inline distT="0" distB="0" distL="0" distR="0" wp14:anchorId="4D89307E" wp14:editId="45EC38CD">
+            <wp:extent cx="1304925" cy="1190625"/>
+            <wp:effectExtent l="0" t="0" r="9525" b="9525"/>
+            <wp:docPr id="10" name="Picture 10"/>
+            <wp:cNvGraphicFramePr>
+              <a:graphicFrameLocks xmlns:a="http://schemas.openxmlformats.org/drawingml/2006/main" noChangeAspect="1"/>
+            </wp:cNvGraphicFramePr>
+            <a:graphic xmlns:a="http://schemas.openxmlformats.org/drawingml/2006/main">
+              <a:graphicData uri="http://schemas.openxmlformats.org/drawingml/2006/picture">
+                <pic:pic xmlns:pic="http://schemas.openxmlformats.org/drawingml/2006/picture">
+                  <pic:nvPicPr>
+                    <pic:cNvPr id="1" name=""/>
+                    <pic:cNvPicPr/>
+                  </pic:nvPicPr>
+                  <pic:blipFill>
+                    <a:blip r:embed="rId7"/>
+                    <a:stretch>
+                      <a:fillRect/>
+                    </a:stretch>
+                  </pic:blipFill>
+                  <pic:spPr>
+                    <a:xfrm>
+                      <a:off x="0" y="0"/>
+                      <a:ext cx="1304925" cy="1190625"/>
+                    </a:xfrm>
+                    <a:prstGeom prst="rect">
+                      <a:avLst/>
+                    </a:prstGeom>
+                  </pic:spPr>
+                </pic:pic>
+              </a:graphicData>
+            </a:graphic>
+          </wp:inline>
+        </w:drawing>
+      </w:r>
+    </w:p>
+    <w:p>
+      <w:pPr>
+        <w:pStyle w:val="ListParagraph"/>
+        <w:numPr>
+          <w:ilvl w:val="1"/>
+          <w:numId w:val="8"/>
+        </w:numPr>
+        <w:rPr>
+          <w:sz w:val="24"/>
+        </w:rPr>
+      </w:pPr>
+      <w:r>
+        <w:rPr>
+          <w:sz w:val="24"/>
+        </w:rPr>
+        <w:t>Linked List Operations:</w:t>
+      </w:r>
+    </w:p>
+    <w:p>
+      <w:pPr>
+        <w:pStyle w:val="ListParagraph"/>
+        <w:numPr>
+          <w:ilvl w:val="2"/>
+          <w:numId w:val="8"/>
+        </w:numPr>
+        <w:rPr>
+          <w:sz w:val="24"/>
+        </w:rPr>
+      </w:pPr>
+      <w:r>
+        <w:rPr>
+          <w:sz w:val="24"/>
+        </w:rPr>
+        <w:t>Checking whether the list is empty</w:t>
+      </w:r>
+      <w:r>
+        <w:rPr>
+          <w:sz w:val="24"/>
+        </w:rPr>
+        <w:t>.</w:t>
+      </w:r>
+    </w:p>
+    <w:p>
+      <w:pPr>
+        <w:pStyle w:val="ListParagraph"/>
+        <w:numPr>
+          <w:ilvl w:val="2"/>
+          <w:numId w:val="8"/>
+        </w:numPr>
+        <w:rPr>
+          <w:sz w:val="24"/>
+        </w:rPr>
+      </w:pPr>
+      <w:r>
+        <w:rPr>
+          <w:sz w:val="24"/>
+        </w:rPr>
+        <w:t>Appending to a node.</w:t>
+      </w:r>
+    </w:p>
+    <w:p>
+      <w:pPr>
+        <w:pStyle w:val="ListParagraph"/>
+        <w:numPr>
+          <w:ilvl w:val="2"/>
+          <w:numId w:val="8"/>
+        </w:numPr>
+        <w:rPr>
+          <w:sz w:val="24"/>
+        </w:rPr>
+      </w:pPr>
+      <w:r>
+        <w:rPr>
+          <w:sz w:val="24"/>
+        </w:rPr>
+        <w:t>Prepending to a node.</w:t>
+      </w:r>
+    </w:p>
+    <w:p>
+      <w:pPr>
+        <w:pStyle w:val="ListParagraph"/>
+        <w:numPr>
+          <w:ilvl w:val="2"/>
+          <w:numId w:val="8"/>
+        </w:numPr>
+        <w:rPr>
+          <w:sz w:val="24"/>
+        </w:rPr>
+      </w:pPr>
+      <w:r>
+        <w:rPr>
+          <w:sz w:val="24"/>
+        </w:rPr>
+        <w:t>Inserting a node.</w:t>
+      </w:r>
+    </w:p>
+    <w:p>
+      <w:pPr>
+        <w:pStyle w:val="ListParagraph"/>
+        <w:numPr>
+          <w:ilvl w:val="2"/>
+          <w:numId w:val="8"/>
+        </w:numPr>
+        <w:rPr>
+          <w:sz w:val="24"/>
+        </w:rPr>
+      </w:pPr>
+      <w:r>
+        <w:rPr>
+          <w:sz w:val="24"/>
+        </w:rPr>
+        <w:t>Deleting a node</w:t>
+      </w:r>
+      <w:r>
+        <w:rPr>
+          <w:sz w:val="24"/>
+        </w:rPr>
+        <w:t xml:space="preserve"> (either by index or data value)</w:t>
+      </w:r>
+      <w:r>
+        <w:rPr>
+          <w:sz w:val="24"/>
+        </w:rPr>
+        <w:t>.</w:t>
+      </w:r>
+    </w:p>
+    <w:p>
+      <w:pPr>
+        <w:pStyle w:val="ListParagraph"/>
+        <w:numPr>
+          <w:ilvl w:val="2"/>
+          <w:numId w:val="8"/>
+        </w:numPr>
+        <w:rPr>
+          <w:sz w:val="24"/>
+        </w:rPr>
+      </w:pPr>
+      <w:r>
+        <w:rPr>
+          <w:sz w:val="24"/>
+        </w:rPr>
+        <w:t>Reversing a linked list.</w:t>
+      </w:r>
+    </w:p>
+    <w:p>
+      <w:pPr>
+        <w:pStyle w:val="ListParagraph"/>
+        <w:numPr>
+          <w:ilvl w:val="2"/>
+          <w:numId w:val="8"/>
+        </w:numPr>
+        <w:rPr>
+          <w:sz w:val="24"/>
+        </w:rPr>
+      </w:pPr>
+      <w:r>
+        <w:rPr>
+          <w:sz w:val="24"/>
+        </w:rPr>
+        <w:t>Traversing a linked list.</w:t>
+      </w:r>
+    </w:p>
+    <w:p>
+      <w:pPr>
+        <w:rPr>
+          <w:sz w:val="24"/>
+        </w:rPr>
+      </w:pPr>
+    </w:p>
+    <w:p>
+      <w:pPr>
+        <w:rPr>
+          <w:sz w:val="24"/>
+        </w:rPr>
+      </w:pPr>
+    </w:p>
+    <w:p>
+      <w:pPr>
+        <w:pStyle w:val="ListParagraph"/>
+        <w:numPr>
+          <w:ilvl w:val="1"/>
+          <w:numId w:val="8"/>
+        </w:numPr>
+        <w:rPr>
+          <w:sz w:val="24"/>
+        </w:rPr>
+      </w:pPr>
+      <w:r>
+        <w:rPr>
+          <w:sz w:val="24"/>
+        </w:rPr>
+        <w:lastRenderedPageBreak/>
+        <w:t>Adding a node to the list: Appending a new node to the end of a linked list has 2 steps:</w:t>
+      </w:r>
+    </w:p>
+    <w:p>
+      <w:pPr>
+        <w:pStyle w:val="ListParagraph"/>
+        <w:numPr>
+          <w:ilvl w:val="2"/>
+          <w:numId w:val="8"/>
+        </w:numPr>
+        <w:rPr>
+          <w:sz w:val="24"/>
+        </w:rPr>
+      </w:pPr>
+      <w:r>
+        <w:rPr>
+          <w:sz w:val="24"/>
+        </w:rPr>
+        <w:t xml:space="preserve">First we need to link the address of the new node, to the next_ member of the current tail node. </w:t>
+      </w:r>
+    </w:p>
+    <w:p>
+      <w:pPr>
+        <w:pStyle w:val="ListParagraph"/>
+        <w:numPr>
+          <w:ilvl w:val="2"/>
+          <w:numId w:val="8"/>
+        </w:numPr>
+        <w:rPr>
+          <w:sz w:val="24"/>
+        </w:rPr>
+      </w:pPr>
+      <w:r>
+        <w:rPr>
+          <w:sz w:val="24"/>
+        </w:rPr>
+        <w:t xml:space="preserve">The second step is to then update the tail so that it is the new node is now the tail of the linked list. </w:t>
+      </w:r>
+    </w:p>
+    <w:p>
+      <w:pPr>
+        <w:rPr>
+          <w:sz w:val="24"/>
+        </w:rPr>
+      </w:pPr>
+      <w:r>
+        <w:rPr>
+          <w:noProof/>
+        </w:rPr>
+        <w:drawing>
+          <wp:inline distT="0" distB="0" distL="0" distR="0" wp14:anchorId="7CA926A5" wp14:editId="610C97E0">
+            <wp:extent cx="5943600" cy="1247140"/>
+            <wp:effectExtent l="0" t="0" r="0" b="0"/>
+            <wp:docPr id="11" name="Picture 11"/>
+            <wp:cNvGraphicFramePr>
+              <a:graphicFrameLocks xmlns:a="http://schemas.openxmlformats.org/drawingml/2006/main" noChangeAspect="1"/>
+            </wp:cNvGraphicFramePr>
+            <a:graphic xmlns:a="http://schemas.openxmlformats.org/drawingml/2006/main">
+              <a:graphicData uri="http://schemas.openxmlformats.org/drawingml/2006/picture">
+                <pic:pic xmlns:pic="http://schemas.openxmlformats.org/drawingml/2006/picture">
+                  <pic:nvPicPr>
+                    <pic:cNvPr id="1" name=""/>
+                    <pic:cNvPicPr/>
+                  </pic:nvPicPr>
+                  <pic:blipFill>
+                    <a:blip r:embed="rId8"/>
+                    <a:stretch>
+                      <a:fillRect/>
+                    </a:stretch>
+                  </pic:blipFill>
+                  <pic:spPr>
+                    <a:xfrm>
+                      <a:off x="0" y="0"/>
+                      <a:ext cx="5943600" cy="1247140"/>
+                    </a:xfrm>
+                    <a:prstGeom prst="rect">
+                      <a:avLst/>
+                    </a:prstGeom>
+                  </pic:spPr>
+                </pic:pic>
+              </a:graphicData>
+            </a:graphic>
+          </wp:inline>
+        </w:drawing>
+      </w:r>
+    </w:p>
+    <w:p>
+      <w:pPr>
+        <w:jc w:val="center"/>
+        <w:rPr>
+          <w:b/>
+          <w:sz w:val="18"/>
+        </w:rPr>
+      </w:pPr>
+      <w:r>
+        <w:rPr>
+          <w:b/>
+          <w:sz w:val="18"/>
+        </w:rPr>
+        <w:t>Figure 2: Visual Representation of appending a new node to the end of the list</w:t>
+      </w:r>
+    </w:p>
+    <w:p>
+      <w:pPr>
+        <w:jc w:val="center"/>
+        <w:rPr>
+          <w:b/>
+          <w:sz w:val="18"/>
+        </w:rPr>
+      </w:pPr>
+    </w:p>
+    <w:p>
+      <w:pPr>
+        <w:pStyle w:val="ListParagraph"/>
+        <w:numPr>
+          <w:ilvl w:val="1"/>
+          <w:numId w:val="8"/>
+        </w:numPr>
+        <w:rPr>
+          <w:sz w:val="24"/>
+        </w:rPr>
+      </w:pPr>
+      <w:r>
+        <w:rPr>
+          <w:sz w:val="24"/>
+        </w:rPr>
+        <w:t xml:space="preserve">Insertion: </w:t>
+      </w:r>
+      <w:r>
+        <w:rPr>
+          <w:sz w:val="24"/>
+        </w:rPr>
+        <w:t>I</w:t>
+      </w:r>
+      <w:r>
+        <w:rPr>
+          <w:sz w:val="24"/>
+        </w:rPr>
+        <w:t>nserting a new node into</w:t>
+      </w:r>
+      <w:r>
+        <w:rPr>
+          <w:sz w:val="24"/>
+        </w:rPr>
+        <w:t xml:space="preserve"> a</w:t>
+      </w:r>
+      <w:r>
+        <w:rPr>
+          <w:sz w:val="24"/>
+        </w:rPr>
+        <w:t xml:space="preserve"> linked list has three specific cases</w:t>
+      </w:r>
+      <w:r>
+        <w:rPr>
+          <w:sz w:val="24"/>
+        </w:rPr>
+        <w:t>: inserting at the start, inserting at the end (which we over in the previous section), and inserting at a particular po</w:t>
+      </w:r>
+      <w:r>
+        <w:rPr>
+          <w:sz w:val="24"/>
+        </w:rPr>
+        <w:t xml:space="preserve">sition </w:t>
+      </w:r>
+      <w:r>
+        <w:rPr>
+          <w:sz w:val="24"/>
+        </w:rPr>
+        <w:t xml:space="preserve">in the list. </w:t>
+      </w:r>
+    </w:p>
+    <w:p>
+      <w:pPr>
+        <w:pStyle w:val="ListParagraph"/>
+        <w:numPr>
+          <w:ilvl w:val="2"/>
+          <w:numId w:val="8"/>
+        </w:numPr>
+        <w:rPr>
+          <w:sz w:val="24"/>
+        </w:rPr>
+      </w:pPr>
+      <w:r>
+        <w:rPr>
+          <w:sz w:val="24"/>
+        </w:rPr>
+        <w:t>Insertion at the start:</w:t>
+      </w:r>
+    </w:p>
+    <w:p>
+      <w:pPr>
+        <w:pStyle w:val="ListParagraph"/>
+        <w:numPr>
+          <w:ilvl w:val="3"/>
+          <w:numId w:val="8"/>
+        </w:numPr>
+        <w:rPr>
+          <w:sz w:val="24"/>
+        </w:rPr>
+      </w:pPr>
+      <w:r>
+        <w:rPr>
+          <w:sz w:val="24"/>
+        </w:rPr>
+        <w:t xml:space="preserve">We first need to set the next_ field of the new node to the head of the linked list. </w:t>
+      </w:r>
+    </w:p>
+    <w:p>
+      <w:pPr>
+        <w:pStyle w:val="ListParagraph"/>
+        <w:numPr>
+          <w:ilvl w:val="3"/>
+          <w:numId w:val="8"/>
+        </w:numPr>
+        <w:rPr>
+          <w:sz w:val="24"/>
+        </w:rPr>
+      </w:pPr>
+      <w:r>
+        <w:rPr>
+          <w:sz w:val="24"/>
+        </w:rPr>
+        <w:t xml:space="preserve">Then set the head of the link list equal to the new node. </w:t>
+      </w:r>
+    </w:p>
+    <w:p>
+      <w:pPr>
+        <w:pStyle w:val="ListParagraph"/>
+        <w:numPr>
+          <w:ilvl w:val="2"/>
+          <w:numId w:val="8"/>
+        </w:numPr>
+        <w:rPr>
+          <w:sz w:val="24"/>
+        </w:rPr>
+      </w:pPr>
+      <w:r>
+        <w:rPr>
+          <w:sz w:val="24"/>
+        </w:rPr>
+        <w:t xml:space="preserve">Insertion at a specified position: </w:t>
+      </w:r>
+    </w:p>
+    <w:p>
+      <w:pPr>
+        <w:pStyle w:val="ListParagraph"/>
+        <w:numPr>
+          <w:ilvl w:val="3"/>
+          <w:numId w:val="8"/>
+        </w:numPr>
+        <w:rPr>
+          <w:sz w:val="24"/>
+        </w:rPr>
+      </w:pPr>
+      <w:r>
+        <w:rPr>
+          <w:sz w:val="24"/>
+        </w:rPr>
+        <w:t xml:space="preserve">We pass the address of the new node in the next_ field of the previous node. </w:t>
+      </w:r>
+    </w:p>
+    <w:p>
+      <w:pPr>
+        <w:pStyle w:val="ListParagraph"/>
+        <w:numPr>
+          <w:ilvl w:val="3"/>
+          <w:numId w:val="8"/>
+        </w:numPr>
+        <w:rPr>
+          <w:sz w:val="24"/>
+        </w:rPr>
+      </w:pPr>
+      <w:r>
+        <w:rPr>
+          <w:sz w:val="24"/>
+        </w:rPr>
+        <w:t xml:space="preserve">We pass the address of the current node in the next_ field of the new node. </w:t>
+      </w:r>
+    </w:p>
+    <w:p>
+      <w:pPr>
+        <w:pStyle w:val="ListParagraph"/>
+        <w:numPr>
+          <w:ilvl w:val="1"/>
+          <w:numId w:val="8"/>
+        </w:numPr>
+        <w:rPr>
+          <w:sz w:val="24"/>
+        </w:rPr>
+      </w:pPr>
+      <w:r>
+        <w:rPr>
+          <w:sz w:val="24"/>
+        </w:rPr>
+        <w:t xml:space="preserve">Deletion: </w:t>
+      </w:r>
+      <w:r>
+        <w:rPr>
+          <w:sz w:val="24"/>
+        </w:rPr>
+        <w:t xml:space="preserve">Similar to insertion, deletion has three specific use cases: deletion at the start, at the end, and at a specified position. </w:t>
+      </w:r>
+    </w:p>
+    <w:p>
+      <w:pPr>
+        <w:pStyle w:val="ListParagraph"/>
+        <w:numPr>
+          <w:ilvl w:val="2"/>
+          <w:numId w:val="8"/>
+        </w:numPr>
+        <w:rPr>
+          <w:sz w:val="24"/>
+        </w:rPr>
+      </w:pPr>
+      <w:r>
+        <w:rPr>
+          <w:sz w:val="24"/>
+        </w:rPr>
+        <w:t>Deletion at the start:</w:t>
+      </w:r>
+    </w:p>
+    <w:p>
+      <w:pPr>
+        <w:pStyle w:val="ListParagraph"/>
+        <w:numPr>
+          <w:ilvl w:val="3"/>
+          <w:numId w:val="8"/>
+        </w:numPr>
+        <w:rPr>
+          <w:sz w:val="24"/>
+        </w:rPr>
+      </w:pPr>
+      <w:r>
+        <w:rPr>
+          <w:sz w:val="24"/>
+        </w:rPr>
+        <w:t xml:space="preserve">Create a temporary node and pass it the address of the head node. </w:t>
+      </w:r>
+    </w:p>
+    <w:p>
+      <w:pPr>
+        <w:pStyle w:val="ListParagraph"/>
+        <w:numPr>
+          <w:ilvl w:val="3"/>
+          <w:numId w:val="8"/>
+        </w:numPr>
+        <w:rPr>
+          <w:sz w:val="24"/>
+        </w:rPr>
+      </w:pPr>
+      <w:r>
+        <w:rPr>
+          <w:sz w:val="24"/>
+        </w:rPr>
+        <w:t xml:space="preserve">Set the second node equal to the head. </w:t>
+      </w:r>
+    </w:p>
+    <w:p>
+      <w:pPr>
+        <w:pStyle w:val="ListParagraph"/>
+        <w:numPr>
+          <w:ilvl w:val="3"/>
+          <w:numId w:val="8"/>
+        </w:numPr>
+        <w:rPr>
+          <w:sz w:val="24"/>
+        </w:rPr>
+      </w:pPr>
+      <w:r>
+        <w:rPr>
+          <w:sz w:val="24"/>
+        </w:rPr>
+        <w:t xml:space="preserve">Delete the temporary node. </w:t>
+      </w:r>
+    </w:p>
+    <w:p>
+      <w:pPr>
+        <w:pStyle w:val="ListParagraph"/>
+        <w:numPr>
+          <w:ilvl w:val="2"/>
+          <w:numId w:val="8"/>
+        </w:numPr>
+        <w:rPr>
+          <w:sz w:val="24"/>
+        </w:rPr>
+      </w:pPr>
+      <w:r>
+        <w:rPr>
+          <w:sz w:val="24"/>
+        </w:rPr>
+        <w:t xml:space="preserve">Deletion at the end: </w:t>
+      </w:r>
+    </w:p>
+    <w:p>
+      <w:pPr>
+        <w:pStyle w:val="ListParagraph"/>
+        <w:numPr>
+          <w:ilvl w:val="3"/>
+          <w:numId w:val="8"/>
+        </w:numPr>
+        <w:rPr>
+          <w:sz w:val="24"/>
+        </w:rPr>
+      </w:pPr>
+      <w:r>
+        <w:rPr>
+          <w:sz w:val="24"/>
+        </w:rPr>
+        <w:t xml:space="preserve">Iterate to the </w:t>
+      </w:r>
+      <w:r>
+        <w:rPr>
+          <w:sz w:val="24"/>
+        </w:rPr>
+        <w:t xml:space="preserve">second to </w:t>
+      </w:r>
+      <w:r>
+        <w:rPr>
+          <w:sz w:val="24"/>
+        </w:rPr>
+        <w:t>last node</w:t>
+      </w:r>
+    </w:p>
+    <w:p>
+      <w:pPr>
+        <w:pStyle w:val="ListParagraph"/>
+        <w:numPr>
+          <w:ilvl w:val="3"/>
+          <w:numId w:val="8"/>
+        </w:numPr>
+        <w:rPr>
+          <w:sz w:val="24"/>
+        </w:rPr>
+      </w:pPr>
+      <w:r>
+        <w:rPr>
+          <w:sz w:val="24"/>
+        </w:rPr>
+        <w:t>Set a temp node equal to the tail and delete it.</w:t>
+      </w:r>
+    </w:p>
+    <w:p>
+      <w:pPr>
+        <w:pStyle w:val="ListParagraph"/>
+        <w:numPr>
+          <w:ilvl w:val="3"/>
+          <w:numId w:val="8"/>
+        </w:numPr>
+        <w:rPr>
+          <w:sz w:val="24"/>
+        </w:rPr>
+      </w:pPr>
+      <w:r>
+        <w:rPr>
+          <w:sz w:val="24"/>
+        </w:rPr>
+        <w:t xml:space="preserve">Set the tail equal to the second to last node. </w:t>
+      </w:r>
+    </w:p>
+    <w:p>
+      <w:pPr>
+        <w:pStyle w:val="ListParagraph"/>
+        <w:numPr>
+          <w:ilvl w:val="3"/>
+          <w:numId w:val="8"/>
+        </w:numPr>
+        <w:rPr>
+          <w:sz w:val="24"/>
+        </w:rPr>
+      </w:pPr>
+      <w:r>
+        <w:rPr>
+          <w:sz w:val="24"/>
+        </w:rPr>
+        <w:t>Set the new tail’s next pointer to null</w:t>
+      </w:r>
+    </w:p>
+    <w:p>
+      <w:pPr>
+        <w:pStyle w:val="ListParagraph"/>
+        <w:numPr>
+          <w:ilvl w:val="2"/>
+          <w:numId w:val="8"/>
+        </w:numPr>
+        <w:rPr>
+          <w:sz w:val="24"/>
+        </w:rPr>
+      </w:pPr>
+      <w:r>
+        <w:rPr>
+          <w:sz w:val="24"/>
+        </w:rPr>
+        <w:lastRenderedPageBreak/>
+        <w:t>Deletion at a specific point:</w:t>
+      </w:r>
+      <w:r>
+        <w:rPr>
+          <w:sz w:val="24"/>
+        </w:rPr>
+        <w:t xml:space="preserve"> We use two pointers to iterate through the linked list. </w:t>
+      </w:r>
+    </w:p>
+    <w:p>
+      <w:pPr>
+        <w:pStyle w:val="ListParagraph"/>
+        <w:numPr>
+          <w:ilvl w:val="3"/>
+          <w:numId w:val="8"/>
+        </w:numPr>
+        <w:rPr>
+          <w:sz w:val="24"/>
+        </w:rPr>
+      </w:pPr>
+      <w:r>
+        <w:rPr>
+          <w:sz w:val="24"/>
+        </w:rPr>
+        <w:t>As we iterate through the list we have the current node and previous node.</w:t>
+      </w:r>
+    </w:p>
+    <w:p>
+      <w:pPr>
+        <w:pStyle w:val="ListParagraph"/>
+        <w:numPr>
+          <w:ilvl w:val="3"/>
+          <w:numId w:val="8"/>
+        </w:numPr>
+        <w:rPr>
+          <w:sz w:val="24"/>
+        </w:rPr>
+      </w:pPr>
+      <w:r>
+        <w:rPr>
+          <w:sz w:val="24"/>
+        </w:rPr>
+        <w:t xml:space="preserve">Once we come to the specified position, we set previous node’s next field equal to the current node’s next field and then delete the current node. </w:t>
+      </w:r>
+    </w:p>
+    <w:p>
+      <w:pPr>
+        <w:rPr>
+          <w:sz w:val="24"/>
+        </w:rPr>
+      </w:pPr>
+    </w:p>
+    <w:p>
+      <w:pPr>
+        <w:pStyle w:val="ListParagraph"/>
+        <w:numPr>
+          <w:ilvl w:val="0"/>
+          <w:numId w:val="8"/>
+        </w:numPr>
+        <w:rPr>
+          <w:sz w:val="24"/>
+        </w:rPr>
+      </w:pPr>
+      <w:r>
+        <w:rPr>
+          <w:b/>
+          <w:sz w:val="24"/>
+        </w:rPr>
+        <w:t>Doubly Linked List Implementation:</w:t>
+      </w:r>
+    </w:p>
+    <w:p>
+      <w:pPr>
+        <w:pStyle w:val="ListParagraph"/>
+        <w:numPr>
+          <w:ilvl w:val="1"/>
+          <w:numId w:val="8"/>
+        </w:numPr>
+        <w:rPr>
+          <w:sz w:val="24"/>
+        </w:rPr>
+      </w:pPr>
+      <w:r>
+        <w:rPr>
+          <w:sz w:val="24"/>
+        </w:rPr>
+        <w:t>The structure of the node for a doubly linked list can be seen below:</w:t>
+      </w:r>
+    </w:p>
+    <w:p>
+      <w:pPr>
+        <w:jc w:val="center"/>
+        <w:rPr>
+          <w:sz w:val="24"/>
+        </w:rPr>
+      </w:pPr>
+      <w:r>
+        <w:rPr>
+          <w:noProof/>
+        </w:rPr>
+        <w:drawing>
+          <wp:inline distT="0" distB="0" distL="0" distR="0" wp14:anchorId="0112B965" wp14:editId="6777DE5F">
+            <wp:extent cx="3857625" cy="1085850"/>
+            <wp:effectExtent l="0" t="0" r="9525" b="0"/>
+            <wp:docPr id="7" name="Picture 7"/>
+            <wp:cNvGraphicFramePr>
+              <a:graphicFrameLocks xmlns:a="http://schemas.openxmlformats.org/drawingml/2006/main" noChangeAspect="1"/>
+            </wp:cNvGraphicFramePr>
+            <a:graphic xmlns:a="http://schemas.openxmlformats.org/drawingml/2006/main">
+              <a:graphicData uri="http://schemas.openxmlformats.org/drawingml/2006/picture">
+                <pic:pic xmlns:pic="http://schemas.openxmlformats.org/drawingml/2006/picture">
+                  <pic:nvPicPr>
+                    <pic:cNvPr id="1" name=""/>
+                    <pic:cNvPicPr/>
+                  </pic:nvPicPr>
+                  <pic:blipFill>
+                    <a:blip r:embed="rId9"/>
+                    <a:stretch>
+                      <a:fillRect/>
+                    </a:stretch>
+                  </pic:blipFill>
+                  <pic:spPr>
+                    <a:xfrm>
+                      <a:off x="0" y="0"/>
+                      <a:ext cx="3857625" cy="1085850"/>
+                    </a:xfrm>
+                    <a:prstGeom prst="rect">
+                      <a:avLst/>
+                    </a:prstGeom>
+                  </pic:spPr>
+                </pic:pic>
+              </a:graphicData>
+            </a:graphic>
+          </wp:inline>
+        </w:drawing>
+      </w:r>
+    </w:p>
+    <w:p>
+      <w:pPr>
+        <w:pStyle w:val="ListParagraph"/>
+        <w:numPr>
+          <w:ilvl w:val="1"/>
+          <w:numId w:val="8"/>
+        </w:numPr>
+        <w:rPr>
+          <w:sz w:val="24"/>
+        </w:rPr>
+      </w:pPr>
+      <w:r>
+        <w:rPr>
+          <w:sz w:val="24"/>
+        </w:rPr>
+        <w:t xml:space="preserve">The operations are very similar to the singly linked list but we have more flexibility. Since we are not restricted to only iterating through the list by starting at the head of the list. We can start at the tail of the list and iterate to the head. </w:t>
+      </w:r>
+    </w:p>
+    <w:p>
+      <w:pPr>
+        <w:rPr>
+          <w:sz w:val="24"/>
+        </w:rPr>
+      </w:pPr>
+    </w:p>
+    <w:p>
+      <w:pPr>
+        <w:rPr>
+          <w:sz w:val="24"/>
+        </w:rPr>
+      </w:pPr>
+    </w:p>
+    <w:p>
+      <w:pPr>
+        <w:pStyle w:val="ListParagraph"/>
+        <w:numPr>
+          <w:ilvl w:val="0"/>
+          <w:numId w:val="8"/>
+        </w:numPr>
+        <w:rPr>
+          <w:sz w:val="24"/>
+        </w:rPr>
+      </w:pPr>
+      <w:r>
+        <w:rPr>
+          <w:b/>
+          <w:sz w:val="24"/>
+        </w:rPr>
+        <w:t>References:</w:t>
+      </w:r>
+    </w:p>
+    <w:p>
+      <w:pPr>
+        <w:pStyle w:val="ListParagraph"/>
+        <w:numPr>
+          <w:ilvl w:val="0"/>
+          <w:numId w:val="9"/>
+        </w:numPr>
+        <w:rPr>
+          <w:sz w:val="24"/>
+        </w:rPr>
+      </w:pPr>
+      <w:hyperlink r:id="rId10" w:history="1">
+        <w:r>
+          <w:rPr>
+            <w:rStyle w:val="Hyperlink"/>
+            <w:sz w:val="24"/>
+          </w:rPr>
+          <w:t>https://www.codementor.io/codementorteam/a-comprehensive-guide-to-implementation-of-singly-linked-list-using-c_plus_plus-ondlm5azr</w:t>
+        </w:r>
+      </w:hyperlink>
+    </w:p>
+    <w:p>
+      <w:pPr>
+        <w:pStyle w:val="ListParagraph"/>
+        <w:numPr>
+          <w:ilvl w:val="0"/>
+          <w:numId w:val="9"/>
+        </w:numPr>
+        <w:rPr>
+          <w:sz w:val="24"/>
+        </w:rPr>
+      </w:pPr>
+      <w:hyperlink r:id="rId11" w:history="1">
+        <w:r>
+          <w:rPr>
+            <w:rStyle w:val="Hyperlink"/>
+            <w:sz w:val="24"/>
+          </w:rPr>
+          <w:t>https://www.geeksforgeeks.org/data-structures/linked-list/</w:t>
+        </w:r>
+      </w:hyperlink>
+      <w:r>
+        <w:rPr>
+          <w:sz w:val="24"/>
+        </w:rPr>
+        <w:t xml:space="preserve"> </w:t>
+      </w:r>
+    </w:p>
+    <w:p>
+      <w:pPr>
+        <w:pStyle w:val="ListParagraph"/>
+        <w:numPr>
+          <w:ilvl w:val="0"/>
+          <w:numId w:val="9"/>
+        </w:numPr>
+        <w:rPr>
+          <w:sz w:val="24"/>
+        </w:rPr>
+      </w:pPr>
+      <w:hyperlink r:id="rId12" w:history="1">
+        <w:r>
+          <w:rPr>
+            <w:rStyle w:val="Hyperlink"/>
+            <w:sz w:val="24"/>
+          </w:rPr>
+          <w:t>https://www.cs.cmu.edu/~ab/15-123S09/lectures/Lecture%2010%20-%20%20Linked%20List%20Operations.pdf</w:t>
+        </w:r>
+      </w:hyperlink>
+      <w:r>
+        <w:rPr>
+          <w:sz w:val="24"/>
+        </w:rPr>
+        <w:t xml:space="preserve"> </w:t>
+      </w:r>
+    </w:p>
+    <w:p>
+      <w:pPr>
+        <w:pStyle w:val="ListParagraph"/>
+        <w:numPr>
+          <w:ilvl w:val="0"/>
+          <w:numId w:val="9"/>
+        </w:numPr>
+        <w:rPr>
+          <w:sz w:val="24"/>
+        </w:rPr>
+      </w:pPr>
+      <w:r>
+        <w:fldChar w:fldCharType="begin"/>
+      </w:r>
+      <w:r>
+        <w:instrText xml:space="preserve"> HYPERLINK "https://www.programiz.com/dsa/linked-list-operations" </w:instrText>
+      </w:r>
+      <w:r>
+        <w:fldChar w:fldCharType="separate"/>
+      </w:r>
+      <w:r>
+        <w:rPr>
+          <w:rStyle w:val="Hyperlink"/>
+          <w:sz w:val="24"/>
+        </w:rPr>
+        <w:t>https://www.programiz.com/dsa/linked-list-operations</w:t>
+      </w:r>
+      <w:r>
+        <w:rPr>
+          <w:rStyle w:val="Hyperlink"/>
+          <w:sz w:val="24"/>
+        </w:rPr>
+        <w:fldChar w:fldCharType="end"/>
+      </w:r>
+      <w:r>
+        <w:rPr>
+          <w:sz w:val="24"/>
+        </w:rPr>
+        <w:t xml:space="preserve"> </w:t>
+      </w:r>
+      <w:bookmarkStart w:id="0" w:name="_GoBack"/>
+      <w:bookmarkEnd w:id="0"/>
+    </w:p>
+    <w:p>
+      <w:pPr>
+        <w:rPr>
+          <w:sz w:val="24"/>
+        </w:rPr>
+      </w:pPr>
+    </w:p>
+    <w:p>
+      <w:r>
+        <w:rPr>
+          <w:b/>
+          <w:sz w:val="32"/>
+        </w:rPr>
+        <w:t>Stack:</w:t>
+      </w:r>
+    </w:p>
+    <w:p>
+      <w:pPr>
+        <w:pStyle w:val="ListParagraph"/>
+        <w:numPr>
+          <w:ilvl w:val="0"/>
+          <w:numId w:val="5"/>
+        </w:numPr>
+      </w:pPr>
+      <w:r>
+        <w:rPr>
+          <w:b/>
+          <w:sz w:val="24"/>
+        </w:rPr>
+        <w:t>Introduction:</w:t>
+      </w:r>
+    </w:p>
+    <w:p>
+      <w:pPr>
+        <w:pStyle w:val="ListParagraph"/>
+        <w:numPr>
+          <w:ilvl w:val="1"/>
+          <w:numId w:val="5"/>
+        </w:numPr>
+      </w:pPr>
+      <w:r>
+        <w:rPr>
+          <w:sz w:val="24"/>
+        </w:rPr>
+        <w:t>A Stack is an abstract data type with a bounded (predefined) capacity. It is a simple data structure that allows adding and removing elements in a particular order. Every time an element is added</w:t>
+      </w:r>
+      <w:r>
+        <w:rPr>
+          <w:sz w:val="24"/>
+        </w:rPr>
+        <w:t>,</w:t>
+      </w:r>
+      <w:r>
+        <w:rPr>
+          <w:sz w:val="24"/>
+        </w:rPr>
+        <w:t xml:space="preserve"> </w:t>
+      </w:r>
+      <w:r>
+        <w:rPr>
+          <w:sz w:val="24"/>
+        </w:rPr>
+        <w:t>that element</w:t>
+      </w:r>
+      <w:r>
+        <w:rPr>
+          <w:sz w:val="24"/>
+        </w:rPr>
+        <w:t xml:space="preserve"> goes </w:t>
+      </w:r>
+      <w:r>
+        <w:rPr>
+          <w:sz w:val="24"/>
+        </w:rPr>
+        <w:t>to</w:t>
+      </w:r>
+      <w:r>
+        <w:rPr>
+          <w:sz w:val="24"/>
+        </w:rPr>
+        <w:t xml:space="preserve"> the top of the stack</w:t>
+      </w:r>
+      <w:r>
+        <w:rPr>
+          <w:sz w:val="24"/>
+        </w:rPr>
+        <w:t xml:space="preserve">. </w:t>
+      </w:r>
+      <w:r>
+        <w:rPr>
+          <w:sz w:val="24"/>
+        </w:rPr>
+        <w:t xml:space="preserve"> </w:t>
+      </w:r>
+      <w:r>
+        <w:rPr>
+          <w:sz w:val="24"/>
+        </w:rPr>
+        <w:t>T</w:t>
+      </w:r>
+      <w:r>
+        <w:rPr>
+          <w:sz w:val="24"/>
+        </w:rPr>
+        <w:t xml:space="preserve">he only element that can be removed is the element that is at the top of the stack. </w:t>
+      </w:r>
+      <w:r>
+        <w:rPr>
+          <w:sz w:val="24"/>
+        </w:rPr>
+        <w:t>(word for word from reference 2).</w:t>
+      </w:r>
+    </w:p>
+    <w:p>
+      <w:pPr>
+        <w:jc w:val="center"/>
+      </w:pPr>
+      <w:r>
+        <w:rPr>
+          <w:noProof/>
+        </w:rPr>
+        <w:lastRenderedPageBreak/>
+        <w:drawing>
+          <wp:inline distT="0" distB="0" distL="0" distR="0" wp14:anchorId="317925DE" wp14:editId="7416978C">
+            <wp:extent cx="3629025" cy="2571750"/>
+            <wp:effectExtent l="0" t="0" r="9525" b="0"/>
+            <wp:docPr id="6" name="Picture 6"/>
+            <wp:cNvGraphicFramePr>
+              <a:graphicFrameLocks xmlns:a="http://schemas.openxmlformats.org/drawingml/2006/main" noChangeAspect="1"/>
+            </wp:cNvGraphicFramePr>
+            <a:graphic xmlns:a="http://schemas.openxmlformats.org/drawingml/2006/main">
+              <a:graphicData uri="http://schemas.openxmlformats.org/drawingml/2006/picture">
+                <pic:pic xmlns:pic="http://schemas.openxmlformats.org/drawingml/2006/picture">
+                  <pic:nvPicPr>
+                    <pic:cNvPr id="1" name=""/>
+                    <pic:cNvPicPr/>
+                  </pic:nvPicPr>
+                  <pic:blipFill>
+                    <a:blip r:embed="rId13"/>
+                    <a:stretch>
+                      <a:fillRect/>
+                    </a:stretch>
+                  </pic:blipFill>
+                  <pic:spPr>
+                    <a:xfrm>
+                      <a:off x="0" y="0"/>
+                      <a:ext cx="3629025" cy="2571750"/>
+                    </a:xfrm>
+                    <a:prstGeom prst="rect">
+                      <a:avLst/>
+                    </a:prstGeom>
+                  </pic:spPr>
+                </pic:pic>
+              </a:graphicData>
+            </a:graphic>
+          </wp:inline>
+        </w:drawing>
+      </w:r>
+    </w:p>
+    <w:p>
+      <w:pPr>
+        <w:jc w:val="center"/>
+        <w:rPr>
+          <w:b/>
+          <w:sz w:val="18"/>
+        </w:rPr>
+      </w:pPr>
+      <w:r>
+        <w:rPr>
+          <w:b/>
+          <w:sz w:val="18"/>
+        </w:rPr>
+        <w:t xml:space="preserve">Figure </w:t>
+      </w:r>
+      <w:r>
+        <w:rPr>
+          <w:b/>
+          <w:sz w:val="18"/>
+        </w:rPr>
+        <w:t>3</w:t>
+      </w:r>
+      <w:r>
+        <w:rPr>
+          <w:b/>
+          <w:sz w:val="18"/>
+        </w:rPr>
+        <w:t>: Visual Representation of Stack Data Structure</w:t>
+      </w:r>
+    </w:p>
+    <w:p>
+      <w:pPr>
+        <w:rPr>
+          <w:sz w:val="18"/>
+        </w:rPr>
+      </w:pPr>
+    </w:p>
+    <w:p>
+      <w:pPr>
+        <w:pStyle w:val="ListParagraph"/>
+        <w:numPr>
+          <w:ilvl w:val="1"/>
+          <w:numId w:val="5"/>
+        </w:numPr>
+      </w:pPr>
+      <w:r>
+        <w:rPr>
+          <w:sz w:val="24"/>
+        </w:rPr>
+        <w:t>The order</w:t>
+      </w:r>
+      <w:r>
+        <w:rPr>
+          <w:sz w:val="24"/>
+        </w:rPr>
+        <w:t xml:space="preserve"> in which the collection of items is stored is said to be</w:t>
+      </w:r>
+      <w:r>
+        <w:rPr>
+          <w:sz w:val="24"/>
+        </w:rPr>
+        <w:t xml:space="preserve"> LIFO</w:t>
+      </w:r>
+      <w:r>
+        <w:rPr>
+          <w:sz w:val="24"/>
+        </w:rPr>
+        <w:t xml:space="preserve"> (Last </w:t>
+      </w:r>
+      <w:proofErr w:type="gramStart"/>
+      <w:r>
+        <w:rPr>
+          <w:sz w:val="24"/>
+        </w:rPr>
+        <w:t>In</w:t>
+      </w:r>
+      <w:proofErr w:type="gramEnd"/>
+      <w:r>
+        <w:rPr>
+          <w:sz w:val="24"/>
+        </w:rPr>
+        <w:t xml:space="preserve"> First Out) or FILO </w:t>
+      </w:r>
+      <w:r>
+        <w:rPr>
+          <w:sz w:val="24"/>
+        </w:rPr>
+        <w:t>(First In Last Out).</w:t>
+      </w:r>
+    </w:p>
+    <w:p>
+      <w:pPr>
+        <w:pStyle w:val="ListParagraph"/>
+        <w:numPr>
+          <w:ilvl w:val="1"/>
+          <w:numId w:val="5"/>
+        </w:numPr>
+      </w:pPr>
+      <w:r>
+        <w:t xml:space="preserve">There are a few </w:t>
+      </w:r>
+      <w:r>
+        <w:rPr>
+          <w:b/>
+        </w:rPr>
+        <w:t>basic operations</w:t>
+      </w:r>
+      <w:r>
+        <w:t>, which are performed by the stack data structure:</w:t>
+      </w:r>
+    </w:p>
+    <w:p>
+      <w:pPr>
+        <w:pStyle w:val="ListParagraph"/>
+        <w:numPr>
+          <w:ilvl w:val="2"/>
+          <w:numId w:val="5"/>
+        </w:numPr>
+      </w:pPr>
+      <w:r>
+        <w:t xml:space="preserve">Push:  Adds an item in the stack. If the stack is full, then it is said to be an Overflow condition. </w:t>
+      </w:r>
+    </w:p>
+    <w:p>
+      <w:pPr>
+        <w:pStyle w:val="ListParagraph"/>
+        <w:numPr>
+          <w:ilvl w:val="2"/>
+          <w:numId w:val="5"/>
+        </w:numPr>
+      </w:pPr>
+      <w:r>
+        <w:t xml:space="preserve">Pop: Removes an item from the stack, in reverse order. Meaning the last item pushed onto the stack is the first item to come off when pop is called. If the stack is empty and we try to pop, this is said to be an Underflow condition. </w:t>
+      </w:r>
+    </w:p>
+    <w:p>
+      <w:pPr>
+        <w:pStyle w:val="ListParagraph"/>
+        <w:numPr>
+          <w:ilvl w:val="2"/>
+          <w:numId w:val="5"/>
+        </w:numPr>
+      </w:pPr>
+      <w:r>
+        <w:t xml:space="preserve">Peek or Top: Returns the top element of the stack, without removing it from the stack. </w:t>
+      </w:r>
+    </w:p>
+    <w:p>
+      <w:pPr>
+        <w:pStyle w:val="ListParagraph"/>
+        <w:numPr>
+          <w:ilvl w:val="2"/>
+          <w:numId w:val="5"/>
+        </w:numPr>
+      </w:pPr>
+      <w:proofErr w:type="spellStart"/>
+      <w:r>
+        <w:t>isEmpty</w:t>
+      </w:r>
+      <w:proofErr w:type="spellEnd"/>
+      <w:r>
+        <w:t xml:space="preserve">: Checks if the stack is empty. </w:t>
+      </w:r>
+    </w:p>
+    <w:p/>
+    <w:p>
+      <w:pPr>
+        <w:pStyle w:val="ListParagraph"/>
+        <w:numPr>
+          <w:ilvl w:val="0"/>
+          <w:numId w:val="5"/>
+        </w:numPr>
+      </w:pPr>
+      <w:r>
+        <w:rPr>
+          <w:b/>
+        </w:rPr>
+        <w:t>Implementation of Stack Data Structure:</w:t>
+      </w:r>
+    </w:p>
+    <w:p>
+      <w:pPr>
+        <w:pStyle w:val="ListParagraph"/>
+        <w:numPr>
+          <w:ilvl w:val="1"/>
+          <w:numId w:val="5"/>
+        </w:numPr>
+      </w:pPr>
+      <w:r>
+        <w:t>Two ways to implement a stack:</w:t>
+      </w:r>
+    </w:p>
+    <w:p>
+      <w:pPr>
+        <w:pStyle w:val="ListParagraph"/>
+        <w:numPr>
+          <w:ilvl w:val="2"/>
+          <w:numId w:val="5"/>
+        </w:numPr>
+      </w:pPr>
+      <w:r>
+        <w:t xml:space="preserve">Array – The are quick but limited in size. </w:t>
+      </w:r>
+    </w:p>
+    <w:p>
+      <w:pPr>
+        <w:pStyle w:val="ListParagraph"/>
+        <w:numPr>
+          <w:ilvl w:val="2"/>
+          <w:numId w:val="5"/>
+        </w:numPr>
+      </w:pPr>
+      <w:r>
+        <w:t xml:space="preserve">Linked List – requires overhead to allocate, link, unlink, and deallocate, but is not limited in size. </w:t>
+      </w:r>
+    </w:p>
+    <w:p/>
+    <w:p>
+      <w:pPr>
+        <w:pStyle w:val="ListParagraph"/>
+        <w:numPr>
+          <w:ilvl w:val="0"/>
+          <w:numId w:val="5"/>
+        </w:numPr>
+      </w:pPr>
+      <w:r>
+        <w:rPr>
+          <w:b/>
+        </w:rPr>
+        <w:t>Applications:</w:t>
+      </w:r>
+    </w:p>
+    <w:p>
+      <w:pPr>
+        <w:pStyle w:val="ListParagraph"/>
+        <w:numPr>
+          <w:ilvl w:val="1"/>
+          <w:numId w:val="5"/>
+        </w:numPr>
+      </w:pPr>
+      <w:r>
+        <w:t xml:space="preserve">Parsing </w:t>
+      </w:r>
+    </w:p>
+    <w:p>
+      <w:pPr>
+        <w:pStyle w:val="ListParagraph"/>
+        <w:numPr>
+          <w:ilvl w:val="1"/>
+          <w:numId w:val="5"/>
+        </w:numPr>
+      </w:pPr>
+      <w:r>
+        <w:t xml:space="preserve">Expression Conversion (Infix to Postfix, Postfix to Prefix </w:t>
+      </w:r>
+      <w:proofErr w:type="spellStart"/>
+      <w:r>
+        <w:t>etc</w:t>
+      </w:r>
+      <w:proofErr w:type="spellEnd"/>
+      <w:r>
+        <w:t>)</w:t>
+      </w:r>
+    </w:p>
+    <w:p>
+      <w:pPr>
+        <w:pStyle w:val="ListParagraph"/>
+        <w:numPr>
+          <w:ilvl w:val="1"/>
+          <w:numId w:val="5"/>
+        </w:numPr>
+      </w:pPr>
+      <w:r>
+        <w:t>Balancing of symbols</w:t>
+      </w:r>
+    </w:p>
+    <w:p>
+      <w:pPr>
+        <w:pStyle w:val="ListParagraph"/>
+        <w:numPr>
+          <w:ilvl w:val="1"/>
+          <w:numId w:val="5"/>
+        </w:numPr>
+      </w:pPr>
+      <w:r>
+        <w:t xml:space="preserve">Redo-undo features at many places like editors, </w:t>
+      </w:r>
+      <w:proofErr w:type="spellStart"/>
+      <w:r>
+        <w:t>photoshop</w:t>
+      </w:r>
+      <w:proofErr w:type="spellEnd"/>
+    </w:p>
+    <w:p>
+      <w:pPr>
+        <w:pStyle w:val="ListParagraph"/>
+        <w:numPr>
+          <w:ilvl w:val="1"/>
+          <w:numId w:val="5"/>
+        </w:numPr>
+      </w:pPr>
+      <w:r>
+        <w:t>Forward and backward feature in web browsers</w:t>
+      </w:r>
+    </w:p>
+    <w:p>
+      <w:pPr>
+        <w:pStyle w:val="ListParagraph"/>
+        <w:numPr>
+          <w:ilvl w:val="1"/>
+          <w:numId w:val="5"/>
+        </w:numPr>
+      </w:pPr>
+      <w:r>
+        <w:lastRenderedPageBreak/>
+        <w:t>Used in many algorithms like: Tower of Hanoi, tree traversals, stock span problem, histogram problem.</w:t>
+      </w:r>
+    </w:p>
+    <w:p/>
+    <w:p>
+      <w:pPr>
+        <w:pStyle w:val="ListParagraph"/>
+        <w:numPr>
+          <w:ilvl w:val="0"/>
+          <w:numId w:val="5"/>
+        </w:numPr>
+      </w:pPr>
+      <w:r>
+        <w:rPr>
+          <w:b/>
+          <w:sz w:val="24"/>
+        </w:rPr>
+        <w:t>References:</w:t>
+      </w:r>
+    </w:p>
+    <w:p>
+      <w:pPr>
+        <w:pStyle w:val="ListParagraph"/>
+        <w:numPr>
+          <w:ilvl w:val="0"/>
+          <w:numId w:val="6"/>
+        </w:numPr>
+      </w:pPr>
+      <w:hyperlink r:id="rId14" w:history="1">
+        <w:r>
+          <w:rPr>
+            <w:rStyle w:val="Hyperlink"/>
+          </w:rPr>
+          <w:t>https://www.geeksforgeeks.org/stack-data-structure-introduction-program/</w:t>
+        </w:r>
+      </w:hyperlink>
+      <w:r>
+        <w:t xml:space="preserve"> </w:t>
+      </w:r>
+    </w:p>
+    <w:p>
+      <w:pPr>
+        <w:pStyle w:val="ListParagraph"/>
+        <w:numPr>
+          <w:ilvl w:val="0"/>
+          <w:numId w:val="6"/>
+        </w:numPr>
+      </w:pPr>
+      <w:hyperlink r:id="rId15" w:history="1">
+        <w:r>
+          <w:rPr>
+            <w:rStyle w:val="Hyperlink"/>
+          </w:rPr>
+          <w:t>https://www.studytonight.com/data-structures/stack-data-structure</w:t>
+        </w:r>
+      </w:hyperlink>
+      <w:r>
+        <w:t xml:space="preserve"> </w:t>
+      </w:r>
+    </w:p>
+    <w:p/>
+    <w:p/>
+    <w:p>
+      <w:pPr>
+        <w:rPr>
+          <w:b/>
+          <w:sz w:val="32"/>
+        </w:rPr>
+      </w:pPr>
+      <w:r>
+        <w:rPr>
+          <w:b/>
+          <w:sz w:val="32"/>
+        </w:rPr>
+        <w:t>Binary</w:t>
+      </w:r>
+      <w:r>
+        <w:rPr>
+          <w:b/>
+          <w:sz w:val="32"/>
+        </w:rPr>
+        <w:t xml:space="preserve"> (MIN/MAX)</w:t>
+      </w:r>
+      <w:r>
+        <w:rPr>
+          <w:b/>
+          <w:sz w:val="32"/>
+        </w:rPr>
+        <w:t xml:space="preserve"> Heaps:</w:t>
+      </w:r>
+    </w:p>
+    <w:p>
+      <w:pPr>
+        <w:pStyle w:val="ListParagraph"/>
+        <w:numPr>
+          <w:ilvl w:val="0"/>
+          <w:numId w:val="2"/>
+        </w:numPr>
+        <w:rPr>
+          <w:b/>
+          <w:sz w:val="24"/>
+        </w:rPr>
+      </w:pPr>
+      <w:r>
+        <w:rPr>
+          <w:b/>
+          <w:sz w:val="24"/>
+        </w:rPr>
+        <w:t>Introduction:</w:t>
+      </w:r>
+    </w:p>
+    <w:p>
+      <w:pPr>
+        <w:pStyle w:val="ListParagraph"/>
+        <w:numPr>
+          <w:ilvl w:val="1"/>
+          <w:numId w:val="2"/>
+        </w:numPr>
+        <w:rPr>
+          <w:b/>
+          <w:sz w:val="24"/>
+        </w:rPr>
+      </w:pPr>
+      <w:r>
+        <w:rPr>
+          <w:sz w:val="24"/>
+        </w:rPr>
+        <w:t>A binary heap is a complete binary tree which satisfies the heap ordering property. The ordering can be one of two types:</w:t>
+      </w:r>
+    </w:p>
+    <w:p>
+      <w:pPr>
+        <w:pStyle w:val="ListParagraph"/>
+        <w:numPr>
+          <w:ilvl w:val="2"/>
+          <w:numId w:val="2"/>
+        </w:numPr>
+        <w:rPr>
+          <w:b/>
+          <w:sz w:val="24"/>
+        </w:rPr>
+      </w:pPr>
+      <w:r>
+        <w:rPr>
+          <w:sz w:val="24"/>
+        </w:rPr>
+        <w:t xml:space="preserve">The </w:t>
+      </w:r>
+      <w:r>
+        <w:rPr>
+          <w:i/>
+          <w:sz w:val="24"/>
+        </w:rPr>
+        <w:t>min-heap</w:t>
+      </w:r>
+      <w:r>
+        <w:rPr>
+          <w:sz w:val="24"/>
+        </w:rPr>
+        <w:t xml:space="preserve"> property: the value of each node is greater than or equal to the value of its parent, with the minimum-value element at the root. </w:t>
+      </w:r>
+    </w:p>
+    <w:p>
+      <w:pPr>
+        <w:pStyle w:val="ListParagraph"/>
+        <w:ind w:left="2160"/>
+        <w:rPr>
+          <w:b/>
+          <w:sz w:val="24"/>
+        </w:rPr>
+      </w:pPr>
+    </w:p>
+    <w:p>
+      <w:pPr>
+        <w:pStyle w:val="ListParagraph"/>
+        <w:numPr>
+          <w:ilvl w:val="2"/>
+          <w:numId w:val="2"/>
+        </w:numPr>
+        <w:rPr>
+          <w:b/>
+          <w:sz w:val="24"/>
+        </w:rPr>
+      </w:pPr>
+      <w:r>
+        <w:rPr>
+          <w:sz w:val="24"/>
+        </w:rPr>
+        <w:t xml:space="preserve">The </w:t>
+      </w:r>
+      <w:r>
+        <w:rPr>
+          <w:i/>
+          <w:sz w:val="24"/>
+        </w:rPr>
+        <w:t>max-heap</w:t>
+      </w:r>
+      <w:r>
+        <w:rPr>
+          <w:sz w:val="24"/>
+        </w:rPr>
+        <w:t xml:space="preserve"> property: the value of each node is less than or equal to the value of its parent, with the maximum-value element at the root. </w:t>
+      </w:r>
+    </w:p>
+    <w:p>
+      <w:pPr>
+        <w:rPr>
+          <w:sz w:val="24"/>
+        </w:rPr>
+      </w:pPr>
+    </w:p>
+    <w:p>
+      <w:pPr>
+        <w:jc w:val="center"/>
+        <w:rPr>
+          <w:sz w:val="24"/>
+        </w:rPr>
+      </w:pPr>
+      <w:r>
+        <w:rPr>
+          <w:noProof/>
+        </w:rPr>
+        <w:drawing>
+          <wp:inline distT="0" distB="0" distL="0" distR="0" wp14:anchorId="222065BA" wp14:editId="4F7883A8">
+            <wp:extent cx="5543550" cy="2343150"/>
+            <wp:effectExtent l="0" t="0" r="0" b="0"/>
+            <wp:docPr id="1" name="Picture 1"/>
+            <wp:cNvGraphicFramePr>
+              <a:graphicFrameLocks xmlns:a="http://schemas.openxmlformats.org/drawingml/2006/main" noChangeAspect="1"/>
+            </wp:cNvGraphicFramePr>
+            <a:graphic xmlns:a="http://schemas.openxmlformats.org/drawingml/2006/main">
+              <a:graphicData uri="http://schemas.openxmlformats.org/drawingml/2006/picture">
+                <pic:pic xmlns:pic="http://schemas.openxmlformats.org/drawingml/2006/picture">
+                  <pic:nvPicPr>
+                    <pic:cNvPr id="1" name=""/>
+                    <pic:cNvPicPr/>
+                  </pic:nvPicPr>
+                  <pic:blipFill>
+                    <a:blip r:embed="rId16"/>
+                    <a:stretch>
+                      <a:fillRect/>
+                    </a:stretch>
+                  </pic:blipFill>
+                  <pic:spPr>
+                    <a:xfrm>
+                      <a:off x="0" y="0"/>
+                      <a:ext cx="5543550" cy="2343150"/>
+                    </a:xfrm>
+                    <a:prstGeom prst="rect">
+                      <a:avLst/>
+                    </a:prstGeom>
+                  </pic:spPr>
+                </pic:pic>
+              </a:graphicData>
+            </a:graphic>
+          </wp:inline>
+        </w:drawing>
+      </w:r>
+    </w:p>
+    <w:p>
+      <w:pPr>
+        <w:jc w:val="center"/>
+        <w:rPr>
+          <w:b/>
+          <w:sz w:val="18"/>
+        </w:rPr>
+      </w:pPr>
+      <w:r>
+        <w:rPr>
+          <w:b/>
+          <w:sz w:val="18"/>
+        </w:rPr>
+        <w:t xml:space="preserve">Figure </w:t>
+      </w:r>
+      <w:r>
+        <w:rPr>
+          <w:b/>
+          <w:sz w:val="18"/>
+        </w:rPr>
+        <w:t>4</w:t>
+      </w:r>
+      <w:r>
+        <w:rPr>
+          <w:b/>
+          <w:sz w:val="18"/>
+        </w:rPr>
+        <w:t>: Example of a Min Binary Heap (left) and a Max Binary Heap (right)</w:t>
+      </w:r>
+    </w:p>
+    <w:p>
+      <w:pPr>
+        <w:rPr>
+          <w:sz w:val="24"/>
+        </w:rPr>
+      </w:pPr>
+    </w:p>
+    <w:p>
+      <w:pPr>
+        <w:pStyle w:val="ListParagraph"/>
+        <w:numPr>
+          <w:ilvl w:val="0"/>
+          <w:numId w:val="2"/>
+        </w:numPr>
+        <w:rPr>
+          <w:sz w:val="24"/>
+        </w:rPr>
+      </w:pPr>
+      <w:r>
+        <w:rPr>
+          <w:b/>
+          <w:sz w:val="24"/>
+        </w:rPr>
+        <w:t>Array Implementation:</w:t>
+      </w:r>
+    </w:p>
+    <w:p>
+      <w:pPr>
+        <w:pStyle w:val="ListParagraph"/>
+        <w:numPr>
+          <w:ilvl w:val="1"/>
+          <w:numId w:val="2"/>
+        </w:numPr>
+        <w:rPr>
+          <w:sz w:val="24"/>
+        </w:rPr>
+      </w:pPr>
+      <w:r>
+        <w:rPr>
+          <w:sz w:val="24"/>
+        </w:rPr>
+        <w:t xml:space="preserve">We can uniquely represent a complete binary tree with an array. The level order traversal of the tree is stored in the array. </w:t>
+      </w:r>
+    </w:p>
+    <w:p>
+      <w:pPr>
+        <w:pStyle w:val="ListParagraph"/>
+        <w:numPr>
+          <w:ilvl w:val="1"/>
+          <w:numId w:val="2"/>
+        </w:numPr>
+        <w:rPr>
+          <w:sz w:val="24"/>
+        </w:rPr>
+      </w:pPr>
+      <w:r>
+        <w:rPr>
+          <w:sz w:val="24"/>
+        </w:rPr>
+        <w:lastRenderedPageBreak/>
+        <w:t>Some implementations include leaving the first element of the array open and storing the root element as the second item.</w:t>
+      </w:r>
+      <w:r>
+        <w:rPr>
+          <w:sz w:val="24"/>
+        </w:rPr>
+        <w:t xml:space="preserve"> Others have the root value as the first element of the array. Either way</w:t>
+      </w:r>
+      <w:r>
+        <w:rPr>
+          <w:sz w:val="24"/>
+        </w:rPr>
+        <w:t xml:space="preserve"> </w:t>
+      </w:r>
+      <w:r>
+        <w:rPr>
+          <w:sz w:val="24"/>
+        </w:rPr>
+        <w:t>w</w:t>
+      </w:r>
+      <w:r>
+        <w:rPr>
+          <w:sz w:val="24"/>
+        </w:rPr>
+        <w:t xml:space="preserve">e can visualize the storing of a binary tree in the examples below. </w:t>
+      </w:r>
+    </w:p>
+    <w:p>
+      <w:pPr>
+        <w:jc w:val="center"/>
+        <w:rPr>
+          <w:sz w:val="24"/>
+        </w:rPr>
+      </w:pPr>
+      <w:r>
+        <w:rPr>
+          <w:noProof/>
+        </w:rPr>
+        <w:drawing>
+          <wp:inline distT="0" distB="0" distL="0" distR="0" wp14:anchorId="7381F21F" wp14:editId="3F5CA366">
+            <wp:extent cx="3933825" cy="3009900"/>
+            <wp:effectExtent l="0" t="0" r="9525" b="0"/>
+            <wp:docPr id="2" name="Picture 2"/>
+            <wp:cNvGraphicFramePr>
+              <a:graphicFrameLocks xmlns:a="http://schemas.openxmlformats.org/drawingml/2006/main" noChangeAspect="1"/>
+            </wp:cNvGraphicFramePr>
+            <a:graphic xmlns:a="http://schemas.openxmlformats.org/drawingml/2006/main">
+              <a:graphicData uri="http://schemas.openxmlformats.org/drawingml/2006/picture">
+                <pic:pic xmlns:pic="http://schemas.openxmlformats.org/drawingml/2006/picture">
+                  <pic:nvPicPr>
+                    <pic:cNvPr id="1" name=""/>
+                    <pic:cNvPicPr/>
+                  </pic:nvPicPr>
+                  <pic:blipFill>
+                    <a:blip r:embed="rId17"/>
+                    <a:stretch>
+                      <a:fillRect/>
+                    </a:stretch>
+                  </pic:blipFill>
+                  <pic:spPr>
+                    <a:xfrm>
+                      <a:off x="0" y="0"/>
                       <a:ext cx="3933825" cy="3009900"/>
                     </a:xfrm>
                     <a:prstGeom prst="rect">
@@ -394,7 +2526,21 @@
           <w:b/>
           <w:sz w:val="18"/>
         </w:rPr>
-        <w:t>Figure 2: Level-Order Binary Tree Array Storing</w:t>
+        <w:t xml:space="preserve">Figure </w:t>
+      </w:r>
+      <w:r>
+        <w:rPr>
+          <w:b/>
+          <w:sz w:val="18"/>
+        </w:rPr>
+        <w:t>5</w:t>
+      </w:r>
+      <w:r>
+        <w:rPr>
+          <w:b/>
+          <w:sz w:val="18"/>
+        </w:rPr>
+        <w:t>: Level-Order Binary Tree Array Storing</w:t>
       </w:r>
     </w:p>
     <w:p>
@@ -896,7 +3042,14 @@
         <w:rPr>
           <w:sz w:val="24"/>
         </w:rPr>
-        <w:t xml:space="preserve">mum value from the heap we swap the min with the last element of the array and discard the last element. We have to make sure that we restore the property of the heap, which is </w:t>
+        <w:t xml:space="preserve">mum value from the heap we swap the min with the last element of the array and discard the last element. We have to make sure </w:t>
+      </w:r>
+      <w:r>
+        <w:rPr>
+          <w:sz w:val="24"/>
+        </w:rPr>
+        <w:lastRenderedPageBreak/>
+        <w:t xml:space="preserve">that we restore the property of the heap, which is </w:t>
       </w:r>
       <w:r>
         <w:rPr>
@@ -935,7 +3088,6 @@
         <w:rPr>
           <w:sz w:val="24"/>
         </w:rPr>
-        <w:lastRenderedPageBreak/>
         <w:t xml:space="preserve">If the parent node is larger than either of the child nodes. Compare the child nodes, which every of the two nodes are smaller swap with the parent node. </w:t>
       </w:r>
     </w:p>
@@ -977,7 +3129,7 @@
             <wp:extent cx="5229225" cy="3276600"/>
             <wp:effectExtent l="0" t="0" r="9525" b="0"/>
             <wp:docPr id="5" name="Picture 5">
-              <a:hlinkClick xmlns:a="http://schemas.openxmlformats.org/drawingml/2006/main" r:id="rId7"/>
+              <a:hlinkClick xmlns:a="http://schemas.openxmlformats.org/drawingml/2006/main" r:id="rId18"/>
             </wp:docPr>
             <wp:cNvGraphicFramePr>
               <a:graphicFrameLocks xmlns:a="http://schemas.openxmlformats.org/drawingml/2006/main" noChangeAspect="1"/>
@@ -990,7 +3142,7 @@
                     <pic:cNvPicPr/>
                   </pic:nvPicPr>
                   <pic:blipFill>
-                    <a:blip r:embed="rId8">
+                    <a:blip r:embed="rId19">
                       <a:extLst>
                         <a:ext uri="{28A0092B-C50C-407E-A947-70E740481C1C}">
                           <a14:useLocalDpi xmlns:a14="http://schemas.microsoft.com/office/drawing/2010/main" val="0"/>
@@ -1030,7 +3182,21 @@
           <w:b/>
           <w:sz w:val="20"/>
         </w:rPr>
-        <w:t xml:space="preserve">GIF: Press </w:t>
+        <w:t>GIF</w:t>
+      </w:r>
+      <w:r>
+        <w:rPr>
+          <w:b/>
+          <w:sz w:val="20"/>
+        </w:rPr>
+        <w:t xml:space="preserve"> 1</w:t>
+      </w:r>
+      <w:r>
+        <w:rPr>
+          <w:b/>
+          <w:sz w:val="20"/>
+        </w:rPr>
+        <w:t xml:space="preserve">: Press </w:t>
       </w:r>
       <w:proofErr w:type="spellStart"/>
       <w:r>
@@ -1174,6 +3340,7 @@
         <w:rPr>
           <w:noProof/>
         </w:rPr>
+        <w:lastRenderedPageBreak/>
         <w:drawing>
           <wp:inline distT="0" distB="0" distL="0" distR="0" wp14:anchorId="7D7F9DEB" wp14:editId="326771A2">
             <wp:extent cx="4960380" cy="1200150"/>
@@ -1190,7 +3357,7 @@
                     <pic:cNvPicPr/>
                   </pic:nvPicPr>
                   <pic:blipFill>
-                    <a:blip r:embed="rId9"/>
+                    <a:blip r:embed="rId20"/>
                     <a:stretch>
                       <a:fillRect/>
                     </a:stretch>
@@ -1223,7 +3390,6 @@
         <w:rPr>
           <w:noProof/>
         </w:rPr>
-        <w:lastRenderedPageBreak/>
         <w:drawing>
           <wp:inline distT="0" distB="0" distL="0" distR="0" wp14:anchorId="7165FAB0" wp14:editId="3644A7EC">
             <wp:extent cx="5534025" cy="2628900"/>
@@ -1240,7 +3406,7 @@
                     <pic:cNvPicPr/>
                   </pic:nvPicPr>
                   <pic:blipFill>
-                    <a:blip r:embed="rId10"/>
+                    <a:blip r:embed="rId21"/>
                     <a:stretch>
                       <a:fillRect/>
                     </a:stretch>
@@ -1265,6 +3431,35 @@
       <w:pPr>
         <w:jc w:val="center"/>
         <w:rPr>
+          <w:sz w:val="18"/>
+        </w:rPr>
+      </w:pPr>
+      <w:r>
+        <w:rPr>
+          <w:b/>
+          <w:sz w:val="18"/>
+        </w:rPr>
+        <w:t xml:space="preserve">Figure </w:t>
+      </w:r>
+      <w:r>
+        <w:rPr>
+          <w:b/>
+          <w:sz w:val="18"/>
+        </w:rPr>
+        <w:t>6</w:t>
+      </w:r>
+      <w:r>
+        <w:rPr>
+          <w:b/>
+          <w:sz w:val="18"/>
+        </w:rPr>
+        <w:t xml:space="preserve">: Time Complexity Comparisons </w:t>
+      </w:r>
+    </w:p>
+    <w:p>
+      <w:pPr>
+        <w:jc w:val="center"/>
+        <w:rPr>
           <w:b/>
           <w:sz w:val="24"/>
         </w:rPr>
@@ -1433,8 +3628,6 @@
           <w:sz w:val="24"/>
         </w:rPr>
       </w:pPr>
-      <w:bookmarkStart w:id="0" w:name="_GoBack"/>
-      <w:bookmarkEnd w:id="0"/>
     </w:p>
     <w:p>
       <w:pPr>
@@ -1468,7 +3661,7 @@
           <w:sz w:val="24"/>
         </w:rPr>
       </w:pPr>
-      <w:hyperlink r:id="rId11" w:history="1">
+      <w:hyperlink r:id="rId22" w:history="1">
         <w:r>
           <w:rPr>
             <w:rStyle w:val="Hyperlink"/>
@@ -1497,7 +3690,7 @@
           <w:sz w:val="24"/>
         </w:rPr>
       </w:pPr>
-      <w:hyperlink r:id="rId12" w:history="1">
+      <w:hyperlink r:id="rId23" w:history="1">
         <w:r>
           <w:rPr>
             <w:rStyle w:val="Hyperlink"/>
@@ -1527,7 +3720,7 @@
           <w:sz w:val="24"/>
         </w:rPr>
       </w:pPr>
-      <w:hyperlink r:id="rId13" w:history="1">
+      <w:hyperlink r:id="rId24" w:history="1">
         <w:r>
           <w:rPr>
             <w:rStyle w:val="Hyperlink"/>
@@ -1571,7 +3764,7 @@
           <w:sz w:val="24"/>
         </w:rPr>
       </w:pPr>
-      <w:hyperlink r:id="rId14" w:history="1">
+      <w:hyperlink r:id="rId25" w:history="1">
         <w:r>
           <w:rPr>
             <w:rStyle w:val="Hyperlink"/>
@@ -1805,6 +3998,637 @@
     </w:lvl>
   </w:abstractNum>
   <w:abstractNum w:abstractNumId="2" w15:restartNumberingAfterBreak="0">
+    <w:nsid w:val="38556176"/>
+    <w:multiLevelType w:val="hybridMultilevel"/>
+    <w:tmpl w:val="634E2F7C"/>
+    <w:lvl w:ilvl="0" w:tplc="04090001">
+      <w:start w:val="1"/>
+      <w:numFmt w:val="bullet"/>
+      <w:lvlText w:val=""/>
+      <w:lvlJc w:val="left"/>
+      <w:pPr>
+        <w:ind w:left="720" w:hanging="360"/>
+      </w:pPr>
+      <w:rPr>
+        <w:rFonts w:ascii="Symbol" w:hAnsi="Symbol" w:hint="default"/>
+      </w:rPr>
+    </w:lvl>
+    <w:lvl w:ilvl="1" w:tplc="04090003" w:tentative="1">
+      <w:start w:val="1"/>
+      <w:numFmt w:val="bullet"/>
+      <w:lvlText w:val="o"/>
+      <w:lvlJc w:val="left"/>
+      <w:pPr>
+        <w:ind w:left="1440" w:hanging="360"/>
+      </w:pPr>
+      <w:rPr>
+        <w:rFonts w:ascii="Courier New" w:hAnsi="Courier New" w:cs="Courier New" w:hint="default"/>
+      </w:rPr>
+    </w:lvl>
+    <w:lvl w:ilvl="2" w:tplc="04090005" w:tentative="1">
+      <w:start w:val="1"/>
+      <w:numFmt w:val="bullet"/>
+      <w:lvlText w:val=""/>
+      <w:lvlJc w:val="left"/>
+      <w:pPr>
+        <w:ind w:left="2160" w:hanging="360"/>
+      </w:pPr>
+      <w:rPr>
+        <w:rFonts w:ascii="Wingdings" w:hAnsi="Wingdings" w:hint="default"/>
+      </w:rPr>
+    </w:lvl>
+    <w:lvl w:ilvl="3" w:tplc="04090001" w:tentative="1">
+      <w:start w:val="1"/>
+      <w:numFmt w:val="bullet"/>
+      <w:lvlText w:val=""/>
+      <w:lvlJc w:val="left"/>
+      <w:pPr>
+        <w:ind w:left="2880" w:hanging="360"/>
+      </w:pPr>
+      <w:rPr>
+        <w:rFonts w:ascii="Symbol" w:hAnsi="Symbol" w:hint="default"/>
+      </w:rPr>
+    </w:lvl>
+    <w:lvl w:ilvl="4" w:tplc="04090003" w:tentative="1">
+      <w:start w:val="1"/>
+      <w:numFmt w:val="bullet"/>
+      <w:lvlText w:val="o"/>
+      <w:lvlJc w:val="left"/>
+      <w:pPr>
+        <w:ind w:left="3600" w:hanging="360"/>
+      </w:pPr>
+      <w:rPr>
+        <w:rFonts w:ascii="Courier New" w:hAnsi="Courier New" w:cs="Courier New" w:hint="default"/>
+      </w:rPr>
+    </w:lvl>
+    <w:lvl w:ilvl="5" w:tplc="04090005" w:tentative="1">
+      <w:start w:val="1"/>
+      <w:numFmt w:val="bullet"/>
+      <w:lvlText w:val=""/>
+      <w:lvlJc w:val="left"/>
+      <w:pPr>
+        <w:ind w:left="4320" w:hanging="360"/>
+      </w:pPr>
+      <w:rPr>
+        <w:rFonts w:ascii="Wingdings" w:hAnsi="Wingdings" w:hint="default"/>
+      </w:rPr>
+    </w:lvl>
+    <w:lvl w:ilvl="6" w:tplc="04090001" w:tentative="1">
+      <w:start w:val="1"/>
+      <w:numFmt w:val="bullet"/>
+      <w:lvlText w:val=""/>
+      <w:lvlJc w:val="left"/>
+      <w:pPr>
+        <w:ind w:left="5040" w:hanging="360"/>
+      </w:pPr>
+      <w:rPr>
+        <w:rFonts w:ascii="Symbol" w:hAnsi="Symbol" w:hint="default"/>
+      </w:rPr>
+    </w:lvl>
+    <w:lvl w:ilvl="7" w:tplc="04090003" w:tentative="1">
+      <w:start w:val="1"/>
+      <w:numFmt w:val="bullet"/>
+      <w:lvlText w:val="o"/>
+      <w:lvlJc w:val="left"/>
+      <w:pPr>
+        <w:ind w:left="5760" w:hanging="360"/>
+      </w:pPr>
+      <w:rPr>
+        <w:rFonts w:ascii="Courier New" w:hAnsi="Courier New" w:cs="Courier New" w:hint="default"/>
+      </w:rPr>
+    </w:lvl>
+    <w:lvl w:ilvl="8" w:tplc="04090005" w:tentative="1">
+      <w:start w:val="1"/>
+      <w:numFmt w:val="bullet"/>
+      <w:lvlText w:val=""/>
+      <w:lvlJc w:val="left"/>
+      <w:pPr>
+        <w:ind w:left="6480" w:hanging="360"/>
+      </w:pPr>
+      <w:rPr>
+        <w:rFonts w:ascii="Wingdings" w:hAnsi="Wingdings" w:hint="default"/>
+      </w:rPr>
+    </w:lvl>
+  </w:abstractNum>
+  <w:abstractNum w:abstractNumId="3" w15:restartNumberingAfterBreak="0">
+    <w:nsid w:val="3DD4332A"/>
+    <w:multiLevelType w:val="hybridMultilevel"/>
+    <w:tmpl w:val="086C594C"/>
+    <w:lvl w:ilvl="0" w:tplc="04090005">
+      <w:start w:val="1"/>
+      <w:numFmt w:val="bullet"/>
+      <w:lvlText w:val=""/>
+      <w:lvlJc w:val="left"/>
+      <w:pPr>
+        <w:ind w:left="720" w:hanging="360"/>
+      </w:pPr>
+      <w:rPr>
+        <w:rFonts w:ascii="Wingdings" w:hAnsi="Wingdings" w:hint="default"/>
+      </w:rPr>
+    </w:lvl>
+    <w:lvl w:ilvl="1" w:tplc="04090003" w:tentative="1">
+      <w:start w:val="1"/>
+      <w:numFmt w:val="bullet"/>
+      <w:lvlText w:val="o"/>
+      <w:lvlJc w:val="left"/>
+      <w:pPr>
+        <w:ind w:left="1440" w:hanging="360"/>
+      </w:pPr>
+      <w:rPr>
+        <w:rFonts w:ascii="Courier New" w:hAnsi="Courier New" w:cs="Courier New" w:hint="default"/>
+      </w:rPr>
+    </w:lvl>
+    <w:lvl w:ilvl="2" w:tplc="04090005" w:tentative="1">
+      <w:start w:val="1"/>
+      <w:numFmt w:val="bullet"/>
+      <w:lvlText w:val=""/>
+      <w:lvlJc w:val="left"/>
+      <w:pPr>
+        <w:ind w:left="2160" w:hanging="360"/>
+      </w:pPr>
+      <w:rPr>
+        <w:rFonts w:ascii="Wingdings" w:hAnsi="Wingdings" w:hint="default"/>
+      </w:rPr>
+    </w:lvl>
+    <w:lvl w:ilvl="3" w:tplc="04090001" w:tentative="1">
+      <w:start w:val="1"/>
+      <w:numFmt w:val="bullet"/>
+      <w:lvlText w:val=""/>
+      <w:lvlJc w:val="left"/>
+      <w:pPr>
+        <w:ind w:left="2880" w:hanging="360"/>
+      </w:pPr>
+      <w:rPr>
+        <w:rFonts w:ascii="Symbol" w:hAnsi="Symbol" w:hint="default"/>
+      </w:rPr>
+    </w:lvl>
+    <w:lvl w:ilvl="4" w:tplc="04090003" w:tentative="1">
+      <w:start w:val="1"/>
+      <w:numFmt w:val="bullet"/>
+      <w:lvlText w:val="o"/>
+      <w:lvlJc w:val="left"/>
+      <w:pPr>
+        <w:ind w:left="3600" w:hanging="360"/>
+      </w:pPr>
+      <w:rPr>
+        <w:rFonts w:ascii="Courier New" w:hAnsi="Courier New" w:cs="Courier New" w:hint="default"/>
+      </w:rPr>
+    </w:lvl>
+    <w:lvl w:ilvl="5" w:tplc="04090005" w:tentative="1">
+      <w:start w:val="1"/>
+      <w:numFmt w:val="bullet"/>
+      <w:lvlText w:val=""/>
+      <w:lvlJc w:val="left"/>
+      <w:pPr>
+        <w:ind w:left="4320" w:hanging="360"/>
+      </w:pPr>
+      <w:rPr>
+        <w:rFonts w:ascii="Wingdings" w:hAnsi="Wingdings" w:hint="default"/>
+      </w:rPr>
+    </w:lvl>
+    <w:lvl w:ilvl="6" w:tplc="04090001" w:tentative="1">
+      <w:start w:val="1"/>
+      <w:numFmt w:val="bullet"/>
+      <w:lvlText w:val=""/>
+      <w:lvlJc w:val="left"/>
+      <w:pPr>
+        <w:ind w:left="5040" w:hanging="360"/>
+      </w:pPr>
+      <w:rPr>
+        <w:rFonts w:ascii="Symbol" w:hAnsi="Symbol" w:hint="default"/>
+      </w:rPr>
+    </w:lvl>
+    <w:lvl w:ilvl="7" w:tplc="04090003" w:tentative="1">
+      <w:start w:val="1"/>
+      <w:numFmt w:val="bullet"/>
+      <w:lvlText w:val="o"/>
+      <w:lvlJc w:val="left"/>
+      <w:pPr>
+        <w:ind w:left="5760" w:hanging="360"/>
+      </w:pPr>
+      <w:rPr>
+        <w:rFonts w:ascii="Courier New" w:hAnsi="Courier New" w:cs="Courier New" w:hint="default"/>
+      </w:rPr>
+    </w:lvl>
+    <w:lvl w:ilvl="8" w:tplc="04090005" w:tentative="1">
+      <w:start w:val="1"/>
+      <w:numFmt w:val="bullet"/>
+      <w:lvlText w:val=""/>
+      <w:lvlJc w:val="left"/>
+      <w:pPr>
+        <w:ind w:left="6480" w:hanging="360"/>
+      </w:pPr>
+      <w:rPr>
+        <w:rFonts w:ascii="Wingdings" w:hAnsi="Wingdings" w:hint="default"/>
+      </w:rPr>
+    </w:lvl>
+  </w:abstractNum>
+  <w:abstractNum w:abstractNumId="4" w15:restartNumberingAfterBreak="0">
+    <w:nsid w:val="45256862"/>
+    <w:multiLevelType w:val="hybridMultilevel"/>
+    <w:tmpl w:val="1E74A592"/>
+    <w:lvl w:ilvl="0" w:tplc="04090001">
+      <w:start w:val="1"/>
+      <w:numFmt w:val="bullet"/>
+      <w:lvlText w:val=""/>
+      <w:lvlJc w:val="left"/>
+      <w:pPr>
+        <w:ind w:left="720" w:hanging="360"/>
+      </w:pPr>
+      <w:rPr>
+        <w:rFonts w:ascii="Symbol" w:hAnsi="Symbol" w:hint="default"/>
+      </w:rPr>
+    </w:lvl>
+    <w:lvl w:ilvl="1" w:tplc="04090003">
+      <w:start w:val="1"/>
+      <w:numFmt w:val="bullet"/>
+      <w:lvlText w:val="o"/>
+      <w:lvlJc w:val="left"/>
+      <w:pPr>
+        <w:ind w:left="1440" w:hanging="360"/>
+      </w:pPr>
+      <w:rPr>
+        <w:rFonts w:ascii="Courier New" w:hAnsi="Courier New" w:cs="Courier New" w:hint="default"/>
+      </w:rPr>
+    </w:lvl>
+    <w:lvl w:ilvl="2" w:tplc="04090005">
+      <w:start w:val="1"/>
+      <w:numFmt w:val="bullet"/>
+      <w:lvlText w:val=""/>
+      <w:lvlJc w:val="left"/>
+      <w:pPr>
+        <w:ind w:left="2160" w:hanging="360"/>
+      </w:pPr>
+      <w:rPr>
+        <w:rFonts w:ascii="Wingdings" w:hAnsi="Wingdings" w:hint="default"/>
+      </w:rPr>
+    </w:lvl>
+    <w:lvl w:ilvl="3" w:tplc="04090001">
+      <w:start w:val="1"/>
+      <w:numFmt w:val="bullet"/>
+      <w:lvlText w:val=""/>
+      <w:lvlJc w:val="left"/>
+      <w:pPr>
+        <w:ind w:left="2880" w:hanging="360"/>
+      </w:pPr>
+      <w:rPr>
+        <w:rFonts w:ascii="Symbol" w:hAnsi="Symbol" w:hint="default"/>
+      </w:rPr>
+    </w:lvl>
+    <w:lvl w:ilvl="4" w:tplc="04090003" w:tentative="1">
+      <w:start w:val="1"/>
+      <w:numFmt w:val="bullet"/>
+      <w:lvlText w:val="o"/>
+      <w:lvlJc w:val="left"/>
+      <w:pPr>
+        <w:ind w:left="3600" w:hanging="360"/>
+      </w:pPr>
+      <w:rPr>
+        <w:rFonts w:ascii="Courier New" w:hAnsi="Courier New" w:cs="Courier New" w:hint="default"/>
+      </w:rPr>
+    </w:lvl>
+    <w:lvl w:ilvl="5" w:tplc="04090005" w:tentative="1">
+      <w:start w:val="1"/>
+      <w:numFmt w:val="bullet"/>
+      <w:lvlText w:val=""/>
+      <w:lvlJc w:val="left"/>
+      <w:pPr>
+        <w:ind w:left="4320" w:hanging="360"/>
+      </w:pPr>
+      <w:rPr>
+        <w:rFonts w:ascii="Wingdings" w:hAnsi="Wingdings" w:hint="default"/>
+      </w:rPr>
+    </w:lvl>
+    <w:lvl w:ilvl="6" w:tplc="04090001" w:tentative="1">
+      <w:start w:val="1"/>
+      <w:numFmt w:val="bullet"/>
+      <w:lvlText w:val=""/>
+      <w:lvlJc w:val="left"/>
+      <w:pPr>
+        <w:ind w:left="5040" w:hanging="360"/>
+      </w:pPr>
+      <w:rPr>
+        <w:rFonts w:ascii="Symbol" w:hAnsi="Symbol" w:hint="default"/>
+      </w:rPr>
+    </w:lvl>
+    <w:lvl w:ilvl="7" w:tplc="04090003" w:tentative="1">
+      <w:start w:val="1"/>
+      <w:numFmt w:val="bullet"/>
+      <w:lvlText w:val="o"/>
+      <w:lvlJc w:val="left"/>
+      <w:pPr>
+        <w:ind w:left="5760" w:hanging="360"/>
+      </w:pPr>
+      <w:rPr>
+        <w:rFonts w:ascii="Courier New" w:hAnsi="Courier New" w:cs="Courier New" w:hint="default"/>
+      </w:rPr>
+    </w:lvl>
+    <w:lvl w:ilvl="8" w:tplc="04090005" w:tentative="1">
+      <w:start w:val="1"/>
+      <w:numFmt w:val="bullet"/>
+      <w:lvlText w:val=""/>
+      <w:lvlJc w:val="left"/>
+      <w:pPr>
+        <w:ind w:left="6480" w:hanging="360"/>
+      </w:pPr>
+      <w:rPr>
+        <w:rFonts w:ascii="Wingdings" w:hAnsi="Wingdings" w:hint="default"/>
+      </w:rPr>
+    </w:lvl>
+  </w:abstractNum>
+  <w:abstractNum w:abstractNumId="5" w15:restartNumberingAfterBreak="0">
+    <w:nsid w:val="51C00B88"/>
+    <w:multiLevelType w:val="hybridMultilevel"/>
+    <w:tmpl w:val="B0B2231A"/>
+    <w:lvl w:ilvl="0" w:tplc="04090001">
+      <w:start w:val="1"/>
+      <w:numFmt w:val="bullet"/>
+      <w:lvlText w:val=""/>
+      <w:lvlJc w:val="left"/>
+      <w:pPr>
+        <w:ind w:left="720" w:hanging="360"/>
+      </w:pPr>
+      <w:rPr>
+        <w:rFonts w:ascii="Symbol" w:hAnsi="Symbol" w:hint="default"/>
+      </w:rPr>
+    </w:lvl>
+    <w:lvl w:ilvl="1" w:tplc="04090003">
+      <w:start w:val="1"/>
+      <w:numFmt w:val="bullet"/>
+      <w:lvlText w:val="o"/>
+      <w:lvlJc w:val="left"/>
+      <w:pPr>
+        <w:ind w:left="1440" w:hanging="360"/>
+      </w:pPr>
+      <w:rPr>
+        <w:rFonts w:ascii="Courier New" w:hAnsi="Courier New" w:cs="Courier New" w:hint="default"/>
+      </w:rPr>
+    </w:lvl>
+    <w:lvl w:ilvl="2" w:tplc="04090005">
+      <w:start w:val="1"/>
+      <w:numFmt w:val="bullet"/>
+      <w:lvlText w:val=""/>
+      <w:lvlJc w:val="left"/>
+      <w:pPr>
+        <w:ind w:left="2160" w:hanging="360"/>
+      </w:pPr>
+      <w:rPr>
+        <w:rFonts w:ascii="Wingdings" w:hAnsi="Wingdings" w:hint="default"/>
+      </w:rPr>
+    </w:lvl>
+    <w:lvl w:ilvl="3" w:tplc="04090001" w:tentative="1">
+      <w:start w:val="1"/>
+      <w:numFmt w:val="bullet"/>
+      <w:lvlText w:val=""/>
+      <w:lvlJc w:val="left"/>
+      <w:pPr>
+        <w:ind w:left="2880" w:hanging="360"/>
+      </w:pPr>
+      <w:rPr>
+        <w:rFonts w:ascii="Symbol" w:hAnsi="Symbol" w:hint="default"/>
+      </w:rPr>
+    </w:lvl>
+    <w:lvl w:ilvl="4" w:tplc="04090003" w:tentative="1">
+      <w:start w:val="1"/>
+      <w:numFmt w:val="bullet"/>
+      <w:lvlText w:val="o"/>
+      <w:lvlJc w:val="left"/>
+      <w:pPr>
+        <w:ind w:left="3600" w:hanging="360"/>
+      </w:pPr>
+      <w:rPr>
+        <w:rFonts w:ascii="Courier New" w:hAnsi="Courier New" w:cs="Courier New" w:hint="default"/>
+      </w:rPr>
+    </w:lvl>
+    <w:lvl w:ilvl="5" w:tplc="04090005" w:tentative="1">
+      <w:start w:val="1"/>
+      <w:numFmt w:val="bullet"/>
+      <w:lvlText w:val=""/>
+      <w:lvlJc w:val="left"/>
+      <w:pPr>
+        <w:ind w:left="4320" w:hanging="360"/>
+      </w:pPr>
+      <w:rPr>
+        <w:rFonts w:ascii="Wingdings" w:hAnsi="Wingdings" w:hint="default"/>
+      </w:rPr>
+    </w:lvl>
+    <w:lvl w:ilvl="6" w:tplc="04090001" w:tentative="1">
+      <w:start w:val="1"/>
+      <w:numFmt w:val="bullet"/>
+      <w:lvlText w:val=""/>
+      <w:lvlJc w:val="left"/>
+      <w:pPr>
+        <w:ind w:left="5040" w:hanging="360"/>
+      </w:pPr>
+      <w:rPr>
+        <w:rFonts w:ascii="Symbol" w:hAnsi="Symbol" w:hint="default"/>
+      </w:rPr>
+    </w:lvl>
+    <w:lvl w:ilvl="7" w:tplc="04090003" w:tentative="1">
+      <w:start w:val="1"/>
+      <w:numFmt w:val="bullet"/>
+      <w:lvlText w:val="o"/>
+      <w:lvlJc w:val="left"/>
+      <w:pPr>
+        <w:ind w:left="5760" w:hanging="360"/>
+      </w:pPr>
+      <w:rPr>
+        <w:rFonts w:ascii="Courier New" w:hAnsi="Courier New" w:cs="Courier New" w:hint="default"/>
+      </w:rPr>
+    </w:lvl>
+    <w:lvl w:ilvl="8" w:tplc="04090005" w:tentative="1">
+      <w:start w:val="1"/>
+      <w:numFmt w:val="bullet"/>
+      <w:lvlText w:val=""/>
+      <w:lvlJc w:val="left"/>
+      <w:pPr>
+        <w:ind w:left="6480" w:hanging="360"/>
+      </w:pPr>
+      <w:rPr>
+        <w:rFonts w:ascii="Wingdings" w:hAnsi="Wingdings" w:hint="default"/>
+      </w:rPr>
+    </w:lvl>
+  </w:abstractNum>
+  <w:abstractNum w:abstractNumId="6" w15:restartNumberingAfterBreak="0">
+    <w:nsid w:val="56135BF5"/>
+    <w:multiLevelType w:val="hybridMultilevel"/>
+    <w:tmpl w:val="A8763C24"/>
+    <w:lvl w:ilvl="0" w:tplc="A4C801A6">
+      <w:start w:val="1"/>
+      <w:numFmt w:val="decimal"/>
+      <w:lvlText w:val="%1)"/>
+      <w:lvlJc w:val="left"/>
+      <w:pPr>
+        <w:ind w:left="1080" w:hanging="360"/>
+      </w:pPr>
+      <w:rPr>
+        <w:rFonts w:hint="default"/>
+      </w:rPr>
+    </w:lvl>
+    <w:lvl w:ilvl="1" w:tplc="04090019" w:tentative="1">
+      <w:start w:val="1"/>
+      <w:numFmt w:val="lowerLetter"/>
+      <w:lvlText w:val="%2."/>
+      <w:lvlJc w:val="left"/>
+      <w:pPr>
+        <w:ind w:left="1800" w:hanging="360"/>
+      </w:pPr>
+    </w:lvl>
+    <w:lvl w:ilvl="2" w:tplc="0409001B" w:tentative="1">
+      <w:start w:val="1"/>
+      <w:numFmt w:val="lowerRoman"/>
+      <w:lvlText w:val="%3."/>
+      <w:lvlJc w:val="right"/>
+      <w:pPr>
+        <w:ind w:left="2520" w:hanging="180"/>
+      </w:pPr>
+    </w:lvl>
+    <w:lvl w:ilvl="3" w:tplc="0409000F" w:tentative="1">
+      <w:start w:val="1"/>
+      <w:numFmt w:val="decimal"/>
+      <w:lvlText w:val="%4."/>
+      <w:lvlJc w:val="left"/>
+      <w:pPr>
+        <w:ind w:left="3240" w:hanging="360"/>
+      </w:pPr>
+    </w:lvl>
+    <w:lvl w:ilvl="4" w:tplc="04090019" w:tentative="1">
+      <w:start w:val="1"/>
+      <w:numFmt w:val="lowerLetter"/>
+      <w:lvlText w:val="%5."/>
+      <w:lvlJc w:val="left"/>
+      <w:pPr>
+        <w:ind w:left="3960" w:hanging="360"/>
+      </w:pPr>
+    </w:lvl>
+    <w:lvl w:ilvl="5" w:tplc="0409001B" w:tentative="1">
+      <w:start w:val="1"/>
+      <w:numFmt w:val="lowerRoman"/>
+      <w:lvlText w:val="%6."/>
+      <w:lvlJc w:val="right"/>
+      <w:pPr>
+        <w:ind w:left="4680" w:hanging="180"/>
+      </w:pPr>
+    </w:lvl>
+    <w:lvl w:ilvl="6" w:tplc="0409000F" w:tentative="1">
+      <w:start w:val="1"/>
+      <w:numFmt w:val="decimal"/>
+      <w:lvlText w:val="%7."/>
+      <w:lvlJc w:val="left"/>
+      <w:pPr>
+        <w:ind w:left="5400" w:hanging="360"/>
+      </w:pPr>
+    </w:lvl>
+    <w:lvl w:ilvl="7" w:tplc="04090019" w:tentative="1">
+      <w:start w:val="1"/>
+      <w:numFmt w:val="lowerLetter"/>
+      <w:lvlText w:val="%8."/>
+      <w:lvlJc w:val="left"/>
+      <w:pPr>
+        <w:ind w:left="6120" w:hanging="360"/>
+      </w:pPr>
+    </w:lvl>
+    <w:lvl w:ilvl="8" w:tplc="0409001B" w:tentative="1">
+      <w:start w:val="1"/>
+      <w:numFmt w:val="lowerRoman"/>
+      <w:lvlText w:val="%9."/>
+      <w:lvlJc w:val="right"/>
+      <w:pPr>
+        <w:ind w:left="6840" w:hanging="180"/>
+      </w:pPr>
+    </w:lvl>
+  </w:abstractNum>
+  <w:abstractNum w:abstractNumId="7" w15:restartNumberingAfterBreak="0">
+    <w:nsid w:val="5A8D2D47"/>
+    <w:multiLevelType w:val="hybridMultilevel"/>
+    <w:tmpl w:val="1C624FEC"/>
+    <w:lvl w:ilvl="0" w:tplc="C49666E6">
+      <w:start w:val="1"/>
+      <w:numFmt w:val="decimal"/>
+      <w:lvlText w:val="%1)"/>
+      <w:lvlJc w:val="left"/>
+      <w:pPr>
+        <w:ind w:left="1080" w:hanging="360"/>
+      </w:pPr>
+      <w:rPr>
+        <w:rFonts w:hint="default"/>
+        <w:sz w:val="24"/>
+      </w:rPr>
+    </w:lvl>
+    <w:lvl w:ilvl="1" w:tplc="04090019" w:tentative="1">
+      <w:start w:val="1"/>
+      <w:numFmt w:val="lowerLetter"/>
+      <w:lvlText w:val="%2."/>
+      <w:lvlJc w:val="left"/>
+      <w:pPr>
+        <w:ind w:left="1800" w:hanging="360"/>
+      </w:pPr>
+    </w:lvl>
+    <w:lvl w:ilvl="2" w:tplc="0409001B" w:tentative="1">
+      <w:start w:val="1"/>
+      <w:numFmt w:val="lowerRoman"/>
+      <w:lvlText w:val="%3."/>
+      <w:lvlJc w:val="right"/>
+      <w:pPr>
+        <w:ind w:left="2520" w:hanging="180"/>
+      </w:pPr>
+    </w:lvl>
+    <w:lvl w:ilvl="3" w:tplc="0409000F" w:tentative="1">
+      <w:start w:val="1"/>
+      <w:numFmt w:val="decimal"/>
+      <w:lvlText w:val="%4."/>
+      <w:lvlJc w:val="left"/>
+      <w:pPr>
+        <w:ind w:left="3240" w:hanging="360"/>
+      </w:pPr>
+    </w:lvl>
+    <w:lvl w:ilvl="4" w:tplc="04090019" w:tentative="1">
+      <w:start w:val="1"/>
+      <w:numFmt w:val="lowerLetter"/>
+      <w:lvlText w:val="%5."/>
+      <w:lvlJc w:val="left"/>
+      <w:pPr>
+        <w:ind w:left="3960" w:hanging="360"/>
+      </w:pPr>
+    </w:lvl>
+    <w:lvl w:ilvl="5" w:tplc="0409001B" w:tentative="1">
+      <w:start w:val="1"/>
+      <w:numFmt w:val="lowerRoman"/>
+      <w:lvlText w:val="%6."/>
+      <w:lvlJc w:val="right"/>
+      <w:pPr>
+        <w:ind w:left="4680" w:hanging="180"/>
+      </w:pPr>
+    </w:lvl>
+    <w:lvl w:ilvl="6" w:tplc="0409000F" w:tentative="1">
+      <w:start w:val="1"/>
+      <w:numFmt w:val="decimal"/>
+      <w:lvlText w:val="%7."/>
+      <w:lvlJc w:val="left"/>
+      <w:pPr>
+        <w:ind w:left="5400" w:hanging="360"/>
+      </w:pPr>
+    </w:lvl>
+    <w:lvl w:ilvl="7" w:tplc="04090019" w:tentative="1">
+      <w:start w:val="1"/>
+      <w:numFmt w:val="lowerLetter"/>
+      <w:lvlText w:val="%8."/>
+      <w:lvlJc w:val="left"/>
+      <w:pPr>
+        <w:ind w:left="6120" w:hanging="360"/>
+      </w:pPr>
+    </w:lvl>
+    <w:lvl w:ilvl="8" w:tplc="0409001B" w:tentative="1">
+      <w:start w:val="1"/>
+      <w:numFmt w:val="lowerRoman"/>
+      <w:lvlText w:val="%9."/>
+      <w:lvlJc w:val="right"/>
+      <w:pPr>
+        <w:ind w:left="6840" w:hanging="180"/>
+      </w:pPr>
+    </w:lvl>
+  </w:abstractNum>
+  <w:abstractNum w:abstractNumId="8" w15:restartNumberingAfterBreak="0">
     <w:nsid w:val="5DF11F14"/>
     <w:multiLevelType w:val="hybridMultilevel"/>
     <w:tmpl w:val="50BA581E"/>
@@ -1917,7 +4741,7 @@
       </w:rPr>
     </w:lvl>
   </w:abstractNum>
-  <w:abstractNum w:abstractNumId="3" w15:restartNumberingAfterBreak="0">
+  <w:abstractNum w:abstractNumId="9" w15:restartNumberingAfterBreak="0">
     <w:nsid w:val="7C3720A9"/>
     <w:multiLevelType w:val="hybridMultilevel"/>
     <w:tmpl w:val="0F7089BE"/>
@@ -2034,12 +4858,30 @@
     <w:abstractNumId w:val="0"/>
   </w:num>
   <w:num w:numId="2">
-    <w:abstractNumId w:val="3"/>
+    <w:abstractNumId w:val="9"/>
   </w:num>
   <w:num w:numId="3">
     <w:abstractNumId w:val="1"/>
   </w:num>
   <w:num w:numId="4">
+    <w:abstractNumId w:val="8"/>
+  </w:num>
+  <w:num w:numId="5">
+    <w:abstractNumId w:val="5"/>
+  </w:num>
+  <w:num w:numId="6">
+    <w:abstractNumId w:val="7"/>
+  </w:num>
+  <w:num w:numId="7">
+    <w:abstractNumId w:val="3"/>
+  </w:num>
+  <w:num w:numId="8">
+    <w:abstractNumId w:val="4"/>
+  </w:num>
+  <w:num w:numId="9">
+    <w:abstractNumId w:val="6"/>
+  </w:num>
+  <w:num w:numId="10">
     <w:abstractNumId w:val="2"/>
   </w:num>
 </w:numbering>

</xml_diff>

<commit_message>
Added Delete functionality to the red black tree and updated the docs.
</commit_message>
<xml_diff>
--- a/docs/Data Structure Notes.docx
+++ b/docs/Data Structure Notes.docx
@@ -1832,7 +1832,21 @@
         <w:rPr>
           <w:sz w:val="24"/>
         </w:rPr>
-        <w:t xml:space="preserve"> (Last In First Out) or FILO </w:t>
+        <w:t xml:space="preserve"> (Last </w:t>
+      </w:r>
+      <w:proofErr w:type="gramStart"/>
+      <w:r>
+        <w:rPr>
+          <w:sz w:val="24"/>
+        </w:rPr>
+        <w:t>In</w:t>
+      </w:r>
+      <w:proofErr w:type="gramEnd"/>
+      <w:r>
+        <w:rPr>
+          <w:sz w:val="24"/>
+        </w:rPr>
+        <w:t xml:space="preserve"> First Out) or FILO </w:t>
       </w:r>
       <w:r>
         <w:rPr>
@@ -1906,8 +1920,13 @@
           <w:numId w:val="5"/>
         </w:numPr>
       </w:pPr>
-      <w:r>
-        <w:t xml:space="preserve">isEmpty: Checks if the stack is empty. </w:t>
+      <w:proofErr w:type="spellStart"/>
+      <w:r>
+        <w:t>isEmpty</w:t>
+      </w:r>
+      <w:proofErr w:type="spellEnd"/>
+      <w:r>
+        <w:t xml:space="preserve">: Checks if the stack is empty. </w:t>
       </w:r>
     </w:p>
     <w:p/>
@@ -1999,7 +2018,15 @@
         </w:numPr>
       </w:pPr>
       <w:r>
-        <w:t>Expression Conversion (Infix to Postfix, Postfix to Prefix etc)</w:t>
+        <w:t xml:space="preserve">Expression Conversion (Infix to Postfix, Postfix to Prefix </w:t>
+      </w:r>
+      <w:proofErr w:type="spellStart"/>
+      <w:r>
+        <w:t>etc</w:t>
+      </w:r>
+      <w:proofErr w:type="spellEnd"/>
+      <w:r>
+        <w:t>)</w:t>
       </w:r>
     </w:p>
     <w:p>
@@ -2023,8 +2050,13 @@
         </w:numPr>
       </w:pPr>
       <w:r>
-        <w:t>Redo-undo features at many places like editors, photoshop</w:t>
-      </w:r>
+        <w:t xml:space="preserve">Redo-undo features at many places like editors, </w:t>
+      </w:r>
+      <w:proofErr w:type="spellStart"/>
+      <w:r>
+        <w:t>photoshop</w:t>
+      </w:r>
+      <w:proofErr w:type="spellEnd"/>
     </w:p>
     <w:p>
       <w:pPr>
@@ -2170,7 +2202,21 @@
         <w:rPr>
           <w:sz w:val="24"/>
         </w:rPr>
-        <w:t xml:space="preserve">A stack object is defined as a LIFO (Last In First Out) data structure, whereas a Queue object is a </w:t>
+        <w:t xml:space="preserve">A stack object is defined as a LIFO (Last </w:t>
+      </w:r>
+      <w:proofErr w:type="gramStart"/>
+      <w:r>
+        <w:rPr>
+          <w:sz w:val="24"/>
+        </w:rPr>
+        <w:t>In</w:t>
+      </w:r>
+      <w:proofErr w:type="gramEnd"/>
+      <w:r>
+        <w:rPr>
+          <w:sz w:val="24"/>
+        </w:rPr>
+        <w:t xml:space="preserve"> First Out) data structure, whereas a Queue object is a </w:t>
       </w:r>
       <w:r>
         <w:rPr>
@@ -2215,11 +2261,19 @@
           <w:sz w:val="24"/>
         </w:rPr>
       </w:pPr>
-      <w:r>
-        <w:rPr>
-          <w:sz w:val="24"/>
-        </w:rPr>
-        <w:t xml:space="preserve">Enqueue – the process of adding an element into a queue. </w:t>
+      <w:proofErr w:type="spellStart"/>
+      <w:r>
+        <w:rPr>
+          <w:sz w:val="24"/>
+        </w:rPr>
+        <w:t>Enqueue</w:t>
+      </w:r>
+      <w:proofErr w:type="spellEnd"/>
+      <w:r>
+        <w:rPr>
+          <w:sz w:val="24"/>
+        </w:rPr>
+        <w:t xml:space="preserve"> – the process of adding an element into a queue. </w:t>
       </w:r>
     </w:p>
     <w:p>
@@ -2233,11 +2287,19 @@
           <w:sz w:val="24"/>
         </w:rPr>
       </w:pPr>
-      <w:r>
-        <w:rPr>
-          <w:sz w:val="24"/>
-        </w:rPr>
-        <w:t xml:space="preserve">Dequeue – the process of removing an element from a queue. </w:t>
+      <w:proofErr w:type="spellStart"/>
+      <w:r>
+        <w:rPr>
+          <w:sz w:val="24"/>
+        </w:rPr>
+        <w:t>Dequeue</w:t>
+      </w:r>
+      <w:proofErr w:type="spellEnd"/>
+      <w:r>
+        <w:rPr>
+          <w:sz w:val="24"/>
+        </w:rPr>
+        <w:t xml:space="preserve"> – the process of removing an element from a queue. </w:t>
       </w:r>
     </w:p>
     <w:p>
@@ -2296,11 +2358,19 @@
           <w:sz w:val="24"/>
         </w:rPr>
       </w:pPr>
-      <w:r>
-        <w:rPr>
-          <w:sz w:val="24"/>
-        </w:rPr>
-        <w:t>Enqueue – Add an element into a queue.</w:t>
+      <w:proofErr w:type="spellStart"/>
+      <w:r>
+        <w:rPr>
+          <w:sz w:val="24"/>
+        </w:rPr>
+        <w:t>Enqueue</w:t>
+      </w:r>
+      <w:proofErr w:type="spellEnd"/>
+      <w:r>
+        <w:rPr>
+          <w:sz w:val="24"/>
+        </w:rPr>
+        <w:t xml:space="preserve"> – Add an element into a queue.</w:t>
       </w:r>
     </w:p>
     <w:p>
@@ -2314,11 +2384,19 @@
           <w:sz w:val="24"/>
         </w:rPr>
       </w:pPr>
-      <w:r>
-        <w:rPr>
-          <w:sz w:val="24"/>
-        </w:rPr>
-        <w:t>Dequeue – Remove an element from a queue.</w:t>
+      <w:proofErr w:type="spellStart"/>
+      <w:r>
+        <w:rPr>
+          <w:sz w:val="24"/>
+        </w:rPr>
+        <w:t>Dequeue</w:t>
+      </w:r>
+      <w:proofErr w:type="spellEnd"/>
+      <w:r>
+        <w:rPr>
+          <w:sz w:val="24"/>
+        </w:rPr>
+        <w:t xml:space="preserve"> – Remove an element from a queue.</w:t>
       </w:r>
     </w:p>
     <w:p>
@@ -2482,7 +2560,35 @@
         <w:rPr>
           <w:sz w:val="24"/>
         </w:rPr>
-        <w:t xml:space="preserve">In order to implement a queue using an array implementation, two indices must be known, the front and the rear. We enqueue an element at the rear and dequeue an element at the front. This highlights the FIFO structure. </w:t>
+        <w:t xml:space="preserve">In order to implement a queue using an array implementation, two indices must be known, the front and the rear. We </w:t>
+      </w:r>
+      <w:proofErr w:type="spellStart"/>
+      <w:r>
+        <w:rPr>
+          <w:sz w:val="24"/>
+        </w:rPr>
+        <w:t>enqueue</w:t>
+      </w:r>
+      <w:proofErr w:type="spellEnd"/>
+      <w:r>
+        <w:rPr>
+          <w:sz w:val="24"/>
+        </w:rPr>
+        <w:t xml:space="preserve"> an element at the rear and </w:t>
+      </w:r>
+      <w:proofErr w:type="spellStart"/>
+      <w:r>
+        <w:rPr>
+          <w:sz w:val="24"/>
+        </w:rPr>
+        <w:t>dequeue</w:t>
+      </w:r>
+      <w:proofErr w:type="spellEnd"/>
+      <w:r>
+        <w:rPr>
+          <w:sz w:val="24"/>
+        </w:rPr>
+        <w:t xml:space="preserve"> an element at the front. This highlights the FIFO structure. </w:t>
       </w:r>
       <w:r>
         <w:rPr>
@@ -2618,7 +2724,35 @@
         <w:rPr>
           <w:sz w:val="24"/>
         </w:rPr>
-        <w:t xml:space="preserve">queues is with multiple stacks. In order to perform a Enqueue we only need one stack that we can push data onto. For a Dequeue we need two stacks. For more specific implementation details look at reference (6). </w:t>
+        <w:t xml:space="preserve">queues is with multiple stacks. In order to perform a </w:t>
+      </w:r>
+      <w:proofErr w:type="spellStart"/>
+      <w:r>
+        <w:rPr>
+          <w:sz w:val="24"/>
+        </w:rPr>
+        <w:t>Enqueue</w:t>
+      </w:r>
+      <w:proofErr w:type="spellEnd"/>
+      <w:r>
+        <w:rPr>
+          <w:sz w:val="24"/>
+        </w:rPr>
+        <w:t xml:space="preserve"> we only need one stack that we can push data onto. For a </w:t>
+      </w:r>
+      <w:proofErr w:type="spellStart"/>
+      <w:r>
+        <w:rPr>
+          <w:sz w:val="24"/>
+        </w:rPr>
+        <w:t>Dequeue</w:t>
+      </w:r>
+      <w:proofErr w:type="spellEnd"/>
+      <w:r>
+        <w:rPr>
+          <w:sz w:val="24"/>
+        </w:rPr>
+        <w:t xml:space="preserve"> we need two stacks. For more specific implementation details look at reference (6). </w:t>
       </w:r>
     </w:p>
     <w:p>
@@ -3350,9 +3484,22 @@
           <w:numId w:val="2"/>
         </w:numPr>
       </w:pPr>
+      <w:proofErr w:type="spellStart"/>
       <w:r>
         <w:lastRenderedPageBreak/>
-        <w:t xml:space="preserve">Arr[i/2]: returns the </w:t>
+        <w:t>Arr</w:t>
+      </w:r>
+      <w:proofErr w:type="spellEnd"/>
+      <w:r>
+        <w:t>[</w:t>
+      </w:r>
+      <w:proofErr w:type="spellStart"/>
+      <w:r>
+        <w:t>i</w:t>
+      </w:r>
+      <w:proofErr w:type="spellEnd"/>
+      <w:r>
+        <w:t xml:space="preserve">/2]: returns the </w:t>
       </w:r>
       <w:r>
         <w:rPr>
@@ -3361,7 +3508,15 @@
         <w:t>parent</w:t>
       </w:r>
       <w:r>
-        <w:t xml:space="preserve"> node of index i.</w:t>
+        <w:t xml:space="preserve"> node of index </w:t>
+      </w:r>
+      <w:proofErr w:type="spellStart"/>
+      <w:r>
+        <w:t>i</w:t>
+      </w:r>
+      <w:proofErr w:type="spellEnd"/>
+      <w:r>
+        <w:t>.</w:t>
       </w:r>
     </w:p>
     <w:p>
@@ -3372,8 +3527,21 @@
           <w:numId w:val="2"/>
         </w:numPr>
       </w:pPr>
-      <w:r>
-        <w:t>Arr[(2*i)</w:t>
+      <w:proofErr w:type="spellStart"/>
+      <w:r>
+        <w:t>Arr</w:t>
+      </w:r>
+      <w:proofErr w:type="spellEnd"/>
+      <w:r>
+        <w:t>[(2*</w:t>
+      </w:r>
+      <w:proofErr w:type="spellStart"/>
+      <w:r>
+        <w:t>i</w:t>
+      </w:r>
+      <w:proofErr w:type="spellEnd"/>
+      <w:r>
+        <w:t>)</w:t>
       </w:r>
       <w:r>
         <w:t xml:space="preserve">]: returns the </w:t>
@@ -3385,7 +3553,15 @@
         <w:t>left</w:t>
       </w:r>
       <w:r>
-        <w:t xml:space="preserve"> child node of index i.</w:t>
+        <w:t xml:space="preserve"> child node of index </w:t>
+      </w:r>
+      <w:proofErr w:type="spellStart"/>
+      <w:r>
+        <w:t>i</w:t>
+      </w:r>
+      <w:proofErr w:type="spellEnd"/>
+      <w:r>
+        <w:t>.</w:t>
       </w:r>
     </w:p>
     <w:p>
@@ -3396,8 +3572,21 @@
           <w:numId w:val="2"/>
         </w:numPr>
       </w:pPr>
-      <w:r>
-        <w:t>Arr[(2*i) + 1</w:t>
+      <w:proofErr w:type="spellStart"/>
+      <w:r>
+        <w:t>Arr</w:t>
+      </w:r>
+      <w:proofErr w:type="spellEnd"/>
+      <w:r>
+        <w:t>[(2*</w:t>
+      </w:r>
+      <w:proofErr w:type="spellStart"/>
+      <w:r>
+        <w:t>i</w:t>
+      </w:r>
+      <w:proofErr w:type="spellEnd"/>
+      <w:r>
+        <w:t>) + 1</w:t>
       </w:r>
       <w:r>
         <w:t xml:space="preserve">]: returns the </w:t>
@@ -3409,7 +3598,15 @@
         <w:t>right</w:t>
       </w:r>
       <w:r>
-        <w:t xml:space="preserve"> child node of index i.</w:t>
+        <w:t xml:space="preserve"> child node of index </w:t>
+      </w:r>
+      <w:proofErr w:type="spellStart"/>
+      <w:r>
+        <w:t>i</w:t>
+      </w:r>
+      <w:proofErr w:type="spellEnd"/>
+      <w:r>
+        <w:t>.</w:t>
       </w:r>
     </w:p>
     <w:p>
@@ -3432,8 +3629,26 @@
           <w:numId w:val="2"/>
         </w:numPr>
       </w:pPr>
-      <w:r>
-        <w:t xml:space="preserve">Arr[(i – 1)/2]: returns the </w:t>
+      <w:proofErr w:type="spellStart"/>
+      <w:proofErr w:type="gramStart"/>
+      <w:r>
+        <w:t>Arr</w:t>
+      </w:r>
+      <w:proofErr w:type="spellEnd"/>
+      <w:r>
+        <w:t>[</w:t>
+      </w:r>
+      <w:proofErr w:type="gramEnd"/>
+      <w:r>
+        <w:t>(</w:t>
+      </w:r>
+      <w:proofErr w:type="spellStart"/>
+      <w:r>
+        <w:t>i</w:t>
+      </w:r>
+      <w:proofErr w:type="spellEnd"/>
+      <w:r>
+        <w:t xml:space="preserve"> – 1)/2]: returns the </w:t>
       </w:r>
       <w:r>
         <w:rPr>
@@ -3442,7 +3657,15 @@
         <w:t>parent</w:t>
       </w:r>
       <w:r>
-        <w:t xml:space="preserve"> node of index i.</w:t>
+        <w:t xml:space="preserve"> node of index </w:t>
+      </w:r>
+      <w:proofErr w:type="spellStart"/>
+      <w:r>
+        <w:t>i</w:t>
+      </w:r>
+      <w:proofErr w:type="spellEnd"/>
+      <w:r>
+        <w:t>.</w:t>
       </w:r>
     </w:p>
     <w:p>
@@ -3453,8 +3676,21 @@
           <w:numId w:val="2"/>
         </w:numPr>
       </w:pPr>
-      <w:r>
-        <w:t xml:space="preserve">Arr[(2*i) + 1]: returns the </w:t>
+      <w:proofErr w:type="spellStart"/>
+      <w:r>
+        <w:t>Arr</w:t>
+      </w:r>
+      <w:proofErr w:type="spellEnd"/>
+      <w:r>
+        <w:t>[(2*</w:t>
+      </w:r>
+      <w:proofErr w:type="spellStart"/>
+      <w:r>
+        <w:t>i</w:t>
+      </w:r>
+      <w:proofErr w:type="spellEnd"/>
+      <w:r>
+        <w:t xml:space="preserve">) + 1]: returns the </w:t>
       </w:r>
       <w:r>
         <w:rPr>
@@ -3463,7 +3699,15 @@
         <w:t>left</w:t>
       </w:r>
       <w:r>
-        <w:t xml:space="preserve"> child node of index i.</w:t>
+        <w:t xml:space="preserve"> child node of index </w:t>
+      </w:r>
+      <w:proofErr w:type="spellStart"/>
+      <w:r>
+        <w:t>i</w:t>
+      </w:r>
+      <w:proofErr w:type="spellEnd"/>
+      <w:r>
+        <w:t>.</w:t>
       </w:r>
     </w:p>
     <w:p>
@@ -3474,8 +3718,21 @@
           <w:numId w:val="2"/>
         </w:numPr>
       </w:pPr>
-      <w:r>
-        <w:t xml:space="preserve">Arr[(2*i) + 2]: returns the </w:t>
+      <w:proofErr w:type="spellStart"/>
+      <w:r>
+        <w:t>Arr</w:t>
+      </w:r>
+      <w:proofErr w:type="spellEnd"/>
+      <w:r>
+        <w:t>[(2*</w:t>
+      </w:r>
+      <w:proofErr w:type="spellStart"/>
+      <w:r>
+        <w:t>i</w:t>
+      </w:r>
+      <w:proofErr w:type="spellEnd"/>
+      <w:r>
+        <w:t xml:space="preserve">) + 2]: returns the </w:t>
       </w:r>
       <w:r>
         <w:rPr>
@@ -3484,7 +3741,15 @@
         <w:t>right</w:t>
       </w:r>
       <w:r>
-        <w:t xml:space="preserve"> child node of index i.</w:t>
+        <w:t xml:space="preserve"> child node of index </w:t>
+      </w:r>
+      <w:proofErr w:type="spellStart"/>
+      <w:r>
+        <w:t>i</w:t>
+      </w:r>
+      <w:proofErr w:type="spellEnd"/>
+      <w:r>
+        <w:t>.</w:t>
       </w:r>
     </w:p>
     <w:p/>
@@ -3705,7 +3970,21 @@
         <w:rPr>
           <w:sz w:val="24"/>
         </w:rPr>
-        <w:t xml:space="preserve">known as heapify. We do this with the sink-down method (5). </w:t>
+        <w:t xml:space="preserve">known as </w:t>
+      </w:r>
+      <w:proofErr w:type="spellStart"/>
+      <w:r>
+        <w:rPr>
+          <w:sz w:val="24"/>
+        </w:rPr>
+        <w:t>heapify</w:t>
+      </w:r>
+      <w:proofErr w:type="spellEnd"/>
+      <w:r>
+        <w:rPr>
+          <w:sz w:val="24"/>
+        </w:rPr>
+        <w:t xml:space="preserve">. We do this with the sink-down method (5). </w:t>
       </w:r>
     </w:p>
     <w:p>
@@ -3833,7 +4112,23 @@
           <w:b/>
           <w:sz w:val="20"/>
         </w:rPr>
-        <w:t>: Press ctr + click to see the animation.</w:t>
+        <w:t xml:space="preserve">: Press </w:t>
+      </w:r>
+      <w:proofErr w:type="spellStart"/>
+      <w:r>
+        <w:rPr>
+          <w:b/>
+          <w:sz w:val="20"/>
+        </w:rPr>
+        <w:t>ctr</w:t>
+      </w:r>
+      <w:proofErr w:type="spellEnd"/>
+      <w:r>
+        <w:rPr>
+          <w:b/>
+          <w:sz w:val="20"/>
+        </w:rPr>
+        <w:t xml:space="preserve"> + click to see the animation.</w:t>
       </w:r>
     </w:p>
     <w:p>
@@ -4160,7 +4455,21 @@
         <w:rPr>
           <w:sz w:val="24"/>
         </w:rPr>
-        <w:t xml:space="preserve">Graph Algorithms: The priority queues are especially used in Graph Algorithms like Dijkstra’s Shortest Pat and Prim’s Minimum Spanning Tree. </w:t>
+        <w:t xml:space="preserve">Graph Algorithms: The priority queues are especially used in Graph Algorithms like </w:t>
+      </w:r>
+      <w:proofErr w:type="spellStart"/>
+      <w:r>
+        <w:rPr>
+          <w:sz w:val="24"/>
+        </w:rPr>
+        <w:t>Dijkstra’s</w:t>
+      </w:r>
+      <w:proofErr w:type="spellEnd"/>
+      <w:r>
+        <w:rPr>
+          <w:sz w:val="24"/>
+        </w:rPr>
+        <w:t xml:space="preserve"> Shortest Pat and Prim’s Minimum Spanning Tree. </w:t>
       </w:r>
     </w:p>
     <w:p>
@@ -4175,11 +4484,19 @@
           <w:sz w:val="24"/>
         </w:rPr>
       </w:pPr>
-      <w:r>
-        <w:rPr>
-          <w:sz w:val="24"/>
-        </w:rPr>
-        <w:t>K’th Largest Element in an array</w:t>
+      <w:proofErr w:type="spellStart"/>
+      <w:r>
+        <w:rPr>
+          <w:sz w:val="24"/>
+        </w:rPr>
+        <w:t>K’th</w:t>
+      </w:r>
+      <w:proofErr w:type="spellEnd"/>
+      <w:r>
+        <w:rPr>
+          <w:sz w:val="24"/>
+        </w:rPr>
+        <w:t xml:space="preserve"> Largest Element in an array</w:t>
       </w:r>
     </w:p>
     <w:p>
@@ -5432,7 +5749,21 @@
         <w:rPr>
           <w:sz w:val="24"/>
         </w:rPr>
-        <w:t xml:space="preserve">if the height of the tree is O(Log </w:t>
+        <w:t xml:space="preserve">if the height of the tree is </w:t>
+      </w:r>
+      <w:proofErr w:type="gramStart"/>
+      <w:r>
+        <w:rPr>
+          <w:sz w:val="24"/>
+        </w:rPr>
+        <w:t>O(</w:t>
+      </w:r>
+      <w:proofErr w:type="gramEnd"/>
+      <w:r>
+        <w:rPr>
+          <w:sz w:val="24"/>
+        </w:rPr>
+        <w:t xml:space="preserve">Log </w:t>
       </w:r>
       <w:r>
         <w:rPr>
@@ -5693,11 +6024,19 @@
           <w:sz w:val="24"/>
         </w:rPr>
       </w:pPr>
-      <w:r>
-        <w:rPr>
-          <w:sz w:val="24"/>
-        </w:rPr>
-        <w:t>Inorder:</w:t>
+      <w:proofErr w:type="spellStart"/>
+      <w:r>
+        <w:rPr>
+          <w:sz w:val="24"/>
+        </w:rPr>
+        <w:t>Inorder</w:t>
+      </w:r>
+      <w:proofErr w:type="spellEnd"/>
+      <w:r>
+        <w:rPr>
+          <w:sz w:val="24"/>
+        </w:rPr>
+        <w:t>:</w:t>
       </w:r>
     </w:p>
     <w:p>
@@ -5711,11 +6050,19 @@
           <w:sz w:val="24"/>
         </w:rPr>
       </w:pPr>
-      <w:r>
-        <w:rPr>
-          <w:sz w:val="24"/>
-        </w:rPr>
-        <w:t>Postorder:</w:t>
+      <w:proofErr w:type="spellStart"/>
+      <w:r>
+        <w:rPr>
+          <w:sz w:val="24"/>
+        </w:rPr>
+        <w:t>Postorder</w:t>
+      </w:r>
+      <w:proofErr w:type="spellEnd"/>
+      <w:r>
+        <w:rPr>
+          <w:sz w:val="24"/>
+        </w:rPr>
+        <w:t>:</w:t>
       </w:r>
     </w:p>
     <w:p>
@@ -5832,11 +6179,19 @@
           <w:sz w:val="24"/>
         </w:rPr>
       </w:pPr>
-      <w:r>
-        <w:rPr>
-          <w:sz w:val="24"/>
-        </w:rPr>
-        <w:t>Inorder (Left-Root-Right)</w:t>
+      <w:proofErr w:type="spellStart"/>
+      <w:r>
+        <w:rPr>
+          <w:sz w:val="24"/>
+        </w:rPr>
+        <w:t>Inorder</w:t>
+      </w:r>
+      <w:proofErr w:type="spellEnd"/>
+      <w:r>
+        <w:rPr>
+          <w:sz w:val="24"/>
+        </w:rPr>
+        <w:t xml:space="preserve"> (Left-Root-Right)</w:t>
       </w:r>
     </w:p>
     <w:p>
@@ -5868,11 +6223,19 @@
           <w:sz w:val="24"/>
         </w:rPr>
       </w:pPr>
-      <w:r>
-        <w:rPr>
-          <w:sz w:val="24"/>
-        </w:rPr>
-        <w:t>Postorder (Left-Right-Root)</w:t>
+      <w:proofErr w:type="spellStart"/>
+      <w:r>
+        <w:rPr>
+          <w:sz w:val="24"/>
+        </w:rPr>
+        <w:t>Postorder</w:t>
+      </w:r>
+      <w:proofErr w:type="spellEnd"/>
+      <w:r>
+        <w:rPr>
+          <w:sz w:val="24"/>
+        </w:rPr>
+        <w:t xml:space="preserve"> (Left-Right-Root)</w:t>
       </w:r>
     </w:p>
     <w:p>
@@ -7644,7 +8007,21 @@
         <w:rPr>
           <w:sz w:val="24"/>
         </w:rPr>
-        <w:t xml:space="preserve"> to O(log</w:t>
+        <w:t xml:space="preserve"> to </w:t>
+      </w:r>
+      <w:proofErr w:type="gramStart"/>
+      <w:r>
+        <w:rPr>
+          <w:sz w:val="24"/>
+        </w:rPr>
+        <w:t>O(</w:t>
+      </w:r>
+      <w:proofErr w:type="gramEnd"/>
+      <w:r>
+        <w:rPr>
+          <w:sz w:val="24"/>
+        </w:rPr>
+        <w:t>log</w:t>
       </w:r>
       <w:r>
         <w:rPr>
@@ -7925,7 +8302,21 @@
         <w:rPr>
           <w:sz w:val="24"/>
         </w:rPr>
-        <w:t xml:space="preserve">Every path from a node n to a descendent leaf has the same number of black nodes (not counting node n). We call this number the black height of n, which is denoted bh(n). </w:t>
+        <w:t xml:space="preserve">Every path from a node n to a descendent leaf has the same number of black nodes (not counting node n). We call this number the black height of n, which is denoted </w:t>
+      </w:r>
+      <w:proofErr w:type="spellStart"/>
+      <w:r>
+        <w:rPr>
+          <w:sz w:val="24"/>
+        </w:rPr>
+        <w:t>bh</w:t>
+      </w:r>
+      <w:proofErr w:type="spellEnd"/>
+      <w:r>
+        <w:rPr>
+          <w:sz w:val="24"/>
+        </w:rPr>
+        <w:t xml:space="preserve">(n). </w:t>
       </w:r>
     </w:p>
     <w:p>
@@ -8033,13 +8424,27 @@
         <w:rPr>
           <w:sz w:val="24"/>
         </w:rPr>
-        <w:t>the height of the tree will be O</w:t>
-      </w:r>
-      <w:r>
-        <w:rPr>
-          <w:sz w:val="24"/>
-        </w:rPr>
-        <w:t>(log</w:t>
+        <w:t xml:space="preserve">the height of the tree will be </w:t>
+      </w:r>
+      <w:proofErr w:type="gramStart"/>
+      <w:r>
+        <w:rPr>
+          <w:sz w:val="24"/>
+        </w:rPr>
+        <w:t>O</w:t>
+      </w:r>
+      <w:r>
+        <w:rPr>
+          <w:sz w:val="24"/>
+        </w:rPr>
+        <w:t>(</w:t>
+      </w:r>
+      <w:proofErr w:type="gramEnd"/>
+      <w:r>
+        <w:rPr>
+          <w:sz w:val="24"/>
+        </w:rPr>
+        <w:t>log</w:t>
       </w:r>
       <w:r>
         <w:rPr>
@@ -8087,6 +8492,13 @@
           <w:sz w:val="24"/>
         </w:rPr>
         <w:t>Recoloring/Rotating</w:t>
+      </w:r>
+      <w:r>
+        <w:rPr>
+          <w:b/>
+          <w:sz w:val="24"/>
+        </w:rPr>
+        <w:t xml:space="preserve"> (Insertion)</w:t>
       </w:r>
       <w:r>
         <w:rPr>
@@ -8287,11 +8699,19 @@
         </w:rPr>
         <w:t xml:space="preserve"> types of rotation, a left </w:t>
       </w:r>
-      <w:r>
-        <w:rPr>
-          <w:sz w:val="24"/>
-        </w:rPr>
-        <w:t xml:space="preserve">left </w:t>
+      <w:proofErr w:type="spellStart"/>
+      <w:r>
+        <w:rPr>
+          <w:sz w:val="24"/>
+        </w:rPr>
+        <w:t>left</w:t>
+      </w:r>
+      <w:proofErr w:type="spellEnd"/>
+      <w:r>
+        <w:rPr>
+          <w:sz w:val="24"/>
+        </w:rPr>
+        <w:t xml:space="preserve"> </w:t>
       </w:r>
       <w:r>
         <w:rPr>
@@ -8315,7 +8735,21 @@
         <w:rPr>
           <w:sz w:val="24"/>
         </w:rPr>
-        <w:t>right right rotation, a left right rotation, and a right left rotation</w:t>
+        <w:t xml:space="preserve">right </w:t>
+      </w:r>
+      <w:proofErr w:type="spellStart"/>
+      <w:r>
+        <w:rPr>
+          <w:sz w:val="24"/>
+        </w:rPr>
+        <w:t>right</w:t>
+      </w:r>
+      <w:proofErr w:type="spellEnd"/>
+      <w:r>
+        <w:rPr>
+          <w:sz w:val="24"/>
+        </w:rPr>
+        <w:t xml:space="preserve"> rotation, a left right rotation, and a right left rotation</w:t>
       </w:r>
       <w:r>
         <w:rPr>
@@ -8345,8 +8779,16 @@
         <w:rPr>
           <w:sz w:val="24"/>
         </w:rPr>
-        <w:t xml:space="preserve"> Left</w:t>
-      </w:r>
+        <w:t xml:space="preserve"> </w:t>
+      </w:r>
+      <w:proofErr w:type="spellStart"/>
+      <w:r>
+        <w:rPr>
+          <w:sz w:val="24"/>
+        </w:rPr>
+        <w:t>Left</w:t>
+      </w:r>
+      <w:proofErr w:type="spellEnd"/>
       <w:r>
         <w:rPr>
           <w:sz w:val="24"/>
@@ -8357,7 +8799,21 @@
         <w:rPr>
           <w:sz w:val="24"/>
         </w:rPr>
-        <w:t xml:space="preserve"> A left left rotation occurs when we have a double red violation on the left parent and the left child, </w:t>
+        <w:t xml:space="preserve"> A left </w:t>
+      </w:r>
+      <w:proofErr w:type="spellStart"/>
+      <w:r>
+        <w:rPr>
+          <w:sz w:val="24"/>
+        </w:rPr>
+        <w:t>left</w:t>
+      </w:r>
+      <w:proofErr w:type="spellEnd"/>
+      <w:r>
+        <w:rPr>
+          <w:sz w:val="24"/>
+        </w:rPr>
+        <w:t xml:space="preserve"> rotation occurs when we have a double red violation on the left parent and the left child, </w:t>
       </w:r>
       <w:r>
         <w:rPr>
@@ -8457,7 +8913,23 @@
           <w:b/>
           <w:sz w:val="18"/>
         </w:rPr>
-        <w:t>Figure 16: Example of Left Left Rotation</w:t>
+        <w:t xml:space="preserve">Figure 16: Example of Left </w:t>
+      </w:r>
+      <w:proofErr w:type="spellStart"/>
+      <w:r>
+        <w:rPr>
+          <w:b/>
+          <w:sz w:val="18"/>
+        </w:rPr>
+        <w:t>Left</w:t>
+      </w:r>
+      <w:proofErr w:type="spellEnd"/>
+      <w:r>
+        <w:rPr>
+          <w:b/>
+          <w:sz w:val="18"/>
+        </w:rPr>
+        <w:t xml:space="preserve"> Rotation</w:t>
       </w:r>
     </w:p>
     <w:p>
@@ -8485,17 +8957,39 @@
         </w:rPr>
         <w:t xml:space="preserve">Right </w:t>
       </w:r>
-      <w:r>
-        <w:rPr>
-          <w:sz w:val="24"/>
-        </w:rPr>
-        <w:t xml:space="preserve">Right Rotation: </w:t>
-      </w:r>
-      <w:r>
-        <w:rPr>
-          <w:sz w:val="24"/>
-        </w:rPr>
-        <w:t>A right right rotation occurs when we have a double red violation of the right parent (relative to the grandparent) and right child both, which can be seen in figure 17.</w:t>
+      <w:proofErr w:type="spellStart"/>
+      <w:r>
+        <w:rPr>
+          <w:sz w:val="24"/>
+        </w:rPr>
+        <w:t>Right</w:t>
+      </w:r>
+      <w:proofErr w:type="spellEnd"/>
+      <w:r>
+        <w:rPr>
+          <w:sz w:val="24"/>
+        </w:rPr>
+        <w:t xml:space="preserve"> Rotation: </w:t>
+      </w:r>
+      <w:r>
+        <w:rPr>
+          <w:sz w:val="24"/>
+        </w:rPr>
+        <w:t xml:space="preserve">A right </w:t>
+      </w:r>
+      <w:proofErr w:type="spellStart"/>
+      <w:r>
+        <w:rPr>
+          <w:sz w:val="24"/>
+        </w:rPr>
+        <w:t>right</w:t>
+      </w:r>
+      <w:proofErr w:type="spellEnd"/>
+      <w:r>
+        <w:rPr>
+          <w:sz w:val="24"/>
+        </w:rPr>
+        <w:t xml:space="preserve"> rotation occurs when we have a double red violation of the right parent (relative to the grandparent) and right child both, which can be seen in figure 17.</w:t>
       </w:r>
     </w:p>
     <w:p>
@@ -8584,7 +9078,23 @@
           <w:b/>
           <w:sz w:val="18"/>
         </w:rPr>
-        <w:t>Figure 17: Example of a right right rotation</w:t>
+        <w:t xml:space="preserve">Figure 17: Example of a right </w:t>
+      </w:r>
+      <w:proofErr w:type="spellStart"/>
+      <w:r>
+        <w:rPr>
+          <w:b/>
+          <w:sz w:val="18"/>
+        </w:rPr>
+        <w:t>right</w:t>
+      </w:r>
+      <w:proofErr w:type="spellEnd"/>
+      <w:r>
+        <w:rPr>
+          <w:b/>
+          <w:sz w:val="18"/>
+        </w:rPr>
+        <w:t xml:space="preserve"> rotation</w:t>
       </w:r>
     </w:p>
     <w:p>
@@ -8634,7 +9144,21 @@
         <w:rPr>
           <w:sz w:val="24"/>
         </w:rPr>
-        <w:t xml:space="preserve"> and the right child (Example can be seen in figure 18). This rotation is sometimes referred to as a double rotation, because we can first rotate the parent with the child and then perform a left left rotation.</w:t>
+        <w:t xml:space="preserve"> and the right child (Example can be seen in figure 18). This rotation is sometimes referred to as a double rotation, because we can first rotate the parent with the child and then perform a left </w:t>
+      </w:r>
+      <w:proofErr w:type="spellStart"/>
+      <w:r>
+        <w:rPr>
+          <w:sz w:val="24"/>
+        </w:rPr>
+        <w:t>left</w:t>
+      </w:r>
+      <w:proofErr w:type="spellEnd"/>
+      <w:r>
+        <w:rPr>
+          <w:sz w:val="24"/>
+        </w:rPr>
+        <w:t xml:space="preserve"> rotation.</w:t>
       </w:r>
     </w:p>
     <w:p>
@@ -8808,7 +9332,21 @@
         <w:rPr>
           <w:sz w:val="24"/>
         </w:rPr>
-        <w:t xml:space="preserve">Now we just perform a left left rotation. </w:t>
+        <w:t xml:space="preserve">Now we just perform a left </w:t>
+      </w:r>
+      <w:proofErr w:type="spellStart"/>
+      <w:r>
+        <w:rPr>
+          <w:sz w:val="24"/>
+        </w:rPr>
+        <w:t>left</w:t>
+      </w:r>
+      <w:proofErr w:type="spellEnd"/>
+      <w:r>
+        <w:rPr>
+          <w:sz w:val="24"/>
+        </w:rPr>
+        <w:t xml:space="preserve"> rotation. </w:t>
       </w:r>
     </w:p>
     <w:p>
@@ -9059,7 +9597,21 @@
         <w:rPr>
           <w:sz w:val="24"/>
         </w:rPr>
-        <w:t>Perform a right right rotation.</w:t>
+        <w:t xml:space="preserve">Perform a right </w:t>
+      </w:r>
+      <w:proofErr w:type="spellStart"/>
+      <w:r>
+        <w:rPr>
+          <w:sz w:val="24"/>
+        </w:rPr>
+        <w:t>right</w:t>
+      </w:r>
+      <w:proofErr w:type="spellEnd"/>
+      <w:r>
+        <w:rPr>
+          <w:sz w:val="24"/>
+        </w:rPr>
+        <w:t xml:space="preserve"> rotation.</w:t>
       </w:r>
     </w:p>
     <w:p>
@@ -9169,7 +9721,7 @@
         <w:rPr>
           <w:sz w:val="24"/>
         </w:rPr>
-        <w:t>Insertion:</w:t>
+        <w:t xml:space="preserve">Search: </w:t>
       </w:r>
     </w:p>
     <w:p>
@@ -9187,7 +9739,25 @@
         <w:rPr>
           <w:sz w:val="24"/>
         </w:rPr>
-        <w:t>Every node that is inserted is colored red unless it is the root node, which is black.</w:t>
+        <w:t>Same search operation described in the Binary Search Tree section.</w:t>
+      </w:r>
+    </w:p>
+    <w:p>
+      <w:pPr>
+        <w:pStyle w:val="ListParagraph"/>
+        <w:numPr>
+          <w:ilvl w:val="1"/>
+          <w:numId w:val="17"/>
+        </w:numPr>
+        <w:rPr>
+          <w:sz w:val="24"/>
+        </w:rPr>
+      </w:pPr>
+      <w:r>
+        <w:rPr>
+          <w:sz w:val="24"/>
+        </w:rPr>
+        <w:t>Insertion:</w:t>
       </w:r>
     </w:p>
     <w:p>
@@ -9205,7 +9775,7 @@
         <w:rPr>
           <w:sz w:val="24"/>
         </w:rPr>
-        <w:t>Insert according the node like you typically would with a binary search tree</w:t>
+        <w:t>Every node that is inserted is colored red unless it is the root node, which is black.</w:t>
       </w:r>
     </w:p>
     <w:p>
@@ -9223,6 +9793,24 @@
         <w:rPr>
           <w:sz w:val="24"/>
         </w:rPr>
+        <w:t>Insert according the node like you typically would with a binary search tree</w:t>
+      </w:r>
+    </w:p>
+    <w:p>
+      <w:pPr>
+        <w:pStyle w:val="ListParagraph"/>
+        <w:numPr>
+          <w:ilvl w:val="2"/>
+          <w:numId w:val="17"/>
+        </w:numPr>
+        <w:rPr>
+          <w:sz w:val="24"/>
+        </w:rPr>
+      </w:pPr>
+      <w:r>
+        <w:rPr>
+          <w:sz w:val="24"/>
+        </w:rPr>
         <w:t xml:space="preserve">Check for violation if a violation occurs, resolve the violation by either recoloring </w:t>
       </w:r>
       <w:r>
@@ -9231,13 +9819,17 @@
         </w:rPr>
         <w:t>and/</w:t>
       </w:r>
-      <w:bookmarkStart w:id="0" w:name="_GoBack"/>
-      <w:bookmarkEnd w:id="0"/>
-      <w:r>
-        <w:rPr>
-          <w:sz w:val="24"/>
-        </w:rPr>
-        <w:t xml:space="preserve">or restructuring.  </w:t>
+      <w:r>
+        <w:rPr>
+          <w:sz w:val="24"/>
+        </w:rPr>
+        <w:t xml:space="preserve">or restructuring, as shown in the previous section. </w:t>
+      </w:r>
+      <w:r>
+        <w:rPr>
+          <w:sz w:val="24"/>
+        </w:rPr>
+        <w:t xml:space="preserve">  </w:t>
       </w:r>
     </w:p>
     <w:p>
@@ -9255,14 +9847,95 @@
         <w:rPr>
           <w:sz w:val="24"/>
         </w:rPr>
-        <w:t>Deletion:</w:t>
-      </w:r>
-    </w:p>
-    <w:p>
-      <w:pPr>
-        <w:pStyle w:val="ListParagraph"/>
-        <w:numPr>
-          <w:ilvl w:val="1"/>
+        <w:lastRenderedPageBreak/>
+        <w:t>Removal</w:t>
+      </w:r>
+      <w:r>
+        <w:rPr>
+          <w:sz w:val="24"/>
+        </w:rPr>
+        <w:t>:</w:t>
+      </w:r>
+      <w:r>
+        <w:rPr>
+          <w:sz w:val="24"/>
+        </w:rPr>
+        <w:t xml:space="preserve"> </w:t>
+      </w:r>
+      <w:r>
+        <w:rPr>
+          <w:sz w:val="24"/>
+        </w:rPr>
+        <w:t xml:space="preserve">This </w:t>
+      </w:r>
+      <w:r>
+        <w:rPr>
+          <w:sz w:val="24"/>
+        </w:rPr>
+        <w:t xml:space="preserve">operation is </w:t>
+      </w:r>
+      <w:r>
+        <w:rPr>
+          <w:sz w:val="24"/>
+        </w:rPr>
+        <w:t>slightly more complex because we introduce the notion of a double black node, which is a black node that is deleted and</w:t>
+      </w:r>
+      <w:r>
+        <w:rPr>
+          <w:sz w:val="24"/>
+        </w:rPr>
+        <w:t xml:space="preserve"> replaced by a child node that is also black. Below we will work through the different cases of deletion</w:t>
+      </w:r>
+      <w:r>
+        <w:rPr>
+          <w:sz w:val="24"/>
+        </w:rPr>
+        <w:t xml:space="preserve">. </w:t>
+      </w:r>
+      <w:r>
+        <w:rPr>
+          <w:b/>
+          <w:sz w:val="24"/>
+        </w:rPr>
+        <w:t>Note:</w:t>
+      </w:r>
+      <w:r>
+        <w:rPr>
+          <w:sz w:val="24"/>
+        </w:rPr>
+        <w:t xml:space="preserve"> We will denote the </w:t>
+      </w:r>
+      <w:r>
+        <w:rPr>
+          <w:sz w:val="24"/>
+        </w:rPr>
+        <w:t>in order</w:t>
+      </w:r>
+      <w:r>
+        <w:rPr>
+          <w:sz w:val="24"/>
+        </w:rPr>
+        <w:t xml:space="preserve"> predecessor as </w:t>
+      </w:r>
+      <w:r>
+        <w:rPr>
+          <w:i/>
+          <w:sz w:val="24"/>
+        </w:rPr>
+        <w:t>x</w:t>
+      </w:r>
+      <w:r>
+        <w:rPr>
+          <w:sz w:val="24"/>
+        </w:rPr>
+        <w:t xml:space="preserve">. </w:t>
+      </w:r>
+    </w:p>
+    <w:p>
+      <w:pPr>
+        <w:pStyle w:val="ListParagraph"/>
+        <w:numPr>
+          <w:ilvl w:val="2"/>
           <w:numId w:val="17"/>
         </w:numPr>
         <w:rPr>
@@ -9273,23 +9946,53 @@
         <w:rPr>
           <w:sz w:val="24"/>
         </w:rPr>
-        <w:t>Retrieval:</w:t>
-      </w:r>
-    </w:p>
-    <w:p>
-      <w:pPr>
-        <w:pStyle w:val="ListParagraph"/>
-        <w:ind w:left="1440"/>
-        <w:rPr>
-          <w:sz w:val="24"/>
-        </w:rPr>
-      </w:pPr>
-    </w:p>
-    <w:p>
-      <w:pPr>
-        <w:pStyle w:val="ListParagraph"/>
-        <w:numPr>
-          <w:ilvl w:val="0"/>
+        <w:t>Case</w:t>
+      </w:r>
+      <w:r>
+        <w:rPr>
+          <w:sz w:val="24"/>
+        </w:rPr>
+        <w:t xml:space="preserve"> </w:t>
+      </w:r>
+      <w:r>
+        <w:rPr>
+          <w:sz w:val="24"/>
+        </w:rPr>
+        <w:t xml:space="preserve">1: </w:t>
+      </w:r>
+      <w:r>
+        <w:rPr>
+          <w:i/>
+          <w:sz w:val="24"/>
+        </w:rPr>
+        <w:t>x</w:t>
+      </w:r>
+      <w:r>
+        <w:rPr>
+          <w:sz w:val="24"/>
+        </w:rPr>
+        <w:t xml:space="preserve"> (the </w:t>
+      </w:r>
+      <w:proofErr w:type="spellStart"/>
+      <w:r>
+        <w:rPr>
+          <w:sz w:val="24"/>
+        </w:rPr>
+        <w:t>inorder</w:t>
+      </w:r>
+      <w:proofErr w:type="spellEnd"/>
+      <w:r>
+        <w:rPr>
+          <w:sz w:val="24"/>
+        </w:rPr>
+        <w:t xml:space="preserve"> predecessor) is red</w:t>
+      </w:r>
+    </w:p>
+    <w:p>
+      <w:pPr>
+        <w:pStyle w:val="ListParagraph"/>
+        <w:numPr>
+          <w:ilvl w:val="3"/>
           <w:numId w:val="17"/>
         </w:numPr>
         <w:rPr>
@@ -9298,21 +10001,387 @@
       </w:pPr>
       <w:r>
         <w:rPr>
-          <w:b/>
-          <w:sz w:val="24"/>
-        </w:rPr>
-        <w:t>Time Complexities:</w:t>
-      </w:r>
-      <w:r>
-        <w:rPr>
-          <w:sz w:val="24"/>
-        </w:rPr>
-        <w:t xml:space="preserve"> Time complexities of each Red-Black tree operation can be seen below in figure 16.</w:t>
-      </w:r>
-    </w:p>
-    <w:p>
-      <w:pPr>
-        <w:ind w:left="360"/>
+          <w:sz w:val="24"/>
+        </w:rPr>
+        <w:t xml:space="preserve">Proceed as if it was a normal BST, replace the data in </w:t>
+      </w:r>
+      <w:r>
+        <w:rPr>
+          <w:i/>
+          <w:sz w:val="24"/>
+        </w:rPr>
+        <w:t>x</w:t>
+      </w:r>
+      <w:r>
+        <w:rPr>
+          <w:sz w:val="24"/>
+        </w:rPr>
+        <w:t xml:space="preserve"> with the node you were originally trying to remove and then remove x.</w:t>
+      </w:r>
+    </w:p>
+    <w:p>
+      <w:pPr>
+        <w:pStyle w:val="ListParagraph"/>
+        <w:numPr>
+          <w:ilvl w:val="2"/>
+          <w:numId w:val="17"/>
+        </w:numPr>
+        <w:rPr>
+          <w:sz w:val="24"/>
+        </w:rPr>
+      </w:pPr>
+      <w:r>
+        <w:rPr>
+          <w:sz w:val="24"/>
+        </w:rPr>
+        <w:t xml:space="preserve">Case 2: </w:t>
+      </w:r>
+      <w:r>
+        <w:rPr>
+          <w:i/>
+          <w:sz w:val="24"/>
+        </w:rPr>
+        <w:t>x</w:t>
+      </w:r>
+      <w:r>
+        <w:rPr>
+          <w:sz w:val="24"/>
+        </w:rPr>
+        <w:t xml:space="preserve"> </w:t>
+      </w:r>
+      <w:r>
+        <w:rPr>
+          <w:sz w:val="24"/>
+        </w:rPr>
+        <w:t xml:space="preserve">is black with a </w:t>
+      </w:r>
+      <w:r>
+        <w:rPr>
+          <w:sz w:val="24"/>
+        </w:rPr>
+        <w:t>red child</w:t>
+      </w:r>
+    </w:p>
+    <w:p>
+      <w:pPr>
+        <w:pStyle w:val="ListParagraph"/>
+        <w:numPr>
+          <w:ilvl w:val="3"/>
+          <w:numId w:val="17"/>
+        </w:numPr>
+        <w:rPr>
+          <w:sz w:val="24"/>
+        </w:rPr>
+      </w:pPr>
+      <w:r>
+        <w:rPr>
+          <w:sz w:val="24"/>
+        </w:rPr>
+        <w:t xml:space="preserve">Connect parent of </w:t>
+      </w:r>
+      <w:r>
+        <w:rPr>
+          <w:i/>
+          <w:sz w:val="24"/>
+        </w:rPr>
+        <w:t>x</w:t>
+      </w:r>
+      <w:r>
+        <w:rPr>
+          <w:sz w:val="24"/>
+        </w:rPr>
+        <w:t xml:space="preserve"> with child of </w:t>
+      </w:r>
+      <w:r>
+        <w:rPr>
+          <w:i/>
+          <w:sz w:val="24"/>
+        </w:rPr>
+        <w:t>x</w:t>
+      </w:r>
+      <w:r>
+        <w:rPr>
+          <w:sz w:val="24"/>
+        </w:rPr>
+        <w:t>.</w:t>
+      </w:r>
+    </w:p>
+    <w:p>
+      <w:pPr>
+        <w:pStyle w:val="ListParagraph"/>
+        <w:numPr>
+          <w:ilvl w:val="3"/>
+          <w:numId w:val="17"/>
+        </w:numPr>
+        <w:rPr>
+          <w:sz w:val="24"/>
+        </w:rPr>
+      </w:pPr>
+      <w:r>
+        <w:rPr>
+          <w:sz w:val="24"/>
+        </w:rPr>
+        <w:t xml:space="preserve">Delete </w:t>
+      </w:r>
+      <w:r>
+        <w:rPr>
+          <w:i/>
+          <w:sz w:val="24"/>
+        </w:rPr>
+        <w:t>x</w:t>
+      </w:r>
+    </w:p>
+    <w:p>
+      <w:pPr>
+        <w:pStyle w:val="ListParagraph"/>
+        <w:numPr>
+          <w:ilvl w:val="2"/>
+          <w:numId w:val="17"/>
+        </w:numPr>
+        <w:rPr>
+          <w:sz w:val="24"/>
+        </w:rPr>
+      </w:pPr>
+      <w:r>
+        <w:rPr>
+          <w:sz w:val="24"/>
+        </w:rPr>
+        <w:t xml:space="preserve">Case 3: </w:t>
+      </w:r>
+      <w:r>
+        <w:rPr>
+          <w:i/>
+          <w:sz w:val="24"/>
+        </w:rPr>
+        <w:t>x</w:t>
+      </w:r>
+      <w:r>
+        <w:rPr>
+          <w:sz w:val="24"/>
+        </w:rPr>
+        <w:t xml:space="preserve"> is black and has a black child.</w:t>
+      </w:r>
+    </w:p>
+    <w:p>
+      <w:pPr>
+        <w:pStyle w:val="ListParagraph"/>
+        <w:numPr>
+          <w:ilvl w:val="3"/>
+          <w:numId w:val="17"/>
+        </w:numPr>
+        <w:rPr>
+          <w:sz w:val="24"/>
+        </w:rPr>
+      </w:pPr>
+      <w:r>
+        <w:rPr>
+          <w:sz w:val="24"/>
+        </w:rPr>
+        <w:t xml:space="preserve">Replace node with its child. </w:t>
+      </w:r>
+    </w:p>
+    <w:p>
+      <w:pPr>
+        <w:pStyle w:val="ListParagraph"/>
+        <w:numPr>
+          <w:ilvl w:val="3"/>
+          <w:numId w:val="17"/>
+        </w:numPr>
+        <w:rPr>
+          <w:sz w:val="24"/>
+        </w:rPr>
+      </w:pPr>
+      <w:r>
+        <w:rPr>
+          <w:sz w:val="24"/>
+        </w:rPr>
+        <w:t xml:space="preserve">This makes </w:t>
+      </w:r>
+      <w:r>
+        <w:rPr>
+          <w:i/>
+          <w:sz w:val="24"/>
+        </w:rPr>
+        <w:t>x</w:t>
+      </w:r>
+      <w:r>
+        <w:rPr>
+          <w:sz w:val="24"/>
+        </w:rPr>
+        <w:t xml:space="preserve"> </w:t>
+      </w:r>
+      <w:r>
+        <w:rPr>
+          <w:sz w:val="24"/>
+        </w:rPr>
+        <w:t>a double black node, which needs to be transformed into a normal black node. This is done by looking at 6 different cases.</w:t>
+      </w:r>
+    </w:p>
+    <w:p>
+      <w:pPr>
+        <w:pStyle w:val="ListParagraph"/>
+        <w:numPr>
+          <w:ilvl w:val="3"/>
+          <w:numId w:val="17"/>
+        </w:numPr>
+        <w:rPr>
+          <w:sz w:val="24"/>
+        </w:rPr>
+      </w:pPr>
+      <w:r>
+        <w:rPr>
+          <w:sz w:val="24"/>
+        </w:rPr>
+        <w:t>Case 3-1</w:t>
+      </w:r>
+      <w:r>
+        <w:rPr>
+          <w:sz w:val="24"/>
+        </w:rPr>
+        <w:t xml:space="preserve"> (</w:t>
+      </w:r>
+      <w:r>
+        <w:rPr>
+          <w:sz w:val="24"/>
+        </w:rPr>
+        <w:t>Terminal</w:t>
+      </w:r>
+      <w:r>
+        <w:rPr>
+          <w:sz w:val="24"/>
+        </w:rPr>
+        <w:t>)</w:t>
+      </w:r>
+      <w:r>
+        <w:rPr>
+          <w:sz w:val="24"/>
+        </w:rPr>
+        <w:t xml:space="preserve">: If the root node is double black </w:t>
+      </w:r>
+    </w:p>
+    <w:p>
+      <w:pPr>
+        <w:pStyle w:val="ListParagraph"/>
+        <w:numPr>
+          <w:ilvl w:val="4"/>
+          <w:numId w:val="17"/>
+        </w:numPr>
+        <w:rPr>
+          <w:sz w:val="24"/>
+        </w:rPr>
+      </w:pPr>
+      <w:r>
+        <w:rPr>
+          <w:sz w:val="24"/>
+        </w:rPr>
+        <w:t xml:space="preserve">Change color to black and you are done. </w:t>
+      </w:r>
+    </w:p>
+    <w:p>
+      <w:pPr>
+        <w:pStyle w:val="ListParagraph"/>
+        <w:numPr>
+          <w:ilvl w:val="3"/>
+          <w:numId w:val="17"/>
+        </w:numPr>
+        <w:rPr>
+          <w:sz w:val="24"/>
+        </w:rPr>
+      </w:pPr>
+      <w:r>
+        <w:rPr>
+          <w:sz w:val="24"/>
+        </w:rPr>
+        <w:t xml:space="preserve">Case 3-2: </w:t>
+      </w:r>
+      <w:r>
+        <w:rPr>
+          <w:i/>
+          <w:sz w:val="24"/>
+        </w:rPr>
+        <w:t>x</w:t>
+      </w:r>
+      <w:r>
+        <w:rPr>
+          <w:sz w:val="24"/>
+        </w:rPr>
+        <w:t xml:space="preserve"> is </w:t>
+      </w:r>
+      <w:r>
+        <w:rPr>
+          <w:sz w:val="24"/>
+        </w:rPr>
+        <w:t xml:space="preserve">double </w:t>
+      </w:r>
+      <w:r>
+        <w:rPr>
+          <w:sz w:val="24"/>
+        </w:rPr>
+        <w:t>black, has a black parent, and a red sibling</w:t>
+      </w:r>
+      <w:r>
+        <w:rPr>
+          <w:sz w:val="24"/>
+        </w:rPr>
+        <w:t xml:space="preserve"> (seen below in figure 20). </w:t>
+      </w:r>
+    </w:p>
+    <w:p>
+      <w:pPr>
+        <w:pStyle w:val="ListParagraph"/>
+        <w:numPr>
+          <w:ilvl w:val="4"/>
+          <w:numId w:val="17"/>
+        </w:numPr>
+        <w:rPr>
+          <w:sz w:val="24"/>
+        </w:rPr>
+      </w:pPr>
+      <w:r>
+        <w:rPr>
+          <w:sz w:val="24"/>
+        </w:rPr>
+        <w:t xml:space="preserve">If the red sibling is the right child node of the parent, we perform a left rotate from the parent. If the red sibling is the left child, we perform a right rotate from the parent. </w:t>
+      </w:r>
+    </w:p>
+    <w:p>
+      <w:pPr>
+        <w:pStyle w:val="ListParagraph"/>
+        <w:numPr>
+          <w:ilvl w:val="4"/>
+          <w:numId w:val="17"/>
+        </w:numPr>
+        <w:rPr>
+          <w:sz w:val="24"/>
+        </w:rPr>
+      </w:pPr>
+      <w:r>
+        <w:rPr>
+          <w:sz w:val="24"/>
+        </w:rPr>
+        <w:t>The original parent (node 7 in figure 20) gets recolored red.</w:t>
+      </w:r>
+    </w:p>
+    <w:p>
+      <w:pPr>
+        <w:pStyle w:val="ListParagraph"/>
+        <w:numPr>
+          <w:ilvl w:val="4"/>
+          <w:numId w:val="17"/>
+        </w:numPr>
+        <w:rPr>
+          <w:sz w:val="24"/>
+        </w:rPr>
+      </w:pPr>
+      <w:r>
+        <w:rPr>
+          <w:sz w:val="24"/>
+        </w:rPr>
+        <w:t xml:space="preserve">The original sibling (node 18 in figure 20) gets recolored black. </w:t>
+      </w:r>
+    </w:p>
+    <w:p>
+      <w:pPr>
         <w:jc w:val="center"/>
         <w:rPr>
           <w:sz w:val="24"/>
@@ -9323,10 +10392,10 @@
           <w:noProof/>
         </w:rPr>
         <w:drawing>
-          <wp:inline distT="0" distB="0" distL="0" distR="0" wp14:anchorId="6F8C64D3" wp14:editId="766A3E24">
-            <wp:extent cx="5438775" cy="1381125"/>
-            <wp:effectExtent l="0" t="0" r="9525" b="9525"/>
-            <wp:docPr id="21" name="Picture 21"/>
+          <wp:inline distT="0" distB="0" distL="0" distR="0" wp14:anchorId="5B2EC0A2" wp14:editId="582E9D12">
+            <wp:extent cx="2857500" cy="1937914"/>
+            <wp:effectExtent l="0" t="0" r="0" b="5715"/>
+            <wp:docPr id="28" name="Picture 28"/>
             <wp:cNvGraphicFramePr>
               <a:graphicFrameLocks xmlns:a="http://schemas.openxmlformats.org/drawingml/2006/main" noChangeAspect="1"/>
             </wp:cNvGraphicFramePr>
@@ -9346,6 +10415,1310 @@
                   <pic:spPr>
                     <a:xfrm>
                       <a:off x="0" y="0"/>
+                      <a:ext cx="2907652" cy="1971926"/>
+                    </a:xfrm>
+                    <a:prstGeom prst="rect">
+                      <a:avLst/>
+                    </a:prstGeom>
+                  </pic:spPr>
+                </pic:pic>
+              </a:graphicData>
+            </a:graphic>
+          </wp:inline>
+        </w:drawing>
+      </w:r>
+    </w:p>
+    <w:p>
+      <w:pPr>
+        <w:jc w:val="center"/>
+        <w:rPr>
+          <w:b/>
+          <w:sz w:val="18"/>
+        </w:rPr>
+      </w:pPr>
+      <w:r>
+        <w:rPr>
+          <w:b/>
+          <w:sz w:val="18"/>
+        </w:rPr>
+        <w:t>Figure 20: Example of Delete Case 3-2</w:t>
+      </w:r>
+    </w:p>
+    <w:p>
+      <w:pPr>
+        <w:jc w:val="center"/>
+        <w:rPr>
+          <w:sz w:val="24"/>
+        </w:rPr>
+      </w:pPr>
+      <w:r>
+        <w:rPr>
+          <w:noProof/>
+        </w:rPr>
+        <w:lastRenderedPageBreak/>
+        <w:drawing>
+          <wp:inline distT="0" distB="0" distL="0" distR="0" wp14:anchorId="62B25168" wp14:editId="73D121B0">
+            <wp:extent cx="2819400" cy="1998158"/>
+            <wp:effectExtent l="0" t="0" r="0" b="2540"/>
+            <wp:docPr id="29" name="Picture 29"/>
+            <wp:cNvGraphicFramePr>
+              <a:graphicFrameLocks xmlns:a="http://schemas.openxmlformats.org/drawingml/2006/main" noChangeAspect="1"/>
+            </wp:cNvGraphicFramePr>
+            <a:graphic xmlns:a="http://schemas.openxmlformats.org/drawingml/2006/main">
+              <a:graphicData uri="http://schemas.openxmlformats.org/drawingml/2006/picture">
+                <pic:pic xmlns:pic="http://schemas.openxmlformats.org/drawingml/2006/picture">
+                  <pic:nvPicPr>
+                    <pic:cNvPr id="1" name=""/>
+                    <pic:cNvPicPr/>
+                  </pic:nvPicPr>
+                  <pic:blipFill>
+                    <a:blip r:embed="rId60"/>
+                    <a:stretch>
+                      <a:fillRect/>
+                    </a:stretch>
+                  </pic:blipFill>
+                  <pic:spPr>
+                    <a:xfrm>
+                      <a:off x="0" y="0"/>
+                      <a:ext cx="2897711" cy="2053658"/>
+                    </a:xfrm>
+                    <a:prstGeom prst="rect">
+                      <a:avLst/>
+                    </a:prstGeom>
+                  </pic:spPr>
+                </pic:pic>
+              </a:graphicData>
+            </a:graphic>
+          </wp:inline>
+        </w:drawing>
+      </w:r>
+    </w:p>
+    <w:p>
+      <w:pPr>
+        <w:jc w:val="center"/>
+        <w:rPr>
+          <w:b/>
+          <w:sz w:val="18"/>
+        </w:rPr>
+      </w:pPr>
+      <w:r>
+        <w:rPr>
+          <w:b/>
+          <w:sz w:val="18"/>
+        </w:rPr>
+        <w:t xml:space="preserve">Figure 21: Delete Case 3-2 after </w:t>
+      </w:r>
+      <w:r>
+        <w:rPr>
+          <w:b/>
+          <w:sz w:val="18"/>
+        </w:rPr>
+        <w:t>fix</w:t>
+      </w:r>
+    </w:p>
+    <w:p>
+      <w:pPr>
+        <w:jc w:val="center"/>
+        <w:rPr>
+          <w:sz w:val="24"/>
+        </w:rPr>
+      </w:pPr>
+    </w:p>
+    <w:p>
+      <w:pPr>
+        <w:pStyle w:val="ListParagraph"/>
+        <w:numPr>
+          <w:ilvl w:val="3"/>
+          <w:numId w:val="17"/>
+        </w:numPr>
+        <w:rPr>
+          <w:sz w:val="24"/>
+        </w:rPr>
+      </w:pPr>
+      <w:r>
+        <w:rPr>
+          <w:sz w:val="24"/>
+        </w:rPr>
+        <w:t xml:space="preserve">Case 3-3: </w:t>
+      </w:r>
+      <w:r>
+        <w:rPr>
+          <w:i/>
+          <w:sz w:val="24"/>
+        </w:rPr>
+        <w:t>x</w:t>
+      </w:r>
+      <w:r>
+        <w:rPr>
+          <w:sz w:val="24"/>
+        </w:rPr>
+        <w:t xml:space="preserve"> is double black, has a black parent, a black sibling</w:t>
+      </w:r>
+      <w:r>
+        <w:rPr>
+          <w:sz w:val="24"/>
+        </w:rPr>
+        <w:t xml:space="preserve">, and the sibling’s children are both black </w:t>
+      </w:r>
+      <w:r>
+        <w:rPr>
+          <w:sz w:val="24"/>
+        </w:rPr>
+        <w:t>(Seen below in figure 22)</w:t>
+      </w:r>
+    </w:p>
+    <w:p>
+      <w:pPr>
+        <w:pStyle w:val="ListParagraph"/>
+        <w:numPr>
+          <w:ilvl w:val="4"/>
+          <w:numId w:val="17"/>
+        </w:numPr>
+        <w:rPr>
+          <w:sz w:val="24"/>
+        </w:rPr>
+      </w:pPr>
+      <w:r>
+        <w:rPr>
+          <w:sz w:val="24"/>
+        </w:rPr>
+        <w:t xml:space="preserve">We push the double black up to the parent. </w:t>
+      </w:r>
+    </w:p>
+    <w:p>
+      <w:pPr>
+        <w:pStyle w:val="ListParagraph"/>
+        <w:numPr>
+          <w:ilvl w:val="4"/>
+          <w:numId w:val="17"/>
+        </w:numPr>
+        <w:rPr>
+          <w:sz w:val="24"/>
+        </w:rPr>
+      </w:pPr>
+      <w:r>
+        <w:rPr>
+          <w:sz w:val="24"/>
+        </w:rPr>
+        <w:t xml:space="preserve">Change the color of the sibling to red. </w:t>
+      </w:r>
+    </w:p>
+    <w:p>
+      <w:pPr>
+        <w:pStyle w:val="ListParagraph"/>
+        <w:numPr>
+          <w:ilvl w:val="4"/>
+          <w:numId w:val="17"/>
+        </w:numPr>
+        <w:rPr>
+          <w:sz w:val="24"/>
+        </w:rPr>
+      </w:pPr>
+      <w:r>
+        <w:rPr>
+          <w:sz w:val="24"/>
+        </w:rPr>
+        <w:t>The new structure can be seen below in figure 23.</w:t>
+      </w:r>
+    </w:p>
+    <w:p>
+      <w:pPr>
+        <w:jc w:val="center"/>
+        <w:rPr>
+          <w:sz w:val="24"/>
+        </w:rPr>
+      </w:pPr>
+      <w:r>
+        <w:rPr>
+          <w:noProof/>
+        </w:rPr>
+        <w:drawing>
+          <wp:inline distT="0" distB="0" distL="0" distR="0" wp14:anchorId="401B64A2" wp14:editId="6F8B9DA4">
+            <wp:extent cx="2505075" cy="1733861"/>
+            <wp:effectExtent l="0" t="0" r="0" b="0"/>
+            <wp:docPr id="31" name="Picture 31"/>
+            <wp:cNvGraphicFramePr>
+              <a:graphicFrameLocks xmlns:a="http://schemas.openxmlformats.org/drawingml/2006/main" noChangeAspect="1"/>
+            </wp:cNvGraphicFramePr>
+            <a:graphic xmlns:a="http://schemas.openxmlformats.org/drawingml/2006/main">
+              <a:graphicData uri="http://schemas.openxmlformats.org/drawingml/2006/picture">
+                <pic:pic xmlns:pic="http://schemas.openxmlformats.org/drawingml/2006/picture">
+                  <pic:nvPicPr>
+                    <pic:cNvPr id="1" name=""/>
+                    <pic:cNvPicPr/>
+                  </pic:nvPicPr>
+                  <pic:blipFill>
+                    <a:blip r:embed="rId61"/>
+                    <a:stretch>
+                      <a:fillRect/>
+                    </a:stretch>
+                  </pic:blipFill>
+                  <pic:spPr>
+                    <a:xfrm>
+                      <a:off x="0" y="0"/>
+                      <a:ext cx="2537008" cy="1755963"/>
+                    </a:xfrm>
+                    <a:prstGeom prst="rect">
+                      <a:avLst/>
+                    </a:prstGeom>
+                  </pic:spPr>
+                </pic:pic>
+              </a:graphicData>
+            </a:graphic>
+          </wp:inline>
+        </w:drawing>
+      </w:r>
+    </w:p>
+    <w:p>
+      <w:pPr>
+        <w:jc w:val="center"/>
+        <w:rPr>
+          <w:b/>
+          <w:sz w:val="18"/>
+        </w:rPr>
+      </w:pPr>
+      <w:r>
+        <w:rPr>
+          <w:b/>
+          <w:sz w:val="18"/>
+        </w:rPr>
+        <w:t xml:space="preserve">Figure 22: Example of Delete </w:t>
+      </w:r>
+      <w:r>
+        <w:rPr>
+          <w:b/>
+          <w:sz w:val="18"/>
+        </w:rPr>
+        <w:t>C</w:t>
+      </w:r>
+      <w:r>
+        <w:rPr>
+          <w:b/>
+          <w:sz w:val="18"/>
+        </w:rPr>
+        <w:t>ase 3-3</w:t>
+      </w:r>
+    </w:p>
+    <w:p>
+      <w:pPr>
+        <w:jc w:val="center"/>
+        <w:rPr>
+          <w:b/>
+          <w:sz w:val="18"/>
+        </w:rPr>
+      </w:pPr>
+    </w:p>
+    <w:p>
+      <w:pPr>
+        <w:jc w:val="center"/>
+        <w:rPr>
+          <w:sz w:val="24"/>
+        </w:rPr>
+      </w:pPr>
+      <w:r>
+        <w:rPr>
+          <w:noProof/>
+        </w:rPr>
+        <w:drawing>
+          <wp:inline distT="0" distB="0" distL="0" distR="0" wp14:anchorId="5F6BADB5" wp14:editId="59042E72">
+            <wp:extent cx="2333625" cy="1812468"/>
+            <wp:effectExtent l="0" t="0" r="0" b="0"/>
+            <wp:docPr id="32" name="Picture 32"/>
+            <wp:cNvGraphicFramePr>
+              <a:graphicFrameLocks xmlns:a="http://schemas.openxmlformats.org/drawingml/2006/main" noChangeAspect="1"/>
+            </wp:cNvGraphicFramePr>
+            <a:graphic xmlns:a="http://schemas.openxmlformats.org/drawingml/2006/main">
+              <a:graphicData uri="http://schemas.openxmlformats.org/drawingml/2006/picture">
+                <pic:pic xmlns:pic="http://schemas.openxmlformats.org/drawingml/2006/picture">
+                  <pic:nvPicPr>
+                    <pic:cNvPr id="1" name=""/>
+                    <pic:cNvPicPr/>
+                  </pic:nvPicPr>
+                  <pic:blipFill>
+                    <a:blip r:embed="rId62"/>
+                    <a:stretch>
+                      <a:fillRect/>
+                    </a:stretch>
+                  </pic:blipFill>
+                  <pic:spPr>
+                    <a:xfrm>
+                      <a:off x="0" y="0"/>
+                      <a:ext cx="2361761" cy="1834320"/>
+                    </a:xfrm>
+                    <a:prstGeom prst="rect">
+                      <a:avLst/>
+                    </a:prstGeom>
+                  </pic:spPr>
+                </pic:pic>
+              </a:graphicData>
+            </a:graphic>
+          </wp:inline>
+        </w:drawing>
+      </w:r>
+    </w:p>
+    <w:p>
+      <w:pPr>
+        <w:jc w:val="center"/>
+        <w:rPr>
+          <w:b/>
+          <w:sz w:val="18"/>
+        </w:rPr>
+      </w:pPr>
+      <w:r>
+        <w:rPr>
+          <w:b/>
+          <w:sz w:val="18"/>
+        </w:rPr>
+        <w:t xml:space="preserve">Figure 23: </w:t>
+      </w:r>
+      <w:r>
+        <w:rPr>
+          <w:b/>
+          <w:sz w:val="18"/>
+        </w:rPr>
+        <w:t>Delete C</w:t>
+      </w:r>
+      <w:r>
+        <w:rPr>
+          <w:b/>
+          <w:sz w:val="18"/>
+        </w:rPr>
+        <w:t xml:space="preserve">ase 3-3 after </w:t>
+      </w:r>
+      <w:r>
+        <w:rPr>
+          <w:b/>
+          <w:sz w:val="18"/>
+        </w:rPr>
+        <w:t>fix</w:t>
+      </w:r>
+    </w:p>
+    <w:p>
+      <w:pPr>
+        <w:pStyle w:val="ListParagraph"/>
+        <w:numPr>
+          <w:ilvl w:val="3"/>
+          <w:numId w:val="17"/>
+        </w:numPr>
+        <w:rPr>
+          <w:sz w:val="24"/>
+        </w:rPr>
+      </w:pPr>
+      <w:r>
+        <w:rPr>
+          <w:sz w:val="24"/>
+        </w:rPr>
+        <w:lastRenderedPageBreak/>
+        <w:t>Case 3-4</w:t>
+      </w:r>
+      <w:r>
+        <w:rPr>
+          <w:sz w:val="24"/>
+        </w:rPr>
+        <w:t xml:space="preserve"> (</w:t>
+      </w:r>
+      <w:r>
+        <w:rPr>
+          <w:sz w:val="24"/>
+        </w:rPr>
+        <w:t>Terminal</w:t>
+      </w:r>
+      <w:r>
+        <w:rPr>
+          <w:sz w:val="24"/>
+        </w:rPr>
+        <w:t>)</w:t>
+      </w:r>
+      <w:r>
+        <w:rPr>
+          <w:sz w:val="24"/>
+        </w:rPr>
+        <w:t xml:space="preserve">: </w:t>
+      </w:r>
+      <w:r>
+        <w:rPr>
+          <w:i/>
+          <w:sz w:val="24"/>
+        </w:rPr>
+        <w:t>x</w:t>
+      </w:r>
+      <w:r>
+        <w:rPr>
+          <w:sz w:val="24"/>
+        </w:rPr>
+        <w:t xml:space="preserve"> is double black, has a red parent</w:t>
+      </w:r>
+      <w:r>
+        <w:rPr>
+          <w:sz w:val="24"/>
+        </w:rPr>
+        <w:t xml:space="preserve"> (seen in figure 24)</w:t>
+      </w:r>
+      <w:r>
+        <w:rPr>
+          <w:sz w:val="24"/>
+        </w:rPr>
+        <w:t>, and both sibling’s children are black</w:t>
+      </w:r>
+    </w:p>
+    <w:p>
+      <w:pPr>
+        <w:pStyle w:val="ListParagraph"/>
+        <w:numPr>
+          <w:ilvl w:val="4"/>
+          <w:numId w:val="17"/>
+        </w:numPr>
+        <w:rPr>
+          <w:sz w:val="24"/>
+        </w:rPr>
+      </w:pPr>
+      <w:r>
+        <w:rPr>
+          <w:sz w:val="24"/>
+        </w:rPr>
+        <w:t>We set the parent to black.</w:t>
+      </w:r>
+    </w:p>
+    <w:p>
+      <w:pPr>
+        <w:pStyle w:val="ListParagraph"/>
+        <w:numPr>
+          <w:ilvl w:val="4"/>
+          <w:numId w:val="17"/>
+        </w:numPr>
+        <w:rPr>
+          <w:sz w:val="24"/>
+        </w:rPr>
+      </w:pPr>
+      <w:r>
+        <w:rPr>
+          <w:sz w:val="24"/>
+        </w:rPr>
+        <w:t xml:space="preserve">We set the sibling to red. </w:t>
+      </w:r>
+    </w:p>
+    <w:p>
+      <w:pPr>
+        <w:pStyle w:val="ListParagraph"/>
+        <w:numPr>
+          <w:ilvl w:val="4"/>
+          <w:numId w:val="17"/>
+        </w:numPr>
+        <w:rPr>
+          <w:sz w:val="24"/>
+        </w:rPr>
+      </w:pPr>
+      <w:r>
+        <w:rPr>
+          <w:sz w:val="24"/>
+        </w:rPr>
+        <w:t>The new structure can be seen below in figure 25</w:t>
+      </w:r>
+    </w:p>
+    <w:p>
+      <w:pPr>
+        <w:jc w:val="center"/>
+        <w:rPr>
+          <w:sz w:val="24"/>
+        </w:rPr>
+      </w:pPr>
+      <w:r>
+        <w:rPr>
+          <w:noProof/>
+        </w:rPr>
+        <w:drawing>
+          <wp:inline distT="0" distB="0" distL="0" distR="0" wp14:anchorId="22DC30A4" wp14:editId="71E74493">
+            <wp:extent cx="2324100" cy="1672690"/>
+            <wp:effectExtent l="0" t="0" r="0" b="3810"/>
+            <wp:docPr id="33" name="Picture 33"/>
+            <wp:cNvGraphicFramePr>
+              <a:graphicFrameLocks xmlns:a="http://schemas.openxmlformats.org/drawingml/2006/main" noChangeAspect="1"/>
+            </wp:cNvGraphicFramePr>
+            <a:graphic xmlns:a="http://schemas.openxmlformats.org/drawingml/2006/main">
+              <a:graphicData uri="http://schemas.openxmlformats.org/drawingml/2006/picture">
+                <pic:pic xmlns:pic="http://schemas.openxmlformats.org/drawingml/2006/picture">
+                  <pic:nvPicPr>
+                    <pic:cNvPr id="1" name=""/>
+                    <pic:cNvPicPr/>
+                  </pic:nvPicPr>
+                  <pic:blipFill>
+                    <a:blip r:embed="rId63"/>
+                    <a:stretch>
+                      <a:fillRect/>
+                    </a:stretch>
+                  </pic:blipFill>
+                  <pic:spPr>
+                    <a:xfrm>
+                      <a:off x="0" y="0"/>
+                      <a:ext cx="2342369" cy="1685839"/>
+                    </a:xfrm>
+                    <a:prstGeom prst="rect">
+                      <a:avLst/>
+                    </a:prstGeom>
+                  </pic:spPr>
+                </pic:pic>
+              </a:graphicData>
+            </a:graphic>
+          </wp:inline>
+        </w:drawing>
+      </w:r>
+    </w:p>
+    <w:p>
+      <w:pPr>
+        <w:jc w:val="center"/>
+        <w:rPr>
+          <w:b/>
+          <w:sz w:val="18"/>
+        </w:rPr>
+      </w:pPr>
+      <w:r>
+        <w:rPr>
+          <w:b/>
+          <w:sz w:val="18"/>
+        </w:rPr>
+        <w:t>Figure 24: Example of Delete Case 3-4</w:t>
+      </w:r>
+    </w:p>
+    <w:p>
+      <w:pPr>
+        <w:jc w:val="center"/>
+        <w:rPr>
+          <w:b/>
+          <w:sz w:val="18"/>
+        </w:rPr>
+      </w:pPr>
+    </w:p>
+    <w:p>
+      <w:pPr>
+        <w:jc w:val="center"/>
+        <w:rPr>
+          <w:sz w:val="24"/>
+        </w:rPr>
+      </w:pPr>
+      <w:r>
+        <w:rPr>
+          <w:noProof/>
+        </w:rPr>
+        <w:drawing>
+          <wp:inline distT="0" distB="0" distL="0" distR="0" wp14:anchorId="5379CBC0" wp14:editId="11307A78">
+            <wp:extent cx="2447925" cy="1859943"/>
+            <wp:effectExtent l="0" t="0" r="0" b="6985"/>
+            <wp:docPr id="34" name="Picture 34"/>
+            <wp:cNvGraphicFramePr>
+              <a:graphicFrameLocks xmlns:a="http://schemas.openxmlformats.org/drawingml/2006/main" noChangeAspect="1"/>
+            </wp:cNvGraphicFramePr>
+            <a:graphic xmlns:a="http://schemas.openxmlformats.org/drawingml/2006/main">
+              <a:graphicData uri="http://schemas.openxmlformats.org/drawingml/2006/picture">
+                <pic:pic xmlns:pic="http://schemas.openxmlformats.org/drawingml/2006/picture">
+                  <pic:nvPicPr>
+                    <pic:cNvPr id="1" name=""/>
+                    <pic:cNvPicPr/>
+                  </pic:nvPicPr>
+                  <pic:blipFill>
+                    <a:blip r:embed="rId64"/>
+                    <a:stretch>
+                      <a:fillRect/>
+                    </a:stretch>
+                  </pic:blipFill>
+                  <pic:spPr>
+                    <a:xfrm>
+                      <a:off x="0" y="0"/>
+                      <a:ext cx="2467944" cy="1875153"/>
+                    </a:xfrm>
+                    <a:prstGeom prst="rect">
+                      <a:avLst/>
+                    </a:prstGeom>
+                  </pic:spPr>
+                </pic:pic>
+              </a:graphicData>
+            </a:graphic>
+          </wp:inline>
+        </w:drawing>
+      </w:r>
+    </w:p>
+    <w:p>
+      <w:pPr>
+        <w:jc w:val="center"/>
+        <w:rPr>
+          <w:b/>
+          <w:sz w:val="18"/>
+        </w:rPr>
+      </w:pPr>
+      <w:r>
+        <w:rPr>
+          <w:b/>
+          <w:sz w:val="18"/>
+        </w:rPr>
+        <w:t>Figure 25: Delete Case 3-4 after fix</w:t>
+      </w:r>
+    </w:p>
+    <w:p>
+      <w:pPr>
+        <w:pStyle w:val="ListParagraph"/>
+        <w:numPr>
+          <w:ilvl w:val="3"/>
+          <w:numId w:val="17"/>
+        </w:numPr>
+        <w:rPr>
+          <w:sz w:val="24"/>
+        </w:rPr>
+      </w:pPr>
+      <w:r>
+        <w:rPr>
+          <w:sz w:val="24"/>
+        </w:rPr>
+        <w:t>Case 3-5:</w:t>
+      </w:r>
+      <w:r>
+        <w:rPr>
+          <w:sz w:val="24"/>
+        </w:rPr>
+        <w:t xml:space="preserve"> </w:t>
+      </w:r>
+      <w:r>
+        <w:rPr>
+          <w:i/>
+          <w:sz w:val="24"/>
+        </w:rPr>
+        <w:t>x</w:t>
+      </w:r>
+      <w:r>
+        <w:rPr>
+          <w:sz w:val="24"/>
+        </w:rPr>
+        <w:t xml:space="preserve"> is double black</w:t>
+      </w:r>
+      <w:bookmarkStart w:id="0" w:name="_GoBack"/>
+      <w:bookmarkEnd w:id="0"/>
+      <w:r>
+        <w:rPr>
+          <w:sz w:val="24"/>
+        </w:rPr>
+        <w:t xml:space="preserve">, the sibling is black and the sibling’s inner child is red. </w:t>
+      </w:r>
+      <w:r>
+        <w:rPr>
+          <w:sz w:val="24"/>
+        </w:rPr>
+        <w:t>(Seen below in figure 26).</w:t>
+      </w:r>
+    </w:p>
+    <w:p>
+      <w:pPr>
+        <w:pStyle w:val="ListParagraph"/>
+        <w:numPr>
+          <w:ilvl w:val="4"/>
+          <w:numId w:val="17"/>
+        </w:numPr>
+        <w:rPr>
+          <w:sz w:val="24"/>
+        </w:rPr>
+      </w:pPr>
+      <w:r>
+        <w:rPr>
+          <w:sz w:val="24"/>
+        </w:rPr>
+        <w:t xml:space="preserve">If the Sibling node is the parent’s right child, we perform a right rotation around the sibling node. If the sibling node is the parent’s left child, we perform a left rotation around the sibling node. </w:t>
+      </w:r>
+    </w:p>
+    <w:p>
+      <w:pPr>
+        <w:pStyle w:val="ListParagraph"/>
+        <w:numPr>
+          <w:ilvl w:val="4"/>
+          <w:numId w:val="17"/>
+        </w:numPr>
+        <w:rPr>
+          <w:sz w:val="24"/>
+        </w:rPr>
+      </w:pPr>
+      <w:r>
+        <w:rPr>
+          <w:sz w:val="24"/>
+        </w:rPr>
+        <w:t xml:space="preserve">We need to change the sibling’s color to red and the sibling’s inner child’s color to black after the rotation. </w:t>
+      </w:r>
+    </w:p>
+    <w:p>
+      <w:pPr>
+        <w:pStyle w:val="ListParagraph"/>
+        <w:numPr>
+          <w:ilvl w:val="4"/>
+          <w:numId w:val="17"/>
+        </w:numPr>
+        <w:rPr>
+          <w:sz w:val="24"/>
+        </w:rPr>
+      </w:pPr>
+      <w:r>
+        <w:rPr>
+          <w:sz w:val="24"/>
+        </w:rPr>
+        <w:t>The new structure can be seen below in figure 27.</w:t>
+      </w:r>
+    </w:p>
+    <w:p>
+      <w:pPr>
+        <w:jc w:val="center"/>
+        <w:rPr>
+          <w:sz w:val="24"/>
+        </w:rPr>
+      </w:pPr>
+      <w:r>
+        <w:rPr>
+          <w:noProof/>
+        </w:rPr>
+        <w:lastRenderedPageBreak/>
+        <w:drawing>
+          <wp:inline distT="0" distB="0" distL="0" distR="0" wp14:anchorId="59FC609A" wp14:editId="258D6FAC">
+            <wp:extent cx="2447925" cy="1774026"/>
+            <wp:effectExtent l="0" t="0" r="0" b="0"/>
+            <wp:docPr id="35" name="Picture 35"/>
+            <wp:cNvGraphicFramePr>
+              <a:graphicFrameLocks xmlns:a="http://schemas.openxmlformats.org/drawingml/2006/main" noChangeAspect="1"/>
+            </wp:cNvGraphicFramePr>
+            <a:graphic xmlns:a="http://schemas.openxmlformats.org/drawingml/2006/main">
+              <a:graphicData uri="http://schemas.openxmlformats.org/drawingml/2006/picture">
+                <pic:pic xmlns:pic="http://schemas.openxmlformats.org/drawingml/2006/picture">
+                  <pic:nvPicPr>
+                    <pic:cNvPr id="1" name=""/>
+                    <pic:cNvPicPr/>
+                  </pic:nvPicPr>
+                  <pic:blipFill>
+                    <a:blip r:embed="rId65"/>
+                    <a:stretch>
+                      <a:fillRect/>
+                    </a:stretch>
+                  </pic:blipFill>
+                  <pic:spPr>
+                    <a:xfrm>
+                      <a:off x="0" y="0"/>
+                      <a:ext cx="2462787" cy="1784797"/>
+                    </a:xfrm>
+                    <a:prstGeom prst="rect">
+                      <a:avLst/>
+                    </a:prstGeom>
+                  </pic:spPr>
+                </pic:pic>
+              </a:graphicData>
+            </a:graphic>
+          </wp:inline>
+        </w:drawing>
+      </w:r>
+    </w:p>
+    <w:p>
+      <w:pPr>
+        <w:jc w:val="center"/>
+        <w:rPr>
+          <w:b/>
+          <w:sz w:val="18"/>
+        </w:rPr>
+      </w:pPr>
+      <w:r>
+        <w:rPr>
+          <w:b/>
+          <w:sz w:val="18"/>
+        </w:rPr>
+        <w:t>Figure 26: Example of Delete Case 3-5</w:t>
+      </w:r>
+    </w:p>
+    <w:p>
+      <w:pPr>
+        <w:jc w:val="center"/>
+        <w:rPr>
+          <w:b/>
+          <w:sz w:val="18"/>
+        </w:rPr>
+      </w:pPr>
+    </w:p>
+    <w:p>
+      <w:pPr>
+        <w:jc w:val="center"/>
+        <w:rPr>
+          <w:sz w:val="24"/>
+        </w:rPr>
+      </w:pPr>
+      <w:r>
+        <w:rPr>
+          <w:noProof/>
+        </w:rPr>
+        <w:drawing>
+          <wp:inline distT="0" distB="0" distL="0" distR="0" wp14:anchorId="30F4DA4E" wp14:editId="713AEC92">
+            <wp:extent cx="2686050" cy="1949552"/>
+            <wp:effectExtent l="0" t="0" r="0" b="0"/>
+            <wp:docPr id="36" name="Picture 36"/>
+            <wp:cNvGraphicFramePr>
+              <a:graphicFrameLocks xmlns:a="http://schemas.openxmlformats.org/drawingml/2006/main" noChangeAspect="1"/>
+            </wp:cNvGraphicFramePr>
+            <a:graphic xmlns:a="http://schemas.openxmlformats.org/drawingml/2006/main">
+              <a:graphicData uri="http://schemas.openxmlformats.org/drawingml/2006/picture">
+                <pic:pic xmlns:pic="http://schemas.openxmlformats.org/drawingml/2006/picture">
+                  <pic:nvPicPr>
+                    <pic:cNvPr id="1" name=""/>
+                    <pic:cNvPicPr/>
+                  </pic:nvPicPr>
+                  <pic:blipFill>
+                    <a:blip r:embed="rId66"/>
+                    <a:stretch>
+                      <a:fillRect/>
+                    </a:stretch>
+                  </pic:blipFill>
+                  <pic:spPr>
+                    <a:xfrm>
+                      <a:off x="0" y="0"/>
+                      <a:ext cx="2714274" cy="1970037"/>
+                    </a:xfrm>
+                    <a:prstGeom prst="rect">
+                      <a:avLst/>
+                    </a:prstGeom>
+                  </pic:spPr>
+                </pic:pic>
+              </a:graphicData>
+            </a:graphic>
+          </wp:inline>
+        </w:drawing>
+      </w:r>
+    </w:p>
+    <w:p>
+      <w:pPr>
+        <w:jc w:val="center"/>
+        <w:rPr>
+          <w:b/>
+          <w:sz w:val="18"/>
+        </w:rPr>
+      </w:pPr>
+      <w:r>
+        <w:rPr>
+          <w:b/>
+          <w:sz w:val="18"/>
+        </w:rPr>
+        <w:t>Figure 27: Delete Case 3-5 after fix</w:t>
+      </w:r>
+    </w:p>
+    <w:p>
+      <w:pPr>
+        <w:jc w:val="center"/>
+        <w:rPr>
+          <w:b/>
+          <w:sz w:val="18"/>
+        </w:rPr>
+      </w:pPr>
+    </w:p>
+    <w:p>
+      <w:pPr>
+        <w:pStyle w:val="ListParagraph"/>
+        <w:numPr>
+          <w:ilvl w:val="3"/>
+          <w:numId w:val="17"/>
+        </w:numPr>
+        <w:rPr>
+          <w:sz w:val="24"/>
+        </w:rPr>
+      </w:pPr>
+      <w:r>
+        <w:rPr>
+          <w:sz w:val="24"/>
+        </w:rPr>
+        <w:t>Case 3-6</w:t>
+      </w:r>
+      <w:r>
+        <w:rPr>
+          <w:sz w:val="24"/>
+        </w:rPr>
+        <w:t xml:space="preserve"> (Terminal)</w:t>
+      </w:r>
+      <w:r>
+        <w:rPr>
+          <w:sz w:val="24"/>
+        </w:rPr>
+        <w:t>:</w:t>
+      </w:r>
+      <w:r>
+        <w:rPr>
+          <w:sz w:val="24"/>
+        </w:rPr>
+        <w:t xml:space="preserve"> </w:t>
+      </w:r>
+      <w:r>
+        <w:rPr>
+          <w:i/>
+          <w:sz w:val="24"/>
+        </w:rPr>
+        <w:t>x</w:t>
+      </w:r>
+      <w:r>
+        <w:rPr>
+          <w:sz w:val="24"/>
+        </w:rPr>
+        <w:t xml:space="preserve"> is a double black, </w:t>
+      </w:r>
+      <w:r>
+        <w:rPr>
+          <w:i/>
+          <w:sz w:val="24"/>
+        </w:rPr>
+        <w:t>x</w:t>
+      </w:r>
+      <w:r>
+        <w:rPr>
+          <w:sz w:val="24"/>
+        </w:rPr>
+        <w:t xml:space="preserve">’s sibling is black and </w:t>
+      </w:r>
+      <w:r>
+        <w:rPr>
+          <w:i/>
+          <w:sz w:val="24"/>
+        </w:rPr>
+        <w:t>x</w:t>
+      </w:r>
+      <w:r>
+        <w:rPr>
+          <w:sz w:val="24"/>
+        </w:rPr>
+        <w:t xml:space="preserve">’s sibling’s out child node is red </w:t>
+      </w:r>
+      <w:r>
+        <w:rPr>
+          <w:sz w:val="24"/>
+        </w:rPr>
+        <w:t>(Seen below in figure 28)</w:t>
+      </w:r>
+      <w:r>
+        <w:rPr>
+          <w:sz w:val="24"/>
+        </w:rPr>
+        <w:t>. Note we don’t care about the parent node’s color or sibling’s inner child’s color</w:t>
+      </w:r>
+      <w:r>
+        <w:rPr>
+          <w:sz w:val="24"/>
+        </w:rPr>
+        <w:t xml:space="preserve">, </w:t>
+      </w:r>
+      <w:r>
+        <w:rPr>
+          <w:sz w:val="24"/>
+        </w:rPr>
+        <w:t>(</w:t>
+      </w:r>
+      <w:r>
+        <w:rPr>
+          <w:sz w:val="24"/>
+        </w:rPr>
+        <w:t>colored gray in figure 28</w:t>
+      </w:r>
+      <w:r>
+        <w:rPr>
+          <w:sz w:val="24"/>
+        </w:rPr>
+        <w:t>)</w:t>
+      </w:r>
+      <w:r>
+        <w:rPr>
+          <w:sz w:val="24"/>
+        </w:rPr>
+        <w:t>.</w:t>
+      </w:r>
+    </w:p>
+    <w:p>
+      <w:pPr>
+        <w:pStyle w:val="ListParagraph"/>
+        <w:numPr>
+          <w:ilvl w:val="4"/>
+          <w:numId w:val="17"/>
+        </w:numPr>
+        <w:rPr>
+          <w:sz w:val="24"/>
+        </w:rPr>
+      </w:pPr>
+      <w:r>
+        <w:rPr>
+          <w:sz w:val="24"/>
+        </w:rPr>
+        <w:t xml:space="preserve">If </w:t>
+      </w:r>
+      <w:r>
+        <w:rPr>
+          <w:i/>
+          <w:sz w:val="24"/>
+        </w:rPr>
+        <w:t>x</w:t>
+      </w:r>
+      <w:r>
+        <w:rPr>
+          <w:sz w:val="24"/>
+        </w:rPr>
+        <w:t xml:space="preserve">’s sibling is the right child of the parent, we perform a left rotation from the parent. If </w:t>
+      </w:r>
+      <w:r>
+        <w:rPr>
+          <w:i/>
+          <w:sz w:val="24"/>
+        </w:rPr>
+        <w:t>x</w:t>
+      </w:r>
+      <w:r>
+        <w:rPr>
+          <w:sz w:val="24"/>
+        </w:rPr>
+        <w:t xml:space="preserve">’s sibling is the left child of the parent, we perform a right rotation from the parent. </w:t>
+      </w:r>
+    </w:p>
+    <w:p>
+      <w:pPr>
+        <w:pStyle w:val="ListParagraph"/>
+        <w:numPr>
+          <w:ilvl w:val="4"/>
+          <w:numId w:val="17"/>
+        </w:numPr>
+        <w:rPr>
+          <w:sz w:val="24"/>
+        </w:rPr>
+      </w:pPr>
+      <w:r>
+        <w:rPr>
+          <w:sz w:val="24"/>
+        </w:rPr>
+        <w:t xml:space="preserve">After the rotation we recolor the double black to black, the parent’s node to black and the sibling’s outer child to black. </w:t>
+      </w:r>
+    </w:p>
+    <w:p>
+      <w:pPr>
+        <w:pStyle w:val="ListParagraph"/>
+        <w:numPr>
+          <w:ilvl w:val="4"/>
+          <w:numId w:val="17"/>
+        </w:numPr>
+        <w:rPr>
+          <w:sz w:val="24"/>
+        </w:rPr>
+      </w:pPr>
+      <w:r>
+        <w:rPr>
+          <w:sz w:val="24"/>
+        </w:rPr>
+        <w:t>The new structure can be seen below in figure 29.</w:t>
+      </w:r>
+    </w:p>
+    <w:p>
+      <w:pPr>
+        <w:jc w:val="center"/>
+        <w:rPr>
+          <w:sz w:val="24"/>
+        </w:rPr>
+      </w:pPr>
+      <w:r>
+        <w:rPr>
+          <w:noProof/>
+        </w:rPr>
+        <w:lastRenderedPageBreak/>
+        <w:drawing>
+          <wp:inline distT="0" distB="0" distL="0" distR="0" wp14:anchorId="4D48A360" wp14:editId="756911C5">
+            <wp:extent cx="2352675" cy="1744994"/>
+            <wp:effectExtent l="0" t="0" r="0" b="7620"/>
+            <wp:docPr id="40" name="Picture 40"/>
+            <wp:cNvGraphicFramePr>
+              <a:graphicFrameLocks xmlns:a="http://schemas.openxmlformats.org/drawingml/2006/main" noChangeAspect="1"/>
+            </wp:cNvGraphicFramePr>
+            <a:graphic xmlns:a="http://schemas.openxmlformats.org/drawingml/2006/main">
+              <a:graphicData uri="http://schemas.openxmlformats.org/drawingml/2006/picture">
+                <pic:pic xmlns:pic="http://schemas.openxmlformats.org/drawingml/2006/picture">
+                  <pic:nvPicPr>
+                    <pic:cNvPr id="1" name=""/>
+                    <pic:cNvPicPr/>
+                  </pic:nvPicPr>
+                  <pic:blipFill>
+                    <a:blip r:embed="rId67"/>
+                    <a:stretch>
+                      <a:fillRect/>
+                    </a:stretch>
+                  </pic:blipFill>
+                  <pic:spPr>
+                    <a:xfrm>
+                      <a:off x="0" y="0"/>
+                      <a:ext cx="2375158" cy="1761670"/>
+                    </a:xfrm>
+                    <a:prstGeom prst="rect">
+                      <a:avLst/>
+                    </a:prstGeom>
+                  </pic:spPr>
+                </pic:pic>
+              </a:graphicData>
+            </a:graphic>
+          </wp:inline>
+        </w:drawing>
+      </w:r>
+    </w:p>
+    <w:p>
+      <w:pPr>
+        <w:jc w:val="center"/>
+        <w:rPr>
+          <w:b/>
+          <w:sz w:val="18"/>
+        </w:rPr>
+      </w:pPr>
+      <w:r>
+        <w:rPr>
+          <w:b/>
+          <w:sz w:val="18"/>
+        </w:rPr>
+        <w:t>Figure 28: Example of Delete Case 3-6</w:t>
+      </w:r>
+    </w:p>
+    <w:p>
+      <w:pPr>
+        <w:jc w:val="center"/>
+        <w:rPr>
+          <w:b/>
+          <w:sz w:val="18"/>
+        </w:rPr>
+      </w:pPr>
+    </w:p>
+    <w:p>
+      <w:pPr>
+        <w:jc w:val="center"/>
+        <w:rPr>
+          <w:sz w:val="24"/>
+        </w:rPr>
+      </w:pPr>
+      <w:r>
+        <w:rPr>
+          <w:noProof/>
+        </w:rPr>
+        <w:drawing>
+          <wp:inline distT="0" distB="0" distL="0" distR="0" wp14:anchorId="4F0605D4" wp14:editId="6EB1E60F">
+            <wp:extent cx="2286000" cy="1889684"/>
+            <wp:effectExtent l="0" t="0" r="0" b="0"/>
+            <wp:docPr id="39" name="Picture 39"/>
+            <wp:cNvGraphicFramePr>
+              <a:graphicFrameLocks xmlns:a="http://schemas.openxmlformats.org/drawingml/2006/main" noChangeAspect="1"/>
+            </wp:cNvGraphicFramePr>
+            <a:graphic xmlns:a="http://schemas.openxmlformats.org/drawingml/2006/main">
+              <a:graphicData uri="http://schemas.openxmlformats.org/drawingml/2006/picture">
+                <pic:pic xmlns:pic="http://schemas.openxmlformats.org/drawingml/2006/picture">
+                  <pic:nvPicPr>
+                    <pic:cNvPr id="1" name=""/>
+                    <pic:cNvPicPr/>
+                  </pic:nvPicPr>
+                  <pic:blipFill>
+                    <a:blip r:embed="rId68"/>
+                    <a:stretch>
+                      <a:fillRect/>
+                    </a:stretch>
+                  </pic:blipFill>
+                  <pic:spPr>
+                    <a:xfrm>
+                      <a:off x="0" y="0"/>
+                      <a:ext cx="2303622" cy="1904251"/>
+                    </a:xfrm>
+                    <a:prstGeom prst="rect">
+                      <a:avLst/>
+                    </a:prstGeom>
+                  </pic:spPr>
+                </pic:pic>
+              </a:graphicData>
+            </a:graphic>
+          </wp:inline>
+        </w:drawing>
+      </w:r>
+    </w:p>
+    <w:p>
+      <w:pPr>
+        <w:jc w:val="center"/>
+        <w:rPr>
+          <w:b/>
+          <w:sz w:val="18"/>
+        </w:rPr>
+      </w:pPr>
+      <w:r>
+        <w:rPr>
+          <w:b/>
+          <w:sz w:val="18"/>
+        </w:rPr>
+        <w:t xml:space="preserve">Figure 29: </w:t>
+      </w:r>
+      <w:r>
+        <w:rPr>
+          <w:b/>
+          <w:sz w:val="18"/>
+        </w:rPr>
+        <w:t>Delete Case 3-6 after fix</w:t>
+      </w:r>
+    </w:p>
+    <w:p>
+      <w:pPr>
+        <w:pStyle w:val="ListParagraph"/>
+        <w:numPr>
+          <w:ilvl w:val="0"/>
+          <w:numId w:val="17"/>
+        </w:numPr>
+        <w:rPr>
+          <w:sz w:val="24"/>
+        </w:rPr>
+      </w:pPr>
+      <w:r>
+        <w:rPr>
+          <w:b/>
+          <w:sz w:val="24"/>
+        </w:rPr>
+        <w:t>Time Complexities:</w:t>
+      </w:r>
+      <w:r>
+        <w:rPr>
+          <w:sz w:val="24"/>
+        </w:rPr>
+        <w:t xml:space="preserve"> Time complexities of each Red-Black tree operation can be seen below in figure </w:t>
+      </w:r>
+      <w:r>
+        <w:rPr>
+          <w:sz w:val="24"/>
+        </w:rPr>
+        <w:t>30</w:t>
+      </w:r>
+      <w:r>
+        <w:rPr>
+          <w:sz w:val="24"/>
+        </w:rPr>
+        <w:t>.</w:t>
+      </w:r>
+    </w:p>
+    <w:p>
+      <w:pPr>
+        <w:ind w:left="360"/>
+        <w:jc w:val="center"/>
+        <w:rPr>
+          <w:sz w:val="24"/>
+        </w:rPr>
+      </w:pPr>
+      <w:r>
+        <w:rPr>
+          <w:noProof/>
+        </w:rPr>
+        <w:drawing>
+          <wp:inline distT="0" distB="0" distL="0" distR="0" wp14:anchorId="6F8C64D3" wp14:editId="766A3E24">
+            <wp:extent cx="5438775" cy="1381125"/>
+            <wp:effectExtent l="0" t="0" r="9525" b="9525"/>
+            <wp:docPr id="21" name="Picture 21"/>
+            <wp:cNvGraphicFramePr>
+              <a:graphicFrameLocks xmlns:a="http://schemas.openxmlformats.org/drawingml/2006/main" noChangeAspect="1"/>
+            </wp:cNvGraphicFramePr>
+            <a:graphic xmlns:a="http://schemas.openxmlformats.org/drawingml/2006/main">
+              <a:graphicData uri="http://schemas.openxmlformats.org/drawingml/2006/picture">
+                <pic:pic xmlns:pic="http://schemas.openxmlformats.org/drawingml/2006/picture">
+                  <pic:nvPicPr>
+                    <pic:cNvPr id="1" name=""/>
+                    <pic:cNvPicPr/>
+                  </pic:nvPicPr>
+                  <pic:blipFill>
+                    <a:blip r:embed="rId69"/>
+                    <a:stretch>
+                      <a:fillRect/>
+                    </a:stretch>
+                  </pic:blipFill>
+                  <pic:spPr>
+                    <a:xfrm>
+                      <a:off x="0" y="0"/>
                       <a:ext cx="5438775" cy="1381125"/>
                     </a:xfrm>
                     <a:prstGeom prst="rect">
@@ -9373,13 +11746,195 @@
           <w:b/>
           <w:sz w:val="18"/>
         </w:rPr>
-        <w:t xml:space="preserve">Figure 16: Table of time complexities for each operation of a Red-Black Tree. </w:t>
-      </w:r>
-    </w:p>
-    <w:p>
-      <w:pPr>
-        <w:pStyle w:val="ListParagraph"/>
-        <w:ind w:left="1440"/>
+        <w:t xml:space="preserve">Figure </w:t>
+      </w:r>
+      <w:r>
+        <w:rPr>
+          <w:b/>
+          <w:sz w:val="18"/>
+        </w:rPr>
+        <w:t>30</w:t>
+      </w:r>
+      <w:r>
+        <w:rPr>
+          <w:b/>
+          <w:sz w:val="18"/>
+        </w:rPr>
+        <w:t xml:space="preserve">: Table of time complexities for each operation of a Red-Black Tree. </w:t>
+      </w:r>
+    </w:p>
+    <w:p>
+      <w:pPr>
+        <w:ind w:left="360"/>
+        <w:jc w:val="center"/>
+        <w:rPr>
+          <w:b/>
+          <w:sz w:val="18"/>
+        </w:rPr>
+      </w:pPr>
+    </w:p>
+    <w:p>
+      <w:pPr>
+        <w:pStyle w:val="ListParagraph"/>
+        <w:numPr>
+          <w:ilvl w:val="0"/>
+          <w:numId w:val="18"/>
+        </w:numPr>
+        <w:rPr>
+          <w:sz w:val="24"/>
+        </w:rPr>
+      </w:pPr>
+      <w:r>
+        <w:rPr>
+          <w:b/>
+          <w:sz w:val="24"/>
+        </w:rPr>
+        <w:t>Other Self-Balancing Trees:</w:t>
+      </w:r>
+    </w:p>
+    <w:p>
+      <w:pPr>
+        <w:pStyle w:val="ListParagraph"/>
+        <w:numPr>
+          <w:ilvl w:val="1"/>
+          <w:numId w:val="18"/>
+        </w:numPr>
+        <w:rPr>
+          <w:sz w:val="24"/>
+        </w:rPr>
+      </w:pPr>
+      <w:r>
+        <w:rPr>
+          <w:i/>
+          <w:sz w:val="24"/>
+        </w:rPr>
+        <w:t>AVL Tree</w:t>
+      </w:r>
+      <w:r>
+        <w:rPr>
+          <w:sz w:val="24"/>
+        </w:rPr>
+        <w:t xml:space="preserve"> – The first designed self-balancing tree</w:t>
+      </w:r>
+    </w:p>
+    <w:p>
+      <w:pPr>
+        <w:pStyle w:val="ListParagraph"/>
+        <w:numPr>
+          <w:ilvl w:val="1"/>
+          <w:numId w:val="18"/>
+        </w:numPr>
+        <w:rPr>
+          <w:sz w:val="24"/>
+        </w:rPr>
+      </w:pPr>
+      <w:r>
+        <w:rPr>
+          <w:i/>
+          <w:sz w:val="24"/>
+        </w:rPr>
+        <w:t>AA-Tree</w:t>
+      </w:r>
+      <w:r>
+        <w:rPr>
+          <w:sz w:val="24"/>
+        </w:rPr>
+        <w:t xml:space="preserve"> – A slightly modified version of a Red-Black Tree, where the left child can only be a black node. This is to simplify the delete operation by reducing the number of cases that need to be handled.</w:t>
+      </w:r>
+    </w:p>
+    <w:p>
+      <w:pPr>
+        <w:pStyle w:val="ListParagraph"/>
+        <w:numPr>
+          <w:ilvl w:val="1"/>
+          <w:numId w:val="18"/>
+        </w:numPr>
+        <w:rPr>
+          <w:sz w:val="24"/>
+        </w:rPr>
+      </w:pPr>
+      <w:r>
+        <w:rPr>
+          <w:i/>
+          <w:sz w:val="24"/>
+        </w:rPr>
+        <w:lastRenderedPageBreak/>
+        <w:t>Splay Tree</w:t>
+      </w:r>
+      <w:r>
+        <w:rPr>
+          <w:sz w:val="24"/>
+        </w:rPr>
+        <w:t xml:space="preserve"> – The main purpose of a splay tree is to keep the recently accessed or searched for nodes at the root. The reasoning for this is that in typically applications 80% of the access are on 20% of the items. Note that this is more like self-adjusting tree than a self-balancing tree, we can still have operations run in </w:t>
+      </w:r>
+      <w:r>
+        <w:rPr>
+          <w:sz w:val="24"/>
+        </w:rPr>
+        <w:t>O(n) in the worst case but on average runs in O(log</w:t>
+      </w:r>
+      <w:r>
+        <w:rPr>
+          <w:sz w:val="24"/>
+          <w:vertAlign w:val="subscript"/>
+        </w:rPr>
+        <w:t>2</w:t>
+      </w:r>
+      <w:r>
+        <w:rPr>
+          <w:sz w:val="24"/>
+        </w:rPr>
+        <w:t>n)</w:t>
+      </w:r>
+      <w:r>
+        <w:rPr>
+          <w:sz w:val="24"/>
+        </w:rPr>
+        <w:t>.</w:t>
+      </w:r>
+    </w:p>
+    <w:p>
+      <w:pPr>
+        <w:pStyle w:val="ListParagraph"/>
+        <w:numPr>
+          <w:ilvl w:val="1"/>
+          <w:numId w:val="18"/>
+        </w:numPr>
+        <w:rPr>
+          <w:sz w:val="24"/>
+        </w:rPr>
+      </w:pPr>
+      <w:r>
+        <w:rPr>
+          <w:i/>
+          <w:sz w:val="24"/>
+        </w:rPr>
+        <w:t>B-Tree</w:t>
+      </w:r>
+      <w:r>
+        <w:rPr>
+          <w:sz w:val="24"/>
+        </w:rPr>
+        <w:t xml:space="preserve"> – (</w:t>
+      </w:r>
+      <w:hyperlink r:id="rId70" w:history="1">
+        <w:r>
+          <w:rPr>
+            <w:rStyle w:val="Hyperlink"/>
+            <w:sz w:val="24"/>
+          </w:rPr>
+          <w:t>https://www.geeksforgeeks.org/b-tree-set-1-introduction-2/</w:t>
+        </w:r>
+      </w:hyperlink>
+      <w:r>
+        <w:rPr>
+          <w:sz w:val="24"/>
+        </w:rPr>
+        <w:t xml:space="preserve">) </w:t>
+      </w:r>
+    </w:p>
+    <w:p>
+      <w:pPr>
         <w:rPr>
           <w:sz w:val="24"/>
         </w:rPr>
@@ -9415,7 +11970,7 @@
           <w:sz w:val="24"/>
         </w:rPr>
       </w:pPr>
-      <w:hyperlink r:id="rId60" w:history="1">
+      <w:hyperlink r:id="rId71" w:history="1">
         <w:r>
           <w:rPr>
             <w:rStyle w:val="Hyperlink"/>
@@ -9442,7 +11997,7 @@
           <w:sz w:val="24"/>
         </w:rPr>
       </w:pPr>
-      <w:hyperlink r:id="rId61" w:history="1">
+      <w:hyperlink r:id="rId72" w:history="1">
         <w:r>
           <w:rPr>
             <w:rStyle w:val="Hyperlink"/>
@@ -9469,7 +12024,7 @@
           <w:sz w:val="24"/>
         </w:rPr>
       </w:pPr>
-      <w:hyperlink r:id="rId62" w:history="1">
+      <w:hyperlink r:id="rId73" w:history="1">
         <w:r>
           <w:rPr>
             <w:rStyle w:val="Hyperlink"/>
@@ -9496,7 +12051,61 @@
           <w:sz w:val="24"/>
         </w:rPr>
       </w:pPr>
-      <w:hyperlink r:id="rId63" w:history="1">
+      <w:hyperlink r:id="rId74" w:history="1">
+        <w:r>
+          <w:rPr>
+            <w:rStyle w:val="Hyperlink"/>
+            <w:sz w:val="24"/>
+          </w:rPr>
+          <w:t>https://www.geeksforgeeks.org/red-black-tree-set-2-insert/</w:t>
+        </w:r>
+      </w:hyperlink>
+      <w:r>
+        <w:rPr>
+          <w:sz w:val="24"/>
+        </w:rPr>
+        <w:t xml:space="preserve"> </w:t>
+      </w:r>
+    </w:p>
+    <w:p>
+      <w:pPr>
+        <w:pStyle w:val="ListParagraph"/>
+        <w:numPr>
+          <w:ilvl w:val="0"/>
+          <w:numId w:val="16"/>
+        </w:numPr>
+        <w:rPr>
+          <w:sz w:val="24"/>
+        </w:rPr>
+      </w:pPr>
+      <w:hyperlink r:id="rId75" w:history="1">
+        <w:r>
+          <w:rPr>
+            <w:rStyle w:val="Hyperlink"/>
+            <w:sz w:val="24"/>
+          </w:rPr>
+          <w:t>https://www.geeksforgeeks.org/red-black-tree-set-3-delete-2/</w:t>
+        </w:r>
+      </w:hyperlink>
+      <w:r>
+        <w:rPr>
+          <w:sz w:val="24"/>
+        </w:rPr>
+        <w:t xml:space="preserve"> </w:t>
+      </w:r>
+    </w:p>
+    <w:p>
+      <w:pPr>
+        <w:pStyle w:val="ListParagraph"/>
+        <w:numPr>
+          <w:ilvl w:val="0"/>
+          <w:numId w:val="16"/>
+        </w:numPr>
+        <w:rPr>
+          <w:sz w:val="24"/>
+        </w:rPr>
+      </w:pPr>
+      <w:hyperlink r:id="rId76" w:history="1">
         <w:r>
           <w:rPr>
             <w:rStyle w:val="Hyperlink"/>
@@ -9523,7 +12132,7 @@
           <w:sz w:val="24"/>
         </w:rPr>
       </w:pPr>
-      <w:hyperlink r:id="rId64" w:history="1">
+      <w:hyperlink r:id="rId77" w:history="1">
         <w:r>
           <w:rPr>
             <w:rStyle w:val="Hyperlink"/>
@@ -9550,7 +12159,7 @@
           <w:sz w:val="24"/>
         </w:rPr>
       </w:pPr>
-      <w:hyperlink r:id="rId65" w:history="1">
+      <w:hyperlink r:id="rId78" w:history="1">
         <w:r>
           <w:rPr>
             <w:rStyle w:val="Hyperlink"/>
@@ -9565,6 +12174,155 @@
         </w:rPr>
         <w:t xml:space="preserve"> </w:t>
       </w:r>
+    </w:p>
+    <w:p>
+      <w:pPr>
+        <w:pStyle w:val="ListParagraph"/>
+        <w:numPr>
+          <w:ilvl w:val="0"/>
+          <w:numId w:val="16"/>
+        </w:numPr>
+        <w:rPr>
+          <w:sz w:val="24"/>
+        </w:rPr>
+      </w:pPr>
+      <w:hyperlink r:id="rId79" w:history="1">
+        <w:r>
+          <w:rPr>
+            <w:rStyle w:val="Hyperlink"/>
+            <w:sz w:val="24"/>
+          </w:rPr>
+          <w:t>http://www.cs.toronto.edu/~wgeorge/csc265/2013/09/26/tutorial-3-red-black-tree-deletion.html</w:t>
+        </w:r>
+      </w:hyperlink>
+      <w:r>
+        <w:rPr>
+          <w:sz w:val="24"/>
+        </w:rPr>
+        <w:t xml:space="preserve"> </w:t>
+      </w:r>
+    </w:p>
+    <w:p>
+      <w:pPr>
+        <w:pStyle w:val="ListParagraph"/>
+        <w:numPr>
+          <w:ilvl w:val="0"/>
+          <w:numId w:val="16"/>
+        </w:numPr>
+        <w:rPr>
+          <w:sz w:val="24"/>
+        </w:rPr>
+      </w:pPr>
+      <w:hyperlink r:id="rId80" w:history="1">
+        <w:r>
+          <w:rPr>
+            <w:rStyle w:val="Hyperlink"/>
+            <w:sz w:val="24"/>
+          </w:rPr>
+          <w:t>http://software.ucv.ro/~mburicea/lab8ASD.pdf</w:t>
+        </w:r>
+      </w:hyperlink>
+      <w:r>
+        <w:rPr>
+          <w:sz w:val="24"/>
+        </w:rPr>
+        <w:t xml:space="preserve"> </w:t>
+      </w:r>
+    </w:p>
+    <w:p>
+      <w:pPr>
+        <w:pStyle w:val="ListParagraph"/>
+        <w:numPr>
+          <w:ilvl w:val="0"/>
+          <w:numId w:val="16"/>
+        </w:numPr>
+        <w:rPr>
+          <w:sz w:val="24"/>
+        </w:rPr>
+      </w:pPr>
+      <w:hyperlink r:id="rId81" w:history="1">
+        <w:r>
+          <w:rPr>
+            <w:rStyle w:val="Hyperlink"/>
+            <w:sz w:val="24"/>
+          </w:rPr>
+          <w:t>https://www.youtube.com/user/AMGaweda/videos</w:t>
+        </w:r>
+      </w:hyperlink>
+      <w:r>
+        <w:rPr>
+          <w:sz w:val="24"/>
+        </w:rPr>
+        <w:t xml:space="preserve"> </w:t>
+      </w:r>
+    </w:p>
+    <w:p>
+      <w:pPr>
+        <w:pStyle w:val="ListParagraph"/>
+        <w:numPr>
+          <w:ilvl w:val="0"/>
+          <w:numId w:val="16"/>
+        </w:numPr>
+        <w:rPr>
+          <w:sz w:val="24"/>
+        </w:rPr>
+      </w:pPr>
+      <w:hyperlink r:id="rId82" w:history="1">
+        <w:r>
+          <w:rPr>
+            <w:rStyle w:val="Hyperlink"/>
+            <w:sz w:val="24"/>
+          </w:rPr>
+          <w:t>https://www.youtube.com/watch?v=CTvfzU_uNKE&amp;t=1s</w:t>
+        </w:r>
+      </w:hyperlink>
+      <w:r>
+        <w:rPr>
+          <w:sz w:val="24"/>
+        </w:rPr>
+        <w:t xml:space="preserve"> </w:t>
+      </w:r>
+    </w:p>
+    <w:p>
+      <w:pPr>
+        <w:pStyle w:val="ListParagraph"/>
+        <w:numPr>
+          <w:ilvl w:val="0"/>
+          <w:numId w:val="16"/>
+        </w:numPr>
+        <w:rPr>
+          <w:sz w:val="24"/>
+        </w:rPr>
+      </w:pPr>
+      <w:hyperlink r:id="rId83" w:history="1">
+        <w:r>
+          <w:rPr>
+            <w:rStyle w:val="Hyperlink"/>
+            <w:sz w:val="24"/>
+          </w:rPr>
+          <w:t>https://www.youtube.com/watch?v=aA-nLw28eUw</w:t>
+        </w:r>
+      </w:hyperlink>
+      <w:r>
+        <w:rPr>
+          <w:sz w:val="24"/>
+        </w:rPr>
+        <w:t xml:space="preserve"> </w:t>
+      </w:r>
+    </w:p>
+    <w:p>
+      <w:pPr>
+        <w:rPr>
+          <w:sz w:val="24"/>
+        </w:rPr>
+      </w:pPr>
+    </w:p>
+    <w:p>
+      <w:pPr>
+        <w:rPr>
+          <w:sz w:val="24"/>
+        </w:rPr>
+      </w:pPr>
     </w:p>
     <w:sectPr>
       <w:pgSz w:w="12240" w:h="15840"/>
@@ -10701,7 +13459,7 @@
         <w:rFonts w:ascii="Wingdings" w:hAnsi="Wingdings" w:hint="default"/>
       </w:rPr>
     </w:lvl>
-    <w:lvl w:ilvl="3" w:tplc="04090001" w:tentative="1">
+    <w:lvl w:ilvl="3" w:tplc="04090001">
       <w:start w:val="1"/>
       <w:numFmt w:val="bullet"/>
       <w:lvlText w:val=""/>
@@ -10713,7 +13471,7 @@
         <w:rFonts w:ascii="Symbol" w:hAnsi="Symbol" w:hint="default"/>
       </w:rPr>
     </w:lvl>
-    <w:lvl w:ilvl="4" w:tplc="04090003" w:tentative="1">
+    <w:lvl w:ilvl="4" w:tplc="04090003">
       <w:start w:val="1"/>
       <w:numFmt w:val="bullet"/>
       <w:lvlText w:val="o"/>
@@ -10725,7 +13483,7 @@
         <w:rFonts w:ascii="Courier New" w:hAnsi="Courier New" w:cs="Courier New" w:hint="default"/>
       </w:rPr>
     </w:lvl>
-    <w:lvl w:ilvl="5" w:tplc="04090005" w:tentative="1">
+    <w:lvl w:ilvl="5" w:tplc="04090005">
       <w:start w:val="1"/>
       <w:numFmt w:val="bullet"/>
       <w:lvlText w:val=""/>
@@ -11067,6 +13825,119 @@
     </w:lvl>
   </w:abstractNum>
   <w:abstractNum w:abstractNumId="14" w15:restartNumberingAfterBreak="0">
+    <w:nsid w:val="6FEA24BD"/>
+    <w:multiLevelType w:val="hybridMultilevel"/>
+    <w:tmpl w:val="2724EB50"/>
+    <w:lvl w:ilvl="0" w:tplc="04090001">
+      <w:start w:val="1"/>
+      <w:numFmt w:val="bullet"/>
+      <w:lvlText w:val=""/>
+      <w:lvlJc w:val="left"/>
+      <w:pPr>
+        <w:ind w:left="720" w:hanging="360"/>
+      </w:pPr>
+      <w:rPr>
+        <w:rFonts w:ascii="Symbol" w:hAnsi="Symbol" w:hint="default"/>
+      </w:rPr>
+    </w:lvl>
+    <w:lvl w:ilvl="1" w:tplc="04090003">
+      <w:start w:val="1"/>
+      <w:numFmt w:val="bullet"/>
+      <w:lvlText w:val="o"/>
+      <w:lvlJc w:val="left"/>
+      <w:pPr>
+        <w:ind w:left="1440" w:hanging="360"/>
+      </w:pPr>
+      <w:rPr>
+        <w:rFonts w:ascii="Courier New" w:hAnsi="Courier New" w:cs="Courier New" w:hint="default"/>
+      </w:rPr>
+    </w:lvl>
+    <w:lvl w:ilvl="2" w:tplc="04090005" w:tentative="1">
+      <w:start w:val="1"/>
+      <w:numFmt w:val="bullet"/>
+      <w:lvlText w:val=""/>
+      <w:lvlJc w:val="left"/>
+      <w:pPr>
+        <w:ind w:left="2160" w:hanging="360"/>
+      </w:pPr>
+      <w:rPr>
+        <w:rFonts w:ascii="Wingdings" w:hAnsi="Wingdings" w:hint="default"/>
+      </w:rPr>
+    </w:lvl>
+    <w:lvl w:ilvl="3" w:tplc="04090001" w:tentative="1">
+      <w:start w:val="1"/>
+      <w:numFmt w:val="bullet"/>
+      <w:lvlText w:val=""/>
+      <w:lvlJc w:val="left"/>
+      <w:pPr>
+        <w:ind w:left="2880" w:hanging="360"/>
+      </w:pPr>
+      <w:rPr>
+        <w:rFonts w:ascii="Symbol" w:hAnsi="Symbol" w:hint="default"/>
+      </w:rPr>
+    </w:lvl>
+    <w:lvl w:ilvl="4" w:tplc="04090003" w:tentative="1">
+      <w:start w:val="1"/>
+      <w:numFmt w:val="bullet"/>
+      <w:lvlText w:val="o"/>
+      <w:lvlJc w:val="left"/>
+      <w:pPr>
+        <w:ind w:left="3600" w:hanging="360"/>
+      </w:pPr>
+      <w:rPr>
+        <w:rFonts w:ascii="Courier New" w:hAnsi="Courier New" w:cs="Courier New" w:hint="default"/>
+      </w:rPr>
+    </w:lvl>
+    <w:lvl w:ilvl="5" w:tplc="04090005" w:tentative="1">
+      <w:start w:val="1"/>
+      <w:numFmt w:val="bullet"/>
+      <w:lvlText w:val=""/>
+      <w:lvlJc w:val="left"/>
+      <w:pPr>
+        <w:ind w:left="4320" w:hanging="360"/>
+      </w:pPr>
+      <w:rPr>
+        <w:rFonts w:ascii="Wingdings" w:hAnsi="Wingdings" w:hint="default"/>
+      </w:rPr>
+    </w:lvl>
+    <w:lvl w:ilvl="6" w:tplc="04090001" w:tentative="1">
+      <w:start w:val="1"/>
+      <w:numFmt w:val="bullet"/>
+      <w:lvlText w:val=""/>
+      <w:lvlJc w:val="left"/>
+      <w:pPr>
+        <w:ind w:left="5040" w:hanging="360"/>
+      </w:pPr>
+      <w:rPr>
+        <w:rFonts w:ascii="Symbol" w:hAnsi="Symbol" w:hint="default"/>
+      </w:rPr>
+    </w:lvl>
+    <w:lvl w:ilvl="7" w:tplc="04090003" w:tentative="1">
+      <w:start w:val="1"/>
+      <w:numFmt w:val="bullet"/>
+      <w:lvlText w:val="o"/>
+      <w:lvlJc w:val="left"/>
+      <w:pPr>
+        <w:ind w:left="5760" w:hanging="360"/>
+      </w:pPr>
+      <w:rPr>
+        <w:rFonts w:ascii="Courier New" w:hAnsi="Courier New" w:cs="Courier New" w:hint="default"/>
+      </w:rPr>
+    </w:lvl>
+    <w:lvl w:ilvl="8" w:tplc="04090005" w:tentative="1">
+      <w:start w:val="1"/>
+      <w:numFmt w:val="bullet"/>
+      <w:lvlText w:val=""/>
+      <w:lvlJc w:val="left"/>
+      <w:pPr>
+        <w:ind w:left="6480" w:hanging="360"/>
+      </w:pPr>
+      <w:rPr>
+        <w:rFonts w:ascii="Wingdings" w:hAnsi="Wingdings" w:hint="default"/>
+      </w:rPr>
+    </w:lvl>
+  </w:abstractNum>
+  <w:abstractNum w:abstractNumId="15" w15:restartNumberingAfterBreak="0">
     <w:nsid w:val="787F727A"/>
     <w:multiLevelType w:val="hybridMultilevel"/>
     <w:tmpl w:val="40AA1EDE"/>
@@ -11155,7 +14026,7 @@
       </w:pPr>
     </w:lvl>
   </w:abstractNum>
-  <w:abstractNum w:abstractNumId="15" w15:restartNumberingAfterBreak="0">
+  <w:abstractNum w:abstractNumId="16" w15:restartNumberingAfterBreak="0">
     <w:nsid w:val="7A863E94"/>
     <w:multiLevelType w:val="hybridMultilevel"/>
     <w:tmpl w:val="7A4068BE"/>
@@ -11245,7 +14116,7 @@
       </w:pPr>
     </w:lvl>
   </w:abstractNum>
-  <w:abstractNum w:abstractNumId="16" w15:restartNumberingAfterBreak="0">
+  <w:abstractNum w:abstractNumId="17" w15:restartNumberingAfterBreak="0">
     <w:nsid w:val="7C3720A9"/>
     <w:multiLevelType w:val="hybridMultilevel"/>
     <w:tmpl w:val="86945C32"/>
@@ -11362,7 +14233,7 @@
     <w:abstractNumId w:val="0"/>
   </w:num>
   <w:num w:numId="2">
-    <w:abstractNumId w:val="16"/>
+    <w:abstractNumId w:val="17"/>
   </w:num>
   <w:num w:numId="3">
     <w:abstractNumId w:val="2"/>
@@ -11392,7 +14263,7 @@
     <w:abstractNumId w:val="8"/>
   </w:num>
   <w:num w:numId="12">
-    <w:abstractNumId w:val="15"/>
+    <w:abstractNumId w:val="16"/>
   </w:num>
   <w:num w:numId="13">
     <w:abstractNumId w:val="7"/>
@@ -11404,10 +14275,13 @@
     <w:abstractNumId w:val="1"/>
   </w:num>
   <w:num w:numId="16">
-    <w:abstractNumId w:val="14"/>
+    <w:abstractNumId w:val="15"/>
   </w:num>
   <w:num w:numId="17">
     <w:abstractNumId w:val="10"/>
+  </w:num>
+  <w:num w:numId="18">
+    <w:abstractNumId w:val="14"/>
   </w:num>
 </w:numbering>
 </file>
@@ -12136,7 +15010,7 @@
 </file>
 
 <file path=customXml/itemProps1.xml><?xml version="1.0" encoding="utf-8"?>
-<ds:datastoreItem xmlns:ds="http://schemas.openxmlformats.org/officeDocument/2006/customXml" ds:itemID="{D45E0B93-CDB7-43E5-9434-C3E94436C946}">
+<ds:datastoreItem xmlns:ds="http://schemas.openxmlformats.org/officeDocument/2006/customXml" ds:itemID="{F877B170-183D-4F3F-9712-4F06CD6EC042}">
   <ds:schemaRefs>
     <ds:schemaRef ds:uri="http://schemas.openxmlformats.org/officeDocument/2006/bibliography"/>
   </ds:schemaRefs>

</xml_diff>

<commit_message>
Added a Hash Table implementation. Also updated docs.
</commit_message>
<xml_diff>
--- a/docs/Data Structure Notes.docx
+++ b/docs/Data Structure Notes.docx
@@ -1832,21 +1832,7 @@
         <w:rPr>
           <w:sz w:val="24"/>
         </w:rPr>
-        <w:t xml:space="preserve"> (Last </w:t>
-      </w:r>
-      <w:proofErr w:type="gramStart"/>
-      <w:r>
-        <w:rPr>
-          <w:sz w:val="24"/>
-        </w:rPr>
-        <w:t>In</w:t>
-      </w:r>
-      <w:proofErr w:type="gramEnd"/>
-      <w:r>
-        <w:rPr>
-          <w:sz w:val="24"/>
-        </w:rPr>
-        <w:t xml:space="preserve"> First Out) or FILO </w:t>
+        <w:t xml:space="preserve"> (Last In First Out) or FILO </w:t>
       </w:r>
       <w:r>
         <w:rPr>
@@ -1920,13 +1906,8 @@
           <w:numId w:val="5"/>
         </w:numPr>
       </w:pPr>
-      <w:proofErr w:type="spellStart"/>
-      <w:r>
-        <w:t>isEmpty</w:t>
-      </w:r>
-      <w:proofErr w:type="spellEnd"/>
-      <w:r>
-        <w:t xml:space="preserve">: Checks if the stack is empty. </w:t>
+      <w:r>
+        <w:t xml:space="preserve">isEmpty: Checks if the stack is empty. </w:t>
       </w:r>
     </w:p>
     <w:p/>
@@ -2018,15 +1999,7 @@
         </w:numPr>
       </w:pPr>
       <w:r>
-        <w:t xml:space="preserve">Expression Conversion (Infix to Postfix, Postfix to Prefix </w:t>
-      </w:r>
-      <w:proofErr w:type="spellStart"/>
-      <w:r>
-        <w:t>etc</w:t>
-      </w:r>
-      <w:proofErr w:type="spellEnd"/>
-      <w:r>
-        <w:t>)</w:t>
+        <w:t>Expression Conversion (Infix to Postfix, Postfix to Prefix etc)</w:t>
       </w:r>
     </w:p>
     <w:p>
@@ -2050,13 +2023,8 @@
         </w:numPr>
       </w:pPr>
       <w:r>
-        <w:t xml:space="preserve">Redo-undo features at many places like editors, </w:t>
-      </w:r>
-      <w:proofErr w:type="spellStart"/>
-      <w:r>
-        <w:t>photoshop</w:t>
-      </w:r>
-      <w:proofErr w:type="spellEnd"/>
+        <w:t>Redo-undo features at many places like editors, photoshop</w:t>
+      </w:r>
     </w:p>
     <w:p>
       <w:pPr>
@@ -2202,21 +2170,7 @@
         <w:rPr>
           <w:sz w:val="24"/>
         </w:rPr>
-        <w:t xml:space="preserve">A stack object is defined as a LIFO (Last </w:t>
-      </w:r>
-      <w:proofErr w:type="gramStart"/>
-      <w:r>
-        <w:rPr>
-          <w:sz w:val="24"/>
-        </w:rPr>
-        <w:t>In</w:t>
-      </w:r>
-      <w:proofErr w:type="gramEnd"/>
-      <w:r>
-        <w:rPr>
-          <w:sz w:val="24"/>
-        </w:rPr>
-        <w:t xml:space="preserve"> First Out) data structure, whereas a Queue object is a </w:t>
+        <w:t xml:space="preserve">A stack object is defined as a LIFO (Last In First Out) data structure, whereas a Queue object is a </w:t>
       </w:r>
       <w:r>
         <w:rPr>
@@ -2261,19 +2215,11 @@
           <w:sz w:val="24"/>
         </w:rPr>
       </w:pPr>
-      <w:proofErr w:type="spellStart"/>
-      <w:r>
-        <w:rPr>
-          <w:sz w:val="24"/>
-        </w:rPr>
-        <w:t>Enqueue</w:t>
-      </w:r>
-      <w:proofErr w:type="spellEnd"/>
-      <w:r>
-        <w:rPr>
-          <w:sz w:val="24"/>
-        </w:rPr>
-        <w:t xml:space="preserve"> – the process of adding an element into a queue. </w:t>
+      <w:r>
+        <w:rPr>
+          <w:sz w:val="24"/>
+        </w:rPr>
+        <w:t xml:space="preserve">Enqueue – the process of adding an element into a queue. </w:t>
       </w:r>
     </w:p>
     <w:p>
@@ -2287,19 +2233,11 @@
           <w:sz w:val="24"/>
         </w:rPr>
       </w:pPr>
-      <w:proofErr w:type="spellStart"/>
-      <w:r>
-        <w:rPr>
-          <w:sz w:val="24"/>
-        </w:rPr>
-        <w:t>Dequeue</w:t>
-      </w:r>
-      <w:proofErr w:type="spellEnd"/>
-      <w:r>
-        <w:rPr>
-          <w:sz w:val="24"/>
-        </w:rPr>
-        <w:t xml:space="preserve"> – the process of removing an element from a queue. </w:t>
+      <w:r>
+        <w:rPr>
+          <w:sz w:val="24"/>
+        </w:rPr>
+        <w:t xml:space="preserve">Dequeue – the process of removing an element from a queue. </w:t>
       </w:r>
     </w:p>
     <w:p>
@@ -2358,19 +2296,11 @@
           <w:sz w:val="24"/>
         </w:rPr>
       </w:pPr>
-      <w:proofErr w:type="spellStart"/>
-      <w:r>
-        <w:rPr>
-          <w:sz w:val="24"/>
-        </w:rPr>
-        <w:t>Enqueue</w:t>
-      </w:r>
-      <w:proofErr w:type="spellEnd"/>
-      <w:r>
-        <w:rPr>
-          <w:sz w:val="24"/>
-        </w:rPr>
-        <w:t xml:space="preserve"> – Add an element into a queue.</w:t>
+      <w:r>
+        <w:rPr>
+          <w:sz w:val="24"/>
+        </w:rPr>
+        <w:t>Enqueue – Add an element into a queue.</w:t>
       </w:r>
     </w:p>
     <w:p>
@@ -2384,19 +2314,11 @@
           <w:sz w:val="24"/>
         </w:rPr>
       </w:pPr>
-      <w:proofErr w:type="spellStart"/>
-      <w:r>
-        <w:rPr>
-          <w:sz w:val="24"/>
-        </w:rPr>
-        <w:t>Dequeue</w:t>
-      </w:r>
-      <w:proofErr w:type="spellEnd"/>
-      <w:r>
-        <w:rPr>
-          <w:sz w:val="24"/>
-        </w:rPr>
-        <w:t xml:space="preserve"> – Remove an element from a queue.</w:t>
+      <w:r>
+        <w:rPr>
+          <w:sz w:val="24"/>
+        </w:rPr>
+        <w:t>Dequeue – Remove an element from a queue.</w:t>
       </w:r>
     </w:p>
     <w:p>
@@ -2560,35 +2482,7 @@
         <w:rPr>
           <w:sz w:val="24"/>
         </w:rPr>
-        <w:t xml:space="preserve">In order to implement a queue using an array implementation, two indices must be known, the front and the rear. We </w:t>
-      </w:r>
-      <w:proofErr w:type="spellStart"/>
-      <w:r>
-        <w:rPr>
-          <w:sz w:val="24"/>
-        </w:rPr>
-        <w:t>enqueue</w:t>
-      </w:r>
-      <w:proofErr w:type="spellEnd"/>
-      <w:r>
-        <w:rPr>
-          <w:sz w:val="24"/>
-        </w:rPr>
-        <w:t xml:space="preserve"> an element at the rear and </w:t>
-      </w:r>
-      <w:proofErr w:type="spellStart"/>
-      <w:r>
-        <w:rPr>
-          <w:sz w:val="24"/>
-        </w:rPr>
-        <w:t>dequeue</w:t>
-      </w:r>
-      <w:proofErr w:type="spellEnd"/>
-      <w:r>
-        <w:rPr>
-          <w:sz w:val="24"/>
-        </w:rPr>
-        <w:t xml:space="preserve"> an element at the front. This highlights the FIFO structure. </w:t>
+        <w:t xml:space="preserve">In order to implement a queue using an array implementation, two indices must be known, the front and the rear. We enqueue an element at the rear and dequeue an element at the front. This highlights the FIFO structure. </w:t>
       </w:r>
       <w:r>
         <w:rPr>
@@ -2724,35 +2618,7 @@
         <w:rPr>
           <w:sz w:val="24"/>
         </w:rPr>
-        <w:t xml:space="preserve">queues is with multiple stacks. In order to perform a </w:t>
-      </w:r>
-      <w:proofErr w:type="spellStart"/>
-      <w:r>
-        <w:rPr>
-          <w:sz w:val="24"/>
-        </w:rPr>
-        <w:t>Enqueue</w:t>
-      </w:r>
-      <w:proofErr w:type="spellEnd"/>
-      <w:r>
-        <w:rPr>
-          <w:sz w:val="24"/>
-        </w:rPr>
-        <w:t xml:space="preserve"> we only need one stack that we can push data onto. For a </w:t>
-      </w:r>
-      <w:proofErr w:type="spellStart"/>
-      <w:r>
-        <w:rPr>
-          <w:sz w:val="24"/>
-        </w:rPr>
-        <w:t>Dequeue</w:t>
-      </w:r>
-      <w:proofErr w:type="spellEnd"/>
-      <w:r>
-        <w:rPr>
-          <w:sz w:val="24"/>
-        </w:rPr>
-        <w:t xml:space="preserve"> we need two stacks. For more specific implementation details look at reference (6). </w:t>
+        <w:t xml:space="preserve">queues is with multiple stacks. In order to perform a Enqueue we only need one stack that we can push data onto. For a Dequeue we need two stacks. For more specific implementation details look at reference (6). </w:t>
       </w:r>
     </w:p>
     <w:p>
@@ -3484,22 +3350,9 @@
           <w:numId w:val="2"/>
         </w:numPr>
       </w:pPr>
-      <w:proofErr w:type="spellStart"/>
       <w:r>
         <w:lastRenderedPageBreak/>
-        <w:t>Arr</w:t>
-      </w:r>
-      <w:proofErr w:type="spellEnd"/>
-      <w:r>
-        <w:t>[</w:t>
-      </w:r>
-      <w:proofErr w:type="spellStart"/>
-      <w:r>
-        <w:t>i</w:t>
-      </w:r>
-      <w:proofErr w:type="spellEnd"/>
-      <w:r>
-        <w:t xml:space="preserve">/2]: returns the </w:t>
+        <w:t xml:space="preserve">Arr[i/2]: returns the </w:t>
       </w:r>
       <w:r>
         <w:rPr>
@@ -3508,15 +3361,7 @@
         <w:t>parent</w:t>
       </w:r>
       <w:r>
-        <w:t xml:space="preserve"> node of index </w:t>
-      </w:r>
-      <w:proofErr w:type="spellStart"/>
-      <w:r>
-        <w:t>i</w:t>
-      </w:r>
-      <w:proofErr w:type="spellEnd"/>
-      <w:r>
-        <w:t>.</w:t>
+        <w:t xml:space="preserve"> node of index i.</w:t>
       </w:r>
     </w:p>
     <w:p>
@@ -3527,21 +3372,8 @@
           <w:numId w:val="2"/>
         </w:numPr>
       </w:pPr>
-      <w:proofErr w:type="spellStart"/>
-      <w:r>
-        <w:t>Arr</w:t>
-      </w:r>
-      <w:proofErr w:type="spellEnd"/>
-      <w:r>
-        <w:t>[(2*</w:t>
-      </w:r>
-      <w:proofErr w:type="spellStart"/>
-      <w:r>
-        <w:t>i</w:t>
-      </w:r>
-      <w:proofErr w:type="spellEnd"/>
-      <w:r>
-        <w:t>)</w:t>
+      <w:r>
+        <w:t>Arr[(2*i)</w:t>
       </w:r>
       <w:r>
         <w:t xml:space="preserve">]: returns the </w:t>
@@ -3553,15 +3385,7 @@
         <w:t>left</w:t>
       </w:r>
       <w:r>
-        <w:t xml:space="preserve"> child node of index </w:t>
-      </w:r>
-      <w:proofErr w:type="spellStart"/>
-      <w:r>
-        <w:t>i</w:t>
-      </w:r>
-      <w:proofErr w:type="spellEnd"/>
-      <w:r>
-        <w:t>.</w:t>
+        <w:t xml:space="preserve"> child node of index i.</w:t>
       </w:r>
     </w:p>
     <w:p>
@@ -3572,21 +3396,8 @@
           <w:numId w:val="2"/>
         </w:numPr>
       </w:pPr>
-      <w:proofErr w:type="spellStart"/>
-      <w:r>
-        <w:t>Arr</w:t>
-      </w:r>
-      <w:proofErr w:type="spellEnd"/>
-      <w:r>
-        <w:t>[(2*</w:t>
-      </w:r>
-      <w:proofErr w:type="spellStart"/>
-      <w:r>
-        <w:t>i</w:t>
-      </w:r>
-      <w:proofErr w:type="spellEnd"/>
-      <w:r>
-        <w:t>) + 1</w:t>
+      <w:r>
+        <w:t>Arr[(2*i) + 1</w:t>
       </w:r>
       <w:r>
         <w:t xml:space="preserve">]: returns the </w:t>
@@ -3598,15 +3409,7 @@
         <w:t>right</w:t>
       </w:r>
       <w:r>
-        <w:t xml:space="preserve"> child node of index </w:t>
-      </w:r>
-      <w:proofErr w:type="spellStart"/>
-      <w:r>
-        <w:t>i</w:t>
-      </w:r>
-      <w:proofErr w:type="spellEnd"/>
-      <w:r>
-        <w:t>.</w:t>
+        <w:t xml:space="preserve"> child node of index i.</w:t>
       </w:r>
     </w:p>
     <w:p>
@@ -3629,26 +3432,8 @@
           <w:numId w:val="2"/>
         </w:numPr>
       </w:pPr>
-      <w:proofErr w:type="spellStart"/>
-      <w:proofErr w:type="gramStart"/>
-      <w:r>
-        <w:t>Arr</w:t>
-      </w:r>
-      <w:proofErr w:type="spellEnd"/>
-      <w:r>
-        <w:t>[</w:t>
-      </w:r>
-      <w:proofErr w:type="gramEnd"/>
-      <w:r>
-        <w:t>(</w:t>
-      </w:r>
-      <w:proofErr w:type="spellStart"/>
-      <w:r>
-        <w:t>i</w:t>
-      </w:r>
-      <w:proofErr w:type="spellEnd"/>
-      <w:r>
-        <w:t xml:space="preserve"> – 1)/2]: returns the </w:t>
+      <w:r>
+        <w:t xml:space="preserve">Arr[(i – 1)/2]: returns the </w:t>
       </w:r>
       <w:r>
         <w:rPr>
@@ -3657,15 +3442,7 @@
         <w:t>parent</w:t>
       </w:r>
       <w:r>
-        <w:t xml:space="preserve"> node of index </w:t>
-      </w:r>
-      <w:proofErr w:type="spellStart"/>
-      <w:r>
-        <w:t>i</w:t>
-      </w:r>
-      <w:proofErr w:type="spellEnd"/>
-      <w:r>
-        <w:t>.</w:t>
+        <w:t xml:space="preserve"> node of index i.</w:t>
       </w:r>
     </w:p>
     <w:p>
@@ -3676,21 +3453,8 @@
           <w:numId w:val="2"/>
         </w:numPr>
       </w:pPr>
-      <w:proofErr w:type="spellStart"/>
-      <w:r>
-        <w:t>Arr</w:t>
-      </w:r>
-      <w:proofErr w:type="spellEnd"/>
-      <w:r>
-        <w:t>[(2*</w:t>
-      </w:r>
-      <w:proofErr w:type="spellStart"/>
-      <w:r>
-        <w:t>i</w:t>
-      </w:r>
-      <w:proofErr w:type="spellEnd"/>
-      <w:r>
-        <w:t xml:space="preserve">) + 1]: returns the </w:t>
+      <w:r>
+        <w:t xml:space="preserve">Arr[(2*i) + 1]: returns the </w:t>
       </w:r>
       <w:r>
         <w:rPr>
@@ -3699,15 +3463,7 @@
         <w:t>left</w:t>
       </w:r>
       <w:r>
-        <w:t xml:space="preserve"> child node of index </w:t>
-      </w:r>
-      <w:proofErr w:type="spellStart"/>
-      <w:r>
-        <w:t>i</w:t>
-      </w:r>
-      <w:proofErr w:type="spellEnd"/>
-      <w:r>
-        <w:t>.</w:t>
+        <w:t xml:space="preserve"> child node of index i.</w:t>
       </w:r>
     </w:p>
     <w:p>
@@ -3718,21 +3474,8 @@
           <w:numId w:val="2"/>
         </w:numPr>
       </w:pPr>
-      <w:proofErr w:type="spellStart"/>
-      <w:r>
-        <w:t>Arr</w:t>
-      </w:r>
-      <w:proofErr w:type="spellEnd"/>
-      <w:r>
-        <w:t>[(2*</w:t>
-      </w:r>
-      <w:proofErr w:type="spellStart"/>
-      <w:r>
-        <w:t>i</w:t>
-      </w:r>
-      <w:proofErr w:type="spellEnd"/>
-      <w:r>
-        <w:t xml:space="preserve">) + 2]: returns the </w:t>
+      <w:r>
+        <w:t xml:space="preserve">Arr[(2*i) + 2]: returns the </w:t>
       </w:r>
       <w:r>
         <w:rPr>
@@ -3741,15 +3484,7 @@
         <w:t>right</w:t>
       </w:r>
       <w:r>
-        <w:t xml:space="preserve"> child node of index </w:t>
-      </w:r>
-      <w:proofErr w:type="spellStart"/>
-      <w:r>
-        <w:t>i</w:t>
-      </w:r>
-      <w:proofErr w:type="spellEnd"/>
-      <w:r>
-        <w:t>.</w:t>
+        <w:t xml:space="preserve"> child node of index i.</w:t>
       </w:r>
     </w:p>
     <w:p/>
@@ -3970,21 +3705,7 @@
         <w:rPr>
           <w:sz w:val="24"/>
         </w:rPr>
-        <w:t xml:space="preserve">known as </w:t>
-      </w:r>
-      <w:proofErr w:type="spellStart"/>
-      <w:r>
-        <w:rPr>
-          <w:sz w:val="24"/>
-        </w:rPr>
-        <w:t>heapify</w:t>
-      </w:r>
-      <w:proofErr w:type="spellEnd"/>
-      <w:r>
-        <w:rPr>
-          <w:sz w:val="24"/>
-        </w:rPr>
-        <w:t xml:space="preserve">. We do this with the sink-down method (5). </w:t>
+        <w:t xml:space="preserve">known as heapify. We do this with the sink-down method (5). </w:t>
       </w:r>
     </w:p>
     <w:p>
@@ -4112,23 +3833,7 @@
           <w:b/>
           <w:sz w:val="20"/>
         </w:rPr>
-        <w:t xml:space="preserve">: Press </w:t>
-      </w:r>
-      <w:proofErr w:type="spellStart"/>
-      <w:r>
-        <w:rPr>
-          <w:b/>
-          <w:sz w:val="20"/>
-        </w:rPr>
-        <w:t>ctr</w:t>
-      </w:r>
-      <w:proofErr w:type="spellEnd"/>
-      <w:r>
-        <w:rPr>
-          <w:b/>
-          <w:sz w:val="20"/>
-        </w:rPr>
-        <w:t xml:space="preserve"> + click to see the animation.</w:t>
+        <w:t>: Press ctr + click to see the animation.</w:t>
       </w:r>
     </w:p>
     <w:p>
@@ -4455,21 +4160,7 @@
         <w:rPr>
           <w:sz w:val="24"/>
         </w:rPr>
-        <w:t xml:space="preserve">Graph Algorithms: The priority queues are especially used in Graph Algorithms like </w:t>
-      </w:r>
-      <w:proofErr w:type="spellStart"/>
-      <w:r>
-        <w:rPr>
-          <w:sz w:val="24"/>
-        </w:rPr>
-        <w:t>Dijkstra’s</w:t>
-      </w:r>
-      <w:proofErr w:type="spellEnd"/>
-      <w:r>
-        <w:rPr>
-          <w:sz w:val="24"/>
-        </w:rPr>
-        <w:t xml:space="preserve"> Shortest Pat and Prim’s Minimum Spanning Tree. </w:t>
+        <w:t xml:space="preserve">Graph Algorithms: The priority queues are especially used in Graph Algorithms like Dijkstra’s Shortest Pat and Prim’s Minimum Spanning Tree. </w:t>
       </w:r>
     </w:p>
     <w:p>
@@ -4484,19 +4175,11 @@
           <w:sz w:val="24"/>
         </w:rPr>
       </w:pPr>
-      <w:proofErr w:type="spellStart"/>
-      <w:r>
-        <w:rPr>
-          <w:sz w:val="24"/>
-        </w:rPr>
-        <w:t>K’th</w:t>
-      </w:r>
-      <w:proofErr w:type="spellEnd"/>
-      <w:r>
-        <w:rPr>
-          <w:sz w:val="24"/>
-        </w:rPr>
-        <w:t xml:space="preserve"> Largest Element in an array</w:t>
+      <w:r>
+        <w:rPr>
+          <w:sz w:val="24"/>
+        </w:rPr>
+        <w:t>K’th Largest Element in an array</w:t>
       </w:r>
     </w:p>
     <w:p>
@@ -5749,21 +5432,7 @@
         <w:rPr>
           <w:sz w:val="24"/>
         </w:rPr>
-        <w:t xml:space="preserve">if the height of the tree is </w:t>
-      </w:r>
-      <w:proofErr w:type="gramStart"/>
-      <w:r>
-        <w:rPr>
-          <w:sz w:val="24"/>
-        </w:rPr>
-        <w:t>O(</w:t>
-      </w:r>
-      <w:proofErr w:type="gramEnd"/>
-      <w:r>
-        <w:rPr>
-          <w:sz w:val="24"/>
-        </w:rPr>
-        <w:t xml:space="preserve">Log </w:t>
+        <w:t xml:space="preserve">if the height of the tree is O(Log </w:t>
       </w:r>
       <w:r>
         <w:rPr>
@@ -6024,19 +5693,11 @@
           <w:sz w:val="24"/>
         </w:rPr>
       </w:pPr>
-      <w:proofErr w:type="spellStart"/>
-      <w:r>
-        <w:rPr>
-          <w:sz w:val="24"/>
-        </w:rPr>
-        <w:t>Inorder</w:t>
-      </w:r>
-      <w:proofErr w:type="spellEnd"/>
-      <w:r>
-        <w:rPr>
-          <w:sz w:val="24"/>
-        </w:rPr>
-        <w:t>:</w:t>
+      <w:r>
+        <w:rPr>
+          <w:sz w:val="24"/>
+        </w:rPr>
+        <w:t>Inorder:</w:t>
       </w:r>
     </w:p>
     <w:p>
@@ -6050,19 +5711,11 @@
           <w:sz w:val="24"/>
         </w:rPr>
       </w:pPr>
-      <w:proofErr w:type="spellStart"/>
-      <w:r>
-        <w:rPr>
-          <w:sz w:val="24"/>
-        </w:rPr>
-        <w:t>Postorder</w:t>
-      </w:r>
-      <w:proofErr w:type="spellEnd"/>
-      <w:r>
-        <w:rPr>
-          <w:sz w:val="24"/>
-        </w:rPr>
-        <w:t>:</w:t>
+      <w:r>
+        <w:rPr>
+          <w:sz w:val="24"/>
+        </w:rPr>
+        <w:t>Postorder:</w:t>
       </w:r>
     </w:p>
     <w:p>
@@ -6179,19 +5832,11 @@
           <w:sz w:val="24"/>
         </w:rPr>
       </w:pPr>
-      <w:proofErr w:type="spellStart"/>
-      <w:r>
-        <w:rPr>
-          <w:sz w:val="24"/>
-        </w:rPr>
-        <w:t>Inorder</w:t>
-      </w:r>
-      <w:proofErr w:type="spellEnd"/>
-      <w:r>
-        <w:rPr>
-          <w:sz w:val="24"/>
-        </w:rPr>
-        <w:t xml:space="preserve"> (Left-Root-Right)</w:t>
+      <w:r>
+        <w:rPr>
+          <w:sz w:val="24"/>
+        </w:rPr>
+        <w:t>Inorder (Left-Root-Right)</w:t>
       </w:r>
     </w:p>
     <w:p>
@@ -6223,19 +5868,11 @@
           <w:sz w:val="24"/>
         </w:rPr>
       </w:pPr>
-      <w:proofErr w:type="spellStart"/>
-      <w:r>
-        <w:rPr>
-          <w:sz w:val="24"/>
-        </w:rPr>
-        <w:t>Postorder</w:t>
-      </w:r>
-      <w:proofErr w:type="spellEnd"/>
-      <w:r>
-        <w:rPr>
-          <w:sz w:val="24"/>
-        </w:rPr>
-        <w:t xml:space="preserve"> (Left-Right-Root)</w:t>
+      <w:r>
+        <w:rPr>
+          <w:sz w:val="24"/>
+        </w:rPr>
+        <w:t>Postorder (Left-Right-Root)</w:t>
       </w:r>
     </w:p>
     <w:p>
@@ -8007,21 +7644,7 @@
         <w:rPr>
           <w:sz w:val="24"/>
         </w:rPr>
-        <w:t xml:space="preserve"> to </w:t>
-      </w:r>
-      <w:proofErr w:type="gramStart"/>
-      <w:r>
-        <w:rPr>
-          <w:sz w:val="24"/>
-        </w:rPr>
-        <w:t>O(</w:t>
-      </w:r>
-      <w:proofErr w:type="gramEnd"/>
-      <w:r>
-        <w:rPr>
-          <w:sz w:val="24"/>
-        </w:rPr>
-        <w:t>log</w:t>
+        <w:t xml:space="preserve"> to O(log</w:t>
       </w:r>
       <w:r>
         <w:rPr>
@@ -8302,21 +7925,7 @@
         <w:rPr>
           <w:sz w:val="24"/>
         </w:rPr>
-        <w:t xml:space="preserve">Every path from a node n to a descendent leaf has the same number of black nodes (not counting node n). We call this number the black height of n, which is denoted </w:t>
-      </w:r>
-      <w:proofErr w:type="spellStart"/>
-      <w:r>
-        <w:rPr>
-          <w:sz w:val="24"/>
-        </w:rPr>
-        <w:t>bh</w:t>
-      </w:r>
-      <w:proofErr w:type="spellEnd"/>
-      <w:r>
-        <w:rPr>
-          <w:sz w:val="24"/>
-        </w:rPr>
-        <w:t xml:space="preserve">(n). </w:t>
+        <w:t xml:space="preserve">Every path from a node n to a descendent leaf has the same number of black nodes (not counting node n). We call this number the black height of n, which is denoted bh(n). </w:t>
       </w:r>
     </w:p>
     <w:p>
@@ -8424,27 +8033,13 @@
         <w:rPr>
           <w:sz w:val="24"/>
         </w:rPr>
-        <w:t xml:space="preserve">the height of the tree will be </w:t>
-      </w:r>
-      <w:proofErr w:type="gramStart"/>
-      <w:r>
-        <w:rPr>
-          <w:sz w:val="24"/>
-        </w:rPr>
-        <w:t>O</w:t>
-      </w:r>
-      <w:r>
-        <w:rPr>
-          <w:sz w:val="24"/>
-        </w:rPr>
-        <w:t>(</w:t>
-      </w:r>
-      <w:proofErr w:type="gramEnd"/>
-      <w:r>
-        <w:rPr>
-          <w:sz w:val="24"/>
-        </w:rPr>
-        <w:t>log</w:t>
+        <w:t>the height of the tree will be O</w:t>
+      </w:r>
+      <w:r>
+        <w:rPr>
+          <w:sz w:val="24"/>
+        </w:rPr>
+        <w:t>(log</w:t>
       </w:r>
       <w:r>
         <w:rPr>
@@ -8699,14 +8294,24 @@
         </w:rPr>
         <w:t xml:space="preserve"> types of rotation, a left </w:t>
       </w:r>
-      <w:proofErr w:type="spellStart"/>
-      <w:r>
-        <w:rPr>
-          <w:sz w:val="24"/>
-        </w:rPr>
-        <w:t>left</w:t>
-      </w:r>
-      <w:proofErr w:type="spellEnd"/>
+      <w:r>
+        <w:rPr>
+          <w:sz w:val="24"/>
+        </w:rPr>
+        <w:t xml:space="preserve">left </w:t>
+      </w:r>
+      <w:r>
+        <w:rPr>
+          <w:sz w:val="24"/>
+        </w:rPr>
+        <w:t>rotation</w:t>
+      </w:r>
+      <w:r>
+        <w:rPr>
+          <w:sz w:val="24"/>
+        </w:rPr>
+        <w:t>,</w:t>
+      </w:r>
       <w:r>
         <w:rPr>
           <w:sz w:val="24"/>
@@ -8717,39 +8322,7 @@
         <w:rPr>
           <w:sz w:val="24"/>
         </w:rPr>
-        <w:t>rotation</w:t>
-      </w:r>
-      <w:r>
-        <w:rPr>
-          <w:sz w:val="24"/>
-        </w:rPr>
-        <w:t>,</w:t>
-      </w:r>
-      <w:r>
-        <w:rPr>
-          <w:sz w:val="24"/>
-        </w:rPr>
-        <w:t xml:space="preserve"> </w:t>
-      </w:r>
-      <w:r>
-        <w:rPr>
-          <w:sz w:val="24"/>
-        </w:rPr>
-        <w:t xml:space="preserve">right </w:t>
-      </w:r>
-      <w:proofErr w:type="spellStart"/>
-      <w:r>
-        <w:rPr>
-          <w:sz w:val="24"/>
-        </w:rPr>
-        <w:t>right</w:t>
-      </w:r>
-      <w:proofErr w:type="spellEnd"/>
-      <w:r>
-        <w:rPr>
-          <w:sz w:val="24"/>
-        </w:rPr>
-        <w:t xml:space="preserve"> rotation, a left right rotation, and a right left rotation</w:t>
+        <w:t>right right rotation, a left right rotation, and a right left rotation</w:t>
       </w:r>
       <w:r>
         <w:rPr>
@@ -8779,16 +8352,8 @@
         <w:rPr>
           <w:sz w:val="24"/>
         </w:rPr>
-        <w:t xml:space="preserve"> </w:t>
-      </w:r>
-      <w:proofErr w:type="spellStart"/>
-      <w:r>
-        <w:rPr>
-          <w:sz w:val="24"/>
-        </w:rPr>
-        <w:t>Left</w:t>
-      </w:r>
-      <w:proofErr w:type="spellEnd"/>
+        <w:t xml:space="preserve"> Left</w:t>
+      </w:r>
       <w:r>
         <w:rPr>
           <w:sz w:val="24"/>
@@ -8799,21 +8364,7 @@
         <w:rPr>
           <w:sz w:val="24"/>
         </w:rPr>
-        <w:t xml:space="preserve"> A left </w:t>
-      </w:r>
-      <w:proofErr w:type="spellStart"/>
-      <w:r>
-        <w:rPr>
-          <w:sz w:val="24"/>
-        </w:rPr>
-        <w:t>left</w:t>
-      </w:r>
-      <w:proofErr w:type="spellEnd"/>
-      <w:r>
-        <w:rPr>
-          <w:sz w:val="24"/>
-        </w:rPr>
-        <w:t xml:space="preserve"> rotation occurs when we have a double red violation on the left parent and the left child, </w:t>
+        <w:t xml:space="preserve"> A left left rotation occurs when we have a double red violation on the left parent and the left child, </w:t>
       </w:r>
       <w:r>
         <w:rPr>
@@ -8913,23 +8464,7 @@
           <w:b/>
           <w:sz w:val="18"/>
         </w:rPr>
-        <w:t xml:space="preserve">Figure 16: Example of Left </w:t>
-      </w:r>
-      <w:proofErr w:type="spellStart"/>
-      <w:r>
-        <w:rPr>
-          <w:b/>
-          <w:sz w:val="18"/>
-        </w:rPr>
-        <w:t>Left</w:t>
-      </w:r>
-      <w:proofErr w:type="spellEnd"/>
-      <w:r>
-        <w:rPr>
-          <w:b/>
-          <w:sz w:val="18"/>
-        </w:rPr>
-        <w:t xml:space="preserve"> Rotation</w:t>
+        <w:t>Figure 16: Example of Left Left Rotation</w:t>
       </w:r>
     </w:p>
     <w:p>
@@ -8957,39 +8492,17 @@
         </w:rPr>
         <w:t xml:space="preserve">Right </w:t>
       </w:r>
-      <w:proofErr w:type="spellStart"/>
-      <w:r>
-        <w:rPr>
-          <w:sz w:val="24"/>
-        </w:rPr>
-        <w:t>Right</w:t>
-      </w:r>
-      <w:proofErr w:type="spellEnd"/>
-      <w:r>
-        <w:rPr>
-          <w:sz w:val="24"/>
-        </w:rPr>
-        <w:t xml:space="preserve"> Rotation: </w:t>
-      </w:r>
-      <w:r>
-        <w:rPr>
-          <w:sz w:val="24"/>
-        </w:rPr>
-        <w:t xml:space="preserve">A right </w:t>
-      </w:r>
-      <w:proofErr w:type="spellStart"/>
-      <w:r>
-        <w:rPr>
-          <w:sz w:val="24"/>
-        </w:rPr>
-        <w:t>right</w:t>
-      </w:r>
-      <w:proofErr w:type="spellEnd"/>
-      <w:r>
-        <w:rPr>
-          <w:sz w:val="24"/>
-        </w:rPr>
-        <w:t xml:space="preserve"> rotation occurs when we have a double red violation of the right parent (relative to the grandparent) and right child both, which can be seen in figure 17.</w:t>
+      <w:r>
+        <w:rPr>
+          <w:sz w:val="24"/>
+        </w:rPr>
+        <w:t xml:space="preserve">Right Rotation: </w:t>
+      </w:r>
+      <w:r>
+        <w:rPr>
+          <w:sz w:val="24"/>
+        </w:rPr>
+        <w:t>A right right rotation occurs when we have a double red violation of the right parent (relative to the grandparent) and right child both, which can be seen in figure 17.</w:t>
       </w:r>
     </w:p>
     <w:p>
@@ -9078,23 +8591,7 @@
           <w:b/>
           <w:sz w:val="18"/>
         </w:rPr>
-        <w:t xml:space="preserve">Figure 17: Example of a right </w:t>
-      </w:r>
-      <w:proofErr w:type="spellStart"/>
-      <w:r>
-        <w:rPr>
-          <w:b/>
-          <w:sz w:val="18"/>
-        </w:rPr>
-        <w:t>right</w:t>
-      </w:r>
-      <w:proofErr w:type="spellEnd"/>
-      <w:r>
-        <w:rPr>
-          <w:b/>
-          <w:sz w:val="18"/>
-        </w:rPr>
-        <w:t xml:space="preserve"> rotation</w:t>
+        <w:t>Figure 17: Example of a right right rotation</w:t>
       </w:r>
     </w:p>
     <w:p>
@@ -9144,21 +8641,7 @@
         <w:rPr>
           <w:sz w:val="24"/>
         </w:rPr>
-        <w:t xml:space="preserve"> and the right child (Example can be seen in figure 18). This rotation is sometimes referred to as a double rotation, because we can first rotate the parent with the child and then perform a left </w:t>
-      </w:r>
-      <w:proofErr w:type="spellStart"/>
-      <w:r>
-        <w:rPr>
-          <w:sz w:val="24"/>
-        </w:rPr>
-        <w:t>left</w:t>
-      </w:r>
-      <w:proofErr w:type="spellEnd"/>
-      <w:r>
-        <w:rPr>
-          <w:sz w:val="24"/>
-        </w:rPr>
-        <w:t xml:space="preserve"> rotation.</w:t>
+        <w:t xml:space="preserve"> and the right child (Example can be seen in figure 18). This rotation is sometimes referred to as a double rotation, because we can first rotate the parent with the child and then perform a left left rotation.</w:t>
       </w:r>
     </w:p>
     <w:p>
@@ -9332,21 +8815,7 @@
         <w:rPr>
           <w:sz w:val="24"/>
         </w:rPr>
-        <w:t xml:space="preserve">Now we just perform a left </w:t>
-      </w:r>
-      <w:proofErr w:type="spellStart"/>
-      <w:r>
-        <w:rPr>
-          <w:sz w:val="24"/>
-        </w:rPr>
-        <w:t>left</w:t>
-      </w:r>
-      <w:proofErr w:type="spellEnd"/>
-      <w:r>
-        <w:rPr>
-          <w:sz w:val="24"/>
-        </w:rPr>
-        <w:t xml:space="preserve"> rotation. </w:t>
+        <w:t xml:space="preserve">Now we just perform a left left rotation. </w:t>
       </w:r>
     </w:p>
     <w:p>
@@ -9597,21 +9066,7 @@
         <w:rPr>
           <w:sz w:val="24"/>
         </w:rPr>
-        <w:t xml:space="preserve">Perform a right </w:t>
-      </w:r>
-      <w:proofErr w:type="spellStart"/>
-      <w:r>
-        <w:rPr>
-          <w:sz w:val="24"/>
-        </w:rPr>
-        <w:t>right</w:t>
-      </w:r>
-      <w:proofErr w:type="spellEnd"/>
-      <w:r>
-        <w:rPr>
-          <w:sz w:val="24"/>
-        </w:rPr>
-        <w:t xml:space="preserve"> rotation.</w:t>
+        <w:t>Perform a right right rotation.</w:t>
       </w:r>
     </w:p>
     <w:p>
@@ -9973,14 +9428,12 @@
         </w:rPr>
         <w:t xml:space="preserve"> (the </w:t>
       </w:r>
-      <w:proofErr w:type="spellStart"/>
       <w:r>
         <w:rPr>
           <w:sz w:val="24"/>
         </w:rPr>
         <w:t>inorder</w:t>
       </w:r>
-      <w:proofErr w:type="spellEnd"/>
       <w:r>
         <w:rPr>
           <w:sz w:val="24"/>
@@ -11088,8 +10541,6 @@
         </w:rPr>
         <w:t xml:space="preserve"> is double black</w:t>
       </w:r>
-      <w:bookmarkStart w:id="0" w:name="_GoBack"/>
-      <w:bookmarkEnd w:id="0"/>
       <w:r>
         <w:rPr>
           <w:sz w:val="24"/>
@@ -12324,6 +11775,1390 @@
         </w:rPr>
       </w:pPr>
     </w:p>
+    <w:p>
+      <w:pPr>
+        <w:rPr>
+          <w:sz w:val="24"/>
+        </w:rPr>
+      </w:pPr>
+    </w:p>
+    <w:p>
+      <w:pPr>
+        <w:rPr>
+          <w:sz w:val="24"/>
+        </w:rPr>
+      </w:pPr>
+    </w:p>
+    <w:p>
+      <w:pPr>
+        <w:rPr>
+          <w:sz w:val="24"/>
+        </w:rPr>
+      </w:pPr>
+    </w:p>
+    <w:p>
+      <w:pPr>
+        <w:rPr>
+          <w:sz w:val="24"/>
+        </w:rPr>
+      </w:pPr>
+    </w:p>
+    <w:p>
+      <w:pPr>
+        <w:rPr>
+          <w:sz w:val="24"/>
+        </w:rPr>
+      </w:pPr>
+    </w:p>
+    <w:p>
+      <w:pPr>
+        <w:rPr>
+          <w:sz w:val="24"/>
+        </w:rPr>
+      </w:pPr>
+    </w:p>
+    <w:p>
+      <w:pPr>
+        <w:rPr>
+          <w:sz w:val="24"/>
+        </w:rPr>
+      </w:pPr>
+    </w:p>
+    <w:p>
+      <w:pPr>
+        <w:rPr>
+          <w:sz w:val="24"/>
+        </w:rPr>
+      </w:pPr>
+    </w:p>
+    <w:p>
+      <w:pPr>
+        <w:rPr>
+          <w:sz w:val="24"/>
+        </w:rPr>
+      </w:pPr>
+      <w:r>
+        <w:rPr>
+          <w:b/>
+          <w:sz w:val="32"/>
+        </w:rPr>
+        <w:lastRenderedPageBreak/>
+        <w:t>Hash Tables</w:t>
+      </w:r>
+      <w:r>
+        <w:rPr>
+          <w:sz w:val="24"/>
+        </w:rPr>
+        <w:t>:</w:t>
+      </w:r>
+    </w:p>
+    <w:p>
+      <w:pPr>
+        <w:pStyle w:val="ListParagraph"/>
+        <w:numPr>
+          <w:ilvl w:val="0"/>
+          <w:numId w:val="15"/>
+        </w:numPr>
+        <w:rPr>
+          <w:b/>
+          <w:sz w:val="24"/>
+        </w:rPr>
+      </w:pPr>
+      <w:r>
+        <w:rPr>
+          <w:b/>
+          <w:sz w:val="24"/>
+        </w:rPr>
+        <w:t>Introduction:</w:t>
+      </w:r>
+      <w:r>
+        <w:rPr>
+          <w:sz w:val="24"/>
+        </w:rPr>
+        <w:t xml:space="preserve"> </w:t>
+      </w:r>
+    </w:p>
+    <w:p>
+      <w:pPr>
+        <w:pStyle w:val="ListParagraph"/>
+        <w:numPr>
+          <w:ilvl w:val="1"/>
+          <w:numId w:val="15"/>
+        </w:numPr>
+        <w:rPr>
+          <w:b/>
+          <w:sz w:val="24"/>
+        </w:rPr>
+      </w:pPr>
+      <w:r>
+        <w:rPr>
+          <w:sz w:val="24"/>
+        </w:rPr>
+        <w:t xml:space="preserve">A </w:t>
+      </w:r>
+      <w:r>
+        <w:rPr>
+          <w:sz w:val="24"/>
+        </w:rPr>
+        <w:t xml:space="preserve">Hash </w:t>
+      </w:r>
+      <w:r>
+        <w:rPr>
+          <w:sz w:val="24"/>
+        </w:rPr>
+        <w:t>T</w:t>
+      </w:r>
+      <w:r>
+        <w:rPr>
+          <w:sz w:val="24"/>
+        </w:rPr>
+        <w:t xml:space="preserve">able </w:t>
+      </w:r>
+      <w:r>
+        <w:rPr>
+          <w:sz w:val="24"/>
+        </w:rPr>
+        <w:t xml:space="preserve">(or Hash Map) </w:t>
+      </w:r>
+      <w:r>
+        <w:rPr>
+          <w:sz w:val="24"/>
+        </w:rPr>
+        <w:t>is</w:t>
+      </w:r>
+      <w:r>
+        <w:rPr>
+          <w:sz w:val="24"/>
+        </w:rPr>
+        <w:t xml:space="preserve"> a data structure used to map a specified key to a value</w:t>
+      </w:r>
+      <w:r>
+        <w:rPr>
+          <w:sz w:val="24"/>
+        </w:rPr>
+        <w:t xml:space="preserve"> (known as key/value pair)</w:t>
+      </w:r>
+      <w:r>
+        <w:rPr>
+          <w:sz w:val="24"/>
+        </w:rPr>
+        <w:t xml:space="preserve">. The </w:t>
+      </w:r>
+      <w:r>
+        <w:rPr>
+          <w:sz w:val="24"/>
+        </w:rPr>
+        <w:t>storage medium</w:t>
+      </w:r>
+      <w:r>
+        <w:rPr>
+          <w:sz w:val="24"/>
+        </w:rPr>
+        <w:t xml:space="preserve"> is an array</w:t>
+      </w:r>
+      <w:r>
+        <w:rPr>
+          <w:sz w:val="24"/>
+        </w:rPr>
+        <w:t xml:space="preserve">, </w:t>
+      </w:r>
+      <w:r>
+        <w:rPr>
+          <w:sz w:val="24"/>
+        </w:rPr>
+        <w:t xml:space="preserve">where the key </w:t>
+      </w:r>
+      <w:r>
+        <w:rPr>
+          <w:sz w:val="24"/>
+        </w:rPr>
+        <w:t xml:space="preserve">is mapped to a specified index </w:t>
+      </w:r>
+      <w:r>
+        <w:rPr>
+          <w:sz w:val="24"/>
+        </w:rPr>
+        <w:t>of the array through the use of a</w:t>
+      </w:r>
+      <w:r>
+        <w:rPr>
+          <w:sz w:val="24"/>
+        </w:rPr>
+        <w:t xml:space="preserve"> hash</w:t>
+      </w:r>
+      <w:r>
+        <w:rPr>
+          <w:sz w:val="24"/>
+        </w:rPr>
+        <w:t xml:space="preserve"> function</w:t>
+      </w:r>
+      <w:r>
+        <w:rPr>
+          <w:sz w:val="24"/>
+        </w:rPr>
+        <w:t xml:space="preserve">. </w:t>
+      </w:r>
+    </w:p>
+    <w:p>
+      <w:pPr>
+        <w:pStyle w:val="ListParagraph"/>
+        <w:numPr>
+          <w:ilvl w:val="1"/>
+          <w:numId w:val="15"/>
+        </w:numPr>
+        <w:rPr>
+          <w:b/>
+          <w:sz w:val="24"/>
+        </w:rPr>
+      </w:pPr>
+      <w:r>
+        <w:rPr>
+          <w:sz w:val="24"/>
+        </w:rPr>
+        <w:t xml:space="preserve">Hash Tables are useful for accessing data. They make it possible to look up the index of the array in constant time, through the hashing functions. </w:t>
+      </w:r>
+      <w:r>
+        <w:rPr>
+          <w:sz w:val="24"/>
+        </w:rPr>
+        <w:t xml:space="preserve">Thus making the search, inert and delete operations constant time. </w:t>
+      </w:r>
+    </w:p>
+    <w:p>
+      <w:pPr>
+        <w:pStyle w:val="ListParagraph"/>
+        <w:numPr>
+          <w:ilvl w:val="0"/>
+          <w:numId w:val="15"/>
+        </w:numPr>
+        <w:rPr>
+          <w:b/>
+          <w:sz w:val="24"/>
+        </w:rPr>
+      </w:pPr>
+      <w:r>
+        <w:rPr>
+          <w:b/>
+          <w:sz w:val="24"/>
+        </w:rPr>
+        <w:t>Hashing:</w:t>
+      </w:r>
+    </w:p>
+    <w:p>
+      <w:pPr>
+        <w:pStyle w:val="ListParagraph"/>
+        <w:numPr>
+          <w:ilvl w:val="1"/>
+          <w:numId w:val="15"/>
+        </w:numPr>
+        <w:rPr>
+          <w:b/>
+          <w:sz w:val="24"/>
+        </w:rPr>
+      </w:pPr>
+      <w:r>
+        <w:rPr>
+          <w:sz w:val="24"/>
+        </w:rPr>
+        <w:t>Hashing is the technique/algorithm used to distribute a range of key values over a range of array indexes</w:t>
+      </w:r>
+      <w:r>
+        <w:rPr>
+          <w:sz w:val="24"/>
+        </w:rPr>
+        <w:t xml:space="preserve">. Hashing is typically executed in two steps. </w:t>
+      </w:r>
+    </w:p>
+    <w:p>
+      <w:pPr>
+        <w:pStyle w:val="ListParagraph"/>
+        <w:numPr>
+          <w:ilvl w:val="2"/>
+          <w:numId w:val="15"/>
+        </w:numPr>
+        <w:rPr>
+          <w:b/>
+          <w:sz w:val="24"/>
+        </w:rPr>
+      </w:pPr>
+      <w:r>
+        <w:rPr>
+          <w:sz w:val="24"/>
+        </w:rPr>
+        <w:t>Convert a key</w:t>
+      </w:r>
+      <w:r>
+        <w:rPr>
+          <w:sz w:val="24"/>
+        </w:rPr>
+        <w:t xml:space="preserve"> (typically strings or very large integers)</w:t>
+      </w:r>
+      <w:r>
+        <w:rPr>
+          <w:sz w:val="24"/>
+        </w:rPr>
+        <w:t xml:space="preserve"> into a</w:t>
+      </w:r>
+      <w:r>
+        <w:rPr>
+          <w:sz w:val="24"/>
+        </w:rPr>
+        <w:t xml:space="preserve"> smaller</w:t>
+      </w:r>
+      <w:r>
+        <w:rPr>
+          <w:sz w:val="24"/>
+        </w:rPr>
+        <w:t xml:space="preserve"> integer value using a hash function. </w:t>
+      </w:r>
+    </w:p>
+    <w:p>
+      <w:pPr>
+        <w:pStyle w:val="ListParagraph"/>
+        <w:numPr>
+          <w:ilvl w:val="2"/>
+          <w:numId w:val="15"/>
+        </w:numPr>
+        <w:rPr>
+          <w:b/>
+          <w:sz w:val="24"/>
+        </w:rPr>
+      </w:pPr>
+      <w:r>
+        <w:rPr>
+          <w:sz w:val="24"/>
+        </w:rPr>
+        <w:t>The result of the hash function is mapped to an index in the array by taking the modulo</w:t>
+      </w:r>
+      <w:r>
+        <w:rPr>
+          <w:sz w:val="24"/>
+        </w:rPr>
+        <w:t xml:space="preserve"> (%)</w:t>
+      </w:r>
+      <w:r>
+        <w:rPr>
+          <w:sz w:val="24"/>
+        </w:rPr>
+        <w:t xml:space="preserve"> of the result with respect to the array size. </w:t>
+      </w:r>
+    </w:p>
+    <w:p>
+      <w:pPr>
+        <w:pStyle w:val="ListParagraph"/>
+        <w:numPr>
+          <w:ilvl w:val="1"/>
+          <w:numId w:val="15"/>
+        </w:numPr>
+        <w:rPr>
+          <w:b/>
+          <w:sz w:val="24"/>
+        </w:rPr>
+      </w:pPr>
+      <w:r>
+        <w:rPr>
+          <w:sz w:val="24"/>
+        </w:rPr>
+        <w:t>A good implementation of a hash table requires a good hash functions. A good hash function should have the following characteristics:</w:t>
+      </w:r>
+    </w:p>
+    <w:p>
+      <w:pPr>
+        <w:pStyle w:val="ListParagraph"/>
+        <w:numPr>
+          <w:ilvl w:val="2"/>
+          <w:numId w:val="15"/>
+        </w:numPr>
+        <w:rPr>
+          <w:b/>
+          <w:sz w:val="24"/>
+        </w:rPr>
+      </w:pPr>
+      <w:r>
+        <w:rPr>
+          <w:sz w:val="24"/>
+        </w:rPr>
+        <w:t>Easy to compute</w:t>
+      </w:r>
+      <w:r>
+        <w:rPr>
+          <w:sz w:val="24"/>
+        </w:rPr>
+        <w:t>.</w:t>
+      </w:r>
+    </w:p>
+    <w:p>
+      <w:pPr>
+        <w:pStyle w:val="ListParagraph"/>
+        <w:numPr>
+          <w:ilvl w:val="2"/>
+          <w:numId w:val="15"/>
+        </w:numPr>
+        <w:rPr>
+          <w:b/>
+          <w:sz w:val="24"/>
+        </w:rPr>
+      </w:pPr>
+      <w:r>
+        <w:rPr>
+          <w:sz w:val="24"/>
+        </w:rPr>
+        <w:t>Key/Value pairs that are u</w:t>
+      </w:r>
+      <w:r>
+        <w:rPr>
+          <w:sz w:val="24"/>
+        </w:rPr>
+        <w:t>niformly distributed across the storage array</w:t>
+      </w:r>
+      <w:r>
+        <w:rPr>
+          <w:sz w:val="24"/>
+        </w:rPr>
+        <w:t xml:space="preserve"> in order</w:t>
+      </w:r>
+      <w:r>
+        <w:rPr>
+          <w:sz w:val="24"/>
+        </w:rPr>
+        <w:t xml:space="preserve"> to reduce the number of collisions</w:t>
+      </w:r>
+      <w:r>
+        <w:rPr>
+          <w:sz w:val="24"/>
+        </w:rPr>
+        <w:t>,</w:t>
+      </w:r>
+      <w:r>
+        <w:rPr>
+          <w:sz w:val="24"/>
+        </w:rPr>
+        <w:t xml:space="preserve"> which will be discussed in the next section. </w:t>
+      </w:r>
+      <w:r>
+        <w:rPr>
+          <w:sz w:val="24"/>
+        </w:rPr>
+        <w:t xml:space="preserve"> </w:t>
+      </w:r>
+    </w:p>
+    <w:p>
+      <w:pPr>
+        <w:pStyle w:val="ListParagraph"/>
+        <w:numPr>
+          <w:ilvl w:val="1"/>
+          <w:numId w:val="15"/>
+        </w:numPr>
+        <w:rPr>
+          <w:b/>
+          <w:sz w:val="24"/>
+        </w:rPr>
+      </w:pPr>
+      <w:r>
+        <w:rPr>
+          <w:sz w:val="24"/>
+        </w:rPr>
+        <w:t xml:space="preserve">There are typically two types of hashing functions. Cryptograph and Non-cryptographic hash functions. Cryptographic hash functions are some of the most commonly used hash functions as they are not dependent on array size, they are deterministic, they are designed to be one way functions, and they tend to distribute the data well even when there is only a slight change between inputs (keys).  Non-cryptography hash functions are typically faster to compute but do not have some of the other benefits the cryptographic functions have. </w:t>
+      </w:r>
+    </w:p>
+    <w:p>
+      <w:pPr>
+        <w:pStyle w:val="ListParagraph"/>
+        <w:numPr>
+          <w:ilvl w:val="1"/>
+          <w:numId w:val="15"/>
+        </w:numPr>
+        <w:rPr>
+          <w:b/>
+          <w:sz w:val="24"/>
+        </w:rPr>
+      </w:pPr>
+      <w:r>
+        <w:rPr>
+          <w:sz w:val="24"/>
+        </w:rPr>
+        <w:t>A list of Cryptographic hash algorithms:</w:t>
+      </w:r>
+    </w:p>
+    <w:p>
+      <w:pPr>
+        <w:pStyle w:val="ListParagraph"/>
+        <w:numPr>
+          <w:ilvl w:val="2"/>
+          <w:numId w:val="15"/>
+        </w:numPr>
+        <w:rPr>
+          <w:sz w:val="24"/>
+        </w:rPr>
+      </w:pPr>
+      <w:r>
+        <w:rPr>
+          <w:sz w:val="24"/>
+        </w:rPr>
+        <w:t>MD5</w:t>
+      </w:r>
+    </w:p>
+    <w:p>
+      <w:pPr>
+        <w:pStyle w:val="ListParagraph"/>
+        <w:numPr>
+          <w:ilvl w:val="2"/>
+          <w:numId w:val="15"/>
+        </w:numPr>
+        <w:rPr>
+          <w:sz w:val="24"/>
+        </w:rPr>
+      </w:pPr>
+      <w:r>
+        <w:rPr>
+          <w:sz w:val="24"/>
+        </w:rPr>
+        <w:t>SHA-1</w:t>
+      </w:r>
+    </w:p>
+    <w:p>
+      <w:pPr>
+        <w:pStyle w:val="ListParagraph"/>
+        <w:numPr>
+          <w:ilvl w:val="2"/>
+          <w:numId w:val="15"/>
+        </w:numPr>
+        <w:rPr>
+          <w:sz w:val="24"/>
+        </w:rPr>
+      </w:pPr>
+      <w:r>
+        <w:rPr>
+          <w:sz w:val="24"/>
+        </w:rPr>
+        <w:t>RIPEMD-160</w:t>
+      </w:r>
+    </w:p>
+    <w:p>
+      <w:pPr>
+        <w:pStyle w:val="ListParagraph"/>
+        <w:numPr>
+          <w:ilvl w:val="2"/>
+          <w:numId w:val="15"/>
+        </w:numPr>
+        <w:rPr>
+          <w:sz w:val="24"/>
+        </w:rPr>
+      </w:pPr>
+      <w:r>
+        <w:rPr>
+          <w:sz w:val="24"/>
+        </w:rPr>
+        <w:t>Whirlpool</w:t>
+      </w:r>
+    </w:p>
+    <w:p>
+      <w:pPr>
+        <w:pStyle w:val="ListParagraph"/>
+        <w:numPr>
+          <w:ilvl w:val="2"/>
+          <w:numId w:val="15"/>
+        </w:numPr>
+        <w:rPr>
+          <w:sz w:val="24"/>
+        </w:rPr>
+      </w:pPr>
+      <w:r>
+        <w:rPr>
+          <w:sz w:val="24"/>
+        </w:rPr>
+        <w:t>SHA-2</w:t>
+      </w:r>
+    </w:p>
+    <w:p>
+      <w:pPr>
+        <w:pStyle w:val="ListParagraph"/>
+        <w:numPr>
+          <w:ilvl w:val="2"/>
+          <w:numId w:val="15"/>
+        </w:numPr>
+        <w:rPr>
+          <w:sz w:val="24"/>
+        </w:rPr>
+      </w:pPr>
+      <w:r>
+        <w:rPr>
+          <w:sz w:val="24"/>
+        </w:rPr>
+        <w:t>SHA-3</w:t>
+      </w:r>
+    </w:p>
+    <w:p>
+      <w:pPr>
+        <w:pStyle w:val="ListParagraph"/>
+        <w:numPr>
+          <w:ilvl w:val="2"/>
+          <w:numId w:val="15"/>
+        </w:numPr>
+        <w:rPr>
+          <w:sz w:val="24"/>
+        </w:rPr>
+      </w:pPr>
+      <w:r>
+        <w:rPr>
+          <w:sz w:val="24"/>
+        </w:rPr>
+        <w:t>BLAKE2</w:t>
+      </w:r>
+    </w:p>
+    <w:p>
+      <w:pPr>
+        <w:pStyle w:val="ListParagraph"/>
+        <w:numPr>
+          <w:ilvl w:val="1"/>
+          <w:numId w:val="15"/>
+        </w:numPr>
+        <w:rPr>
+          <w:b/>
+          <w:sz w:val="24"/>
+        </w:rPr>
+      </w:pPr>
+      <w:r>
+        <w:rPr>
+          <w:sz w:val="24"/>
+        </w:rPr>
+        <w:t xml:space="preserve">If we know all of the keys ahead of time, it is possible to generate a perfect hash function that will guarantee zero collisions, however the size of the array will be equal to the size of the key space.  </w:t>
+      </w:r>
+    </w:p>
+    <w:p>
+      <w:pPr>
+        <w:jc w:val="center"/>
+        <w:rPr>
+          <w:b/>
+          <w:sz w:val="24"/>
+        </w:rPr>
+      </w:pPr>
+      <w:r>
+        <w:rPr>
+          <w:noProof/>
+        </w:rPr>
+        <w:lastRenderedPageBreak/>
+        <w:drawing>
+          <wp:inline distT="0" distB="0" distL="0" distR="0" wp14:anchorId="13E59639" wp14:editId="0ADB95B8">
+            <wp:extent cx="6202680" cy="1838325"/>
+            <wp:effectExtent l="0" t="0" r="7620" b="9525"/>
+            <wp:docPr id="20" name="Picture 20"/>
+            <wp:cNvGraphicFramePr>
+              <a:graphicFrameLocks xmlns:a="http://schemas.openxmlformats.org/drawingml/2006/main" noChangeAspect="1"/>
+            </wp:cNvGraphicFramePr>
+            <a:graphic xmlns:a="http://schemas.openxmlformats.org/drawingml/2006/main">
+              <a:graphicData uri="http://schemas.openxmlformats.org/drawingml/2006/picture">
+                <pic:pic xmlns:pic="http://schemas.openxmlformats.org/drawingml/2006/picture">
+                  <pic:nvPicPr>
+                    <pic:cNvPr id="1" name=""/>
+                    <pic:cNvPicPr/>
+                  </pic:nvPicPr>
+                  <pic:blipFill>
+                    <a:blip r:embed="rId84"/>
+                    <a:stretch>
+                      <a:fillRect/>
+                    </a:stretch>
+                  </pic:blipFill>
+                  <pic:spPr>
+                    <a:xfrm>
+                      <a:off x="0" y="0"/>
+                      <a:ext cx="6228202" cy="1845889"/>
+                    </a:xfrm>
+                    <a:prstGeom prst="rect">
+                      <a:avLst/>
+                    </a:prstGeom>
+                  </pic:spPr>
+                </pic:pic>
+              </a:graphicData>
+            </a:graphic>
+          </wp:inline>
+        </w:drawing>
+      </w:r>
+    </w:p>
+    <w:p>
+      <w:pPr>
+        <w:jc w:val="center"/>
+        <w:rPr>
+          <w:b/>
+          <w:sz w:val="18"/>
+        </w:rPr>
+      </w:pPr>
+      <w:r>
+        <w:rPr>
+          <w:b/>
+          <w:sz w:val="18"/>
+        </w:rPr>
+        <w:t>Figure 31: Visualization of the hashing function, where keys are mapped to array indexes.</w:t>
+      </w:r>
+    </w:p>
+    <w:p>
+      <w:pPr>
+        <w:jc w:val="center"/>
+        <w:rPr>
+          <w:b/>
+          <w:sz w:val="18"/>
+        </w:rPr>
+      </w:pPr>
+    </w:p>
+    <w:p>
+      <w:pPr>
+        <w:pStyle w:val="ListParagraph"/>
+        <w:numPr>
+          <w:ilvl w:val="0"/>
+          <w:numId w:val="15"/>
+        </w:numPr>
+        <w:rPr>
+          <w:b/>
+          <w:sz w:val="24"/>
+        </w:rPr>
+      </w:pPr>
+      <w:r>
+        <w:rPr>
+          <w:b/>
+          <w:sz w:val="24"/>
+        </w:rPr>
+        <w:t>Collisions</w:t>
+      </w:r>
+      <w:r>
+        <w:rPr>
+          <w:b/>
+          <w:sz w:val="24"/>
+        </w:rPr>
+        <w:t>:</w:t>
+      </w:r>
+    </w:p>
+    <w:p>
+      <w:pPr>
+        <w:pStyle w:val="ListParagraph"/>
+        <w:numPr>
+          <w:ilvl w:val="1"/>
+          <w:numId w:val="15"/>
+        </w:numPr>
+        <w:rPr>
+          <w:b/>
+          <w:sz w:val="24"/>
+        </w:rPr>
+      </w:pPr>
+      <w:r>
+        <w:t>Ideally a hash function will distribute the</w:t>
+      </w:r>
+      <w:r>
+        <w:t xml:space="preserve"> range of</w:t>
+      </w:r>
+      <w:r>
+        <w:t xml:space="preserve"> key</w:t>
+      </w:r>
+      <w:r>
+        <w:t>s</w:t>
+      </w:r>
+      <w:r>
+        <w:t xml:space="preserve"> uniformly over each index (</w:t>
+      </w:r>
+      <w:r>
+        <w:t>or</w:t>
+      </w:r>
+      <w:r>
+        <w:t xml:space="preserve"> bucket</w:t>
+      </w:r>
+      <w:r>
+        <w:t>s</w:t>
+      </w:r>
+      <w:r>
+        <w:t xml:space="preserve">) of an array. However, in practice this is difficult to achieve and collisions occur. A collision occurs when two different keys are assigned to the same index of an array. </w:t>
+      </w:r>
+      <w:r>
+        <w:t>There are multiple ways to resolve these collisions.</w:t>
+      </w:r>
+    </w:p>
+    <w:p>
+      <w:pPr>
+        <w:pStyle w:val="ListParagraph"/>
+        <w:numPr>
+          <w:ilvl w:val="1"/>
+          <w:numId w:val="15"/>
+        </w:numPr>
+        <w:rPr>
+          <w:b/>
+          <w:sz w:val="24"/>
+        </w:rPr>
+      </w:pPr>
+      <w:r>
+        <w:rPr>
+          <w:i/>
+        </w:rPr>
+        <w:t>Linear P</w:t>
+      </w:r>
+      <w:r>
+        <w:rPr>
+          <w:i/>
+        </w:rPr>
+        <w:t>robing</w:t>
+      </w:r>
+      <w:r>
+        <w:t xml:space="preserve"> is one of the easiest ways to resolve a collision. </w:t>
+      </w:r>
+      <w:r>
+        <w:t>In linear probing if a collision occurs, we resolve the collision by looking for the next available index to insert the value into. However</w:t>
+      </w:r>
+      <w:r>
+        <w:t>,</w:t>
+      </w:r>
+      <w:r>
+        <w:t xml:space="preserve"> an issue with linear probing is that it can cause clustering of data and slow down some of the operations such as, insertion, deletion, and search. </w:t>
+      </w:r>
+    </w:p>
+    <w:p>
+      <w:pPr>
+        <w:pStyle w:val="ListParagraph"/>
+        <w:numPr>
+          <w:ilvl w:val="1"/>
+          <w:numId w:val="15"/>
+        </w:numPr>
+        <w:rPr>
+          <w:b/>
+          <w:sz w:val="24"/>
+        </w:rPr>
+      </w:pPr>
+      <w:r>
+        <w:rPr>
+          <w:i/>
+        </w:rPr>
+        <w:t>Quadratic Probing</w:t>
+      </w:r>
+      <w:r>
+        <w:t xml:space="preserve"> </w:t>
+      </w:r>
+      <w:r>
+        <w:t xml:space="preserve">is very similar to linear probing in the sense that it searches for an open spot in the array. However, it eliminates the clustering problem we get from linear probing. </w:t>
+      </w:r>
+      <w:r>
+        <w:t>It eliminates the clustering problem by squaring the spacing between each search for an open index.</w:t>
+      </w:r>
+    </w:p>
+    <w:p>
+      <w:pPr>
+        <w:pStyle w:val="ListParagraph"/>
+        <w:numPr>
+          <w:ilvl w:val="1"/>
+          <w:numId w:val="15"/>
+        </w:numPr>
+        <w:rPr>
+          <w:b/>
+          <w:sz w:val="24"/>
+        </w:rPr>
+      </w:pPr>
+      <w:r>
+        <w:rPr>
+          <w:i/>
+        </w:rPr>
+        <w:t>Double Hashing</w:t>
+      </w:r>
+      <w:r>
+        <w:t xml:space="preserve"> is similar to linear probing except instead of incrementing by 1 to find an open slot, we increment by the hash of the next index value. We perform a second hash if a collision occurs. </w:t>
+      </w:r>
+      <w:bookmarkStart w:id="0" w:name="_GoBack"/>
+      <w:bookmarkEnd w:id="0"/>
+    </w:p>
+    <w:p>
+      <w:pPr>
+        <w:pStyle w:val="ListParagraph"/>
+        <w:numPr>
+          <w:ilvl w:val="1"/>
+          <w:numId w:val="15"/>
+        </w:numPr>
+        <w:rPr>
+          <w:b/>
+          <w:sz w:val="24"/>
+        </w:rPr>
+      </w:pPr>
+      <w:r>
+        <w:rPr>
+          <w:i/>
+        </w:rPr>
+        <w:t>Separate Chaining</w:t>
+      </w:r>
+      <w:r>
+        <w:t xml:space="preserve"> </w:t>
+      </w:r>
+      <w:r>
+        <w:t xml:space="preserve">is one of the more commonly used collision resolution techniques. Separate chaining is implemented using linked list. Each index in the array is a linked list, so if a collision occurs we append the value at the end of the linked list, we can visualize it below in figure 32. </w:t>
+      </w:r>
+      <w:r>
+        <w:t>The worst case scenario for separate chaining is when all of the elements are found in a single linked list. This scenario only happens when using a terrible hash function.</w:t>
+      </w:r>
+    </w:p>
+    <w:p>
+      <w:pPr>
+        <w:jc w:val="center"/>
+        <w:rPr>
+          <w:sz w:val="24"/>
+        </w:rPr>
+      </w:pPr>
+      <w:r>
+        <w:rPr>
+          <w:noProof/>
+        </w:rPr>
+        <w:lastRenderedPageBreak/>
+        <w:drawing>
+          <wp:inline distT="0" distB="0" distL="0" distR="0" wp14:anchorId="1222A42B" wp14:editId="3064A468">
+            <wp:extent cx="3514725" cy="3123301"/>
+            <wp:effectExtent l="0" t="0" r="0" b="1270"/>
+            <wp:docPr id="27" name="Picture 27"/>
+            <wp:cNvGraphicFramePr>
+              <a:graphicFrameLocks xmlns:a="http://schemas.openxmlformats.org/drawingml/2006/main" noChangeAspect="1"/>
+            </wp:cNvGraphicFramePr>
+            <a:graphic xmlns:a="http://schemas.openxmlformats.org/drawingml/2006/main">
+              <a:graphicData uri="http://schemas.openxmlformats.org/drawingml/2006/picture">
+                <pic:pic xmlns:pic="http://schemas.openxmlformats.org/drawingml/2006/picture">
+                  <pic:nvPicPr>
+                    <pic:cNvPr id="1" name=""/>
+                    <pic:cNvPicPr/>
+                  </pic:nvPicPr>
+                  <pic:blipFill>
+                    <a:blip r:embed="rId85"/>
+                    <a:stretch>
+                      <a:fillRect/>
+                    </a:stretch>
+                  </pic:blipFill>
+                  <pic:spPr>
+                    <a:xfrm>
+                      <a:off x="0" y="0"/>
+                      <a:ext cx="3529554" cy="3136479"/>
+                    </a:xfrm>
+                    <a:prstGeom prst="rect">
+                      <a:avLst/>
+                    </a:prstGeom>
+                  </pic:spPr>
+                </pic:pic>
+              </a:graphicData>
+            </a:graphic>
+          </wp:inline>
+        </w:drawing>
+      </w:r>
+    </w:p>
+    <w:p>
+      <w:pPr>
+        <w:jc w:val="center"/>
+        <w:rPr>
+          <w:b/>
+          <w:sz w:val="18"/>
+        </w:rPr>
+      </w:pPr>
+      <w:r>
+        <w:rPr>
+          <w:b/>
+          <w:sz w:val="18"/>
+        </w:rPr>
+        <w:t>Figure 32: Visualization of Separate Chaining Technique</w:t>
+      </w:r>
+    </w:p>
+    <w:p>
+      <w:pPr>
+        <w:jc w:val="center"/>
+        <w:rPr>
+          <w:b/>
+          <w:sz w:val="18"/>
+        </w:rPr>
+      </w:pPr>
+    </w:p>
+    <w:p>
+      <w:pPr>
+        <w:pStyle w:val="ListParagraph"/>
+        <w:numPr>
+          <w:ilvl w:val="0"/>
+          <w:numId w:val="15"/>
+        </w:numPr>
+        <w:rPr>
+          <w:b/>
+          <w:sz w:val="24"/>
+        </w:rPr>
+      </w:pPr>
+      <w:r>
+        <w:rPr>
+          <w:b/>
+          <w:sz w:val="24"/>
+        </w:rPr>
+        <w:t>Time Complexities:</w:t>
+      </w:r>
+    </w:p>
+    <w:p>
+      <w:pPr>
+        <w:jc w:val="center"/>
+        <w:rPr>
+          <w:b/>
+          <w:sz w:val="24"/>
+        </w:rPr>
+      </w:pPr>
+      <w:r>
+        <w:rPr>
+          <w:noProof/>
+        </w:rPr>
+        <w:drawing>
+          <wp:inline distT="0" distB="0" distL="0" distR="0" wp14:anchorId="34EF716E" wp14:editId="133B7EB0">
+            <wp:extent cx="2295525" cy="1171575"/>
+            <wp:effectExtent l="0" t="0" r="9525" b="9525"/>
+            <wp:docPr id="30" name="Picture 30"/>
+            <wp:cNvGraphicFramePr>
+              <a:graphicFrameLocks xmlns:a="http://schemas.openxmlformats.org/drawingml/2006/main" noChangeAspect="1"/>
+            </wp:cNvGraphicFramePr>
+            <a:graphic xmlns:a="http://schemas.openxmlformats.org/drawingml/2006/main">
+              <a:graphicData uri="http://schemas.openxmlformats.org/drawingml/2006/picture">
+                <pic:pic xmlns:pic="http://schemas.openxmlformats.org/drawingml/2006/picture">
+                  <pic:nvPicPr>
+                    <pic:cNvPr id="1" name=""/>
+                    <pic:cNvPicPr/>
+                  </pic:nvPicPr>
+                  <pic:blipFill>
+                    <a:blip r:embed="rId86"/>
+                    <a:stretch>
+                      <a:fillRect/>
+                    </a:stretch>
+                  </pic:blipFill>
+                  <pic:spPr>
+                    <a:xfrm>
+                      <a:off x="0" y="0"/>
+                      <a:ext cx="2295525" cy="1171575"/>
+                    </a:xfrm>
+                    <a:prstGeom prst="rect">
+                      <a:avLst/>
+                    </a:prstGeom>
+                  </pic:spPr>
+                </pic:pic>
+              </a:graphicData>
+            </a:graphic>
+          </wp:inline>
+        </w:drawing>
+      </w:r>
+    </w:p>
+    <w:p>
+      <w:pPr>
+        <w:jc w:val="center"/>
+        <w:rPr>
+          <w:b/>
+          <w:sz w:val="18"/>
+        </w:rPr>
+      </w:pPr>
+      <w:r>
+        <w:rPr>
+          <w:b/>
+          <w:sz w:val="18"/>
+        </w:rPr>
+        <w:t>Figure 33: Time and Space Complexity for Hash Tables</w:t>
+      </w:r>
+    </w:p>
+    <w:p>
+      <w:pPr>
+        <w:jc w:val="center"/>
+        <w:rPr>
+          <w:b/>
+          <w:sz w:val="18"/>
+        </w:rPr>
+      </w:pPr>
+    </w:p>
+    <w:p>
+      <w:pPr>
+        <w:pStyle w:val="ListParagraph"/>
+        <w:numPr>
+          <w:ilvl w:val="0"/>
+          <w:numId w:val="15"/>
+        </w:numPr>
+        <w:rPr>
+          <w:b/>
+          <w:sz w:val="24"/>
+        </w:rPr>
+      </w:pPr>
+      <w:r>
+        <w:rPr>
+          <w:b/>
+          <w:sz w:val="24"/>
+        </w:rPr>
+        <w:t>Applications:</w:t>
+      </w:r>
+    </w:p>
+    <w:p>
+      <w:pPr>
+        <w:pStyle w:val="ListParagraph"/>
+        <w:numPr>
+          <w:ilvl w:val="1"/>
+          <w:numId w:val="15"/>
+        </w:numPr>
+        <w:rPr>
+          <w:b/>
+          <w:sz w:val="24"/>
+        </w:rPr>
+      </w:pPr>
+      <w:r>
+        <w:rPr>
+          <w:sz w:val="24"/>
+        </w:rPr>
+        <w:t>Associative arrays,</w:t>
+      </w:r>
+      <w:r>
+        <w:rPr>
+          <w:sz w:val="24"/>
+        </w:rPr>
+        <w:t xml:space="preserve"> </w:t>
+      </w:r>
+      <w:r>
+        <w:rPr>
+          <w:sz w:val="24"/>
+        </w:rPr>
+        <w:t>w</w:t>
+      </w:r>
+      <w:r>
+        <w:rPr>
+          <w:sz w:val="24"/>
+        </w:rPr>
+        <w:t xml:space="preserve">hich are arrays where their indices are some arbitrary string or custom data object. </w:t>
+      </w:r>
+    </w:p>
+    <w:p>
+      <w:pPr>
+        <w:pStyle w:val="ListParagraph"/>
+        <w:numPr>
+          <w:ilvl w:val="1"/>
+          <w:numId w:val="15"/>
+        </w:numPr>
+        <w:rPr>
+          <w:b/>
+          <w:sz w:val="24"/>
+        </w:rPr>
+      </w:pPr>
+      <w:r>
+        <w:rPr>
+          <w:sz w:val="24"/>
+        </w:rPr>
+        <w:t>Database indexing</w:t>
+      </w:r>
+    </w:p>
+    <w:p>
+      <w:pPr>
+        <w:pStyle w:val="ListParagraph"/>
+        <w:numPr>
+          <w:ilvl w:val="1"/>
+          <w:numId w:val="15"/>
+        </w:numPr>
+        <w:rPr>
+          <w:b/>
+          <w:sz w:val="24"/>
+        </w:rPr>
+      </w:pPr>
+      <w:r>
+        <w:rPr>
+          <w:sz w:val="24"/>
+        </w:rPr>
+        <w:t>Caches</w:t>
+      </w:r>
+    </w:p>
+    <w:p>
+      <w:pPr>
+        <w:pStyle w:val="ListParagraph"/>
+        <w:numPr>
+          <w:ilvl w:val="1"/>
+          <w:numId w:val="15"/>
+        </w:numPr>
+        <w:rPr>
+          <w:b/>
+          <w:sz w:val="24"/>
+        </w:rPr>
+      </w:pPr>
+      <w:r>
+        <w:rPr>
+          <w:sz w:val="24"/>
+        </w:rPr>
+        <w:t>Object representation</w:t>
+      </w:r>
+    </w:p>
+    <w:p>
+      <w:pPr>
+        <w:rPr>
+          <w:b/>
+          <w:sz w:val="24"/>
+        </w:rPr>
+      </w:pPr>
+    </w:p>
+    <w:p>
+      <w:pPr>
+        <w:pStyle w:val="ListParagraph"/>
+        <w:numPr>
+          <w:ilvl w:val="0"/>
+          <w:numId w:val="15"/>
+        </w:numPr>
+        <w:rPr>
+          <w:b/>
+          <w:sz w:val="24"/>
+        </w:rPr>
+      </w:pPr>
+      <w:r>
+        <w:rPr>
+          <w:b/>
+          <w:sz w:val="24"/>
+        </w:rPr>
+        <w:t>References</w:t>
+      </w:r>
+    </w:p>
+    <w:p>
+      <w:pPr>
+        <w:pStyle w:val="ListParagraph"/>
+        <w:numPr>
+          <w:ilvl w:val="0"/>
+          <w:numId w:val="19"/>
+        </w:numPr>
+        <w:rPr>
+          <w:sz w:val="24"/>
+        </w:rPr>
+      </w:pPr>
+      <w:hyperlink r:id="rId87" w:history="1">
+        <w:r>
+          <w:rPr>
+            <w:rStyle w:val="Hyperlink"/>
+            <w:sz w:val="24"/>
+          </w:rPr>
+          <w:t>http://everythingcomputerscience.com/discrete_mathematics/Data_Structures/Hash_Table.html</w:t>
+        </w:r>
+      </w:hyperlink>
+      <w:r>
+        <w:rPr>
+          <w:sz w:val="24"/>
+        </w:rPr>
+        <w:t xml:space="preserve"> </w:t>
+      </w:r>
+    </w:p>
+    <w:p>
+      <w:pPr>
+        <w:pStyle w:val="ListParagraph"/>
+        <w:numPr>
+          <w:ilvl w:val="0"/>
+          <w:numId w:val="19"/>
+        </w:numPr>
+        <w:rPr>
+          <w:sz w:val="24"/>
+        </w:rPr>
+      </w:pPr>
+      <w:hyperlink r:id="rId88" w:history="1">
+        <w:r>
+          <w:rPr>
+            <w:rStyle w:val="Hyperlink"/>
+            <w:sz w:val="24"/>
+          </w:rPr>
+          <w:t>https://www.hackerearth.com/practice/data-structures/hash-tables/basics-of-hash-tables/tutorial/</w:t>
+        </w:r>
+      </w:hyperlink>
+      <w:r>
+        <w:rPr>
+          <w:sz w:val="24"/>
+        </w:rPr>
+        <w:t xml:space="preserve"> </w:t>
+      </w:r>
+    </w:p>
+    <w:p>
+      <w:pPr>
+        <w:pStyle w:val="ListParagraph"/>
+        <w:numPr>
+          <w:ilvl w:val="0"/>
+          <w:numId w:val="19"/>
+        </w:numPr>
+        <w:rPr>
+          <w:sz w:val="24"/>
+        </w:rPr>
+      </w:pPr>
+      <w:hyperlink r:id="rId89" w:history="1">
+        <w:r>
+          <w:rPr>
+            <w:rStyle w:val="Hyperlink"/>
+            <w:sz w:val="24"/>
+          </w:rPr>
+          <w:t>https://www.youtube.com/watch?v=0M_kIqhwbFo</w:t>
+        </w:r>
+      </w:hyperlink>
+      <w:r>
+        <w:rPr>
+          <w:sz w:val="24"/>
+        </w:rPr>
+        <w:t xml:space="preserve"> </w:t>
+      </w:r>
+    </w:p>
+    <w:p>
+      <w:pPr>
+        <w:pStyle w:val="ListParagraph"/>
+        <w:numPr>
+          <w:ilvl w:val="0"/>
+          <w:numId w:val="19"/>
+        </w:numPr>
+        <w:rPr>
+          <w:sz w:val="24"/>
+        </w:rPr>
+      </w:pPr>
+      <w:hyperlink r:id="rId90" w:history="1">
+        <w:r>
+          <w:rPr>
+            <w:rStyle w:val="Hyperlink"/>
+            <w:sz w:val="24"/>
+          </w:rPr>
+          <w:t>https://www.tutorialspoint.com/data_structures_algorithms/hash_data_structure.htm</w:t>
+        </w:r>
+      </w:hyperlink>
+      <w:r>
+        <w:rPr>
+          <w:sz w:val="24"/>
+        </w:rPr>
+        <w:t xml:space="preserve"> </w:t>
+      </w:r>
+    </w:p>
+    <w:p>
+      <w:pPr>
+        <w:pStyle w:val="ListParagraph"/>
+        <w:numPr>
+          <w:ilvl w:val="0"/>
+          <w:numId w:val="19"/>
+        </w:numPr>
+        <w:rPr>
+          <w:sz w:val="24"/>
+        </w:rPr>
+      </w:pPr>
+      <w:hyperlink r:id="rId91" w:history="1">
+        <w:r>
+          <w:rPr>
+            <w:rStyle w:val="Hyperlink"/>
+            <w:sz w:val="24"/>
+          </w:rPr>
+          <w:t>https://en.wikipedia.org/wiki/Hash_table</w:t>
+        </w:r>
+      </w:hyperlink>
+      <w:r>
+        <w:rPr>
+          <w:sz w:val="24"/>
+        </w:rPr>
+        <w:t xml:space="preserve"> </w:t>
+      </w:r>
+    </w:p>
+    <w:p>
+      <w:pPr>
+        <w:pStyle w:val="ListParagraph"/>
+        <w:numPr>
+          <w:ilvl w:val="0"/>
+          <w:numId w:val="19"/>
+        </w:numPr>
+        <w:rPr>
+          <w:sz w:val="24"/>
+        </w:rPr>
+      </w:pPr>
+      <w:hyperlink r:id="rId92" w:history="1">
+        <w:r>
+          <w:rPr>
+            <w:rStyle w:val="Hyperlink"/>
+            <w:sz w:val="24"/>
+          </w:rPr>
+          <w:t>https://en.wikipedia.org/wiki/Cryptographic_hash_function</w:t>
+        </w:r>
+      </w:hyperlink>
+      <w:r>
+        <w:rPr>
+          <w:sz w:val="24"/>
+        </w:rPr>
+        <w:t xml:space="preserve"> </w:t>
+      </w:r>
+    </w:p>
     <w:sectPr>
       <w:pgSz w:w="12240" w:h="15840"/>
       <w:pgMar w:top="1440" w:right="1440" w:bottom="1440" w:left="1440" w:header="720" w:footer="720" w:gutter="0"/>
@@ -12452,7 +13287,7 @@
   <w:abstractNum w:abstractNumId="1" w15:restartNumberingAfterBreak="0">
     <w:nsid w:val="05C34734"/>
     <w:multiLevelType w:val="hybridMultilevel"/>
-    <w:tmpl w:val="366049E8"/>
+    <w:tmpl w:val="0676502E"/>
     <w:lvl w:ilvl="0" w:tplc="04090001">
       <w:start w:val="1"/>
       <w:numFmt w:val="bullet"/>
@@ -12477,16 +13312,18 @@
         <w:rFonts w:ascii="Courier New" w:hAnsi="Courier New" w:cs="Courier New" w:hint="default"/>
       </w:rPr>
     </w:lvl>
-    <w:lvl w:ilvl="2" w:tplc="04090005">
-      <w:start w:val="1"/>
-      <w:numFmt w:val="bullet"/>
-      <w:lvlText w:val=""/>
+    <w:lvl w:ilvl="2" w:tplc="8F402E10">
+      <w:start w:val="1"/>
+      <w:numFmt w:val="decimal"/>
+      <w:lvlText w:val="%3."/>
       <w:lvlJc w:val="left"/>
       <w:pPr>
         <w:ind w:left="2160" w:hanging="360"/>
       </w:pPr>
       <w:rPr>
-        <w:rFonts w:ascii="Wingdings" w:hAnsi="Wingdings" w:hint="default"/>
+        <w:rFonts w:hint="default"/>
+        <w:b w:val="0"/>
+        <w:i w:val="0"/>
       </w:rPr>
     </w:lvl>
     <w:lvl w:ilvl="3" w:tplc="04090001">
@@ -13825,6 +14662,95 @@
     </w:lvl>
   </w:abstractNum>
   <w:abstractNum w:abstractNumId="14" w15:restartNumberingAfterBreak="0">
+    <w:nsid w:val="61CB6D80"/>
+    <w:multiLevelType w:val="hybridMultilevel"/>
+    <w:tmpl w:val="594C11DA"/>
+    <w:lvl w:ilvl="0" w:tplc="1A30FAF0">
+      <w:start w:val="1"/>
+      <w:numFmt w:val="decimal"/>
+      <w:lvlText w:val="%1)"/>
+      <w:lvlJc w:val="left"/>
+      <w:pPr>
+        <w:ind w:left="1080" w:hanging="360"/>
+      </w:pPr>
+      <w:rPr>
+        <w:rFonts w:hint="default"/>
+      </w:rPr>
+    </w:lvl>
+    <w:lvl w:ilvl="1" w:tplc="04090019" w:tentative="1">
+      <w:start w:val="1"/>
+      <w:numFmt w:val="lowerLetter"/>
+      <w:lvlText w:val="%2."/>
+      <w:lvlJc w:val="left"/>
+      <w:pPr>
+        <w:ind w:left="1800" w:hanging="360"/>
+      </w:pPr>
+    </w:lvl>
+    <w:lvl w:ilvl="2" w:tplc="0409001B" w:tentative="1">
+      <w:start w:val="1"/>
+      <w:numFmt w:val="lowerRoman"/>
+      <w:lvlText w:val="%3."/>
+      <w:lvlJc w:val="right"/>
+      <w:pPr>
+        <w:ind w:left="2520" w:hanging="180"/>
+      </w:pPr>
+    </w:lvl>
+    <w:lvl w:ilvl="3" w:tplc="0409000F" w:tentative="1">
+      <w:start w:val="1"/>
+      <w:numFmt w:val="decimal"/>
+      <w:lvlText w:val="%4."/>
+      <w:lvlJc w:val="left"/>
+      <w:pPr>
+        <w:ind w:left="3240" w:hanging="360"/>
+      </w:pPr>
+    </w:lvl>
+    <w:lvl w:ilvl="4" w:tplc="04090019" w:tentative="1">
+      <w:start w:val="1"/>
+      <w:numFmt w:val="lowerLetter"/>
+      <w:lvlText w:val="%5."/>
+      <w:lvlJc w:val="left"/>
+      <w:pPr>
+        <w:ind w:left="3960" w:hanging="360"/>
+      </w:pPr>
+    </w:lvl>
+    <w:lvl w:ilvl="5" w:tplc="0409001B" w:tentative="1">
+      <w:start w:val="1"/>
+      <w:numFmt w:val="lowerRoman"/>
+      <w:lvlText w:val="%6."/>
+      <w:lvlJc w:val="right"/>
+      <w:pPr>
+        <w:ind w:left="4680" w:hanging="180"/>
+      </w:pPr>
+    </w:lvl>
+    <w:lvl w:ilvl="6" w:tplc="0409000F" w:tentative="1">
+      <w:start w:val="1"/>
+      <w:numFmt w:val="decimal"/>
+      <w:lvlText w:val="%7."/>
+      <w:lvlJc w:val="left"/>
+      <w:pPr>
+        <w:ind w:left="5400" w:hanging="360"/>
+      </w:pPr>
+    </w:lvl>
+    <w:lvl w:ilvl="7" w:tplc="04090019" w:tentative="1">
+      <w:start w:val="1"/>
+      <w:numFmt w:val="lowerLetter"/>
+      <w:lvlText w:val="%8."/>
+      <w:lvlJc w:val="left"/>
+      <w:pPr>
+        <w:ind w:left="6120" w:hanging="360"/>
+      </w:pPr>
+    </w:lvl>
+    <w:lvl w:ilvl="8" w:tplc="0409001B" w:tentative="1">
+      <w:start w:val="1"/>
+      <w:numFmt w:val="lowerRoman"/>
+      <w:lvlText w:val="%9."/>
+      <w:lvlJc w:val="right"/>
+      <w:pPr>
+        <w:ind w:left="6840" w:hanging="180"/>
+      </w:pPr>
+    </w:lvl>
+  </w:abstractNum>
+  <w:abstractNum w:abstractNumId="15" w15:restartNumberingAfterBreak="0">
     <w:nsid w:val="6FEA24BD"/>
     <w:multiLevelType w:val="hybridMultilevel"/>
     <w:tmpl w:val="2724EB50"/>
@@ -13937,7 +14863,7 @@
       </w:rPr>
     </w:lvl>
   </w:abstractNum>
-  <w:abstractNum w:abstractNumId="15" w15:restartNumberingAfterBreak="0">
+  <w:abstractNum w:abstractNumId="16" w15:restartNumberingAfterBreak="0">
     <w:nsid w:val="787F727A"/>
     <w:multiLevelType w:val="hybridMultilevel"/>
     <w:tmpl w:val="40AA1EDE"/>
@@ -14026,7 +14952,7 @@
       </w:pPr>
     </w:lvl>
   </w:abstractNum>
-  <w:abstractNum w:abstractNumId="16" w15:restartNumberingAfterBreak="0">
+  <w:abstractNum w:abstractNumId="17" w15:restartNumberingAfterBreak="0">
     <w:nsid w:val="7A863E94"/>
     <w:multiLevelType w:val="hybridMultilevel"/>
     <w:tmpl w:val="7A4068BE"/>
@@ -14116,7 +15042,7 @@
       </w:pPr>
     </w:lvl>
   </w:abstractNum>
-  <w:abstractNum w:abstractNumId="17" w15:restartNumberingAfterBreak="0">
+  <w:abstractNum w:abstractNumId="18" w15:restartNumberingAfterBreak="0">
     <w:nsid w:val="7C3720A9"/>
     <w:multiLevelType w:val="hybridMultilevel"/>
     <w:tmpl w:val="86945C32"/>
@@ -14233,7 +15159,7 @@
     <w:abstractNumId w:val="0"/>
   </w:num>
   <w:num w:numId="2">
-    <w:abstractNumId w:val="17"/>
+    <w:abstractNumId w:val="18"/>
   </w:num>
   <w:num w:numId="3">
     <w:abstractNumId w:val="2"/>
@@ -14263,7 +15189,7 @@
     <w:abstractNumId w:val="8"/>
   </w:num>
   <w:num w:numId="12">
-    <w:abstractNumId w:val="16"/>
+    <w:abstractNumId w:val="17"/>
   </w:num>
   <w:num w:numId="13">
     <w:abstractNumId w:val="7"/>
@@ -14275,12 +15201,15 @@
     <w:abstractNumId w:val="1"/>
   </w:num>
   <w:num w:numId="16">
-    <w:abstractNumId w:val="15"/>
+    <w:abstractNumId w:val="16"/>
   </w:num>
   <w:num w:numId="17">
     <w:abstractNumId w:val="10"/>
   </w:num>
   <w:num w:numId="18">
+    <w:abstractNumId w:val="15"/>
+  </w:num>
+  <w:num w:numId="19">
     <w:abstractNumId w:val="14"/>
   </w:num>
 </w:numbering>
@@ -15010,7 +15939,7 @@
 </file>
 
 <file path=customXml/itemProps1.xml><?xml version="1.0" encoding="utf-8"?>
-<ds:datastoreItem xmlns:ds="http://schemas.openxmlformats.org/officeDocument/2006/customXml" ds:itemID="{F877B170-183D-4F3F-9712-4F06CD6EC042}">
+<ds:datastoreItem xmlns:ds="http://schemas.openxmlformats.org/officeDocument/2006/customXml" ds:itemID="{E88E2AF5-122D-4AC1-8D24-A0154FB844AC}">
   <ds:schemaRefs>
     <ds:schemaRef ds:uri="http://schemas.openxmlformats.org/officeDocument/2006/bibliography"/>
   </ds:schemaRefs>

</xml_diff>

<commit_message>
Added a Sorting project that implemented 5 different sorting algorithms with tests and updated Data structures notes.
</commit_message>
<xml_diff>
--- a/docs/Data Structure Notes.docx
+++ b/docs/Data Structure Notes.docx
@@ -17452,8 +17452,6 @@
         </w:rPr>
         <w:t xml:space="preserve"> </w:t>
       </w:r>
-      <w:bookmarkStart w:id="0" w:name="_GoBack"/>
-      <w:bookmarkEnd w:id="0"/>
     </w:p>
     <w:p>
       <w:pPr>
@@ -17634,6 +17632,2180 @@
             <w:sz w:val="24"/>
           </w:rPr>
           <w:t>https://www.khanacademy.org/computing/computer-science/algorithms/graph-representation/a/representing-graphs</w:t>
+        </w:r>
+      </w:hyperlink>
+      <w:r>
+        <w:rPr>
+          <w:sz w:val="24"/>
+        </w:rPr>
+        <w:t xml:space="preserve"> </w:t>
+      </w:r>
+    </w:p>
+    <w:p>
+      <w:pPr>
+        <w:rPr>
+          <w:sz w:val="24"/>
+        </w:rPr>
+      </w:pPr>
+    </w:p>
+    <w:p>
+      <w:pPr>
+        <w:rPr>
+          <w:sz w:val="24"/>
+        </w:rPr>
+      </w:pPr>
+    </w:p>
+    <w:p>
+      <w:pPr>
+        <w:rPr>
+          <w:sz w:val="24"/>
+        </w:rPr>
+      </w:pPr>
+    </w:p>
+    <w:p>
+      <w:pPr>
+        <w:rPr>
+          <w:sz w:val="24"/>
+        </w:rPr>
+      </w:pPr>
+    </w:p>
+    <w:p>
+      <w:pPr>
+        <w:rPr>
+          <w:sz w:val="24"/>
+        </w:rPr>
+      </w:pPr>
+    </w:p>
+    <w:p>
+      <w:pPr>
+        <w:rPr>
+          <w:sz w:val="24"/>
+        </w:rPr>
+      </w:pPr>
+    </w:p>
+    <w:p>
+      <w:pPr>
+        <w:rPr>
+          <w:sz w:val="24"/>
+        </w:rPr>
+      </w:pPr>
+    </w:p>
+    <w:p>
+      <w:pPr>
+        <w:rPr>
+          <w:sz w:val="24"/>
+        </w:rPr>
+      </w:pPr>
+    </w:p>
+    <w:p>
+      <w:pPr>
+        <w:rPr>
+          <w:sz w:val="24"/>
+        </w:rPr>
+      </w:pPr>
+    </w:p>
+    <w:p>
+      <w:pPr>
+        <w:rPr>
+          <w:sz w:val="24"/>
+        </w:rPr>
+      </w:pPr>
+    </w:p>
+    <w:p>
+      <w:pPr>
+        <w:rPr>
+          <w:sz w:val="24"/>
+        </w:rPr>
+      </w:pPr>
+    </w:p>
+    <w:p>
+      <w:pPr>
+        <w:rPr>
+          <w:sz w:val="24"/>
+        </w:rPr>
+      </w:pPr>
+    </w:p>
+    <w:p>
+      <w:pPr>
+        <w:rPr>
+          <w:sz w:val="24"/>
+        </w:rPr>
+      </w:pPr>
+    </w:p>
+    <w:p>
+      <w:pPr>
+        <w:rPr>
+          <w:sz w:val="24"/>
+        </w:rPr>
+      </w:pPr>
+    </w:p>
+    <w:p>
+      <w:pPr>
+        <w:rPr>
+          <w:sz w:val="24"/>
+        </w:rPr>
+      </w:pPr>
+    </w:p>
+    <w:p>
+      <w:pPr>
+        <w:rPr>
+          <w:sz w:val="24"/>
+        </w:rPr>
+      </w:pPr>
+    </w:p>
+    <w:p>
+      <w:pPr>
+        <w:rPr>
+          <w:sz w:val="24"/>
+        </w:rPr>
+      </w:pPr>
+    </w:p>
+    <w:p>
+      <w:pPr>
+        <w:rPr>
+          <w:sz w:val="24"/>
+        </w:rPr>
+      </w:pPr>
+    </w:p>
+    <w:p>
+      <w:pPr>
+        <w:rPr>
+          <w:sz w:val="24"/>
+        </w:rPr>
+      </w:pPr>
+    </w:p>
+    <w:p>
+      <w:pPr>
+        <w:rPr>
+          <w:sz w:val="24"/>
+        </w:rPr>
+      </w:pPr>
+    </w:p>
+    <w:p>
+      <w:pPr>
+        <w:rPr>
+          <w:b/>
+          <w:sz w:val="32"/>
+        </w:rPr>
+      </w:pPr>
+      <w:r>
+        <w:rPr>
+          <w:b/>
+          <w:sz w:val="32"/>
+        </w:rPr>
+        <w:lastRenderedPageBreak/>
+        <w:t>Sorting Algorithms:</w:t>
+      </w:r>
+    </w:p>
+    <w:p>
+      <w:pPr>
+        <w:pStyle w:val="ListParagraph"/>
+        <w:numPr>
+          <w:ilvl w:val="0"/>
+          <w:numId w:val="22"/>
+        </w:numPr>
+        <w:rPr>
+          <w:sz w:val="24"/>
+        </w:rPr>
+      </w:pPr>
+      <w:r>
+        <w:rPr>
+          <w:b/>
+          <w:sz w:val="24"/>
+        </w:rPr>
+        <w:t>Introduction</w:t>
+      </w:r>
+      <w:r>
+        <w:rPr>
+          <w:b/>
+          <w:sz w:val="24"/>
+        </w:rPr>
+        <w:t>:</w:t>
+      </w:r>
+      <w:r>
+        <w:rPr>
+          <w:sz w:val="24"/>
+        </w:rPr>
+        <w:t xml:space="preserve"> </w:t>
+      </w:r>
+      <w:r>
+        <w:rPr>
+          <w:sz w:val="24"/>
+        </w:rPr>
+        <w:t>When learning different algorithms, it is often useful to start with sorting algorithms. In this section we will go over some of the more common sorting algorithms along with their time complexities and their implementations. The sorting algorithms we will go over in this section are the following:</w:t>
+      </w:r>
+      <w:r>
+        <w:rPr>
+          <w:sz w:val="24"/>
+        </w:rPr>
+        <w:t xml:space="preserve"> </w:t>
+      </w:r>
+    </w:p>
+    <w:p>
+      <w:pPr>
+        <w:pStyle w:val="ListParagraph"/>
+        <w:numPr>
+          <w:ilvl w:val="1"/>
+          <w:numId w:val="22"/>
+        </w:numPr>
+        <w:rPr>
+          <w:sz w:val="24"/>
+        </w:rPr>
+      </w:pPr>
+      <w:r>
+        <w:rPr>
+          <w:sz w:val="24"/>
+        </w:rPr>
+        <w:t>Bubble Sort</w:t>
+      </w:r>
+    </w:p>
+    <w:p>
+      <w:pPr>
+        <w:pStyle w:val="ListParagraph"/>
+        <w:numPr>
+          <w:ilvl w:val="1"/>
+          <w:numId w:val="22"/>
+        </w:numPr>
+        <w:rPr>
+          <w:sz w:val="24"/>
+        </w:rPr>
+      </w:pPr>
+      <w:r>
+        <w:rPr>
+          <w:sz w:val="24"/>
+        </w:rPr>
+        <w:t>Selection Sort</w:t>
+      </w:r>
+    </w:p>
+    <w:p>
+      <w:pPr>
+        <w:pStyle w:val="ListParagraph"/>
+        <w:numPr>
+          <w:ilvl w:val="1"/>
+          <w:numId w:val="22"/>
+        </w:numPr>
+        <w:rPr>
+          <w:sz w:val="24"/>
+        </w:rPr>
+      </w:pPr>
+      <w:r>
+        <w:rPr>
+          <w:sz w:val="24"/>
+        </w:rPr>
+        <w:t>Insertion Sort</w:t>
+      </w:r>
+    </w:p>
+    <w:p>
+      <w:pPr>
+        <w:pStyle w:val="ListParagraph"/>
+        <w:numPr>
+          <w:ilvl w:val="1"/>
+          <w:numId w:val="22"/>
+        </w:numPr>
+        <w:rPr>
+          <w:sz w:val="24"/>
+        </w:rPr>
+      </w:pPr>
+      <w:r>
+        <w:rPr>
+          <w:sz w:val="24"/>
+        </w:rPr>
+        <w:t>Quick Sort</w:t>
+      </w:r>
+    </w:p>
+    <w:p>
+      <w:pPr>
+        <w:pStyle w:val="ListParagraph"/>
+        <w:numPr>
+          <w:ilvl w:val="1"/>
+          <w:numId w:val="22"/>
+        </w:numPr>
+        <w:rPr>
+          <w:sz w:val="24"/>
+        </w:rPr>
+      </w:pPr>
+      <w:r>
+        <w:rPr>
+          <w:sz w:val="24"/>
+        </w:rPr>
+        <w:t>Merge Sort</w:t>
+      </w:r>
+    </w:p>
+    <w:p>
+      <w:pPr>
+        <w:pStyle w:val="ListParagraph"/>
+        <w:numPr>
+          <w:ilvl w:val="1"/>
+          <w:numId w:val="22"/>
+        </w:numPr>
+        <w:rPr>
+          <w:sz w:val="24"/>
+        </w:rPr>
+      </w:pPr>
+      <w:r>
+        <w:rPr>
+          <w:sz w:val="24"/>
+        </w:rPr>
+        <w:t xml:space="preserve">NOTE: To see how each one of these algorithms work visually click the link in reference 9. </w:t>
+      </w:r>
+    </w:p>
+    <w:p>
+      <w:pPr>
+        <w:pStyle w:val="ListParagraph"/>
+        <w:ind w:left="1440"/>
+        <w:rPr>
+          <w:sz w:val="24"/>
+        </w:rPr>
+      </w:pPr>
+    </w:p>
+    <w:p>
+      <w:pPr>
+        <w:pStyle w:val="ListParagraph"/>
+        <w:numPr>
+          <w:ilvl w:val="0"/>
+          <w:numId w:val="22"/>
+        </w:numPr>
+        <w:rPr>
+          <w:sz w:val="24"/>
+        </w:rPr>
+      </w:pPr>
+      <w:r>
+        <w:rPr>
+          <w:b/>
+          <w:sz w:val="24"/>
+        </w:rPr>
+        <w:t>Bubble Sort:</w:t>
+      </w:r>
+      <w:r>
+        <w:rPr>
+          <w:sz w:val="24"/>
+        </w:rPr>
+        <w:t xml:space="preserve"> </w:t>
+      </w:r>
+      <w:r>
+        <w:rPr>
+          <w:sz w:val="24"/>
+        </w:rPr>
+        <w:t>Bubble sort is the simplest and least efficient sorting algorithm we will examine. This sorting algorithm works by repeatedly swapping elements in a container, until we get the elements in order within the container</w:t>
+      </w:r>
+      <w:r>
+        <w:rPr>
+          <w:sz w:val="24"/>
+        </w:rPr>
+        <w:t>, such as an array</w:t>
+      </w:r>
+      <w:r>
+        <w:rPr>
+          <w:sz w:val="24"/>
+        </w:rPr>
+        <w:t xml:space="preserve">. </w:t>
+      </w:r>
+    </w:p>
+    <w:p>
+      <w:pPr>
+        <w:pStyle w:val="ListParagraph"/>
+        <w:numPr>
+          <w:ilvl w:val="1"/>
+          <w:numId w:val="22"/>
+        </w:numPr>
+        <w:rPr>
+          <w:sz w:val="24"/>
+        </w:rPr>
+      </w:pPr>
+      <w:r>
+        <w:rPr>
+          <w:sz w:val="24"/>
+        </w:rPr>
+        <w:t>The algorithm is described below</w:t>
+      </w:r>
+      <w:r>
+        <w:rPr>
+          <w:sz w:val="24"/>
+        </w:rPr>
+        <w:t>:</w:t>
+      </w:r>
+    </w:p>
+    <w:p>
+      <w:pPr>
+        <w:pStyle w:val="ListParagraph"/>
+        <w:numPr>
+          <w:ilvl w:val="2"/>
+          <w:numId w:val="22"/>
+        </w:numPr>
+        <w:rPr>
+          <w:sz w:val="24"/>
+        </w:rPr>
+      </w:pPr>
+      <w:r>
+        <w:rPr>
+          <w:sz w:val="24"/>
+        </w:rPr>
+        <w:t xml:space="preserve">We look at the first two elements of an unsorted array if they are not in the proper order (ascending or descending) we swap the elements. This will push either the largest or smallest value to the back of the container. </w:t>
+      </w:r>
+    </w:p>
+    <w:p>
+      <w:pPr>
+        <w:pStyle w:val="ListParagraph"/>
+        <w:numPr>
+          <w:ilvl w:val="2"/>
+          <w:numId w:val="22"/>
+        </w:numPr>
+        <w:rPr>
+          <w:sz w:val="24"/>
+        </w:rPr>
+      </w:pPr>
+      <w:r>
+        <w:rPr>
+          <w:sz w:val="24"/>
+        </w:rPr>
+        <w:t xml:space="preserve">We </w:t>
+      </w:r>
+      <w:r>
+        <w:rPr>
+          <w:sz w:val="24"/>
+        </w:rPr>
+        <w:t xml:space="preserve">do this again except we stop before the last element, since we know the last element is either the largest or smallest value. </w:t>
+      </w:r>
+    </w:p>
+    <w:p>
+      <w:pPr>
+        <w:pStyle w:val="ListParagraph"/>
+        <w:numPr>
+          <w:ilvl w:val="2"/>
+          <w:numId w:val="22"/>
+        </w:numPr>
+        <w:rPr>
+          <w:sz w:val="24"/>
+        </w:rPr>
+      </w:pPr>
+      <w:r>
+        <w:rPr>
+          <w:sz w:val="24"/>
+        </w:rPr>
+        <w:t>We repeat this process until the container is in order.</w:t>
+      </w:r>
+    </w:p>
+    <w:p>
+      <w:pPr>
+        <w:pStyle w:val="ListParagraph"/>
+        <w:numPr>
+          <w:ilvl w:val="1"/>
+          <w:numId w:val="22"/>
+        </w:numPr>
+        <w:rPr>
+          <w:sz w:val="24"/>
+        </w:rPr>
+      </w:pPr>
+      <w:r>
+        <w:rPr>
+          <w:sz w:val="24"/>
+        </w:rPr>
+        <w:t>The running time of this algorithm is O(n</w:t>
+      </w:r>
+      <w:r>
+        <w:rPr>
+          <w:sz w:val="24"/>
+          <w:vertAlign w:val="superscript"/>
+        </w:rPr>
+        <w:t>2</w:t>
+      </w:r>
+      <w:r>
+        <w:rPr>
+          <w:sz w:val="24"/>
+        </w:rPr>
+        <w:t xml:space="preserve">). </w:t>
+      </w:r>
+    </w:p>
+    <w:p>
+      <w:pPr>
+        <w:pStyle w:val="ListParagraph"/>
+        <w:numPr>
+          <w:ilvl w:val="1"/>
+          <w:numId w:val="22"/>
+        </w:numPr>
+        <w:rPr>
+          <w:sz w:val="24"/>
+        </w:rPr>
+      </w:pPr>
+      <w:r>
+        <w:rPr>
+          <w:sz w:val="24"/>
+        </w:rPr>
+        <w:t>The space complexity is O(n).</w:t>
+      </w:r>
+    </w:p>
+    <w:p>
+      <w:pPr>
+        <w:pStyle w:val="ListParagraph"/>
+        <w:ind w:left="1440"/>
+        <w:rPr>
+          <w:sz w:val="24"/>
+        </w:rPr>
+      </w:pPr>
+      <w:r>
+        <w:rPr>
+          <w:sz w:val="24"/>
+        </w:rPr>
+        <w:t xml:space="preserve"> </w:t>
+      </w:r>
+      <w:r>
+        <w:rPr>
+          <w:sz w:val="24"/>
+        </w:rPr>
+        <w:t xml:space="preserve"> </w:t>
+      </w:r>
+    </w:p>
+    <w:p>
+      <w:pPr>
+        <w:pStyle w:val="ListParagraph"/>
+        <w:numPr>
+          <w:ilvl w:val="0"/>
+          <w:numId w:val="22"/>
+        </w:numPr>
+        <w:rPr>
+          <w:sz w:val="24"/>
+        </w:rPr>
+      </w:pPr>
+      <w:r>
+        <w:rPr>
+          <w:b/>
+          <w:sz w:val="24"/>
+        </w:rPr>
+        <w:t>Selection Sort:</w:t>
+      </w:r>
+      <w:r>
+        <w:rPr>
+          <w:b/>
+          <w:sz w:val="24"/>
+        </w:rPr>
+        <w:t xml:space="preserve"> </w:t>
+      </w:r>
+      <w:r>
+        <w:rPr>
+          <w:sz w:val="24"/>
+        </w:rPr>
+        <w:t xml:space="preserve">Selection Sort is </w:t>
+      </w:r>
+      <w:r>
+        <w:rPr>
+          <w:sz w:val="24"/>
+        </w:rPr>
+        <w:t>another simple in-</w:t>
+      </w:r>
+      <w:r>
+        <w:rPr>
+          <w:sz w:val="24"/>
+        </w:rPr>
+        <w:t xml:space="preserve">place sorting algorithm that is as efficient as bubble sort. </w:t>
+      </w:r>
+      <w:r>
+        <w:rPr>
+          <w:sz w:val="24"/>
+        </w:rPr>
+        <w:t>This sorting algorithm sorts the contain in-place meaning we will swap different elements so that one side of the container is sorted and the other side is unsorted. Specifically</w:t>
+      </w:r>
+      <w:r>
+        <w:rPr>
+          <w:sz w:val="24"/>
+        </w:rPr>
+        <w:t>,</w:t>
+      </w:r>
+      <w:r>
+        <w:rPr>
+          <w:sz w:val="24"/>
+        </w:rPr>
+        <w:t xml:space="preserve"> the left side of the container will be the sorted side and the right side will be the unsorted side. </w:t>
+      </w:r>
+      <w:r>
+        <w:rPr>
+          <w:sz w:val="24"/>
+        </w:rPr>
+        <w:t xml:space="preserve">This I done by finding </w:t>
+      </w:r>
+      <w:r>
+        <w:rPr>
+          <w:sz w:val="24"/>
+        </w:rPr>
+        <w:t xml:space="preserve">the smallest/biggest element in the unordered container and swapping it with the leftmost element. </w:t>
+      </w:r>
+    </w:p>
+    <w:p>
+      <w:pPr>
+        <w:pStyle w:val="ListParagraph"/>
+        <w:numPr>
+          <w:ilvl w:val="1"/>
+          <w:numId w:val="22"/>
+        </w:numPr>
+        <w:rPr>
+          <w:sz w:val="24"/>
+        </w:rPr>
+      </w:pPr>
+      <w:r>
+        <w:rPr>
+          <w:sz w:val="24"/>
+        </w:rPr>
+        <w:t>The algorithm is described below</w:t>
+      </w:r>
+      <w:r>
+        <w:rPr>
+          <w:sz w:val="24"/>
+        </w:rPr>
+        <w:t>:</w:t>
+      </w:r>
+    </w:p>
+    <w:p>
+      <w:pPr>
+        <w:pStyle w:val="ListParagraph"/>
+        <w:numPr>
+          <w:ilvl w:val="2"/>
+          <w:numId w:val="22"/>
+        </w:numPr>
+        <w:rPr>
+          <w:sz w:val="24"/>
+        </w:rPr>
+      </w:pPr>
+      <w:r>
+        <w:rPr>
+          <w:sz w:val="24"/>
+        </w:rPr>
+        <w:t xml:space="preserve">Set a min variable to the first index in the array (or whatever storage container) </w:t>
+      </w:r>
+    </w:p>
+    <w:p>
+      <w:pPr>
+        <w:pStyle w:val="ListParagraph"/>
+        <w:numPr>
+          <w:ilvl w:val="2"/>
+          <w:numId w:val="22"/>
+        </w:numPr>
+        <w:rPr>
+          <w:sz w:val="24"/>
+        </w:rPr>
+      </w:pPr>
+      <w:r>
+        <w:rPr>
+          <w:sz w:val="24"/>
+        </w:rPr>
+        <w:t>Then search the entire array for the smallest element.</w:t>
+      </w:r>
+    </w:p>
+    <w:p>
+      <w:pPr>
+        <w:pStyle w:val="ListParagraph"/>
+        <w:numPr>
+          <w:ilvl w:val="2"/>
+          <w:numId w:val="22"/>
+        </w:numPr>
+        <w:rPr>
+          <w:sz w:val="24"/>
+        </w:rPr>
+      </w:pPr>
+      <w:r>
+        <w:rPr>
+          <w:sz w:val="24"/>
+        </w:rPr>
+        <w:t xml:space="preserve">Swap the smallest element with the element in the min variable index. </w:t>
+      </w:r>
+    </w:p>
+    <w:p>
+      <w:pPr>
+        <w:pStyle w:val="ListParagraph"/>
+        <w:numPr>
+          <w:ilvl w:val="2"/>
+          <w:numId w:val="22"/>
+        </w:numPr>
+        <w:rPr>
+          <w:sz w:val="24"/>
+        </w:rPr>
+      </w:pPr>
+      <w:r>
+        <w:rPr>
+          <w:sz w:val="24"/>
+        </w:rPr>
+        <w:t xml:space="preserve">Increment the min variable by 1. </w:t>
+      </w:r>
+    </w:p>
+    <w:p>
+      <w:pPr>
+        <w:pStyle w:val="ListParagraph"/>
+        <w:numPr>
+          <w:ilvl w:val="2"/>
+          <w:numId w:val="22"/>
+        </w:numPr>
+        <w:rPr>
+          <w:sz w:val="24"/>
+        </w:rPr>
+      </w:pPr>
+      <w:r>
+        <w:rPr>
+          <w:sz w:val="24"/>
+        </w:rPr>
+        <w:t xml:space="preserve">Repeat until the list is completely sorted. </w:t>
+      </w:r>
+    </w:p>
+    <w:p>
+      <w:pPr>
+        <w:pStyle w:val="ListParagraph"/>
+        <w:numPr>
+          <w:ilvl w:val="1"/>
+          <w:numId w:val="22"/>
+        </w:numPr>
+        <w:rPr>
+          <w:sz w:val="24"/>
+        </w:rPr>
+      </w:pPr>
+      <w:r>
+        <w:rPr>
+          <w:sz w:val="24"/>
+        </w:rPr>
+        <w:t>The running time of this algorithm is O(n</w:t>
+      </w:r>
+      <w:r>
+        <w:rPr>
+          <w:sz w:val="24"/>
+          <w:vertAlign w:val="superscript"/>
+        </w:rPr>
+        <w:t>2</w:t>
+      </w:r>
+      <w:r>
+        <w:rPr>
+          <w:sz w:val="24"/>
+        </w:rPr>
+        <w:t xml:space="preserve">). </w:t>
+      </w:r>
+    </w:p>
+    <w:p>
+      <w:pPr>
+        <w:pStyle w:val="ListParagraph"/>
+        <w:numPr>
+          <w:ilvl w:val="1"/>
+          <w:numId w:val="22"/>
+        </w:numPr>
+        <w:rPr>
+          <w:sz w:val="24"/>
+        </w:rPr>
+      </w:pPr>
+      <w:r>
+        <w:rPr>
+          <w:sz w:val="24"/>
+        </w:rPr>
+        <w:lastRenderedPageBreak/>
+        <w:t>The space complexity is O(n).</w:t>
+      </w:r>
+    </w:p>
+    <w:p>
+      <w:pPr>
+        <w:pStyle w:val="ListParagraph"/>
+        <w:ind w:left="1440"/>
+        <w:rPr>
+          <w:sz w:val="24"/>
+        </w:rPr>
+      </w:pPr>
+    </w:p>
+    <w:p>
+      <w:pPr>
+        <w:pStyle w:val="ListParagraph"/>
+        <w:numPr>
+          <w:ilvl w:val="0"/>
+          <w:numId w:val="22"/>
+        </w:numPr>
+        <w:rPr>
+          <w:sz w:val="24"/>
+        </w:rPr>
+      </w:pPr>
+      <w:r>
+        <w:rPr>
+          <w:b/>
+          <w:sz w:val="24"/>
+        </w:rPr>
+        <w:t>Insertion Sort:</w:t>
+      </w:r>
+      <w:r>
+        <w:rPr>
+          <w:sz w:val="24"/>
+        </w:rPr>
+        <w:t xml:space="preserve"> </w:t>
+      </w:r>
+      <w:r>
+        <w:rPr>
+          <w:sz w:val="24"/>
+        </w:rPr>
+        <w:t xml:space="preserve">Insertion Sort is another in-place sorting algorithm, which on average is as efficient as bubble sort and selection sort. </w:t>
+      </w:r>
+      <w:r>
+        <w:rPr>
+          <w:sz w:val="24"/>
+        </w:rPr>
+        <w:t xml:space="preserve">Insertion sort works similar to selection sort where the left side of the container is sorted and the right side is unsorted, however the way the left side is sorted is different than selections sort. </w:t>
+      </w:r>
+      <w:r>
+        <w:rPr>
+          <w:sz w:val="24"/>
+        </w:rPr>
+        <w:t xml:space="preserve">Instead of finding the smallest element in the unsorted part of the array, we take the first element in the unsorted section of the container and place it in correct position in the sorted section of the container. </w:t>
+      </w:r>
+    </w:p>
+    <w:p>
+      <w:pPr>
+        <w:pStyle w:val="ListParagraph"/>
+        <w:numPr>
+          <w:ilvl w:val="1"/>
+          <w:numId w:val="22"/>
+        </w:numPr>
+        <w:rPr>
+          <w:sz w:val="24"/>
+        </w:rPr>
+      </w:pPr>
+      <w:r>
+        <w:rPr>
+          <w:sz w:val="24"/>
+        </w:rPr>
+        <w:t>The algorithm is described below</w:t>
+      </w:r>
+      <w:r>
+        <w:rPr>
+          <w:sz w:val="24"/>
+        </w:rPr>
+        <w:t>:</w:t>
+      </w:r>
+    </w:p>
+    <w:p>
+      <w:pPr>
+        <w:pStyle w:val="ListParagraph"/>
+        <w:numPr>
+          <w:ilvl w:val="2"/>
+          <w:numId w:val="22"/>
+        </w:numPr>
+        <w:rPr>
+          <w:sz w:val="24"/>
+        </w:rPr>
+      </w:pPr>
+      <w:r>
+        <w:rPr>
+          <w:sz w:val="24"/>
+        </w:rPr>
+        <w:t xml:space="preserve">Starting at the first element we say that it is already sorted. </w:t>
+      </w:r>
+    </w:p>
+    <w:p>
+      <w:pPr>
+        <w:pStyle w:val="ListParagraph"/>
+        <w:numPr>
+          <w:ilvl w:val="2"/>
+          <w:numId w:val="22"/>
+        </w:numPr>
+        <w:rPr>
+          <w:sz w:val="24"/>
+        </w:rPr>
+      </w:pPr>
+      <w:r>
+        <w:rPr>
+          <w:sz w:val="24"/>
+        </w:rPr>
+        <w:t xml:space="preserve">Move on to the next element in the container. </w:t>
+      </w:r>
+    </w:p>
+    <w:p>
+      <w:pPr>
+        <w:pStyle w:val="ListParagraph"/>
+        <w:numPr>
+          <w:ilvl w:val="2"/>
+          <w:numId w:val="22"/>
+        </w:numPr>
+        <w:rPr>
+          <w:sz w:val="24"/>
+        </w:rPr>
+      </w:pPr>
+      <w:r>
+        <w:rPr>
+          <w:sz w:val="24"/>
+        </w:rPr>
+        <w:t>We then compare it with all of the elements in the sorted sub-container</w:t>
+      </w:r>
+    </w:p>
+    <w:p>
+      <w:pPr>
+        <w:pStyle w:val="ListParagraph"/>
+        <w:numPr>
+          <w:ilvl w:val="2"/>
+          <w:numId w:val="22"/>
+        </w:numPr>
+        <w:rPr>
+          <w:sz w:val="24"/>
+        </w:rPr>
+      </w:pPr>
+      <w:r>
+        <w:rPr>
+          <w:sz w:val="24"/>
+        </w:rPr>
+        <w:t xml:space="preserve">Continue to swap the newly added element in the sorted sub-container until it is in the correct spot. </w:t>
+      </w:r>
+    </w:p>
+    <w:p>
+      <w:pPr>
+        <w:pStyle w:val="ListParagraph"/>
+        <w:numPr>
+          <w:ilvl w:val="2"/>
+          <w:numId w:val="22"/>
+        </w:numPr>
+        <w:rPr>
+          <w:sz w:val="24"/>
+        </w:rPr>
+      </w:pPr>
+      <w:r>
+        <w:rPr>
+          <w:sz w:val="24"/>
+        </w:rPr>
+        <w:t xml:space="preserve">Repeat until the container is completely sorted. </w:t>
+      </w:r>
+    </w:p>
+    <w:p>
+      <w:pPr>
+        <w:pStyle w:val="ListParagraph"/>
+        <w:numPr>
+          <w:ilvl w:val="1"/>
+          <w:numId w:val="22"/>
+        </w:numPr>
+        <w:rPr>
+          <w:sz w:val="24"/>
+        </w:rPr>
+      </w:pPr>
+      <w:r>
+        <w:rPr>
+          <w:sz w:val="24"/>
+        </w:rPr>
+        <w:t>The average case running time is O(n</w:t>
+      </w:r>
+      <w:r>
+        <w:rPr>
+          <w:sz w:val="24"/>
+          <w:vertAlign w:val="superscript"/>
+        </w:rPr>
+        <w:t>2</w:t>
+      </w:r>
+      <w:r>
+        <w:rPr>
+          <w:sz w:val="24"/>
+        </w:rPr>
+        <w:t>).</w:t>
+      </w:r>
+    </w:p>
+    <w:p>
+      <w:pPr>
+        <w:pStyle w:val="ListParagraph"/>
+        <w:numPr>
+          <w:ilvl w:val="1"/>
+          <w:numId w:val="22"/>
+        </w:numPr>
+        <w:rPr>
+          <w:sz w:val="24"/>
+        </w:rPr>
+      </w:pPr>
+      <w:r>
+        <w:rPr>
+          <w:sz w:val="24"/>
+        </w:rPr>
+        <w:t>The best case running time is O(n) (that is if the array is already sorted)</w:t>
+      </w:r>
+    </w:p>
+    <w:p>
+      <w:pPr>
+        <w:pStyle w:val="ListParagraph"/>
+        <w:numPr>
+          <w:ilvl w:val="1"/>
+          <w:numId w:val="22"/>
+        </w:numPr>
+        <w:rPr>
+          <w:sz w:val="24"/>
+        </w:rPr>
+      </w:pPr>
+      <w:r>
+        <w:rPr>
+          <w:sz w:val="24"/>
+        </w:rPr>
+        <w:t>The space complexity is O(n).</w:t>
+      </w:r>
+    </w:p>
+    <w:p>
+      <w:pPr>
+        <w:pStyle w:val="ListParagraph"/>
+        <w:ind w:left="1440"/>
+        <w:rPr>
+          <w:sz w:val="24"/>
+        </w:rPr>
+      </w:pPr>
+    </w:p>
+    <w:p>
+      <w:pPr>
+        <w:pStyle w:val="ListParagraph"/>
+        <w:numPr>
+          <w:ilvl w:val="0"/>
+          <w:numId w:val="22"/>
+        </w:numPr>
+        <w:rPr>
+          <w:sz w:val="24"/>
+        </w:rPr>
+      </w:pPr>
+      <w:r>
+        <w:rPr>
+          <w:b/>
+          <w:sz w:val="24"/>
+        </w:rPr>
+        <w:t>Quick Sort:</w:t>
+      </w:r>
+      <w:r>
+        <w:rPr>
+          <w:sz w:val="24"/>
+        </w:rPr>
+        <w:t xml:space="preserve"> Quick sort is a more efficient sorting algorithm than the previous algorithms we discussed. It works by partitioning off the array into smaller arrays and sort those subarrays accordingly. </w:t>
+      </w:r>
+      <w:r>
+        <w:rPr>
+          <w:sz w:val="24"/>
+        </w:rPr>
+        <w:t xml:space="preserve">We partition the array around a pivot value, where we the values that are lower get swap onto the left side of the partition and the values greater than the pivot value are swapped on the right side of the partition. However, the swapping does not order the partitions. In order to sort each partition, we then have to select a new pivot value for one of the partitions and then split that partition up into two smaller partitions. So we recursively call each partition until they are properly sorted.  </w:t>
+      </w:r>
+    </w:p>
+    <w:p>
+      <w:pPr>
+        <w:pStyle w:val="ListParagraph"/>
+        <w:numPr>
+          <w:ilvl w:val="1"/>
+          <w:numId w:val="22"/>
+        </w:numPr>
+        <w:rPr>
+          <w:sz w:val="24"/>
+        </w:rPr>
+      </w:pPr>
+      <w:r>
+        <w:rPr>
+          <w:sz w:val="24"/>
+        </w:rPr>
+        <w:t>The algorithm is described below:</w:t>
+      </w:r>
+    </w:p>
+    <w:p>
+      <w:pPr>
+        <w:pStyle w:val="ListParagraph"/>
+        <w:numPr>
+          <w:ilvl w:val="2"/>
+          <w:numId w:val="22"/>
+        </w:numPr>
+        <w:rPr>
+          <w:sz w:val="24"/>
+        </w:rPr>
+      </w:pPr>
+      <w:r>
+        <w:rPr>
+          <w:sz w:val="24"/>
+        </w:rPr>
+        <w:t xml:space="preserve">Chose the highest index value as the pivot value. </w:t>
+      </w:r>
+    </w:p>
+    <w:p>
+      <w:pPr>
+        <w:pStyle w:val="ListParagraph"/>
+        <w:numPr>
+          <w:ilvl w:val="2"/>
+          <w:numId w:val="22"/>
+        </w:numPr>
+        <w:rPr>
+          <w:sz w:val="24"/>
+        </w:rPr>
+      </w:pPr>
+      <w:r>
+        <w:rPr>
+          <w:sz w:val="24"/>
+        </w:rPr>
+        <w:t>Take two variables to point to the leftmost and rightmost indices of the container, excluding the pivot value.</w:t>
+      </w:r>
+    </w:p>
+    <w:p>
+      <w:pPr>
+        <w:pStyle w:val="ListParagraph"/>
+        <w:numPr>
+          <w:ilvl w:val="2"/>
+          <w:numId w:val="22"/>
+        </w:numPr>
+        <w:rPr>
+          <w:sz w:val="24"/>
+        </w:rPr>
+      </w:pPr>
+      <w:r>
+        <w:rPr>
+          <w:sz w:val="24"/>
+        </w:rPr>
+        <w:t>The left points to the low index.</w:t>
+      </w:r>
+    </w:p>
+    <w:p>
+      <w:pPr>
+        <w:pStyle w:val="ListParagraph"/>
+        <w:numPr>
+          <w:ilvl w:val="2"/>
+          <w:numId w:val="22"/>
+        </w:numPr>
+        <w:rPr>
+          <w:sz w:val="24"/>
+        </w:rPr>
+      </w:pPr>
+      <w:r>
+        <w:rPr>
+          <w:sz w:val="24"/>
+        </w:rPr>
+        <w:t>The right points to the high index.</w:t>
+      </w:r>
+    </w:p>
+    <w:p>
+      <w:pPr>
+        <w:pStyle w:val="ListParagraph"/>
+        <w:numPr>
+          <w:ilvl w:val="2"/>
+          <w:numId w:val="22"/>
+        </w:numPr>
+        <w:rPr>
+          <w:sz w:val="24"/>
+        </w:rPr>
+      </w:pPr>
+      <w:r>
+        <w:rPr>
+          <w:sz w:val="24"/>
+        </w:rPr>
+        <w:t xml:space="preserve">While the value at the left index is less than the pivot, then move the left index value one to the right. </w:t>
+      </w:r>
+    </w:p>
+    <w:p>
+      <w:pPr>
+        <w:pStyle w:val="ListParagraph"/>
+        <w:numPr>
+          <w:ilvl w:val="2"/>
+          <w:numId w:val="22"/>
+        </w:numPr>
+        <w:rPr>
+          <w:sz w:val="24"/>
+        </w:rPr>
+      </w:pPr>
+      <w:r>
+        <w:rPr>
+          <w:sz w:val="24"/>
+        </w:rPr>
+        <w:t xml:space="preserve">While the value at the right index is greater than the pivot, then move the right index value to the left. </w:t>
+      </w:r>
+    </w:p>
+    <w:p>
+      <w:pPr>
+        <w:pStyle w:val="ListParagraph"/>
+        <w:numPr>
+          <w:ilvl w:val="2"/>
+          <w:numId w:val="22"/>
+        </w:numPr>
+        <w:rPr>
+          <w:sz w:val="24"/>
+        </w:rPr>
+      </w:pPr>
+      <w:r>
+        <w:rPr>
+          <w:sz w:val="24"/>
+        </w:rPr>
+        <w:t xml:space="preserve">If both the right index and left index can’t be moved than swap them and move the index. </w:t>
+      </w:r>
+    </w:p>
+    <w:p>
+      <w:pPr>
+        <w:pStyle w:val="ListParagraph"/>
+        <w:numPr>
+          <w:ilvl w:val="2"/>
+          <w:numId w:val="22"/>
+        </w:numPr>
+        <w:rPr>
+          <w:sz w:val="24"/>
+        </w:rPr>
+      </w:pPr>
+      <w:r>
+        <w:rPr>
+          <w:sz w:val="24"/>
+        </w:rPr>
+        <w:lastRenderedPageBreak/>
+        <w:t xml:space="preserve">If the left index &gt;= right, the point where they met is the new pivot. </w:t>
+      </w:r>
+    </w:p>
+    <w:p>
+      <w:pPr>
+        <w:pStyle w:val="ListParagraph"/>
+        <w:numPr>
+          <w:ilvl w:val="2"/>
+          <w:numId w:val="22"/>
+        </w:numPr>
+        <w:rPr>
+          <w:sz w:val="24"/>
+        </w:rPr>
+      </w:pPr>
+      <w:r>
+        <w:rPr>
+          <w:sz w:val="24"/>
+        </w:rPr>
+        <w:t xml:space="preserve">Then we recursively do the same procedure above to the left partition. </w:t>
+      </w:r>
+    </w:p>
+    <w:p>
+      <w:pPr>
+        <w:pStyle w:val="ListParagraph"/>
+        <w:numPr>
+          <w:ilvl w:val="2"/>
+          <w:numId w:val="22"/>
+        </w:numPr>
+        <w:rPr>
+          <w:sz w:val="24"/>
+        </w:rPr>
+      </w:pPr>
+      <w:r>
+        <w:rPr>
+          <w:sz w:val="24"/>
+        </w:rPr>
+        <w:t xml:space="preserve">Then recursively move through the right partition. </w:t>
+      </w:r>
+    </w:p>
+    <w:p>
+      <w:pPr>
+        <w:pStyle w:val="ListParagraph"/>
+        <w:numPr>
+          <w:ilvl w:val="1"/>
+          <w:numId w:val="22"/>
+        </w:numPr>
+        <w:rPr>
+          <w:sz w:val="24"/>
+        </w:rPr>
+      </w:pPr>
+      <w:r>
+        <w:rPr>
+          <w:sz w:val="24"/>
+        </w:rPr>
+        <w:t>The average case running time is O(</w:t>
+      </w:r>
+      <w:proofErr w:type="spellStart"/>
+      <w:r>
+        <w:rPr>
+          <w:sz w:val="24"/>
+        </w:rPr>
+        <w:t>nLog</w:t>
+      </w:r>
+      <w:r>
+        <w:rPr>
+          <w:sz w:val="24"/>
+          <w:vertAlign w:val="subscript"/>
+        </w:rPr>
+        <w:t>n</w:t>
+      </w:r>
+      <w:proofErr w:type="spellEnd"/>
+      <w:r>
+        <w:rPr>
+          <w:sz w:val="24"/>
+          <w:vertAlign w:val="subscript"/>
+        </w:rPr>
+        <w:softHyphen/>
+      </w:r>
+      <w:r>
+        <w:rPr>
+          <w:sz w:val="24"/>
+        </w:rPr>
+        <w:t>)</w:t>
+      </w:r>
+    </w:p>
+    <w:p>
+      <w:pPr>
+        <w:pStyle w:val="ListParagraph"/>
+        <w:numPr>
+          <w:ilvl w:val="1"/>
+          <w:numId w:val="22"/>
+        </w:numPr>
+        <w:rPr>
+          <w:sz w:val="24"/>
+        </w:rPr>
+      </w:pPr>
+      <w:r>
+        <w:rPr>
+          <w:sz w:val="24"/>
+        </w:rPr>
+        <w:t xml:space="preserve">The best case running time is </w:t>
+      </w:r>
+      <w:r>
+        <w:rPr>
+          <w:sz w:val="24"/>
+        </w:rPr>
+        <w:t>O(</w:t>
+      </w:r>
+      <w:proofErr w:type="spellStart"/>
+      <w:r>
+        <w:rPr>
+          <w:sz w:val="24"/>
+        </w:rPr>
+        <w:t>nLog</w:t>
+      </w:r>
+      <w:r>
+        <w:rPr>
+          <w:sz w:val="24"/>
+          <w:vertAlign w:val="subscript"/>
+        </w:rPr>
+        <w:t>n</w:t>
+      </w:r>
+      <w:proofErr w:type="spellEnd"/>
+      <w:r>
+        <w:rPr>
+          <w:sz w:val="24"/>
+          <w:vertAlign w:val="subscript"/>
+        </w:rPr>
+        <w:softHyphen/>
+      </w:r>
+      <w:r>
+        <w:rPr>
+          <w:sz w:val="24"/>
+        </w:rPr>
+        <w:t>)</w:t>
+      </w:r>
+    </w:p>
+    <w:p>
+      <w:pPr>
+        <w:pStyle w:val="ListParagraph"/>
+        <w:numPr>
+          <w:ilvl w:val="1"/>
+          <w:numId w:val="22"/>
+        </w:numPr>
+        <w:rPr>
+          <w:sz w:val="24"/>
+        </w:rPr>
+      </w:pPr>
+      <w:r>
+        <w:rPr>
+          <w:sz w:val="24"/>
+        </w:rPr>
+        <w:t>The worst case running time is O(n</w:t>
+      </w:r>
+      <w:r>
+        <w:rPr>
+          <w:sz w:val="24"/>
+          <w:vertAlign w:val="superscript"/>
+        </w:rPr>
+        <w:t>2</w:t>
+      </w:r>
+      <w:r>
+        <w:rPr>
+          <w:sz w:val="24"/>
+        </w:rPr>
+        <w:t>)</w:t>
+      </w:r>
+    </w:p>
+    <w:p>
+      <w:pPr>
+        <w:pStyle w:val="ListParagraph"/>
+        <w:numPr>
+          <w:ilvl w:val="1"/>
+          <w:numId w:val="22"/>
+        </w:numPr>
+        <w:rPr>
+          <w:sz w:val="24"/>
+        </w:rPr>
+      </w:pPr>
+      <w:r>
+        <w:rPr>
+          <w:sz w:val="24"/>
+        </w:rPr>
+        <w:t>The space complexity is O(n)</w:t>
+      </w:r>
+    </w:p>
+    <w:p>
+      <w:pPr>
+        <w:pStyle w:val="ListParagraph"/>
+        <w:ind w:left="1440"/>
+        <w:rPr>
+          <w:sz w:val="24"/>
+        </w:rPr>
+      </w:pPr>
+    </w:p>
+    <w:p>
+      <w:pPr>
+        <w:pStyle w:val="ListParagraph"/>
+        <w:numPr>
+          <w:ilvl w:val="0"/>
+          <w:numId w:val="22"/>
+        </w:numPr>
+        <w:rPr>
+          <w:sz w:val="24"/>
+        </w:rPr>
+      </w:pPr>
+      <w:r>
+        <w:rPr>
+          <w:b/>
+          <w:sz w:val="24"/>
+        </w:rPr>
+        <w:t>Merge Sort:</w:t>
+      </w:r>
+      <w:r>
+        <w:rPr>
+          <w:b/>
+          <w:sz w:val="24"/>
+        </w:rPr>
+        <w:t xml:space="preserve"> </w:t>
+      </w:r>
+      <w:r>
+        <w:rPr>
+          <w:sz w:val="24"/>
+        </w:rPr>
+        <w:t xml:space="preserve">Merge sort is very similar to quick sort. </w:t>
+      </w:r>
+      <w:r>
+        <w:rPr>
+          <w:sz w:val="24"/>
+        </w:rPr>
+        <w:t xml:space="preserve">It uses recursion to sort the container, by splitting the container in smaller and smaller chunks. </w:t>
+      </w:r>
+      <w:r>
+        <w:rPr>
+          <w:sz w:val="24"/>
+        </w:rPr>
+        <w:t>Merge</w:t>
+      </w:r>
+      <w:r>
+        <w:rPr>
+          <w:sz w:val="24"/>
+        </w:rPr>
+        <w:t xml:space="preserve"> sort works by dividing the contain in half and then continuing to divide those halves in half until we have all of the elements in their own individual sub-containers. Then you begin to merge each of those sub-containers in order, until you have all of the sub-containers merged into a single container again</w:t>
+      </w:r>
+      <w:r>
+        <w:rPr>
+          <w:sz w:val="24"/>
+        </w:rPr>
+        <w:t xml:space="preserve">. A good visualization of this can be seen below in figure 44. </w:t>
+      </w:r>
+    </w:p>
+    <w:p>
+      <w:pPr>
+        <w:pStyle w:val="ListParagraph"/>
+        <w:numPr>
+          <w:ilvl w:val="1"/>
+          <w:numId w:val="22"/>
+        </w:numPr>
+        <w:rPr>
+          <w:sz w:val="24"/>
+        </w:rPr>
+      </w:pPr>
+      <w:r>
+        <w:rPr>
+          <w:sz w:val="24"/>
+        </w:rPr>
+        <w:t xml:space="preserve"> The algorithm is described below:</w:t>
+      </w:r>
+    </w:p>
+    <w:p>
+      <w:pPr>
+        <w:pStyle w:val="ListParagraph"/>
+        <w:numPr>
+          <w:ilvl w:val="2"/>
+          <w:numId w:val="22"/>
+        </w:numPr>
+        <w:rPr>
+          <w:sz w:val="24"/>
+        </w:rPr>
+      </w:pPr>
+      <w:r>
+        <w:rPr>
+          <w:sz w:val="24"/>
+        </w:rPr>
+        <w:t>If there is only one element in the container it is sorted and you are done.  (This is the base case)</w:t>
+      </w:r>
+    </w:p>
+    <w:p>
+      <w:pPr>
+        <w:pStyle w:val="ListParagraph"/>
+        <w:numPr>
+          <w:ilvl w:val="2"/>
+          <w:numId w:val="22"/>
+        </w:numPr>
+        <w:rPr>
+          <w:sz w:val="24"/>
+        </w:rPr>
+      </w:pPr>
+      <w:r>
+        <w:rPr>
+          <w:sz w:val="24"/>
+        </w:rPr>
+        <w:t>Divide the container recursively into two halves until it can no longer be divided.</w:t>
+      </w:r>
+    </w:p>
+    <w:p>
+      <w:pPr>
+        <w:pStyle w:val="ListParagraph"/>
+        <w:numPr>
+          <w:ilvl w:val="2"/>
+          <w:numId w:val="22"/>
+        </w:numPr>
+        <w:rPr>
+          <w:sz w:val="24"/>
+        </w:rPr>
+      </w:pPr>
+      <w:r>
+        <w:rPr>
+          <w:sz w:val="24"/>
+        </w:rPr>
+        <w:t xml:space="preserve">Merge the smaller containers into </w:t>
+      </w:r>
+      <w:r>
+        <w:rPr>
+          <w:sz w:val="24"/>
+        </w:rPr>
+        <w:t>new containers</w:t>
+      </w:r>
+      <w:r>
+        <w:rPr>
+          <w:sz w:val="24"/>
+        </w:rPr>
+        <w:t xml:space="preserve"> in sorted order. </w:t>
+      </w:r>
+    </w:p>
+    <w:p>
+      <w:pPr>
+        <w:pStyle w:val="ListParagraph"/>
+        <w:numPr>
+          <w:ilvl w:val="1"/>
+          <w:numId w:val="22"/>
+        </w:numPr>
+        <w:rPr>
+          <w:sz w:val="24"/>
+        </w:rPr>
+      </w:pPr>
+      <w:r>
+        <w:rPr>
+          <w:sz w:val="24"/>
+        </w:rPr>
+        <w:t>The average case running time is O(</w:t>
+      </w:r>
+      <w:proofErr w:type="spellStart"/>
+      <w:r>
+        <w:rPr>
+          <w:sz w:val="24"/>
+        </w:rPr>
+        <w:t>nLog</w:t>
+      </w:r>
+      <w:r>
+        <w:rPr>
+          <w:sz w:val="24"/>
+          <w:vertAlign w:val="subscript"/>
+        </w:rPr>
+        <w:t>n</w:t>
+      </w:r>
+      <w:proofErr w:type="spellEnd"/>
+      <w:r>
+        <w:rPr>
+          <w:sz w:val="24"/>
+          <w:vertAlign w:val="subscript"/>
+        </w:rPr>
+        <w:softHyphen/>
+      </w:r>
+      <w:r>
+        <w:rPr>
+          <w:sz w:val="24"/>
+        </w:rPr>
+        <w:t>)</w:t>
+      </w:r>
+    </w:p>
+    <w:p>
+      <w:pPr>
+        <w:pStyle w:val="ListParagraph"/>
+        <w:numPr>
+          <w:ilvl w:val="1"/>
+          <w:numId w:val="22"/>
+        </w:numPr>
+        <w:rPr>
+          <w:sz w:val="24"/>
+        </w:rPr>
+      </w:pPr>
+      <w:r>
+        <w:rPr>
+          <w:sz w:val="24"/>
+        </w:rPr>
+        <w:t>The best case running time is O(</w:t>
+      </w:r>
+      <w:proofErr w:type="spellStart"/>
+      <w:r>
+        <w:rPr>
+          <w:sz w:val="24"/>
+        </w:rPr>
+        <w:t>nLog</w:t>
+      </w:r>
+      <w:r>
+        <w:rPr>
+          <w:sz w:val="24"/>
+          <w:vertAlign w:val="subscript"/>
+        </w:rPr>
+        <w:t>n</w:t>
+      </w:r>
+      <w:proofErr w:type="spellEnd"/>
+      <w:r>
+        <w:rPr>
+          <w:sz w:val="24"/>
+          <w:vertAlign w:val="subscript"/>
+        </w:rPr>
+        <w:softHyphen/>
+      </w:r>
+      <w:r>
+        <w:rPr>
+          <w:sz w:val="24"/>
+        </w:rPr>
+        <w:t>)</w:t>
+      </w:r>
+    </w:p>
+    <w:p>
+      <w:pPr>
+        <w:pStyle w:val="ListParagraph"/>
+        <w:numPr>
+          <w:ilvl w:val="1"/>
+          <w:numId w:val="22"/>
+        </w:numPr>
+        <w:rPr>
+          <w:sz w:val="24"/>
+        </w:rPr>
+      </w:pPr>
+      <w:r>
+        <w:rPr>
+          <w:sz w:val="24"/>
+        </w:rPr>
+        <w:t>The worst case running time is O(</w:t>
+      </w:r>
+      <w:proofErr w:type="spellStart"/>
+      <w:r>
+        <w:rPr>
+          <w:sz w:val="24"/>
+        </w:rPr>
+        <w:t>nLog</w:t>
+      </w:r>
+      <w:r>
+        <w:rPr>
+          <w:sz w:val="24"/>
+          <w:vertAlign w:val="subscript"/>
+        </w:rPr>
+        <w:t>n</w:t>
+      </w:r>
+      <w:proofErr w:type="spellEnd"/>
+      <w:r>
+        <w:rPr>
+          <w:sz w:val="24"/>
+          <w:vertAlign w:val="subscript"/>
+        </w:rPr>
+        <w:softHyphen/>
+      </w:r>
+      <w:r>
+        <w:rPr>
+          <w:sz w:val="24"/>
+        </w:rPr>
+        <w:t>)</w:t>
+      </w:r>
+    </w:p>
+    <w:p>
+      <w:pPr>
+        <w:pStyle w:val="ListParagraph"/>
+        <w:numPr>
+          <w:ilvl w:val="1"/>
+          <w:numId w:val="22"/>
+        </w:numPr>
+        <w:rPr>
+          <w:sz w:val="24"/>
+        </w:rPr>
+      </w:pPr>
+      <w:r>
+        <w:rPr>
+          <w:sz w:val="24"/>
+        </w:rPr>
+        <w:t>The space complexity is O(</w:t>
+      </w:r>
+      <w:r>
+        <w:rPr>
+          <w:sz w:val="24"/>
+        </w:rPr>
+        <w:t>n</w:t>
+      </w:r>
+      <w:r>
+        <w:rPr>
+          <w:sz w:val="24"/>
+        </w:rPr>
+        <w:t>)</w:t>
+      </w:r>
+    </w:p>
+    <w:p>
+      <w:pPr>
+        <w:jc w:val="center"/>
+        <w:rPr>
+          <w:sz w:val="24"/>
+        </w:rPr>
+      </w:pPr>
+      <w:r>
+        <w:rPr>
+          <w:noProof/>
+        </w:rPr>
+        <w:lastRenderedPageBreak/>
+        <w:drawing>
+          <wp:inline distT="0" distB="0" distL="0" distR="0" wp14:anchorId="213270A8" wp14:editId="1D595C5B">
+            <wp:extent cx="5057775" cy="4869188"/>
+            <wp:effectExtent l="0" t="0" r="0" b="7620"/>
+            <wp:docPr id="51" name="Picture 51"/>
+            <wp:cNvGraphicFramePr>
+              <a:graphicFrameLocks xmlns:a="http://schemas.openxmlformats.org/drawingml/2006/main" noChangeAspect="1"/>
+            </wp:cNvGraphicFramePr>
+            <a:graphic xmlns:a="http://schemas.openxmlformats.org/drawingml/2006/main">
+              <a:graphicData uri="http://schemas.openxmlformats.org/drawingml/2006/picture">
+                <pic:pic xmlns:pic="http://schemas.openxmlformats.org/drawingml/2006/picture">
+                  <pic:nvPicPr>
+                    <pic:cNvPr id="1" name=""/>
+                    <pic:cNvPicPr/>
+                  </pic:nvPicPr>
+                  <pic:blipFill>
+                    <a:blip r:embed="rId109"/>
+                    <a:stretch>
+                      <a:fillRect/>
+                    </a:stretch>
+                  </pic:blipFill>
+                  <pic:spPr>
+                    <a:xfrm>
+                      <a:off x="0" y="0"/>
+                      <a:ext cx="5062282" cy="4873527"/>
+                    </a:xfrm>
+                    <a:prstGeom prst="rect">
+                      <a:avLst/>
+                    </a:prstGeom>
+                  </pic:spPr>
+                </pic:pic>
+              </a:graphicData>
+            </a:graphic>
+          </wp:inline>
+        </w:drawing>
+      </w:r>
+    </w:p>
+    <w:p>
+      <w:pPr>
+        <w:jc w:val="center"/>
+        <w:rPr>
+          <w:b/>
+          <w:sz w:val="18"/>
+        </w:rPr>
+      </w:pPr>
+      <w:r>
+        <w:rPr>
+          <w:b/>
+          <w:sz w:val="18"/>
+        </w:rPr>
+        <w:t>Figure 44: Visualization of Merge Sort</w:t>
+      </w:r>
+    </w:p>
+    <w:p>
+      <w:pPr>
+        <w:rPr>
+          <w:sz w:val="18"/>
+        </w:rPr>
+      </w:pPr>
+    </w:p>
+    <w:p>
+      <w:pPr>
+        <w:pStyle w:val="ListParagraph"/>
+        <w:numPr>
+          <w:ilvl w:val="0"/>
+          <w:numId w:val="24"/>
+        </w:numPr>
+        <w:rPr>
+          <w:sz w:val="24"/>
+        </w:rPr>
+      </w:pPr>
+      <w:r>
+        <w:rPr>
+          <w:b/>
+          <w:sz w:val="24"/>
+        </w:rPr>
+        <w:t>Applications:</w:t>
+      </w:r>
+    </w:p>
+    <w:p>
+      <w:pPr>
+        <w:pStyle w:val="ListParagraph"/>
+        <w:numPr>
+          <w:ilvl w:val="1"/>
+          <w:numId w:val="24"/>
+        </w:numPr>
+        <w:rPr>
+          <w:sz w:val="24"/>
+        </w:rPr>
+      </w:pPr>
+      <w:r>
+        <w:rPr>
+          <w:sz w:val="24"/>
+        </w:rPr>
+        <w:t xml:space="preserve">The </w:t>
+      </w:r>
+      <w:proofErr w:type="spellStart"/>
+      <w:r>
+        <w:rPr>
+          <w:sz w:val="24"/>
+        </w:rPr>
+        <w:t>c++</w:t>
+      </w:r>
+      <w:proofErr w:type="spellEnd"/>
+      <w:r>
+        <w:rPr>
+          <w:sz w:val="24"/>
+        </w:rPr>
+        <w:t xml:space="preserve"> </w:t>
+      </w:r>
+      <w:proofErr w:type="spellStart"/>
+      <w:r>
+        <w:rPr>
+          <w:sz w:val="24"/>
+        </w:rPr>
+        <w:t>std</w:t>
+      </w:r>
+      <w:proofErr w:type="spellEnd"/>
+      <w:r>
+        <w:rPr>
+          <w:sz w:val="24"/>
+        </w:rPr>
+        <w:t xml:space="preserve"> library has built in sort functions, whi</w:t>
+      </w:r>
+      <w:r>
+        <w:rPr>
+          <w:sz w:val="24"/>
+        </w:rPr>
+        <w:t>ch uses a version of quick sort. The sort function is t</w:t>
+      </w:r>
+      <w:r>
+        <w:rPr>
+          <w:sz w:val="24"/>
+        </w:rPr>
+        <w:t xml:space="preserve">o be used with the other </w:t>
+      </w:r>
+      <w:proofErr w:type="spellStart"/>
+      <w:r>
+        <w:rPr>
+          <w:sz w:val="24"/>
+        </w:rPr>
+        <w:t>std</w:t>
+      </w:r>
+      <w:proofErr w:type="spellEnd"/>
+      <w:r>
+        <w:rPr>
+          <w:sz w:val="24"/>
+        </w:rPr>
+        <w:t xml:space="preserve"> library containers to sort the elements inside of the </w:t>
+      </w:r>
+      <w:proofErr w:type="spellStart"/>
+      <w:r>
+        <w:rPr>
+          <w:sz w:val="24"/>
+        </w:rPr>
+        <w:t>std</w:t>
+      </w:r>
+      <w:proofErr w:type="spellEnd"/>
+      <w:r>
+        <w:rPr>
+          <w:sz w:val="24"/>
+        </w:rPr>
+        <w:t xml:space="preserve"> library containers. </w:t>
+      </w:r>
+      <w:bookmarkStart w:id="0" w:name="_GoBack"/>
+      <w:bookmarkEnd w:id="0"/>
+    </w:p>
+    <w:p>
+      <w:pPr>
+        <w:pStyle w:val="ListParagraph"/>
+        <w:numPr>
+          <w:ilvl w:val="0"/>
+          <w:numId w:val="22"/>
+        </w:numPr>
+        <w:rPr>
+          <w:sz w:val="24"/>
+        </w:rPr>
+      </w:pPr>
+      <w:r>
+        <w:rPr>
+          <w:b/>
+          <w:sz w:val="24"/>
+        </w:rPr>
+        <w:t>References:</w:t>
+      </w:r>
+    </w:p>
+    <w:p>
+      <w:pPr>
+        <w:pStyle w:val="ListParagraph"/>
+        <w:numPr>
+          <w:ilvl w:val="0"/>
+          <w:numId w:val="23"/>
+        </w:numPr>
+        <w:rPr>
+          <w:sz w:val="24"/>
+        </w:rPr>
+      </w:pPr>
+      <w:hyperlink r:id="rId110" w:history="1">
+        <w:r>
+          <w:rPr>
+            <w:rStyle w:val="Hyperlink"/>
+            <w:sz w:val="24"/>
+          </w:rPr>
+          <w:t>https://www.geeksforgeeks.org/bubble-sort/</w:t>
+        </w:r>
+      </w:hyperlink>
+      <w:r>
+        <w:rPr>
+          <w:sz w:val="24"/>
+        </w:rPr>
+        <w:t xml:space="preserve"> </w:t>
+      </w:r>
+    </w:p>
+    <w:p>
+      <w:pPr>
+        <w:pStyle w:val="ListParagraph"/>
+        <w:numPr>
+          <w:ilvl w:val="0"/>
+          <w:numId w:val="23"/>
+        </w:numPr>
+        <w:rPr>
+          <w:sz w:val="24"/>
+        </w:rPr>
+      </w:pPr>
+      <w:hyperlink r:id="rId111" w:history="1">
+        <w:r>
+          <w:rPr>
+            <w:rStyle w:val="Hyperlink"/>
+            <w:sz w:val="24"/>
+          </w:rPr>
+          <w:t>https://www.tutorialspoint.com/data_structures_algorithms/bubble_sort_algorithm.htm</w:t>
+        </w:r>
+      </w:hyperlink>
+      <w:r>
+        <w:rPr>
+          <w:sz w:val="24"/>
+        </w:rPr>
+        <w:t xml:space="preserve"> </w:t>
+      </w:r>
+    </w:p>
+    <w:p>
+      <w:pPr>
+        <w:pStyle w:val="ListParagraph"/>
+        <w:numPr>
+          <w:ilvl w:val="0"/>
+          <w:numId w:val="23"/>
+        </w:numPr>
+        <w:rPr>
+          <w:sz w:val="24"/>
+        </w:rPr>
+      </w:pPr>
+      <w:r>
+        <w:rPr>
+          <w:sz w:val="24"/>
+        </w:rPr>
+        <w:t>Data Structures and Problem Solving Using C++ - Mark Weiss</w:t>
+      </w:r>
+    </w:p>
+    <w:p>
+      <w:pPr>
+        <w:pStyle w:val="ListParagraph"/>
+        <w:numPr>
+          <w:ilvl w:val="0"/>
+          <w:numId w:val="23"/>
+        </w:numPr>
+        <w:rPr>
+          <w:sz w:val="24"/>
+        </w:rPr>
+      </w:pPr>
+      <w:hyperlink r:id="rId112" w:history="1">
+        <w:r>
+          <w:rPr>
+            <w:rStyle w:val="Hyperlink"/>
+            <w:sz w:val="24"/>
+          </w:rPr>
+          <w:t>https://www.geeksforgeeks.org/selection-sort/</w:t>
+        </w:r>
+      </w:hyperlink>
+      <w:r>
+        <w:rPr>
+          <w:sz w:val="24"/>
+        </w:rPr>
+        <w:t xml:space="preserve"> </w:t>
+      </w:r>
+    </w:p>
+    <w:p>
+      <w:pPr>
+        <w:pStyle w:val="ListParagraph"/>
+        <w:numPr>
+          <w:ilvl w:val="0"/>
+          <w:numId w:val="23"/>
+        </w:numPr>
+        <w:rPr>
+          <w:sz w:val="24"/>
+        </w:rPr>
+      </w:pPr>
+      <w:hyperlink r:id="rId113" w:history="1">
+        <w:r>
+          <w:rPr>
+            <w:rStyle w:val="Hyperlink"/>
+            <w:sz w:val="24"/>
+          </w:rPr>
+          <w:t>https://en.wikipedia.org/wiki/Insertion_sort</w:t>
+        </w:r>
+      </w:hyperlink>
+      <w:r>
+        <w:rPr>
+          <w:sz w:val="24"/>
+        </w:rPr>
+        <w:t xml:space="preserve"> </w:t>
+      </w:r>
+    </w:p>
+    <w:p>
+      <w:pPr>
+        <w:pStyle w:val="ListParagraph"/>
+        <w:numPr>
+          <w:ilvl w:val="0"/>
+          <w:numId w:val="23"/>
+        </w:numPr>
+        <w:rPr>
+          <w:sz w:val="24"/>
+        </w:rPr>
+      </w:pPr>
+      <w:hyperlink r:id="rId114" w:history="1">
+        <w:r>
+          <w:rPr>
+            <w:rStyle w:val="Hyperlink"/>
+            <w:sz w:val="24"/>
+          </w:rPr>
+          <w:t>https://www.tutorialspoint.com/data_structures_algorithms/insertion_sort_algorithm.htm</w:t>
+        </w:r>
+      </w:hyperlink>
+      <w:r>
+        <w:rPr>
+          <w:sz w:val="24"/>
+        </w:rPr>
+        <w:t xml:space="preserve"> </w:t>
+      </w:r>
+    </w:p>
+    <w:p>
+      <w:pPr>
+        <w:pStyle w:val="ListParagraph"/>
+        <w:numPr>
+          <w:ilvl w:val="0"/>
+          <w:numId w:val="23"/>
+        </w:numPr>
+        <w:rPr>
+          <w:sz w:val="24"/>
+        </w:rPr>
+      </w:pPr>
+      <w:hyperlink r:id="rId115" w:history="1">
+        <w:r>
+          <w:rPr>
+            <w:rStyle w:val="Hyperlink"/>
+            <w:sz w:val="24"/>
+          </w:rPr>
+          <w:t>https://www.geeksforgeeks.org/quick-sort/</w:t>
+        </w:r>
+      </w:hyperlink>
+      <w:r>
+        <w:rPr>
+          <w:sz w:val="24"/>
+        </w:rPr>
+        <w:t xml:space="preserve"> </w:t>
+      </w:r>
+    </w:p>
+    <w:p>
+      <w:pPr>
+        <w:pStyle w:val="ListParagraph"/>
+        <w:numPr>
+          <w:ilvl w:val="0"/>
+          <w:numId w:val="23"/>
+        </w:numPr>
+        <w:rPr>
+          <w:sz w:val="24"/>
+        </w:rPr>
+      </w:pPr>
+      <w:hyperlink r:id="rId116" w:history="1">
+        <w:r>
+          <w:rPr>
+            <w:rStyle w:val="Hyperlink"/>
+            <w:sz w:val="24"/>
+          </w:rPr>
+          <w:t>https://www.tutorialspoint.com/data_structures_algorithms/quick_sort_algorithm.htm</w:t>
+        </w:r>
+      </w:hyperlink>
+      <w:r>
+        <w:rPr>
+          <w:sz w:val="24"/>
+        </w:rPr>
+        <w:t xml:space="preserve"> </w:t>
+      </w:r>
+    </w:p>
+    <w:p>
+      <w:pPr>
+        <w:pStyle w:val="ListParagraph"/>
+        <w:numPr>
+          <w:ilvl w:val="0"/>
+          <w:numId w:val="23"/>
+        </w:numPr>
+        <w:rPr>
+          <w:sz w:val="24"/>
+        </w:rPr>
+      </w:pPr>
+      <w:hyperlink r:id="rId117" w:history="1">
+        <w:r>
+          <w:rPr>
+            <w:rStyle w:val="Hyperlink"/>
+            <w:sz w:val="24"/>
+          </w:rPr>
+          <w:t>https://visualgo.net/en/sorting</w:t>
+        </w:r>
+      </w:hyperlink>
+      <w:r>
+        <w:rPr>
+          <w:sz w:val="24"/>
+        </w:rPr>
+        <w:t xml:space="preserve"> </w:t>
+      </w:r>
+    </w:p>
+    <w:p>
+      <w:pPr>
+        <w:pStyle w:val="ListParagraph"/>
+        <w:numPr>
+          <w:ilvl w:val="0"/>
+          <w:numId w:val="23"/>
+        </w:numPr>
+        <w:rPr>
+          <w:sz w:val="24"/>
+        </w:rPr>
+      </w:pPr>
+      <w:hyperlink r:id="rId118" w:history="1">
+        <w:r>
+          <w:rPr>
+            <w:rStyle w:val="Hyperlink"/>
+            <w:sz w:val="24"/>
+          </w:rPr>
+          <w:t>https://www.tutorialspoint.com/data_structures_algorithms/merge_sort_algorithm.htm</w:t>
+        </w:r>
+      </w:hyperlink>
+      <w:r>
+        <w:rPr>
+          <w:sz w:val="24"/>
+        </w:rPr>
+        <w:t xml:space="preserve"> </w:t>
+      </w:r>
+    </w:p>
+    <w:p>
+      <w:pPr>
+        <w:pStyle w:val="ListParagraph"/>
+        <w:numPr>
+          <w:ilvl w:val="0"/>
+          <w:numId w:val="23"/>
+        </w:numPr>
+        <w:rPr>
+          <w:sz w:val="24"/>
+        </w:rPr>
+      </w:pPr>
+      <w:hyperlink r:id="rId119" w:history="1">
+        <w:r>
+          <w:rPr>
+            <w:rStyle w:val="Hyperlink"/>
+            <w:sz w:val="24"/>
+          </w:rPr>
+          <w:t>https://www.geeksforgeeks.org/merge-sort/</w:t>
         </w:r>
       </w:hyperlink>
       <w:r>
@@ -17884,6 +20056,119 @@
     </w:lvl>
   </w:abstractNum>
   <w:abstractNum w:abstractNumId="2" w15:restartNumberingAfterBreak="0">
+    <w:nsid w:val="0AD302C6"/>
+    <w:multiLevelType w:val="hybridMultilevel"/>
+    <w:tmpl w:val="1076F896"/>
+    <w:lvl w:ilvl="0" w:tplc="04090001">
+      <w:start w:val="1"/>
+      <w:numFmt w:val="bullet"/>
+      <w:lvlText w:val=""/>
+      <w:lvlJc w:val="left"/>
+      <w:pPr>
+        <w:ind w:left="720" w:hanging="360"/>
+      </w:pPr>
+      <w:rPr>
+        <w:rFonts w:ascii="Symbol" w:hAnsi="Symbol" w:hint="default"/>
+      </w:rPr>
+    </w:lvl>
+    <w:lvl w:ilvl="1" w:tplc="04090003">
+      <w:start w:val="1"/>
+      <w:numFmt w:val="bullet"/>
+      <w:lvlText w:val="o"/>
+      <w:lvlJc w:val="left"/>
+      <w:pPr>
+        <w:ind w:left="1440" w:hanging="360"/>
+      </w:pPr>
+      <w:rPr>
+        <w:rFonts w:ascii="Courier New" w:hAnsi="Courier New" w:cs="Courier New" w:hint="default"/>
+      </w:rPr>
+    </w:lvl>
+    <w:lvl w:ilvl="2" w:tplc="04090005" w:tentative="1">
+      <w:start w:val="1"/>
+      <w:numFmt w:val="bullet"/>
+      <w:lvlText w:val=""/>
+      <w:lvlJc w:val="left"/>
+      <w:pPr>
+        <w:ind w:left="2160" w:hanging="360"/>
+      </w:pPr>
+      <w:rPr>
+        <w:rFonts w:ascii="Wingdings" w:hAnsi="Wingdings" w:hint="default"/>
+      </w:rPr>
+    </w:lvl>
+    <w:lvl w:ilvl="3" w:tplc="04090001" w:tentative="1">
+      <w:start w:val="1"/>
+      <w:numFmt w:val="bullet"/>
+      <w:lvlText w:val=""/>
+      <w:lvlJc w:val="left"/>
+      <w:pPr>
+        <w:ind w:left="2880" w:hanging="360"/>
+      </w:pPr>
+      <w:rPr>
+        <w:rFonts w:ascii="Symbol" w:hAnsi="Symbol" w:hint="default"/>
+      </w:rPr>
+    </w:lvl>
+    <w:lvl w:ilvl="4" w:tplc="04090003" w:tentative="1">
+      <w:start w:val="1"/>
+      <w:numFmt w:val="bullet"/>
+      <w:lvlText w:val="o"/>
+      <w:lvlJc w:val="left"/>
+      <w:pPr>
+        <w:ind w:left="3600" w:hanging="360"/>
+      </w:pPr>
+      <w:rPr>
+        <w:rFonts w:ascii="Courier New" w:hAnsi="Courier New" w:cs="Courier New" w:hint="default"/>
+      </w:rPr>
+    </w:lvl>
+    <w:lvl w:ilvl="5" w:tplc="04090005" w:tentative="1">
+      <w:start w:val="1"/>
+      <w:numFmt w:val="bullet"/>
+      <w:lvlText w:val=""/>
+      <w:lvlJc w:val="left"/>
+      <w:pPr>
+        <w:ind w:left="4320" w:hanging="360"/>
+      </w:pPr>
+      <w:rPr>
+        <w:rFonts w:ascii="Wingdings" w:hAnsi="Wingdings" w:hint="default"/>
+      </w:rPr>
+    </w:lvl>
+    <w:lvl w:ilvl="6" w:tplc="04090001" w:tentative="1">
+      <w:start w:val="1"/>
+      <w:numFmt w:val="bullet"/>
+      <w:lvlText w:val=""/>
+      <w:lvlJc w:val="left"/>
+      <w:pPr>
+        <w:ind w:left="5040" w:hanging="360"/>
+      </w:pPr>
+      <w:rPr>
+        <w:rFonts w:ascii="Symbol" w:hAnsi="Symbol" w:hint="default"/>
+      </w:rPr>
+    </w:lvl>
+    <w:lvl w:ilvl="7" w:tplc="04090003" w:tentative="1">
+      <w:start w:val="1"/>
+      <w:numFmt w:val="bullet"/>
+      <w:lvlText w:val="o"/>
+      <w:lvlJc w:val="left"/>
+      <w:pPr>
+        <w:ind w:left="5760" w:hanging="360"/>
+      </w:pPr>
+      <w:rPr>
+        <w:rFonts w:ascii="Courier New" w:hAnsi="Courier New" w:cs="Courier New" w:hint="default"/>
+      </w:rPr>
+    </w:lvl>
+    <w:lvl w:ilvl="8" w:tplc="04090005" w:tentative="1">
+      <w:start w:val="1"/>
+      <w:numFmt w:val="bullet"/>
+      <w:lvlText w:val=""/>
+      <w:lvlJc w:val="left"/>
+      <w:pPr>
+        <w:ind w:left="6480" w:hanging="360"/>
+      </w:pPr>
+      <w:rPr>
+        <w:rFonts w:ascii="Wingdings" w:hAnsi="Wingdings" w:hint="default"/>
+      </w:rPr>
+    </w:lvl>
+  </w:abstractNum>
+  <w:abstractNum w:abstractNumId="3" w15:restartNumberingAfterBreak="0">
     <w:nsid w:val="0BC64F07"/>
     <w:multiLevelType w:val="hybridMultilevel"/>
     <w:tmpl w:val="9A6ED87E"/>
@@ -17972,7 +20257,7 @@
       </w:pPr>
     </w:lvl>
   </w:abstractNum>
-  <w:abstractNum w:abstractNumId="3" w15:restartNumberingAfterBreak="0">
+  <w:abstractNum w:abstractNumId="4" w15:restartNumberingAfterBreak="0">
     <w:nsid w:val="27F807B5"/>
     <w:multiLevelType w:val="hybridMultilevel"/>
     <w:tmpl w:val="664269A8"/>
@@ -18062,7 +20347,7 @@
       </w:pPr>
     </w:lvl>
   </w:abstractNum>
-  <w:abstractNum w:abstractNumId="4" w15:restartNumberingAfterBreak="0">
+  <w:abstractNum w:abstractNumId="5" w15:restartNumberingAfterBreak="0">
     <w:nsid w:val="2EDA22A8"/>
     <w:multiLevelType w:val="hybridMultilevel"/>
     <w:tmpl w:val="DDB27B96"/>
@@ -18151,7 +20436,93 @@
       </w:pPr>
     </w:lvl>
   </w:abstractNum>
-  <w:abstractNum w:abstractNumId="5" w15:restartNumberingAfterBreak="0">
+  <w:abstractNum w:abstractNumId="6" w15:restartNumberingAfterBreak="0">
+    <w:nsid w:val="33F91A46"/>
+    <w:multiLevelType w:val="hybridMultilevel"/>
+    <w:tmpl w:val="268A057A"/>
+    <w:lvl w:ilvl="0" w:tplc="0409000F">
+      <w:start w:val="1"/>
+      <w:numFmt w:val="decimal"/>
+      <w:lvlText w:val="%1."/>
+      <w:lvlJc w:val="left"/>
+      <w:pPr>
+        <w:ind w:left="1080" w:hanging="360"/>
+      </w:pPr>
+    </w:lvl>
+    <w:lvl w:ilvl="1" w:tplc="04090019" w:tentative="1">
+      <w:start w:val="1"/>
+      <w:numFmt w:val="lowerLetter"/>
+      <w:lvlText w:val="%2."/>
+      <w:lvlJc w:val="left"/>
+      <w:pPr>
+        <w:ind w:left="1800" w:hanging="360"/>
+      </w:pPr>
+    </w:lvl>
+    <w:lvl w:ilvl="2" w:tplc="0409001B" w:tentative="1">
+      <w:start w:val="1"/>
+      <w:numFmt w:val="lowerRoman"/>
+      <w:lvlText w:val="%3."/>
+      <w:lvlJc w:val="right"/>
+      <w:pPr>
+        <w:ind w:left="2520" w:hanging="180"/>
+      </w:pPr>
+    </w:lvl>
+    <w:lvl w:ilvl="3" w:tplc="0409000F" w:tentative="1">
+      <w:start w:val="1"/>
+      <w:numFmt w:val="decimal"/>
+      <w:lvlText w:val="%4."/>
+      <w:lvlJc w:val="left"/>
+      <w:pPr>
+        <w:ind w:left="3240" w:hanging="360"/>
+      </w:pPr>
+    </w:lvl>
+    <w:lvl w:ilvl="4" w:tplc="04090019" w:tentative="1">
+      <w:start w:val="1"/>
+      <w:numFmt w:val="lowerLetter"/>
+      <w:lvlText w:val="%5."/>
+      <w:lvlJc w:val="left"/>
+      <w:pPr>
+        <w:ind w:left="3960" w:hanging="360"/>
+      </w:pPr>
+    </w:lvl>
+    <w:lvl w:ilvl="5" w:tplc="0409001B" w:tentative="1">
+      <w:start w:val="1"/>
+      <w:numFmt w:val="lowerRoman"/>
+      <w:lvlText w:val="%6."/>
+      <w:lvlJc w:val="right"/>
+      <w:pPr>
+        <w:ind w:left="4680" w:hanging="180"/>
+      </w:pPr>
+    </w:lvl>
+    <w:lvl w:ilvl="6" w:tplc="0409000F" w:tentative="1">
+      <w:start w:val="1"/>
+      <w:numFmt w:val="decimal"/>
+      <w:lvlText w:val="%7."/>
+      <w:lvlJc w:val="left"/>
+      <w:pPr>
+        <w:ind w:left="5400" w:hanging="360"/>
+      </w:pPr>
+    </w:lvl>
+    <w:lvl w:ilvl="7" w:tplc="04090019" w:tentative="1">
+      <w:start w:val="1"/>
+      <w:numFmt w:val="lowerLetter"/>
+      <w:lvlText w:val="%8."/>
+      <w:lvlJc w:val="left"/>
+      <w:pPr>
+        <w:ind w:left="6120" w:hanging="360"/>
+      </w:pPr>
+    </w:lvl>
+    <w:lvl w:ilvl="8" w:tplc="0409001B" w:tentative="1">
+      <w:start w:val="1"/>
+      <w:numFmt w:val="lowerRoman"/>
+      <w:lvlText w:val="%9."/>
+      <w:lvlJc w:val="right"/>
+      <w:pPr>
+        <w:ind w:left="6840" w:hanging="180"/>
+      </w:pPr>
+    </w:lvl>
+  </w:abstractNum>
+  <w:abstractNum w:abstractNumId="7" w15:restartNumberingAfterBreak="0">
     <w:nsid w:val="38556176"/>
     <w:multiLevelType w:val="hybridMultilevel"/>
     <w:tmpl w:val="634E2F7C"/>
@@ -18264,7 +20635,7 @@
       </w:rPr>
     </w:lvl>
   </w:abstractNum>
-  <w:abstractNum w:abstractNumId="6" w15:restartNumberingAfterBreak="0">
+  <w:abstractNum w:abstractNumId="8" w15:restartNumberingAfterBreak="0">
     <w:nsid w:val="3DD4332A"/>
     <w:multiLevelType w:val="hybridMultilevel"/>
     <w:tmpl w:val="086C594C"/>
@@ -18377,7 +20748,7 @@
       </w:rPr>
     </w:lvl>
   </w:abstractNum>
-  <w:abstractNum w:abstractNumId="7" w15:restartNumberingAfterBreak="0">
+  <w:abstractNum w:abstractNumId="9" w15:restartNumberingAfterBreak="0">
     <w:nsid w:val="45256862"/>
     <w:multiLevelType w:val="hybridMultilevel"/>
     <w:tmpl w:val="1E74A592"/>
@@ -18490,7 +20861,7 @@
       </w:rPr>
     </w:lvl>
   </w:abstractNum>
-  <w:abstractNum w:abstractNumId="8" w15:restartNumberingAfterBreak="0">
+  <w:abstractNum w:abstractNumId="10" w15:restartNumberingAfterBreak="0">
     <w:nsid w:val="49076777"/>
     <w:multiLevelType w:val="hybridMultilevel"/>
     <w:tmpl w:val="8A7E8DA6"/>
@@ -18603,7 +20974,7 @@
       </w:rPr>
     </w:lvl>
   </w:abstractNum>
-  <w:abstractNum w:abstractNumId="9" w15:restartNumberingAfterBreak="0">
+  <w:abstractNum w:abstractNumId="11" w15:restartNumberingAfterBreak="0">
     <w:nsid w:val="4B0656F6"/>
     <w:multiLevelType w:val="hybridMultilevel"/>
     <w:tmpl w:val="AC245A12"/>
@@ -18716,10 +21087,10 @@
       </w:rPr>
     </w:lvl>
   </w:abstractNum>
-  <w:abstractNum w:abstractNumId="10" w15:restartNumberingAfterBreak="0">
-    <w:nsid w:val="4F006601"/>
+  <w:abstractNum w:abstractNumId="12" w15:restartNumberingAfterBreak="0">
+    <w:nsid w:val="4EC94012"/>
     <w:multiLevelType w:val="hybridMultilevel"/>
-    <w:tmpl w:val="E8E4F70E"/>
+    <w:tmpl w:val="4AB468D0"/>
     <w:lvl w:ilvl="0" w:tplc="04090001">
       <w:start w:val="1"/>
       <w:numFmt w:val="bullet"/>
@@ -18829,10 +21200,10 @@
       </w:rPr>
     </w:lvl>
   </w:abstractNum>
-  <w:abstractNum w:abstractNumId="11" w15:restartNumberingAfterBreak="0">
-    <w:nsid w:val="51C00B88"/>
+  <w:abstractNum w:abstractNumId="13" w15:restartNumberingAfterBreak="0">
+    <w:nsid w:val="4F006601"/>
     <w:multiLevelType w:val="hybridMultilevel"/>
-    <w:tmpl w:val="B0B2231A"/>
+    <w:tmpl w:val="E8E4F70E"/>
     <w:lvl w:ilvl="0" w:tplc="04090001">
       <w:start w:val="1"/>
       <w:numFmt w:val="bullet"/>
@@ -18942,10 +21313,10 @@
       </w:rPr>
     </w:lvl>
   </w:abstractNum>
-  <w:abstractNum w:abstractNumId="12" w15:restartNumberingAfterBreak="0">
-    <w:nsid w:val="550908EF"/>
+  <w:abstractNum w:abstractNumId="14" w15:restartNumberingAfterBreak="0">
+    <w:nsid w:val="51C00B88"/>
     <w:multiLevelType w:val="hybridMultilevel"/>
-    <w:tmpl w:val="B2BA2C34"/>
+    <w:tmpl w:val="B0B2231A"/>
     <w:lvl w:ilvl="0" w:tplc="04090001">
       <w:start w:val="1"/>
       <w:numFmt w:val="bullet"/>
@@ -18982,6 +21353,119 @@
         <w:rFonts w:ascii="Wingdings" w:hAnsi="Wingdings" w:hint="default"/>
       </w:rPr>
     </w:lvl>
+    <w:lvl w:ilvl="3" w:tplc="04090001" w:tentative="1">
+      <w:start w:val="1"/>
+      <w:numFmt w:val="bullet"/>
+      <w:lvlText w:val=""/>
+      <w:lvlJc w:val="left"/>
+      <w:pPr>
+        <w:ind w:left="2880" w:hanging="360"/>
+      </w:pPr>
+      <w:rPr>
+        <w:rFonts w:ascii="Symbol" w:hAnsi="Symbol" w:hint="default"/>
+      </w:rPr>
+    </w:lvl>
+    <w:lvl w:ilvl="4" w:tplc="04090003" w:tentative="1">
+      <w:start w:val="1"/>
+      <w:numFmt w:val="bullet"/>
+      <w:lvlText w:val="o"/>
+      <w:lvlJc w:val="left"/>
+      <w:pPr>
+        <w:ind w:left="3600" w:hanging="360"/>
+      </w:pPr>
+      <w:rPr>
+        <w:rFonts w:ascii="Courier New" w:hAnsi="Courier New" w:cs="Courier New" w:hint="default"/>
+      </w:rPr>
+    </w:lvl>
+    <w:lvl w:ilvl="5" w:tplc="04090005" w:tentative="1">
+      <w:start w:val="1"/>
+      <w:numFmt w:val="bullet"/>
+      <w:lvlText w:val=""/>
+      <w:lvlJc w:val="left"/>
+      <w:pPr>
+        <w:ind w:left="4320" w:hanging="360"/>
+      </w:pPr>
+      <w:rPr>
+        <w:rFonts w:ascii="Wingdings" w:hAnsi="Wingdings" w:hint="default"/>
+      </w:rPr>
+    </w:lvl>
+    <w:lvl w:ilvl="6" w:tplc="04090001" w:tentative="1">
+      <w:start w:val="1"/>
+      <w:numFmt w:val="bullet"/>
+      <w:lvlText w:val=""/>
+      <w:lvlJc w:val="left"/>
+      <w:pPr>
+        <w:ind w:left="5040" w:hanging="360"/>
+      </w:pPr>
+      <w:rPr>
+        <w:rFonts w:ascii="Symbol" w:hAnsi="Symbol" w:hint="default"/>
+      </w:rPr>
+    </w:lvl>
+    <w:lvl w:ilvl="7" w:tplc="04090003" w:tentative="1">
+      <w:start w:val="1"/>
+      <w:numFmt w:val="bullet"/>
+      <w:lvlText w:val="o"/>
+      <w:lvlJc w:val="left"/>
+      <w:pPr>
+        <w:ind w:left="5760" w:hanging="360"/>
+      </w:pPr>
+      <w:rPr>
+        <w:rFonts w:ascii="Courier New" w:hAnsi="Courier New" w:cs="Courier New" w:hint="default"/>
+      </w:rPr>
+    </w:lvl>
+    <w:lvl w:ilvl="8" w:tplc="04090005" w:tentative="1">
+      <w:start w:val="1"/>
+      <w:numFmt w:val="bullet"/>
+      <w:lvlText w:val=""/>
+      <w:lvlJc w:val="left"/>
+      <w:pPr>
+        <w:ind w:left="6480" w:hanging="360"/>
+      </w:pPr>
+      <w:rPr>
+        <w:rFonts w:ascii="Wingdings" w:hAnsi="Wingdings" w:hint="default"/>
+      </w:rPr>
+    </w:lvl>
+  </w:abstractNum>
+  <w:abstractNum w:abstractNumId="15" w15:restartNumberingAfterBreak="0">
+    <w:nsid w:val="550908EF"/>
+    <w:multiLevelType w:val="hybridMultilevel"/>
+    <w:tmpl w:val="B2BA2C34"/>
+    <w:lvl w:ilvl="0" w:tplc="04090001">
+      <w:start w:val="1"/>
+      <w:numFmt w:val="bullet"/>
+      <w:lvlText w:val=""/>
+      <w:lvlJc w:val="left"/>
+      <w:pPr>
+        <w:ind w:left="720" w:hanging="360"/>
+      </w:pPr>
+      <w:rPr>
+        <w:rFonts w:ascii="Symbol" w:hAnsi="Symbol" w:hint="default"/>
+      </w:rPr>
+    </w:lvl>
+    <w:lvl w:ilvl="1" w:tplc="04090003">
+      <w:start w:val="1"/>
+      <w:numFmt w:val="bullet"/>
+      <w:lvlText w:val="o"/>
+      <w:lvlJc w:val="left"/>
+      <w:pPr>
+        <w:ind w:left="1440" w:hanging="360"/>
+      </w:pPr>
+      <w:rPr>
+        <w:rFonts w:ascii="Courier New" w:hAnsi="Courier New" w:cs="Courier New" w:hint="default"/>
+      </w:rPr>
+    </w:lvl>
+    <w:lvl w:ilvl="2" w:tplc="04090005">
+      <w:start w:val="1"/>
+      <w:numFmt w:val="bullet"/>
+      <w:lvlText w:val=""/>
+      <w:lvlJc w:val="left"/>
+      <w:pPr>
+        <w:ind w:left="2160" w:hanging="360"/>
+      </w:pPr>
+      <w:rPr>
+        <w:rFonts w:ascii="Wingdings" w:hAnsi="Wingdings" w:hint="default"/>
+      </w:rPr>
+    </w:lvl>
     <w:lvl w:ilvl="3" w:tplc="04090001">
       <w:start w:val="1"/>
       <w:numFmt w:val="bullet"/>
@@ -19055,7 +21539,7 @@
       </w:rPr>
     </w:lvl>
   </w:abstractNum>
-  <w:abstractNum w:abstractNumId="13" w15:restartNumberingAfterBreak="0">
+  <w:abstractNum w:abstractNumId="16" w15:restartNumberingAfterBreak="0">
     <w:nsid w:val="56135BF5"/>
     <w:multiLevelType w:val="hybridMultilevel"/>
     <w:tmpl w:val="A8763C24"/>
@@ -19144,7 +21628,7 @@
       </w:pPr>
     </w:lvl>
   </w:abstractNum>
-  <w:abstractNum w:abstractNumId="14" w15:restartNumberingAfterBreak="0">
+  <w:abstractNum w:abstractNumId="17" w15:restartNumberingAfterBreak="0">
     <w:nsid w:val="5A8D2D47"/>
     <w:multiLevelType w:val="hybridMultilevel"/>
     <w:tmpl w:val="1C624FEC"/>
@@ -19234,7 +21718,7 @@
       </w:pPr>
     </w:lvl>
   </w:abstractNum>
-  <w:abstractNum w:abstractNumId="15" w15:restartNumberingAfterBreak="0">
+  <w:abstractNum w:abstractNumId="18" w15:restartNumberingAfterBreak="0">
     <w:nsid w:val="5DF11F14"/>
     <w:multiLevelType w:val="hybridMultilevel"/>
     <w:tmpl w:val="50BA581E"/>
@@ -19347,7 +21831,7 @@
       </w:rPr>
     </w:lvl>
   </w:abstractNum>
-  <w:abstractNum w:abstractNumId="16" w15:restartNumberingAfterBreak="0">
+  <w:abstractNum w:abstractNumId="19" w15:restartNumberingAfterBreak="0">
     <w:nsid w:val="61CB6D80"/>
     <w:multiLevelType w:val="hybridMultilevel"/>
     <w:tmpl w:val="594C11DA"/>
@@ -19436,7 +21920,7 @@
       </w:pPr>
     </w:lvl>
   </w:abstractNum>
-  <w:abstractNum w:abstractNumId="17" w15:restartNumberingAfterBreak="0">
+  <w:abstractNum w:abstractNumId="20" w15:restartNumberingAfterBreak="0">
     <w:nsid w:val="6FEA24BD"/>
     <w:multiLevelType w:val="hybridMultilevel"/>
     <w:tmpl w:val="2724EB50"/>
@@ -19549,7 +22033,7 @@
       </w:rPr>
     </w:lvl>
   </w:abstractNum>
-  <w:abstractNum w:abstractNumId="18" w15:restartNumberingAfterBreak="0">
+  <w:abstractNum w:abstractNumId="21" w15:restartNumberingAfterBreak="0">
     <w:nsid w:val="787F727A"/>
     <w:multiLevelType w:val="hybridMultilevel"/>
     <w:tmpl w:val="40AA1EDE"/>
@@ -19638,7 +22122,7 @@
       </w:pPr>
     </w:lvl>
   </w:abstractNum>
-  <w:abstractNum w:abstractNumId="19" w15:restartNumberingAfterBreak="0">
+  <w:abstractNum w:abstractNumId="22" w15:restartNumberingAfterBreak="0">
     <w:nsid w:val="7A863E94"/>
     <w:multiLevelType w:val="hybridMultilevel"/>
     <w:tmpl w:val="7A4068BE"/>
@@ -19728,7 +22212,7 @@
       </w:pPr>
     </w:lvl>
   </w:abstractNum>
-  <w:abstractNum w:abstractNumId="20" w15:restartNumberingAfterBreak="0">
+  <w:abstractNum w:abstractNumId="23" w15:restartNumberingAfterBreak="0">
     <w:nsid w:val="7C3720A9"/>
     <w:multiLevelType w:val="hybridMultilevel"/>
     <w:tmpl w:val="86945C32"/>
@@ -19845,63 +22329,72 @@
     <w:abstractNumId w:val="0"/>
   </w:num>
   <w:num w:numId="2">
-    <w:abstractNumId w:val="20"/>
+    <w:abstractNumId w:val="23"/>
   </w:num>
   <w:num w:numId="3">
-    <w:abstractNumId w:val="3"/>
+    <w:abstractNumId w:val="4"/>
   </w:num>
   <w:num w:numId="4">
-    <w:abstractNumId w:val="15"/>
+    <w:abstractNumId w:val="18"/>
   </w:num>
   <w:num w:numId="5">
+    <w:abstractNumId w:val="14"/>
+  </w:num>
+  <w:num w:numId="6">
+    <w:abstractNumId w:val="17"/>
+  </w:num>
+  <w:num w:numId="7">
+    <w:abstractNumId w:val="8"/>
+  </w:num>
+  <w:num w:numId="8">
+    <w:abstractNumId w:val="9"/>
+  </w:num>
+  <w:num w:numId="9">
+    <w:abstractNumId w:val="16"/>
+  </w:num>
+  <w:num w:numId="10">
+    <w:abstractNumId w:val="7"/>
+  </w:num>
+  <w:num w:numId="11">
+    <w:abstractNumId w:val="13"/>
+  </w:num>
+  <w:num w:numId="12">
+    <w:abstractNumId w:val="22"/>
+  </w:num>
+  <w:num w:numId="13">
     <w:abstractNumId w:val="11"/>
   </w:num>
-  <w:num w:numId="6">
-    <w:abstractNumId w:val="14"/>
-  </w:num>
-  <w:num w:numId="7">
-    <w:abstractNumId w:val="6"/>
-  </w:num>
-  <w:num w:numId="8">
-    <w:abstractNumId w:val="7"/>
-  </w:num>
-  <w:num w:numId="9">
-    <w:abstractNumId w:val="13"/>
-  </w:num>
-  <w:num w:numId="10">
+  <w:num w:numId="14">
     <w:abstractNumId w:val="5"/>
-  </w:num>
-  <w:num w:numId="11">
-    <w:abstractNumId w:val="10"/>
-  </w:num>
-  <w:num w:numId="12">
-    <w:abstractNumId w:val="19"/>
-  </w:num>
-  <w:num w:numId="13">
-    <w:abstractNumId w:val="9"/>
-  </w:num>
-  <w:num w:numId="14">
-    <w:abstractNumId w:val="4"/>
   </w:num>
   <w:num w:numId="15">
     <w:abstractNumId w:val="1"/>
   </w:num>
   <w:num w:numId="16">
-    <w:abstractNumId w:val="18"/>
+    <w:abstractNumId w:val="21"/>
   </w:num>
   <w:num w:numId="17">
+    <w:abstractNumId w:val="15"/>
+  </w:num>
+  <w:num w:numId="18">
+    <w:abstractNumId w:val="20"/>
+  </w:num>
+  <w:num w:numId="19">
+    <w:abstractNumId w:val="19"/>
+  </w:num>
+  <w:num w:numId="20">
+    <w:abstractNumId w:val="10"/>
+  </w:num>
+  <w:num w:numId="21">
+    <w:abstractNumId w:val="3"/>
+  </w:num>
+  <w:num w:numId="22">
     <w:abstractNumId w:val="12"/>
   </w:num>
-  <w:num w:numId="18">
-    <w:abstractNumId w:val="17"/>
+  <w:num w:numId="23">
+    <w:abstractNumId w:val="6"/>
   </w:num>
-  <w:num w:numId="19">
-    <w:abstractNumId w:val="16"/>
-  </w:num>
-  <w:num w:numId="20">
-    <w:abstractNumId w:val="8"/>
-  </w:num>
-  <w:num w:numId="21">
+  <w:num w:numId="24">
     <w:abstractNumId w:val="2"/>
   </w:num>
 </w:numbering>
@@ -20630,7 +23123,7 @@
 </file>
 
 <file path=customXml/itemProps1.xml><?xml version="1.0" encoding="utf-8"?>
-<ds:datastoreItem xmlns:ds="http://schemas.openxmlformats.org/officeDocument/2006/customXml" ds:itemID="{FA23D81C-1A14-46FC-82E2-A7A71FD02E94}">
+<ds:datastoreItem xmlns:ds="http://schemas.openxmlformats.org/officeDocument/2006/customXml" ds:itemID="{9F173AA4-8E39-4E41-8C50-58DFF53872BF}">
   <ds:schemaRefs>
     <ds:schemaRef ds:uri="http://schemas.openxmlformats.org/officeDocument/2006/bibliography"/>
   </ds:schemaRefs>

</xml_diff>